<commit_message>
Atualização de documentos antigos e criação do documento estoria cadastro restaurante
</commit_message>
<xml_diff>
--- a/Eu_Entregador_Criando_Conta.docx
+++ b/Eu_Entregador_Criando_Conta.docx
@@ -1,8 +1,8 @@
 
 <file path=word/document.xml><?xml version="1.0" encoding="utf-8"?>
-<w:document xmlns:wpc="http://schemas.microsoft.com/office/word/2010/wordprocessingCanvas" xmlns:mc="http://schemas.openxmlformats.org/markup-compatibility/2006" xmlns:o="urn:schemas-microsoft-com:office:office" xmlns:r="http://schemas.openxmlformats.org/officeDocument/2006/relationships" xmlns:m="http://schemas.openxmlformats.org/officeDocument/2006/math" xmlns:v="urn:schemas-microsoft-com:vml" xmlns:wp14="http://schemas.microsoft.com/office/word/2010/wordprocessingDrawing" xmlns:wp="http://schemas.openxmlformats.org/drawingml/2006/wordprocessingDrawing" xmlns:w="http://schemas.openxmlformats.org/wordprocessingml/2006/main" xmlns:w14="http://schemas.microsoft.com/office/word/2010/wordml" xmlns:w10="urn:schemas-microsoft-com:office:word" xmlns:w15="http://schemas.microsoft.com/office/word/2012/wordml" xmlns:wpg="http://schemas.microsoft.com/office/word/2010/wordprocessingGroup" xmlns:wpi="http://schemas.microsoft.com/office/word/2010/wordprocessingInk" xmlns:wne="http://schemas.microsoft.com/office/word/2006/wordml" xmlns:wps="http://schemas.microsoft.com/office/word/2010/wordprocessingShape" xmlns:wpsCustomData="http://www.wps.cn/officeDocument/2013/wpsCustomData" xmlns:a="http://schemas.openxmlformats.org/drawingml/2006/main" xmlns:pic="http://schemas.openxmlformats.org/drawingml/2006/picture" xmlns:a14="http://schemas.microsoft.com/office/drawing/2010/main" mc:Ignorable="w14 w15 wp14">
+<w:document xmlns:wpc="http://schemas.microsoft.com/office/word/2010/wordprocessingCanvas" xmlns:mc="http://schemas.openxmlformats.org/markup-compatibility/2006" xmlns:o="urn:schemas-microsoft-com:office:office" xmlns:r="http://schemas.openxmlformats.org/officeDocument/2006/relationships" xmlns:m="http://schemas.openxmlformats.org/officeDocument/2006/math" xmlns:v="urn:schemas-microsoft-com:vml" xmlns:wp14="http://schemas.microsoft.com/office/word/2010/wordprocessingDrawing" xmlns:wp="http://schemas.openxmlformats.org/drawingml/2006/wordprocessingDrawing" xmlns:w="http://schemas.openxmlformats.org/wordprocessingml/2006/main" xmlns:w14="http://schemas.microsoft.com/office/word/2010/wordml" xmlns:w10="urn:schemas-microsoft-com:office:word" xmlns:w15="http://schemas.microsoft.com/office/word/2012/wordml" xmlns:wpg="http://schemas.microsoft.com/office/word/2010/wordprocessingGroup" xmlns:wpi="http://schemas.microsoft.com/office/word/2010/wordprocessingInk" xmlns:wne="http://schemas.microsoft.com/office/word/2006/wordml" xmlns:wps="http://schemas.microsoft.com/office/word/2010/wordprocessingShape" xmlns:wpsCustomData="http://www.wps.cn/officeDocument/2013/wpsCustomData" mc:Ignorable="w14 w15 wp14">
   <w:body>
-    <w:p xmlns:wp14="http://schemas.microsoft.com/office/word/2010/wordml" wp14:textId="77777777">
+    <w:p>
       <w:pPr>
         <w:spacing w:line="257" w:lineRule="auto"/>
         <w:jc w:val="right"/>
@@ -25,7 +25,7 @@
         </w:rPr>
       </w:pPr>
     </w:p>
-    <w:p xmlns:wp14="http://schemas.microsoft.com/office/word/2010/wordml" wp14:textId="77777777">
+    <w:p>
       <w:pPr>
         <w:spacing w:line="257" w:lineRule="auto"/>
         <w:jc w:val="right"/>
@@ -48,7 +48,7 @@
         </w:rPr>
       </w:pPr>
     </w:p>
-    <w:p xmlns:wp14="http://schemas.microsoft.com/office/word/2010/wordml" wp14:textId="77777777">
+    <w:p>
       <w:pPr>
         <w:spacing w:line="257" w:lineRule="auto"/>
         <w:jc w:val="right"/>
@@ -71,7 +71,7 @@
         </w:rPr>
       </w:pPr>
     </w:p>
-    <w:p xmlns:wp14="http://schemas.microsoft.com/office/word/2010/wordml" wp14:textId="77777777">
+    <w:p>
       <w:pPr>
         <w:spacing w:line="257" w:lineRule="auto"/>
         <w:jc w:val="right"/>
@@ -94,7 +94,7 @@
         </w:rPr>
       </w:pPr>
     </w:p>
-    <w:p xmlns:wp14="http://schemas.microsoft.com/office/word/2010/wordml" wp14:textId="77777777">
+    <w:p>
       <w:pPr>
         <w:spacing w:line="257" w:lineRule="auto"/>
         <w:jc w:val="right"/>
@@ -117,7 +117,7 @@
         </w:rPr>
       </w:pPr>
     </w:p>
-    <w:p xmlns:wp14="http://schemas.microsoft.com/office/word/2010/wordml" wp14:textId="77777777">
+    <w:p>
       <w:pPr>
         <w:spacing w:line="257" w:lineRule="auto"/>
         <w:jc w:val="right"/>
@@ -140,7 +140,7 @@
         </w:rPr>
       </w:pPr>
     </w:p>
-    <w:p xmlns:wp14="http://schemas.microsoft.com/office/word/2010/wordml" wp14:textId="77777777">
+    <w:p>
       <w:pPr>
         <w:spacing w:line="257" w:lineRule="auto"/>
         <w:jc w:val="right"/>
@@ -163,7 +163,7 @@
         </w:rPr>
       </w:pPr>
     </w:p>
-    <w:p xmlns:wp14="http://schemas.microsoft.com/office/word/2010/wordml" wp14:textId="77777777">
+    <w:p>
       <w:pPr>
         <w:spacing w:line="257" w:lineRule="auto"/>
         <w:jc w:val="right"/>
@@ -186,7 +186,7 @@
         </w:rPr>
       </w:pPr>
     </w:p>
-    <w:p xmlns:wp14="http://schemas.microsoft.com/office/word/2010/wordml" wp14:textId="77777777">
+    <w:p>
       <w:pPr>
         <w:spacing w:line="257" w:lineRule="auto"/>
         <w:jc w:val="right"/>
@@ -209,7 +209,7 @@
         </w:rPr>
       </w:pPr>
     </w:p>
-    <w:p xmlns:wp14="http://schemas.microsoft.com/office/word/2010/wordml" wp14:textId="77777777">
+    <w:p>
       <w:pPr>
         <w:spacing w:line="257" w:lineRule="auto"/>
         <w:jc w:val="right"/>
@@ -232,7 +232,7 @@
         </w:rPr>
       </w:pPr>
     </w:p>
-    <w:p xmlns:wp14="http://schemas.microsoft.com/office/word/2010/wordml" wp14:textId="77777777">
+    <w:p>
       <w:pPr>
         <w:spacing w:line="257" w:lineRule="auto"/>
         <w:jc w:val="both"/>
@@ -255,7 +255,7 @@
         </w:rPr>
       </w:pPr>
     </w:p>
-    <w:p xmlns:wp14="http://schemas.microsoft.com/office/word/2010/wordml" wp14:textId="77777777">
+    <w:p>
       <w:pPr>
         <w:spacing w:line="257" w:lineRule="auto"/>
         <w:jc w:val="right"/>
@@ -278,25 +278,33 @@
         </w:rPr>
       </w:pPr>
     </w:p>
-    <w:p xmlns:wp14="http://schemas.microsoft.com/office/word/2010/wordml" wp14:textId="77777777">
+    <w:p>
       <w:pPr>
         <w:spacing w:line="257" w:lineRule="auto"/>
         <w:jc w:val="right"/>
         <w:rPr>
           <w:rFonts w:ascii="Arial" w:hAnsi="Arial" w:eastAsia="Arial" w:cs="Arial"/>
-          <w:b w:val="1"/>
-          <w:bCs w:val="1"/>
-          <w:color w:val="000000" w:themeColor="text1" w:themeTint="FF" w:themeShade="FF"/>
+          <w:b/>
+          <w:bCs/>
+          <w:color w:val="000000" w:themeColor="text1" w:themeTint="FF"/>
           <w:sz w:val="28"/>
           <w:szCs w:val="28"/>
           <w:lang w:val="pt-BR"/>
+          <w14:textFill>
+            <w14:solidFill>
+              <w14:schemeClr w14:val="tx1">
+                <w14:lumMod w14:val="100000"/>
+                <w14:lumOff w14:val="0"/>
+              </w14:schemeClr>
+            </w14:solidFill>
+          </w14:textFill>
         </w:rPr>
       </w:pPr>
       <w:r>
         <w:rPr>
           <w:rFonts w:ascii="Arial" w:hAnsi="Arial" w:eastAsia="Arial" w:cs="Arial"/>
-          <w:b w:val="1"/>
-          <w:bCs w:val="1"/>
+          <w:b/>
+          <w:bCs/>
           <w:color w:val="000000" w:themeColor="text1" w:themeTint="FF"/>
           <w:sz w:val="28"/>
           <w:szCs w:val="28"/>
@@ -313,7 +321,7 @@
         <w:t>Eu_Entregador_Criando_Conta</w:t>
       </w:r>
     </w:p>
-    <w:p xmlns:wp14="http://schemas.microsoft.com/office/word/2010/wordml" wp14:textId="77777777">
+    <w:p>
       <w:pPr>
         <w:spacing w:line="257" w:lineRule="auto"/>
         <w:jc w:val="right"/>
@@ -343,7 +351,7 @@
         <w:t>Flash Food</w:t>
       </w:r>
     </w:p>
-    <w:p xmlns:wp14="http://schemas.microsoft.com/office/word/2010/wordml" wp14:textId="77777777">
+    <w:p>
       <w:pPr>
         <w:spacing w:line="257" w:lineRule="auto"/>
         <w:jc w:val="right"/>
@@ -369,7 +377,7 @@
         <w:t xml:space="preserve"> </w:t>
       </w:r>
     </w:p>
-    <w:p xmlns:wp14="http://schemas.microsoft.com/office/word/2010/wordml" wp14:textId="77777777">
+    <w:p>
       <w:pPr>
         <w:spacing w:line="257" w:lineRule="auto"/>
         <w:jc w:val="right"/>
@@ -395,7 +403,7 @@
         <w:t xml:space="preserve"> </w:t>
       </w:r>
     </w:p>
-    <w:p xmlns:wp14="http://schemas.microsoft.com/office/word/2010/wordml" wp14:textId="77777777">
+    <w:p>
       <w:pPr>
         <w:spacing w:line="257" w:lineRule="auto"/>
         <w:jc w:val="right"/>
@@ -421,7 +429,7 @@
         <w:t xml:space="preserve"> </w:t>
       </w:r>
     </w:p>
-    <w:p xmlns:wp14="http://schemas.microsoft.com/office/word/2010/wordml" wp14:textId="77777777">
+    <w:p>
       <w:pPr>
         <w:spacing w:line="257" w:lineRule="auto"/>
         <w:jc w:val="right"/>
@@ -447,7 +455,7 @@
         <w:t xml:space="preserve">  </w:t>
       </w:r>
     </w:p>
-    <w:p xmlns:wp14="http://schemas.microsoft.com/office/word/2010/wordml" wp14:textId="77777777">
+    <w:p>
       <w:pPr>
         <w:spacing w:line="257" w:lineRule="auto"/>
         <w:jc w:val="right"/>
@@ -473,7 +481,7 @@
         <w:t xml:space="preserve"> </w:t>
       </w:r>
     </w:p>
-    <w:p xmlns:wp14="http://schemas.microsoft.com/office/word/2010/wordml" wp14:textId="77777777">
+    <w:p>
       <w:pPr>
         <w:spacing w:line="257" w:lineRule="auto"/>
         <w:jc w:val="right"/>
@@ -496,7 +504,7 @@
         </w:rPr>
       </w:pPr>
     </w:p>
-    <w:p xmlns:wp14="http://schemas.microsoft.com/office/word/2010/wordml" wp14:textId="77777777">
+    <w:p>
       <w:pPr>
         <w:spacing w:line="257" w:lineRule="auto"/>
         <w:jc w:val="right"/>
@@ -522,7 +530,7 @@
         <w:t xml:space="preserve"> </w:t>
       </w:r>
     </w:p>
-    <w:p xmlns:wp14="http://schemas.microsoft.com/office/word/2010/wordml" wp14:textId="77777777">
+    <w:p>
       <w:pPr>
         <w:spacing w:line="257" w:lineRule="auto"/>
         <w:jc w:val="right"/>
@@ -548,7 +556,7 @@
         <w:t xml:space="preserve"> </w:t>
       </w:r>
     </w:p>
-    <w:p xmlns:wp14="http://schemas.microsoft.com/office/word/2010/wordml" wp14:textId="77777777">
+    <w:p>
       <w:pPr>
         <w:spacing w:line="257" w:lineRule="auto"/>
         <w:jc w:val="right"/>
@@ -574,7 +582,7 @@
         <w:t xml:space="preserve">  </w:t>
       </w:r>
     </w:p>
-    <w:p xmlns:wp14="http://schemas.microsoft.com/office/word/2010/wordml" wp14:textId="77777777">
+    <w:p>
       <w:pPr>
         <w:spacing w:line="257" w:lineRule="auto"/>
         <w:jc w:val="right"/>
@@ -582,8 +590,8 @@
       <w:r>
         <w:rPr>
           <w:rFonts w:ascii="Arial" w:hAnsi="Arial" w:eastAsia="Arial" w:cs="Arial"/>
-          <w:b w:val="1"/>
-          <w:bCs w:val="1"/>
+          <w:b/>
+          <w:bCs/>
           <w:color w:val="000000" w:themeColor="text1" w:themeTint="FF"/>
           <w:sz w:val="28"/>
           <w:szCs w:val="28"/>
@@ -606,16 +614,24 @@
         <w:jc w:val="right"/>
         <w:rPr>
           <w:rFonts w:ascii="Arial" w:hAnsi="Arial" w:eastAsia="Arial" w:cs="Arial"/>
-          <w:b w:val="1"/>
-          <w:bCs w:val="1"/>
-          <w:color w:val="000000" w:themeColor="text1" w:themeTint="FF" w:themeShade="FF"/>
+          <w:b/>
+          <w:bCs/>
+          <w:color w:val="000000" w:themeColor="text1" w:themeTint="FF"/>
           <w:sz w:val="28"/>
           <w:szCs w:val="28"/>
           <w:lang w:val="pt-BR"/>
-        </w:rPr>
-      </w:pPr>
-    </w:p>
-    <w:p xmlns:wp14="http://schemas.microsoft.com/office/word/2010/wordml" wp14:textId="77777777">
+          <w14:textFill>
+            <w14:solidFill>
+              <w14:schemeClr w14:val="tx1">
+                <w14:lumMod w14:val="100000"/>
+                <w14:lumOff w14:val="0"/>
+              </w14:schemeClr>
+            </w14:solidFill>
+          </w14:textFill>
+        </w:rPr>
+      </w:pPr>
+    </w:p>
+    <w:p>
       <w:pPr>
         <w:spacing w:line="257" w:lineRule="auto"/>
         <w:jc w:val="right"/>
@@ -641,7 +657,7 @@
         <w:t xml:space="preserve"> </w:t>
       </w:r>
     </w:p>
-    <w:p xmlns:wp14="http://schemas.microsoft.com/office/word/2010/wordml" wp14:textId="77777777">
+    <w:p>
       <w:pPr>
         <w:spacing w:line="257" w:lineRule="auto"/>
         <w:jc w:val="right"/>
@@ -667,14 +683,14 @@
         <w:t xml:space="preserve"> </w:t>
       </w:r>
     </w:p>
-    <w:p xmlns:wp14="http://schemas.microsoft.com/office/word/2010/wordml" wp14:textId="77777777">
+    <w:p>
       <w:pPr>
         <w:spacing w:line="257" w:lineRule="auto"/>
         <w:jc w:val="right"/>
         <w:rPr>
           <w:rFonts w:ascii="Arial" w:hAnsi="Arial" w:eastAsia="Arial" w:cs="Arial"/>
-          <w:b w:val="1"/>
-          <w:bCs w:val="1"/>
+          <w:b/>
+          <w:bCs/>
           <w:color w:val="000000" w:themeColor="text1" w:themeTint="FF"/>
           <w:sz w:val="28"/>
           <w:szCs w:val="28"/>
@@ -692,8 +708,8 @@
       <w:r>
         <w:rPr>
           <w:rFonts w:ascii="Arial" w:hAnsi="Arial" w:eastAsia="Arial" w:cs="Arial"/>
-          <w:b w:val="1"/>
-          <w:bCs w:val="1"/>
+          <w:b/>
+          <w:bCs/>
           <w:color w:val="000000" w:themeColor="text1" w:themeTint="FF"/>
           <w:sz w:val="28"/>
           <w:szCs w:val="28"/>
@@ -710,13 +726,13 @@
         <w:t xml:space="preserve"> </w:t>
       </w:r>
     </w:p>
-    <w:p xmlns:wp14="http://schemas.microsoft.com/office/word/2010/wordml" wp14:textId="77777777">
+    <w:p>
       <w:pPr>
         <w:spacing w:line="257" w:lineRule="auto"/>
         <w:jc w:val="both"/>
       </w:pPr>
     </w:p>
-    <w:p xmlns:wp14="http://schemas.microsoft.com/office/word/2010/wordml" wp14:textId="77777777">
+    <w:p>
       <w:pPr>
         <w:spacing w:line="257" w:lineRule="auto"/>
         <w:jc w:val="center"/>
@@ -724,8 +740,8 @@
       <w:r>
         <w:rPr>
           <w:rFonts w:ascii="Arial" w:hAnsi="Arial" w:eastAsia="Arial" w:cs="Arial"/>
-          <w:b w:val="1"/>
-          <w:bCs w:val="1"/>
+          <w:b/>
+          <w:bCs/>
           <w:color w:val="000000" w:themeColor="text1" w:themeTint="FF"/>
           <w:sz w:val="32"/>
           <w:szCs w:val="32"/>
@@ -771,7 +787,7 @@
         <w:gridCol w:w="2160"/>
         <w:gridCol w:w="2209"/>
       </w:tblGrid>
-      <w:tr xmlns:wp14="http://schemas.microsoft.com/office/word/2010/wordml" wp14:textId="77777777">
+      <w:tr>
         <w:tblPrEx>
           <w:tblBorders>
             <w:top w:val="single" w:color="000000" w:themeColor="text1" w:sz="4" w:space="0"/>
@@ -800,10 +816,9 @@
               <w:bottom w:val="single" w:color="000000" w:themeColor="text1" w:sz="8" w:space="0"/>
               <w:right w:val="single" w:color="000000" w:themeColor="text1" w:sz="8" w:space="0"/>
             </w:tcBorders>
-            <w:tcMar/>
             <w:vAlign w:val="top"/>
           </w:tcPr>
-          <w:p wp14:textId="77777777">
+          <w:p>
             <w:pPr>
               <w:spacing w:after="0" w:line="240" w:lineRule="auto"/>
               <w:jc w:val="center"/>
@@ -838,10 +853,9 @@
               <w:bottom w:val="single" w:color="000000" w:themeColor="text1" w:sz="8" w:space="0"/>
               <w:right w:val="single" w:color="000000" w:themeColor="text1" w:sz="8" w:space="0"/>
             </w:tcBorders>
-            <w:tcMar/>
             <w:vAlign w:val="top"/>
           </w:tcPr>
-          <w:p wp14:textId="77777777">
+          <w:p>
             <w:pPr>
               <w:spacing w:after="0" w:line="240" w:lineRule="auto"/>
               <w:jc w:val="center"/>
@@ -876,10 +890,9 @@
               <w:bottom w:val="single" w:color="000000" w:themeColor="text1" w:sz="8" w:space="0"/>
               <w:right w:val="single" w:color="000000" w:themeColor="text1" w:sz="8" w:space="0"/>
             </w:tcBorders>
-            <w:tcMar/>
             <w:vAlign w:val="top"/>
           </w:tcPr>
-          <w:p wp14:textId="77777777">
+          <w:p>
             <w:pPr>
               <w:spacing w:after="0" w:line="240" w:lineRule="auto"/>
               <w:jc w:val="center"/>
@@ -914,10 +927,9 @@
               <w:bottom w:val="single" w:color="000000" w:themeColor="text1" w:sz="8" w:space="0"/>
               <w:right w:val="single" w:color="000000" w:themeColor="text1" w:sz="8" w:space="0"/>
             </w:tcBorders>
-            <w:tcMar/>
             <w:vAlign w:val="top"/>
           </w:tcPr>
-          <w:p wp14:textId="77777777">
+          <w:p>
             <w:pPr>
               <w:spacing w:after="0" w:line="240" w:lineRule="auto"/>
               <w:jc w:val="center"/>
@@ -952,10 +964,9 @@
               <w:bottom w:val="single" w:color="000000" w:themeColor="text1" w:sz="8" w:space="0"/>
               <w:right w:val="single" w:color="000000" w:themeColor="text1" w:sz="8" w:space="0"/>
             </w:tcBorders>
-            <w:tcMar/>
             <w:vAlign w:val="top"/>
           </w:tcPr>
-          <w:p wp14:textId="77777777">
+          <w:p>
             <w:pPr>
               <w:spacing w:after="0" w:line="240" w:lineRule="auto"/>
               <w:jc w:val="center"/>
@@ -990,10 +1001,9 @@
               <w:bottom w:val="single" w:color="000000" w:themeColor="text1" w:sz="8" w:space="0"/>
               <w:right w:val="single" w:color="000000" w:themeColor="text1" w:sz="8" w:space="0"/>
             </w:tcBorders>
-            <w:tcMar/>
             <w:vAlign w:val="top"/>
           </w:tcPr>
-          <w:p wp14:textId="77777777">
+          <w:p>
             <w:pPr>
               <w:spacing w:after="0" w:line="240" w:lineRule="auto"/>
               <w:jc w:val="center"/>
@@ -1020,7 +1030,7 @@
           </w:p>
         </w:tc>
       </w:tr>
-      <w:tr xmlns:wp14="http://schemas.microsoft.com/office/word/2010/wordml" wp14:textId="77777777">
+      <w:tr>
         <w:tblPrEx>
           <w:tblBorders>
             <w:top w:val="single" w:color="000000" w:themeColor="text1" w:sz="4" w:space="0"/>
@@ -1049,10 +1059,9 @@
               <w:bottom w:val="single" w:color="000000" w:themeColor="text1" w:sz="8" w:space="0"/>
               <w:right w:val="single" w:color="000000" w:themeColor="text1" w:sz="8" w:space="0"/>
             </w:tcBorders>
-            <w:tcMar/>
             <w:vAlign w:val="top"/>
           </w:tcPr>
-          <w:p wp14:textId="77777777">
+          <w:p>
             <w:pPr>
               <w:spacing w:after="0" w:line="240" w:lineRule="auto"/>
               <w:jc w:val="center"/>
@@ -1079,10 +1088,9 @@
               <w:bottom w:val="single" w:color="000000" w:themeColor="text1" w:sz="8" w:space="0"/>
               <w:right w:val="single" w:color="000000" w:themeColor="text1" w:sz="8" w:space="0"/>
             </w:tcBorders>
-            <w:tcMar/>
             <w:vAlign w:val="top"/>
           </w:tcPr>
-          <w:p wp14:textId="77777777">
+          <w:p>
             <w:pPr>
               <w:spacing w:after="0" w:line="240" w:lineRule="auto"/>
               <w:jc w:val="center"/>
@@ -1109,10 +1117,9 @@
               <w:bottom w:val="single" w:color="000000" w:themeColor="text1" w:sz="8" w:space="0"/>
               <w:right w:val="single" w:color="000000" w:themeColor="text1" w:sz="8" w:space="0"/>
             </w:tcBorders>
-            <w:tcMar/>
             <w:vAlign w:val="top"/>
           </w:tcPr>
-          <w:p wp14:textId="77777777">
+          <w:p>
             <w:pPr>
               <w:spacing w:after="0" w:line="240" w:lineRule="auto"/>
               <w:jc w:val="center"/>
@@ -1139,10 +1146,9 @@
               <w:bottom w:val="single" w:color="000000" w:themeColor="text1" w:sz="8" w:space="0"/>
               <w:right w:val="single" w:color="000000" w:themeColor="text1" w:sz="8" w:space="0"/>
             </w:tcBorders>
-            <w:tcMar/>
             <w:vAlign w:val="top"/>
           </w:tcPr>
-          <w:p wp14:textId="77777777">
+          <w:p>
             <w:pPr>
               <w:spacing w:after="0" w:line="240" w:lineRule="auto"/>
               <w:jc w:val="center"/>
@@ -1169,10 +1175,9 @@
               <w:bottom w:val="single" w:color="000000" w:themeColor="text1" w:sz="8" w:space="0"/>
               <w:right w:val="single" w:color="000000" w:themeColor="text1" w:sz="8" w:space="0"/>
             </w:tcBorders>
-            <w:tcMar/>
             <w:vAlign w:val="top"/>
           </w:tcPr>
-          <w:p wp14:textId="77777777">
+          <w:p>
             <w:pPr>
               <w:spacing w:after="0" w:line="240" w:lineRule="auto"/>
               <w:jc w:val="center"/>
@@ -1205,10 +1210,9 @@
               <w:bottom w:val="single" w:color="000000" w:themeColor="text1" w:sz="8" w:space="0"/>
               <w:right w:val="single" w:color="000000" w:themeColor="text1" w:sz="8" w:space="0"/>
             </w:tcBorders>
-            <w:tcMar/>
             <w:vAlign w:val="top"/>
           </w:tcPr>
-          <w:p wp14:textId="77777777">
+          <w:p>
             <w:pPr>
               <w:spacing w:after="0" w:line="257" w:lineRule="auto"/>
               <w:jc w:val="center"/>
@@ -1246,7 +1250,7 @@
               <w:t>thos Braga Rocha;</w:t>
             </w:r>
           </w:p>
-          <w:p wp14:textId="77777777">
+          <w:p>
             <w:pPr>
               <w:spacing w:after="0" w:line="257" w:lineRule="auto"/>
               <w:jc w:val="center"/>
@@ -1276,7 +1280,7 @@
         </w:tc>
       </w:tr>
     </w:tbl>
-    <w:p xmlns:wp14="http://schemas.microsoft.com/office/word/2010/wordml" wp14:textId="77777777">
+    <w:p>
       <w:pPr>
         <w:spacing w:line="257" w:lineRule="auto"/>
       </w:pPr>
@@ -1345,7 +1349,7 @@
         </w:rPr>
       </w:pPr>
     </w:p>
-    <w:p xmlns:wp14="http://schemas.microsoft.com/office/word/2010/wordml" wp14:textId="77777777">
+    <w:p>
       <w:pPr>
         <w:spacing w:line="257" w:lineRule="auto"/>
       </w:pPr>
@@ -1359,7 +1363,7 @@
         <w:t xml:space="preserve"> </w:t>
       </w:r>
     </w:p>
-    <w:p xmlns:wp14="http://schemas.microsoft.com/office/word/2010/wordml" wp14:textId="77777777">
+    <w:p>
       <w:pPr>
         <w:spacing w:line="257" w:lineRule="auto"/>
         <w:jc w:val="center"/>
@@ -1385,7 +1389,7 @@
         <w:t xml:space="preserve"> </w:t>
       </w:r>
     </w:p>
-    <w:p xmlns:wp14="http://schemas.microsoft.com/office/word/2010/wordml" wp14:textId="77777777">
+    <w:p>
       <w:pPr>
         <w:spacing w:line="257" w:lineRule="auto"/>
         <w:jc w:val="center"/>
@@ -1411,7 +1415,7 @@
         <w:t xml:space="preserve"> </w:t>
       </w:r>
     </w:p>
-    <w:p xmlns:wp14="http://schemas.microsoft.com/office/word/2010/wordml" wp14:textId="77777777">
+    <w:p>
       <w:pPr>
         <w:spacing w:line="257" w:lineRule="auto"/>
         <w:jc w:val="center"/>
@@ -1437,7 +1441,7 @@
         <w:t xml:space="preserve">  </w:t>
       </w:r>
     </w:p>
-    <w:p xmlns:wp14="http://schemas.microsoft.com/office/word/2010/wordml" wp14:textId="77777777">
+    <w:p>
       <w:pPr>
         <w:spacing w:line="257" w:lineRule="auto"/>
         <w:jc w:val="center"/>
@@ -1463,7 +1467,7 @@
         <w:t xml:space="preserve"> </w:t>
       </w:r>
     </w:p>
-    <w:p xmlns:wp14="http://schemas.microsoft.com/office/word/2010/wordml" wp14:textId="77777777">
+    <w:p>
       <w:pPr>
         <w:spacing w:line="257" w:lineRule="auto"/>
         <w:jc w:val="center"/>
@@ -1486,7 +1490,7 @@
         </w:rPr>
       </w:pPr>
     </w:p>
-    <w:p xmlns:wp14="http://schemas.microsoft.com/office/word/2010/wordml" wp14:textId="77777777">
+    <w:p>
       <w:pPr>
         <w:spacing w:line="257" w:lineRule="auto"/>
         <w:jc w:val="center"/>
@@ -1509,7 +1513,7 @@
         </w:rPr>
       </w:pPr>
     </w:p>
-    <w:p xmlns:wp14="http://schemas.microsoft.com/office/word/2010/wordml" wp14:textId="77777777">
+    <w:p>
       <w:pPr>
         <w:spacing w:line="257" w:lineRule="auto"/>
         <w:jc w:val="center"/>
@@ -1532,7 +1536,7 @@
         </w:rPr>
       </w:pPr>
     </w:p>
-    <w:p xmlns:wp14="http://schemas.microsoft.com/office/word/2010/wordml" wp14:textId="77777777">
+    <w:p>
       <w:pPr>
         <w:spacing w:line="257" w:lineRule="auto"/>
         <w:jc w:val="center"/>
@@ -1555,14 +1559,14 @@
         </w:rPr>
       </w:pPr>
     </w:p>
-    <w:p xmlns:wp14="http://schemas.microsoft.com/office/word/2010/wordml" wp14:textId="77777777">
+    <w:p>
       <w:pPr>
         <w:spacing w:line="257" w:lineRule="auto"/>
         <w:jc w:val="center"/>
         <w:rPr>
           <w:rFonts w:ascii="Arial" w:hAnsi="Arial" w:eastAsia="Arial" w:cs="Arial"/>
-          <w:b w:val="1"/>
-          <w:bCs w:val="1"/>
+          <w:b/>
+          <w:bCs/>
           <w:color w:val="000000" w:themeColor="text1" w:themeTint="FF"/>
           <w:sz w:val="28"/>
           <w:szCs w:val="28"/>
@@ -1580,133 +1584,189 @@
     </w:p>
     <w:p>
       <w:pPr>
-        <w:pStyle w:val="1"/>
         <w:spacing w:line="257" w:lineRule="auto"/>
         <w:jc w:val="center"/>
         <w:rPr>
           <w:rFonts w:ascii="Arial" w:hAnsi="Arial" w:eastAsia="Arial" w:cs="Arial"/>
-          <w:b w:val="1"/>
-          <w:bCs w:val="1"/>
-          <w:color w:val="000000" w:themeColor="text1" w:themeTint="FF" w:themeShade="FF"/>
+          <w:b/>
+          <w:bCs/>
+          <w:color w:val="000000" w:themeColor="text1" w:themeTint="FF"/>
           <w:sz w:val="28"/>
           <w:szCs w:val="28"/>
           <w:lang w:val="pt-BR"/>
-        </w:rPr>
-      </w:pPr>
-    </w:p>
-    <w:p>
-      <w:pPr>
-        <w:pStyle w:val="1"/>
+          <w14:textFill>
+            <w14:solidFill>
+              <w14:schemeClr w14:val="tx1">
+                <w14:lumMod w14:val="100000"/>
+                <w14:lumOff w14:val="0"/>
+              </w14:schemeClr>
+            </w14:solidFill>
+          </w14:textFill>
+        </w:rPr>
+      </w:pPr>
+    </w:p>
+    <w:p>
+      <w:pPr>
         <w:spacing w:line="257" w:lineRule="auto"/>
         <w:jc w:val="center"/>
         <w:rPr>
           <w:rFonts w:ascii="Arial" w:hAnsi="Arial" w:eastAsia="Arial" w:cs="Arial"/>
-          <w:b w:val="1"/>
-          <w:bCs w:val="1"/>
-          <w:color w:val="000000" w:themeColor="text1" w:themeTint="FF" w:themeShade="FF"/>
+          <w:b/>
+          <w:bCs/>
+          <w:color w:val="000000" w:themeColor="text1" w:themeTint="FF"/>
           <w:sz w:val="28"/>
           <w:szCs w:val="28"/>
           <w:lang w:val="pt-BR"/>
-        </w:rPr>
-      </w:pPr>
-    </w:p>
-    <w:p>
-      <w:pPr>
-        <w:pStyle w:val="1"/>
+          <w14:textFill>
+            <w14:solidFill>
+              <w14:schemeClr w14:val="tx1">
+                <w14:lumMod w14:val="100000"/>
+                <w14:lumOff w14:val="0"/>
+              </w14:schemeClr>
+            </w14:solidFill>
+          </w14:textFill>
+        </w:rPr>
+      </w:pPr>
+    </w:p>
+    <w:p>
+      <w:pPr>
         <w:spacing w:line="257" w:lineRule="auto"/>
         <w:jc w:val="center"/>
         <w:rPr>
           <w:rFonts w:ascii="Arial" w:hAnsi="Arial" w:eastAsia="Arial" w:cs="Arial"/>
-          <w:b w:val="1"/>
-          <w:bCs w:val="1"/>
-          <w:color w:val="000000" w:themeColor="text1" w:themeTint="FF" w:themeShade="FF"/>
+          <w:b/>
+          <w:bCs/>
+          <w:color w:val="000000" w:themeColor="text1" w:themeTint="FF"/>
           <w:sz w:val="28"/>
           <w:szCs w:val="28"/>
           <w:lang w:val="pt-BR"/>
-        </w:rPr>
-      </w:pPr>
-    </w:p>
-    <w:p>
-      <w:pPr>
-        <w:pStyle w:val="1"/>
+          <w14:textFill>
+            <w14:solidFill>
+              <w14:schemeClr w14:val="tx1">
+                <w14:lumMod w14:val="100000"/>
+                <w14:lumOff w14:val="0"/>
+              </w14:schemeClr>
+            </w14:solidFill>
+          </w14:textFill>
+        </w:rPr>
+      </w:pPr>
+    </w:p>
+    <w:p>
+      <w:pPr>
         <w:spacing w:line="257" w:lineRule="auto"/>
         <w:jc w:val="center"/>
         <w:rPr>
           <w:rFonts w:ascii="Arial" w:hAnsi="Arial" w:eastAsia="Arial" w:cs="Arial"/>
-          <w:b w:val="1"/>
-          <w:bCs w:val="1"/>
-          <w:color w:val="000000" w:themeColor="text1" w:themeTint="FF" w:themeShade="FF"/>
+          <w:b/>
+          <w:bCs/>
+          <w:color w:val="000000" w:themeColor="text1" w:themeTint="FF"/>
           <w:sz w:val="28"/>
           <w:szCs w:val="28"/>
           <w:lang w:val="pt-BR"/>
-        </w:rPr>
-      </w:pPr>
-    </w:p>
-    <w:p>
-      <w:pPr>
-        <w:pStyle w:val="1"/>
+          <w14:textFill>
+            <w14:solidFill>
+              <w14:schemeClr w14:val="tx1">
+                <w14:lumMod w14:val="100000"/>
+                <w14:lumOff w14:val="0"/>
+              </w14:schemeClr>
+            </w14:solidFill>
+          </w14:textFill>
+        </w:rPr>
+      </w:pPr>
+    </w:p>
+    <w:p>
+      <w:pPr>
         <w:spacing w:line="257" w:lineRule="auto"/>
         <w:jc w:val="center"/>
         <w:rPr>
           <w:rFonts w:ascii="Arial" w:hAnsi="Arial" w:eastAsia="Arial" w:cs="Arial"/>
-          <w:b w:val="1"/>
-          <w:bCs w:val="1"/>
-          <w:color w:val="000000" w:themeColor="text1" w:themeTint="FF" w:themeShade="FF"/>
+          <w:b/>
+          <w:bCs/>
+          <w:color w:val="000000" w:themeColor="text1" w:themeTint="FF"/>
           <w:sz w:val="28"/>
           <w:szCs w:val="28"/>
           <w:lang w:val="pt-BR"/>
-        </w:rPr>
-      </w:pPr>
-    </w:p>
-    <w:p>
-      <w:pPr>
-        <w:pStyle w:val="1"/>
+          <w14:textFill>
+            <w14:solidFill>
+              <w14:schemeClr w14:val="tx1">
+                <w14:lumMod w14:val="100000"/>
+                <w14:lumOff w14:val="0"/>
+              </w14:schemeClr>
+            </w14:solidFill>
+          </w14:textFill>
+        </w:rPr>
+      </w:pPr>
+    </w:p>
+    <w:p>
+      <w:pPr>
         <w:spacing w:line="257" w:lineRule="auto"/>
         <w:jc w:val="center"/>
         <w:rPr>
           <w:rFonts w:ascii="Arial" w:hAnsi="Arial" w:eastAsia="Arial" w:cs="Arial"/>
-          <w:b w:val="1"/>
-          <w:bCs w:val="1"/>
-          <w:color w:val="000000" w:themeColor="text1" w:themeTint="FF" w:themeShade="FF"/>
+          <w:b/>
+          <w:bCs/>
+          <w:color w:val="000000" w:themeColor="text1" w:themeTint="FF"/>
           <w:sz w:val="28"/>
           <w:szCs w:val="28"/>
           <w:lang w:val="pt-BR"/>
-        </w:rPr>
-      </w:pPr>
-    </w:p>
-    <w:p>
-      <w:pPr>
-        <w:pStyle w:val="1"/>
+          <w14:textFill>
+            <w14:solidFill>
+              <w14:schemeClr w14:val="tx1">
+                <w14:lumMod w14:val="100000"/>
+                <w14:lumOff w14:val="0"/>
+              </w14:schemeClr>
+            </w14:solidFill>
+          </w14:textFill>
+        </w:rPr>
+      </w:pPr>
+    </w:p>
+    <w:p>
+      <w:pPr>
         <w:spacing w:line="257" w:lineRule="auto"/>
         <w:jc w:val="center"/>
         <w:rPr>
           <w:rFonts w:ascii="Arial" w:hAnsi="Arial" w:eastAsia="Arial" w:cs="Arial"/>
-          <w:b w:val="1"/>
-          <w:bCs w:val="1"/>
-          <w:color w:val="000000" w:themeColor="text1" w:themeTint="FF" w:themeShade="FF"/>
+          <w:b/>
+          <w:bCs/>
+          <w:color w:val="000000" w:themeColor="text1" w:themeTint="FF"/>
           <w:sz w:val="28"/>
           <w:szCs w:val="28"/>
           <w:lang w:val="pt-BR"/>
-        </w:rPr>
-      </w:pPr>
-    </w:p>
-    <w:p>
-      <w:pPr>
-        <w:pStyle w:val="1"/>
+          <w14:textFill>
+            <w14:solidFill>
+              <w14:schemeClr w14:val="tx1">
+                <w14:lumMod w14:val="100000"/>
+                <w14:lumOff w14:val="0"/>
+              </w14:schemeClr>
+            </w14:solidFill>
+          </w14:textFill>
+        </w:rPr>
+      </w:pPr>
+    </w:p>
+    <w:p>
+      <w:pPr>
         <w:spacing w:line="257" w:lineRule="auto"/>
         <w:jc w:val="center"/>
         <w:rPr>
           <w:rFonts w:ascii="Arial" w:hAnsi="Arial" w:eastAsia="Arial" w:cs="Arial"/>
-          <w:b w:val="1"/>
-          <w:bCs w:val="1"/>
-          <w:color w:val="000000" w:themeColor="text1" w:themeTint="FF" w:themeShade="FF"/>
+          <w:b/>
+          <w:bCs/>
+          <w:color w:val="000000" w:themeColor="text1" w:themeTint="FF"/>
           <w:sz w:val="28"/>
           <w:szCs w:val="28"/>
           <w:lang w:val="pt-BR"/>
-        </w:rPr>
-      </w:pPr>
-    </w:p>
-    <w:p xmlns:wp14="http://schemas.microsoft.com/office/word/2010/wordml" wp14:textId="77777777">
+          <w14:textFill>
+            <w14:solidFill>
+              <w14:schemeClr w14:val="tx1">
+                <w14:lumMod w14:val="100000"/>
+                <w14:lumOff w14:val="0"/>
+              </w14:schemeClr>
+            </w14:solidFill>
+          </w14:textFill>
+        </w:rPr>
+      </w:pPr>
+    </w:p>
+    <w:p>
       <w:pPr>
         <w:spacing w:line="257" w:lineRule="auto"/>
         <w:jc w:val="center"/>
@@ -1729,25 +1789,33 @@
         </w:rPr>
       </w:pPr>
     </w:p>
-    <w:p xmlns:wp14="http://schemas.microsoft.com/office/word/2010/wordml" wp14:textId="77777777">
+    <w:p>
       <w:pPr>
         <w:spacing w:line="257" w:lineRule="auto"/>
         <w:jc w:val="center"/>
         <w:rPr>
           <w:rFonts w:ascii="Arial" w:hAnsi="Arial" w:eastAsia="Arial" w:cs="Arial"/>
-          <w:b w:val="1"/>
-          <w:bCs w:val="1"/>
-          <w:color w:val="000000" w:themeColor="text1" w:themeTint="FF" w:themeShade="FF"/>
+          <w:b/>
+          <w:bCs/>
+          <w:color w:val="000000" w:themeColor="text1" w:themeTint="FF"/>
           <w:sz w:val="28"/>
           <w:szCs w:val="28"/>
           <w:lang w:val="pt-BR"/>
+          <w14:textFill>
+            <w14:solidFill>
+              <w14:schemeClr w14:val="tx1">
+                <w14:lumMod w14:val="100000"/>
+                <w14:lumOff w14:val="0"/>
+              </w14:schemeClr>
+            </w14:solidFill>
+          </w14:textFill>
         </w:rPr>
       </w:pPr>
       <w:r>
         <w:rPr>
           <w:rFonts w:ascii="Arial" w:hAnsi="Arial" w:eastAsia="Arial" w:cs="Arial"/>
-          <w:b w:val="1"/>
-          <w:bCs w:val="1"/>
+          <w:b/>
+          <w:bCs/>
           <w:color w:val="000000" w:themeColor="text1" w:themeTint="FF"/>
           <w:sz w:val="28"/>
           <w:szCs w:val="28"/>
@@ -1764,7 +1832,7 @@
         <w:t>Eu_Entregador_Criando_Conta</w:t>
       </w:r>
     </w:p>
-    <w:p xmlns:wp14="http://schemas.microsoft.com/office/word/2010/wordml" wp14:textId="77777777">
+    <w:p>
       <w:pPr>
         <w:pStyle w:val="7"/>
         <w:numPr>
@@ -1838,7 +1906,7 @@
         <w:gridCol w:w="4508"/>
         <w:gridCol w:w="4508"/>
       </w:tblGrid>
-      <w:tr xmlns:wp14="http://schemas.microsoft.com/office/word/2010/wordml" wp14:textId="77777777">
+      <w:tr>
         <w:tblPrEx>
           <w:tblBorders>
             <w:top w:val="single" w:color="000000" w:themeColor="text1" w:sz="4" w:space="0"/>
@@ -1867,10 +1935,9 @@
               <w:bottom w:val="single" w:color="000000" w:themeColor="text1" w:sz="8" w:space="0"/>
               <w:right w:val="single" w:color="000000" w:themeColor="text1" w:sz="8" w:space="0"/>
             </w:tcBorders>
-            <w:tcMar/>
             <w:vAlign w:val="top"/>
           </w:tcPr>
-          <w:p wp14:textId="77777777">
+          <w:p>
             <w:pPr>
               <w:spacing w:after="0" w:line="240" w:lineRule="auto"/>
             </w:pPr>
@@ -1902,36 +1969,85 @@
               <w:bottom w:val="single" w:color="000000" w:themeColor="text1" w:sz="8" w:space="0"/>
               <w:right w:val="single" w:color="000000" w:themeColor="text1" w:sz="8" w:space="0"/>
             </w:tcBorders>
-            <w:tcMar/>
             <w:vAlign w:val="top"/>
           </w:tcPr>
-          <w:p wp14:textId="2235114C">
+          <w:p>
             <w:pPr>
-              <w:pStyle w:val="1"/>
               <w:bidi w:val="0"/>
-              <w:spacing w:before="0" w:beforeAutospacing="off" w:after="0" w:afterAutospacing="off" w:line="257" w:lineRule="auto"/>
+              <w:spacing w:before="0" w:beforeAutospacing="0" w:after="0" w:afterAutospacing="0" w:line="257" w:lineRule="auto"/>
               <w:ind w:left="0" w:right="0"/>
               <w:jc w:val="left"/>
               <w:rPr>
                 <w:rFonts w:ascii="Arial" w:hAnsi="Arial" w:eastAsia="Arial" w:cs="Arial"/>
-                <w:color w:val="000000" w:themeColor="text1" w:themeTint="FF" w:themeShade="FF"/>
+                <w:color w:val="000000" w:themeColor="text1" w:themeTint="FF"/>
                 <w:sz w:val="20"/>
                 <w:szCs w:val="20"/>
+                <w14:textFill>
+                  <w14:solidFill>
+                    <w14:schemeClr w14:val="tx1">
+                      <w14:lumMod w14:val="100000"/>
+                      <w14:lumOff w14:val="0"/>
+                    </w14:schemeClr>
+                  </w14:solidFill>
+                </w14:textFill>
               </w:rPr>
             </w:pPr>
             <w:r>
               <w:rPr>
                 <w:rFonts w:ascii="Arial" w:hAnsi="Arial" w:eastAsia="Arial" w:cs="Arial"/>
-                <w:color w:val="000000" w:themeColor="text1" w:themeTint="FF" w:themeShade="FF"/>
+                <w:color w:val="000000" w:themeColor="text1" w:themeTint="FF"/>
                 <w:sz w:val="20"/>
                 <w:szCs w:val="20"/>
-              </w:rPr>
-              <w:t>Virar entregador</w:t>
+                <w14:textFill>
+                  <w14:solidFill>
+                    <w14:schemeClr w14:val="tx1">
+                      <w14:lumMod w14:val="100000"/>
+                      <w14:lumOff w14:val="0"/>
+                    </w14:schemeClr>
+                  </w14:solidFill>
+                </w14:textFill>
+              </w:rPr>
+              <w:t>Virar entr</w:t>
+            </w:r>
+            <w:r>
+              <w:rPr>
+                <w:rFonts w:hint="default" w:ascii="Arial" w:hAnsi="Arial" w:eastAsia="Arial" w:cs="Arial"/>
+                <w:color w:val="000000" w:themeColor="text1" w:themeTint="FF"/>
+                <w:sz w:val="20"/>
+                <w:szCs w:val="20"/>
+                <w:lang w:val="pt-BR"/>
+                <w14:textFill>
+                  <w14:solidFill>
+                    <w14:schemeClr w14:val="tx1">
+                      <w14:lumMod w14:val="100000"/>
+                      <w14:lumOff w14:val="0"/>
+                    </w14:schemeClr>
+                  </w14:solidFill>
+                </w14:textFill>
+              </w:rPr>
+              <w:t>e</w:t>
+            </w:r>
+            <w:r>
+              <w:rPr>
+                <w:rFonts w:ascii="Arial" w:hAnsi="Arial" w:eastAsia="Arial" w:cs="Arial"/>
+                <w:color w:val="000000" w:themeColor="text1" w:themeTint="FF"/>
+                <w:sz w:val="20"/>
+                <w:szCs w:val="20"/>
+                <w14:textFill>
+                  <w14:solidFill>
+                    <w14:schemeClr w14:val="tx1">
+                      <w14:lumMod w14:val="100000"/>
+                      <w14:lumOff w14:val="0"/>
+                    </w14:schemeClr>
+                  </w14:solidFill>
+                </w14:textFill>
+              </w:rPr>
+              <w:t>gador</w:t>
             </w:r>
           </w:p>
         </w:tc>
       </w:tr>
-      <w:tr xmlns:wp14="http://schemas.microsoft.com/office/word/2010/wordml" wp14:textId="77777777">
+      <w:tr>
         <w:tblPrEx>
           <w:tblBorders>
             <w:top w:val="single" w:color="000000" w:themeColor="text1" w:sz="4" w:space="0"/>
@@ -1960,10 +2076,9 @@
               <w:bottom w:val="single" w:color="000000" w:themeColor="text1" w:sz="8" w:space="0"/>
               <w:right w:val="single" w:color="000000" w:themeColor="text1" w:sz="8" w:space="0"/>
             </w:tcBorders>
-            <w:tcMar/>
             <w:vAlign w:val="top"/>
           </w:tcPr>
-          <w:p wp14:textId="77777777">
+          <w:p>
             <w:pPr>
               <w:spacing w:after="0" w:line="240" w:lineRule="auto"/>
             </w:pPr>
@@ -1995,10 +2110,9 @@
               <w:bottom w:val="single" w:color="000000" w:themeColor="text1" w:sz="8" w:space="0"/>
               <w:right w:val="single" w:color="000000" w:themeColor="text1" w:sz="8" w:space="0"/>
             </w:tcBorders>
-            <w:tcMar/>
             <w:vAlign w:val="top"/>
           </w:tcPr>
-          <w:p wp14:textId="525B76DE">
+          <w:p>
             <w:pPr>
               <w:spacing w:after="0" w:line="240" w:lineRule="auto"/>
             </w:pPr>
@@ -2017,58 +2131,40 @@
                   </w14:solidFill>
                 </w14:textFill>
               </w:rPr>
-              <w:t>Usuário</w:t>
-            </w:r>
-            <w:r>
-              <w:rPr>
-                <w:rFonts w:ascii="Arial" w:hAnsi="Arial" w:eastAsia="Arial" w:cs="Arial"/>
-                <w:color w:val="000000" w:themeColor="text1" w:themeTint="FF"/>
-                <w:sz w:val="20"/>
-                <w:szCs w:val="20"/>
-                <w14:textFill>
-                  <w14:solidFill>
-                    <w14:schemeClr w14:val="tx1">
-                      <w14:lumMod w14:val="100000"/>
-                      <w14:lumOff w14:val="0"/>
-                    </w14:schemeClr>
-                  </w14:solidFill>
-                </w14:textFill>
-              </w:rPr>
-              <w:t xml:space="preserve"> não cadastrado,</w:t>
+              <w:t>Usuário não cadastrado,</w:t>
             </w:r>
           </w:p>
-          <w:p wp14:textId="574702F0">
+          <w:p>
             <w:pPr>
               <w:spacing w:after="0" w:line="240" w:lineRule="auto"/>
             </w:pPr>
             <w:r>
               <w:rPr>
                 <w:rFonts w:ascii="Arial" w:hAnsi="Arial" w:eastAsia="Arial" w:cs="Arial"/>
-                <w:color w:val="000000" w:themeColor="text1" w:themeTint="FF" w:themeShade="FF"/>
+                <w:color w:val="000000" w:themeColor="text1" w:themeTint="FF"/>
                 <w:sz w:val="20"/>
                 <w:szCs w:val="20"/>
-              </w:rPr>
-              <w:t>Usuário</w:t>
-            </w:r>
-            <w:r>
-              <w:rPr>
-                <w:rFonts w:ascii="Arial" w:hAnsi="Arial" w:eastAsia="Arial" w:cs="Arial"/>
-                <w:color w:val="000000" w:themeColor="text1" w:themeTint="FF" w:themeShade="FF"/>
-                <w:sz w:val="20"/>
-                <w:szCs w:val="20"/>
-              </w:rPr>
-              <w:t xml:space="preserve"> cadastrado</w:t>
+                <w14:textFill>
+                  <w14:solidFill>
+                    <w14:schemeClr w14:val="tx1">
+                      <w14:lumMod w14:val="100000"/>
+                      <w14:lumOff w14:val="0"/>
+                    </w14:schemeClr>
+                  </w14:solidFill>
+                </w14:textFill>
+              </w:rPr>
+              <w:t>Usuário cadastrado</w:t>
             </w:r>
           </w:p>
         </w:tc>
       </w:tr>
     </w:tbl>
-    <w:p xmlns:wp14="http://schemas.microsoft.com/office/word/2010/wordml" wp14:textId="4227126D">
-      <w:pPr>
-        <w:spacing w:line="257" w:lineRule="auto"/>
-      </w:pPr>
-    </w:p>
-    <w:p xmlns:wp14="http://schemas.microsoft.com/office/word/2010/wordml" wp14:textId="77777777">
+    <w:p>
+      <w:pPr>
+        <w:spacing w:line="257" w:lineRule="auto"/>
+      </w:pPr>
+    </w:p>
+    <w:p>
       <w:pPr>
         <w:spacing w:line="257" w:lineRule="auto"/>
         <w:rPr>
@@ -2138,27 +2234,37 @@
         </w:rPr>
         <w:t>Flash Food</w:t>
       </w:r>
-    </w:p>
-    <w:p xmlns:wp14="http://schemas.microsoft.com/office/word/2010/wordml" wp14:textId="479ABF5B">
-      <w:pPr>
-        <w:spacing w:line="257" w:lineRule="auto"/>
-        <w:rPr>
-          <w:rFonts w:ascii="Arial" w:hAnsi="Arial" w:eastAsia="Arial" w:cs="Arial"/>
-          <w:i w:val="1"/>
-          <w:iCs w:val="1"/>
-          <w:color w:val="000000" w:themeColor="text1" w:themeTint="FF" w:themeShade="FF"/>
+      <w:bookmarkStart w:id="0" w:name="_GoBack"/>
+      <w:bookmarkEnd w:id="0"/>
+    </w:p>
+    <w:p>
+      <w:pPr>
+        <w:spacing w:line="257" w:lineRule="auto"/>
+        <w:rPr>
+          <w:rFonts w:ascii="Arial" w:hAnsi="Arial" w:eastAsia="Arial" w:cs="Arial"/>
+          <w:i/>
+          <w:iCs/>
+          <w:color w:val="000000" w:themeColor="text1" w:themeTint="FF"/>
           <w:sz w:val="26"/>
           <w:szCs w:val="26"/>
           <w:lang w:val="pt-BR"/>
+          <w14:textFill>
+            <w14:solidFill>
+              <w14:schemeClr w14:val="tx1">
+                <w14:lumMod w14:val="100000"/>
+                <w14:lumOff w14:val="0"/>
+              </w14:schemeClr>
+            </w14:solidFill>
+          </w14:textFill>
         </w:rPr>
       </w:pPr>
       <w:r>
         <w:rPr>
           <w:rFonts w:ascii="Arial" w:hAnsi="Arial" w:eastAsia="Arial" w:cs="Arial"/>
-          <w:b w:val="1"/>
-          <w:bCs w:val="1"/>
-          <w:i w:val="1"/>
-          <w:iCs w:val="1"/>
+          <w:b/>
+          <w:bCs/>
+          <w:i/>
+          <w:iCs/>
           <w:color w:val="000000" w:themeColor="text1" w:themeTint="FF"/>
           <w:sz w:val="26"/>
           <w:szCs w:val="26"/>
@@ -2179,8 +2285,8 @@
           <w:rFonts w:ascii="Arial" w:hAnsi="Arial" w:eastAsia="Arial" w:cs="Arial"/>
           <w:b w:val="0"/>
           <w:bCs w:val="0"/>
-          <w:i w:val="1"/>
-          <w:iCs w:val="1"/>
+          <w:i/>
+          <w:iCs/>
           <w:color w:val="000000" w:themeColor="text1" w:themeTint="FF"/>
           <w:sz w:val="26"/>
           <w:szCs w:val="26"/>
@@ -2194,29 +2300,37 @@
             </w14:solidFill>
           </w14:textFill>
         </w:rPr>
-        <w:t xml:space="preserve">me tornar entregador</w:t>
+        <w:t>me tornar entregador</w:t>
       </w:r>
     </w:p>
-    <w:p xmlns:wp14="http://schemas.microsoft.com/office/word/2010/wordml" wp14:textId="77777777">
-      <w:pPr>
-        <w:spacing w:line="257" w:lineRule="auto"/>
-        <w:rPr>
-          <w:rFonts w:ascii="Arial" w:hAnsi="Arial" w:eastAsia="Arial" w:cs="Arial"/>
-          <w:i w:val="1"/>
-          <w:iCs w:val="1"/>
-          <w:color w:val="000000" w:themeColor="text1" w:themeTint="FF" w:themeShade="FF"/>
+    <w:p>
+      <w:pPr>
+        <w:spacing w:line="257" w:lineRule="auto"/>
+        <w:rPr>
+          <w:rFonts w:ascii="Arial" w:hAnsi="Arial" w:eastAsia="Arial" w:cs="Arial"/>
+          <w:i/>
+          <w:iCs/>
+          <w:color w:val="000000" w:themeColor="text1" w:themeTint="FF"/>
           <w:sz w:val="26"/>
           <w:szCs w:val="26"/>
           <w:lang w:val="pt-BR"/>
+          <w14:textFill>
+            <w14:solidFill>
+              <w14:schemeClr w14:val="tx1">
+                <w14:lumMod w14:val="100000"/>
+                <w14:lumOff w14:val="0"/>
+              </w14:schemeClr>
+            </w14:solidFill>
+          </w14:textFill>
         </w:rPr>
       </w:pPr>
       <w:r>
         <w:rPr>
           <w:rFonts w:ascii="Arial" w:hAnsi="Arial" w:eastAsia="Arial" w:cs="Arial"/>
-          <w:b w:val="1"/>
-          <w:bCs w:val="1"/>
-          <w:i w:val="1"/>
-          <w:iCs w:val="1"/>
+          <w:b/>
+          <w:bCs/>
+          <w:i/>
+          <w:iCs/>
           <w:color w:val="000000" w:themeColor="text1" w:themeTint="FF"/>
           <w:sz w:val="26"/>
           <w:szCs w:val="26"/>
@@ -2235,8 +2349,8 @@
       <w:r>
         <w:rPr>
           <w:rFonts w:ascii="Arial" w:hAnsi="Arial" w:eastAsia="Arial" w:cs="Arial"/>
-          <w:i w:val="1"/>
-          <w:iCs w:val="1"/>
+          <w:i/>
+          <w:iCs/>
           <w:color w:val="000000" w:themeColor="text1" w:themeTint="FF"/>
           <w:sz w:val="26"/>
           <w:szCs w:val="26"/>
@@ -2250,10 +2364,10 @@
             </w14:solidFill>
           </w14:textFill>
         </w:rPr>
-        <w:t xml:space="preserve">possa efetuar entregas para restaurantes cadastrados</w:t>
+        <w:t>possa efetuar entregas para restaurantes cadastrados</w:t>
       </w:r>
     </w:p>
-    <w:p xmlns:wp14="http://schemas.microsoft.com/office/word/2010/wordml" wp14:textId="77777777">
+    <w:p>
       <w:pPr>
         <w:spacing w:line="257" w:lineRule="auto"/>
         <w:rPr>
@@ -2275,12 +2389,12 @@
         </w:rPr>
       </w:pPr>
     </w:p>
-    <w:p xmlns:wp14="http://schemas.microsoft.com/office/word/2010/wordml" wp14:textId="77777777">
-      <w:pPr>
-        <w:spacing w:line="257" w:lineRule="auto"/>
-      </w:pPr>
-    </w:p>
-    <w:p xmlns:wp14="http://schemas.microsoft.com/office/word/2010/wordml" wp14:textId="77777777">
+    <w:p>
+      <w:pPr>
+        <w:spacing w:line="257" w:lineRule="auto"/>
+      </w:pPr>
+    </w:p>
+    <w:p>
       <w:pPr>
         <w:pStyle w:val="7"/>
         <w:numPr>
@@ -2329,31 +2443,33 @@
         <w:t>PROTÓTIPO</w:t>
       </w:r>
     </w:p>
-    <w:p xmlns:wp14="http://schemas.microsoft.com/office/word/2010/wordml" wp14:textId="0A9E841D">
+    <w:p>
       <w:pPr>
         <w:spacing w:line="257" w:lineRule="auto"/>
       </w:pPr>
       <w:r>
         <w:drawing>
-          <wp:inline xmlns:wp14="http://schemas.microsoft.com/office/word/2010/wordprocessingDrawing" wp14:editId="11C0C2D6" wp14:anchorId="61927557">
+          <wp:inline distT="0" distB="0" distL="114300" distR="114300">
             <wp:extent cx="1995805" cy="4319905"/>
             <wp:effectExtent l="0" t="0" r="4445" b="4445"/>
-            <wp:docPr id="1" name="Imagem 1" title=""/>
+            <wp:docPr id="1" name="Imagem 1"/>
             <wp:cNvGraphicFramePr>
-              <a:graphicFrameLocks noChangeAspect="1"/>
+              <a:graphicFrameLocks xmlns:a="http://schemas.openxmlformats.org/drawingml/2006/main" noChangeAspect="1"/>
             </wp:cNvGraphicFramePr>
-            <a:graphic>
+            <a:graphic xmlns:a="http://schemas.openxmlformats.org/drawingml/2006/main">
               <a:graphicData uri="http://schemas.openxmlformats.org/drawingml/2006/picture">
-                <pic:pic>
+                <pic:pic xmlns:pic="http://schemas.openxmlformats.org/drawingml/2006/picture">
                   <pic:nvPicPr>
-                    <pic:cNvPr id="0" name="Imagem 1"/>
-                    <pic:cNvPicPr/>
+                    <pic:cNvPr id="1" name="Imagem 1"/>
+                    <pic:cNvPicPr>
+                      <a:picLocks noChangeAspect="1"/>
+                    </pic:cNvPicPr>
                   </pic:nvPicPr>
                   <pic:blipFill>
-                    <a:blip r:embed="R5bd6512f9d3a4684">
+                    <a:blip r:embed="rId9">
                       <a:extLst>
-                        <a:ext xmlns:a="http://schemas.openxmlformats.org/drawingml/2006/main" uri="{28A0092B-C50C-407E-A947-70E740481C1C}">
-                          <a14:useLocalDpi val="0"/>
+                        <a:ext uri="{28A0092B-C50C-407E-A947-70E740481C1C}">
+                          <a14:useLocalDpi xmlns:a14="http://schemas.microsoft.com/office/drawing/2010/main" val="0"/>
                         </a:ext>
                       </a:extLst>
                     </a:blip>
@@ -2362,7 +2478,7 @@
                     </a:stretch>
                   </pic:blipFill>
                   <pic:spPr>
-                    <a:xfrm rot="0" flipH="0" flipV="0">
+                    <a:xfrm>
                       <a:off x="0" y="0"/>
                       <a:ext cx="1995805" cy="4319905"/>
                     </a:xfrm>
@@ -2384,25 +2500,27 @@
       </w:r>
       <w:r>
         <w:drawing>
-          <wp:inline xmlns:wp14="http://schemas.microsoft.com/office/word/2010/wordprocessingDrawing" wp14:editId="1EAE2D18" wp14:anchorId="68C5E800">
+          <wp:inline distT="0" distB="0" distL="114300" distR="114300">
             <wp:extent cx="1995805" cy="4319905"/>
             <wp:effectExtent l="0" t="0" r="4445" b="4445"/>
-            <wp:docPr id="4" name="Imagem 4" title=""/>
+            <wp:docPr id="4" name="Imagem 4"/>
             <wp:cNvGraphicFramePr>
-              <a:graphicFrameLocks noChangeAspect="1"/>
+              <a:graphicFrameLocks xmlns:a="http://schemas.openxmlformats.org/drawingml/2006/main" noChangeAspect="1"/>
             </wp:cNvGraphicFramePr>
-            <a:graphic>
+            <a:graphic xmlns:a="http://schemas.openxmlformats.org/drawingml/2006/main">
               <a:graphicData uri="http://schemas.openxmlformats.org/drawingml/2006/picture">
-                <pic:pic>
+                <pic:pic xmlns:pic="http://schemas.openxmlformats.org/drawingml/2006/picture">
                   <pic:nvPicPr>
-                    <pic:cNvPr id="0" name="Imagem 4"/>
-                    <pic:cNvPicPr/>
+                    <pic:cNvPr id="4" name="Imagem 4"/>
+                    <pic:cNvPicPr>
+                      <a:picLocks noChangeAspect="1"/>
+                    </pic:cNvPicPr>
                   </pic:nvPicPr>
                   <pic:blipFill>
-                    <a:blip r:embed="R4736a72bcaa5458d">
+                    <a:blip r:embed="rId10">
                       <a:extLst>
-                        <a:ext xmlns:a="http://schemas.openxmlformats.org/drawingml/2006/main" uri="{28A0092B-C50C-407E-A947-70E740481C1C}">
-                          <a14:useLocalDpi val="0"/>
+                        <a:ext uri="{28A0092B-C50C-407E-A947-70E740481C1C}">
+                          <a14:useLocalDpi xmlns:a14="http://schemas.microsoft.com/office/drawing/2010/main" val="0"/>
                         </a:ext>
                       </a:extLst>
                     </a:blip>
@@ -2411,7 +2529,7 @@
                     </a:stretch>
                   </pic:blipFill>
                   <pic:spPr>
-                    <a:xfrm rot="0" flipH="0" flipV="0">
+                    <a:xfrm>
                       <a:off x="0" y="0"/>
                       <a:ext cx="1995805" cy="4319905"/>
                     </a:xfrm>
@@ -2426,22 +2544,20 @@
         </w:drawing>
       </w:r>
     </w:p>
-    <w:p xmlns:wp14="http://schemas.microsoft.com/office/word/2010/wordml" wp14:textId="77777777">
-      <w:pPr>
-        <w:spacing w:line="257" w:lineRule="auto"/>
-      </w:pPr>
-    </w:p>
-    <w:p xmlns:wp14="http://schemas.microsoft.com/office/word/2010/wordml" wp14:textId="77777777">
-      <w:pPr>
-        <w:spacing w:line="257" w:lineRule="auto"/>
-        <w:rPr>
-          <w:lang w:val="pt-BR"/>
-        </w:rPr>
-      </w:pPr>
-      <w:bookmarkStart w:name="_GoBack" w:id="0"/>
-      <w:bookmarkEnd w:id="0"/>
-    </w:p>
-    <w:p xmlns:wp14="http://schemas.microsoft.com/office/word/2010/wordml" wp14:textId="77777777">
+    <w:p>
+      <w:pPr>
+        <w:spacing w:line="257" w:lineRule="auto"/>
+      </w:pPr>
+    </w:p>
+    <w:p>
+      <w:pPr>
+        <w:spacing w:line="257" w:lineRule="auto"/>
+        <w:rPr>
+          <w:lang w:val="pt-BR"/>
+        </w:rPr>
+      </w:pPr>
+    </w:p>
+    <w:p>
       <w:pPr>
         <w:pStyle w:val="7"/>
         <w:numPr>
@@ -2490,7 +2606,7 @@
         <w:t>ESPECIFICAÇÃO DO PROTÓTIPO</w:t>
       </w:r>
     </w:p>
-    <w:p xmlns:wp14="http://schemas.microsoft.com/office/word/2010/wordml" wp14:textId="77777777">
+    <w:p>
       <w:pPr>
         <w:spacing w:line="257" w:lineRule="auto"/>
         <w:jc w:val="both"/>
@@ -2542,7 +2658,7 @@
         <w:gridCol w:w="4508"/>
         <w:gridCol w:w="4508"/>
       </w:tblGrid>
-      <w:tr xmlns:wp14="http://schemas.microsoft.com/office/word/2010/wordml" wp14:textId="77777777">
+      <w:tr>
         <w:tblPrEx>
           <w:tblBorders>
             <w:top w:val="single" w:color="000000" w:themeColor="text1" w:sz="4" w:space="0"/>
@@ -2569,10 +2685,9 @@
               <w:right w:val="single" w:color="000000" w:themeColor="text1" w:sz="8" w:space="0"/>
             </w:tcBorders>
             <w:shd w:val="clear" w:color="auto" w:fill="D0CECE" w:themeFill="background2" w:themeFillShade="E6"/>
-            <w:tcMar/>
             <w:vAlign w:val="top"/>
           </w:tcPr>
-          <w:p wp14:textId="77777777">
+          <w:p>
             <w:pPr>
               <w:spacing w:after="0" w:line="240" w:lineRule="auto"/>
               <w:jc w:val="center"/>
@@ -2608,10 +2723,9 @@
               <w:right w:val="single" w:color="000000" w:themeColor="text1" w:sz="8" w:space="0"/>
             </w:tcBorders>
             <w:shd w:val="clear" w:color="auto" w:fill="D0CECE" w:themeFill="background2" w:themeFillShade="E6"/>
-            <w:tcMar/>
             <w:vAlign w:val="top"/>
           </w:tcPr>
-          <w:p wp14:textId="77777777">
+          <w:p>
             <w:pPr>
               <w:spacing w:after="0" w:line="240" w:lineRule="auto"/>
               <w:jc w:val="center"/>
@@ -2638,7 +2752,7 @@
           </w:p>
         </w:tc>
       </w:tr>
-      <w:tr xmlns:wp14="http://schemas.microsoft.com/office/word/2010/wordml" wp14:textId="77777777">
+      <w:tr>
         <w:tblPrEx>
           <w:tblBorders>
             <w:top w:val="single" w:color="000000" w:themeColor="text1" w:sz="4" w:space="0"/>
@@ -2664,10 +2778,9 @@
               <w:bottom w:val="single" w:color="000000" w:themeColor="text1" w:sz="8" w:space="0"/>
               <w:right w:val="single" w:color="000000" w:themeColor="text1" w:sz="8" w:space="0"/>
             </w:tcBorders>
-            <w:tcMar/>
             <w:vAlign w:val="top"/>
           </w:tcPr>
-          <w:p wp14:textId="77777777">
+          <w:p>
             <w:pPr>
               <w:spacing w:after="0" w:line="257" w:lineRule="auto"/>
             </w:pPr>
@@ -2699,35 +2812,37 @@
               <w:bottom w:val="single" w:color="000000" w:themeColor="text1" w:sz="8" w:space="0"/>
               <w:right w:val="single" w:color="000000" w:themeColor="text1" w:sz="8" w:space="0"/>
             </w:tcBorders>
-            <w:tcMar/>
             <w:vAlign w:val="top"/>
           </w:tcPr>
-          <w:p wp14:textId="77777777">
+          <w:p>
             <w:pPr>
               <w:spacing w:after="0" w:line="240" w:lineRule="auto"/>
               <w:rPr>
                 <w:rFonts w:ascii="Arial" w:hAnsi="Arial" w:eastAsia="Arial" w:cs="Arial"/>
-                <w:color w:val="000000" w:themeColor="text1" w:themeTint="FF" w:themeShade="FF"/>
+                <w:color w:val="000000" w:themeColor="text1" w:themeTint="FF"/>
                 <w:sz w:val="20"/>
                 <w:szCs w:val="20"/>
+                <w14:textFill>
+                  <w14:solidFill>
+                    <w14:schemeClr w14:val="tx1">
+                      <w14:lumMod w14:val="100000"/>
+                      <w14:lumOff w14:val="0"/>
+                    </w14:schemeClr>
+                  </w14:solidFill>
+                </w14:textFill>
               </w:rPr>
             </w:pPr>
           </w:p>
         </w:tc>
       </w:tr>
     </w:tbl>
-    <w:p xmlns:wp14="http://schemas.microsoft.com/office/word/2010/wordml" wp14:textId="01ED9EDB">
-      <w:pPr>
-        <w:pStyle w:val="1"/>
-        <w:spacing w:line="257" w:lineRule="auto"/>
-      </w:pPr>
-    </w:p>
-    <w:p>
-      <w:pPr>
-        <w:pStyle w:val="1"/>
-      </w:pPr>
-    </w:p>
-    <w:p xmlns:wp14="http://schemas.microsoft.com/office/word/2010/wordml" wp14:textId="77777777">
+    <w:p>
+      <w:pPr>
+        <w:spacing w:line="257" w:lineRule="auto"/>
+      </w:pPr>
+    </w:p>
+    <w:p/>
+    <w:p>
       <w:pPr>
         <w:pStyle w:val="7"/>
         <w:numPr>
@@ -2776,7 +2891,7 @@
         <w:t>SISTEMAS E/OU ESTÓRIAS IMPACTADAS E/OU RELACIONADAS</w:t>
       </w:r>
     </w:p>
-    <w:p xmlns:wp14="http://schemas.microsoft.com/office/word/2010/wordml" wp14:textId="77777777">
+    <w:p>
       <w:pPr>
         <w:spacing w:line="257" w:lineRule="auto"/>
         <w:jc w:val="both"/>
@@ -2803,7 +2918,7 @@
         <w:t xml:space="preserve"> </w:t>
       </w:r>
     </w:p>
-    <w:p xmlns:wp14="http://schemas.microsoft.com/office/word/2010/wordml" wp14:textId="77777777">
+    <w:p>
       <w:pPr>
         <w:pStyle w:val="7"/>
         <w:numPr>
@@ -2811,8 +2926,10 @@
           <w:numId w:val="2"/>
         </w:numPr>
         <w:spacing w:line="257" w:lineRule="auto"/>
-        <w:rPr>
-          <w:rFonts w:ascii="Calibri" w:hAnsi="Calibri" w:eastAsia="Calibri" w:cs="Calibri" w:asciiTheme="minorAscii" w:hAnsiTheme="minorAscii" w:eastAsiaTheme="minorAscii" w:cstheme="minorAscii"/>
+      </w:pPr>
+      <w:r>
+        <w:rPr>
+          <w:rFonts w:ascii="Arial" w:hAnsi="Arial" w:eastAsia="Arial" w:cs="Arial"/>
           <w:color w:val="000000" w:themeColor="text1" w:themeTint="FF"/>
           <w:sz w:val="24"/>
           <w:szCs w:val="24"/>
@@ -2826,6 +2943,28 @@
             </w14:solidFill>
           </w14:textFill>
         </w:rPr>
+        <w:t>Eu_Usuário_Criando_Conta</w:t>
+      </w:r>
+    </w:p>
+    <w:p>
+      <w:pPr>
+        <w:pStyle w:val="7"/>
+        <w:numPr>
+          <w:ilvl w:val="0"/>
+          <w:numId w:val="0"/>
+        </w:numPr>
+        <w:spacing w:line="257" w:lineRule="auto"/>
+        <w:ind w:left="360" w:leftChars="0"/>
+      </w:pPr>
+    </w:p>
+    <w:p>
+      <w:pPr>
+        <w:pStyle w:val="7"/>
+        <w:numPr>
+          <w:ilvl w:val="0"/>
+          <w:numId w:val="2"/>
+        </w:numPr>
+        <w:spacing w:line="257" w:lineRule="auto"/>
       </w:pPr>
       <w:r>
         <w:rPr>
@@ -2843,16 +2982,11 @@
             </w14:solidFill>
           </w14:textFill>
         </w:rPr>
-        <w:t>Eu_Usuário_Criando_Conta</w:t>
+        <w:t>Eu_Usuário_</w:t>
       </w:r>
-    </w:p>
-    <w:p xmlns:wp14="http://schemas.microsoft.com/office/word/2010/wordml" wp14:textId="77777777">
-      <w:pPr>
-        <w:spacing w:line="257" w:lineRule="auto"/>
-      </w:pPr>
       <w:r>
         <w:rPr>
-          <w:rFonts w:ascii="Arial" w:hAnsi="Arial" w:eastAsia="Arial" w:cs="Arial"/>
+          <w:rFonts w:hint="default" w:ascii="Arial" w:hAnsi="Arial" w:eastAsia="Arial" w:cs="Arial"/>
           <w:color w:val="000000" w:themeColor="text1" w:themeTint="FF"/>
           <w:sz w:val="24"/>
           <w:szCs w:val="24"/>
@@ -2866,10 +3000,58 @@
             </w14:solidFill>
           </w14:textFill>
         </w:rPr>
-        <w:t xml:space="preserve"> </w:t>
+        <w:t>Efetuando_</w:t>
       </w:r>
-    </w:p>
-    <w:p xmlns:wp14="http://schemas.microsoft.com/office/word/2010/wordml" wp14:textId="77777777">
+      <w:r>
+        <w:rPr>
+          <w:rFonts w:ascii="Arial" w:hAnsi="Arial" w:eastAsia="Arial" w:cs="Arial"/>
+          <w:i w:val="0"/>
+          <w:iCs w:val="0"/>
+          <w:caps w:val="0"/>
+          <w:color w:val="000000"/>
+          <w:spacing w:val="0"/>
+          <w:sz w:val="24"/>
+          <w:szCs w:val="24"/>
+          <w:vertAlign w:val="baseline"/>
+          <w:lang w:val="pt-BR"/>
+        </w:rPr>
+        <w:t>Autenticação</w:t>
+      </w:r>
+    </w:p>
+    <w:p>
+      <w:pPr>
+        <w:pStyle w:val="7"/>
+        <w:numPr>
+          <w:ilvl w:val="0"/>
+          <w:numId w:val="0"/>
+        </w:numPr>
+        <w:spacing w:line="257" w:lineRule="auto"/>
+        <w:ind w:left="360" w:leftChars="0"/>
+      </w:pPr>
+    </w:p>
+    <w:p>
+      <w:pPr>
+        <w:pStyle w:val="7"/>
+        <w:numPr>
+          <w:ilvl w:val="0"/>
+          <w:numId w:val="0"/>
+        </w:numPr>
+        <w:spacing w:after="160" w:line="257" w:lineRule="auto"/>
+        <w:contextualSpacing/>
+      </w:pPr>
+    </w:p>
+    <w:p>
+      <w:pPr>
+        <w:pStyle w:val="7"/>
+        <w:numPr>
+          <w:ilvl w:val="0"/>
+          <w:numId w:val="0"/>
+        </w:numPr>
+        <w:spacing w:after="160" w:line="257" w:lineRule="auto"/>
+        <w:contextualSpacing/>
+      </w:pPr>
+    </w:p>
+    <w:p>
       <w:pPr>
         <w:pStyle w:val="7"/>
         <w:numPr>
@@ -2878,10 +3060,10 @@
         </w:numPr>
         <w:spacing w:line="257" w:lineRule="auto"/>
         <w:rPr>
-          <w:rFonts w:ascii="Calibri" w:hAnsi="Calibri" w:eastAsia="Calibri" w:cs="Calibri" w:asciiTheme="minorAscii" w:hAnsiTheme="minorAscii" w:eastAsiaTheme="minorAscii" w:cstheme="minorAscii"/>
-          <w:b w:val="1"/>
-          <w:bCs w:val="1"/>
-          <w:smallCaps w:val="1"/>
+          <w:rFonts w:asciiTheme="minorAscii" w:hAnsiTheme="minorAscii" w:eastAsiaTheme="minorAscii" w:cstheme="minorAscii"/>
+          <w:b/>
+          <w:bCs/>
+          <w:smallCaps/>
           <w:color w:val="000000" w:themeColor="text1" w:themeTint="FF"/>
           <w:sz w:val="24"/>
           <w:szCs w:val="24"/>
@@ -2899,9 +3081,9 @@
       <w:r>
         <w:rPr>
           <w:rFonts w:ascii="Arial" w:hAnsi="Arial" w:eastAsia="Arial" w:cs="Arial"/>
-          <w:b w:val="1"/>
-          <w:bCs w:val="1"/>
-          <w:smallCaps w:val="1"/>
+          <w:b/>
+          <w:bCs/>
+          <w:smallCaps/>
           <w:color w:val="000000" w:themeColor="text1" w:themeTint="FF"/>
           <w:sz w:val="24"/>
           <w:szCs w:val="24"/>
@@ -2918,16 +3100,15 @@
         <w:t>CRITÉRIOS DE ACEITE</w:t>
       </w:r>
     </w:p>
-    <w:p xmlns:wp14="http://schemas.microsoft.com/office/word/2010/wordml" wp14:textId="2BD4EC37">
-      <w:pPr>
-        <w:pStyle w:val="1"/>
+    <w:p>
+      <w:pPr>
         <w:spacing w:line="257" w:lineRule="auto"/>
         <w:ind w:left="0"/>
         <w:rPr>
-          <w:rFonts w:ascii="Calibri" w:hAnsi="Calibri" w:eastAsia="Calibri" w:cs="Calibri" w:asciiTheme="minorAscii" w:hAnsiTheme="minorAscii" w:eastAsiaTheme="minorAscii" w:cstheme="minorAscii"/>
-          <w:b w:val="1"/>
-          <w:bCs w:val="1"/>
-          <w:smallCaps w:val="1"/>
+          <w:rFonts w:asciiTheme="minorAscii" w:hAnsiTheme="minorAscii" w:eastAsiaTheme="minorAscii" w:cstheme="minorAscii"/>
+          <w:b/>
+          <w:bCs/>
+          <w:smallCaps/>
           <w:color w:val="000000" w:themeColor="text1" w:themeTint="FF"/>
           <w:sz w:val="24"/>
           <w:szCs w:val="24"/>
@@ -2949,29 +3130,51 @@
         <w:tblW w:w="0" w:type="auto"/>
         <w:tblInd w:w="0" w:type="dxa"/>
         <w:tblBorders>
-          <w:top w:val="single" w:color="000000" w:themeColor="text1" w:sz="4"/>
-          <w:left w:val="single" w:color="000000" w:themeColor="text1" w:sz="4"/>
-          <w:bottom w:val="single" w:color="000000" w:themeColor="text1" w:sz="4"/>
-          <w:right w:val="single" w:color="000000" w:themeColor="text1" w:sz="4"/>
-          <w:insideH w:val="single" w:color="000000" w:themeColor="text1" w:sz="4"/>
-          <w:insideV w:val="single" w:color="000000" w:themeColor="text1" w:sz="4"/>
+          <w:top w:val="single" w:color="000000" w:themeColor="text1" w:sz="4" w:space="0"/>
+          <w:left w:val="single" w:color="000000" w:themeColor="text1" w:sz="4" w:space="0"/>
+          <w:bottom w:val="single" w:color="000000" w:themeColor="text1" w:sz="4" w:space="0"/>
+          <w:right w:val="single" w:color="000000" w:themeColor="text1" w:sz="4" w:space="0"/>
+          <w:insideH w:val="single" w:color="000000" w:themeColor="text1" w:sz="4" w:space="0"/>
+          <w:insideV w:val="single" w:color="000000" w:themeColor="text1" w:sz="4" w:space="0"/>
         </w:tblBorders>
+        <w:tblLayout w:type="autofit"/>
+        <w:tblCellMar>
+          <w:top w:w="0" w:type="dxa"/>
+          <w:left w:w="108" w:type="dxa"/>
+          <w:bottom w:w="0" w:type="dxa"/>
+          <w:right w:w="108" w:type="dxa"/>
+        </w:tblCellMar>
       </w:tblPr>
       <w:tblGrid>
         <w:gridCol w:w="4508"/>
         <w:gridCol w:w="4508"/>
       </w:tblGrid>
       <w:tr>
+        <w:tblPrEx>
+          <w:tblBorders>
+            <w:top w:val="single" w:color="000000" w:themeColor="text1" w:sz="4" w:space="0"/>
+            <w:left w:val="single" w:color="000000" w:themeColor="text1" w:sz="4" w:space="0"/>
+            <w:bottom w:val="single" w:color="000000" w:themeColor="text1" w:sz="4" w:space="0"/>
+            <w:right w:val="single" w:color="000000" w:themeColor="text1" w:sz="4" w:space="0"/>
+            <w:insideH w:val="single" w:color="000000" w:themeColor="text1" w:sz="4" w:space="0"/>
+            <w:insideV w:val="single" w:color="000000" w:themeColor="text1" w:sz="4" w:space="0"/>
+          </w:tblBorders>
+          <w:tblCellMar>
+            <w:top w:w="0" w:type="dxa"/>
+            <w:left w:w="108" w:type="dxa"/>
+            <w:bottom w:w="0" w:type="dxa"/>
+            <w:right w:w="108" w:type="dxa"/>
+          </w:tblCellMar>
+        </w:tblPrEx>
         <w:tc>
           <w:tcPr>
             <w:tcW w:w="4508" w:type="dxa"/>
             <w:tcBorders>
-              <w:top w:val="single" w:color="000000" w:themeColor="text1" w:sz="8"/>
-              <w:left w:val="single" w:color="000000" w:themeColor="text1" w:sz="8"/>
-              <w:bottom w:val="single" w:color="000000" w:themeColor="text1" w:sz="8"/>
-              <w:right w:val="single" w:color="000000" w:themeColor="text1" w:sz="8"/>
+              <w:top w:val="single" w:color="000000" w:themeColor="text1" w:sz="8" w:space="0"/>
+              <w:left w:val="single" w:color="000000" w:themeColor="text1" w:sz="8" w:space="0"/>
+              <w:bottom w:val="single" w:color="000000" w:themeColor="text1" w:sz="8" w:space="0"/>
+              <w:right w:val="single" w:color="000000" w:themeColor="text1" w:sz="8" w:space="0"/>
             </w:tcBorders>
-            <w:tcMar/>
             <w:vAlign w:val="top"/>
           </w:tcPr>
           <w:p>
@@ -2981,11 +3184,19 @@
             <w:r>
               <w:rPr>
                 <w:rFonts w:ascii="Times New Roman" w:hAnsi="Times New Roman" w:eastAsia="Times New Roman" w:cs="Times New Roman"/>
-                <w:b w:val="1"/>
-                <w:bCs w:val="1"/>
-                <w:color w:val="000000" w:themeColor="text1" w:themeTint="FF" w:themeShade="FF"/>
-                <w:sz w:val="24"/>
-                <w:szCs w:val="24"/>
+                <w:b/>
+                <w:bCs/>
+                <w:color w:val="000000" w:themeColor="text1" w:themeTint="FF"/>
+                <w:sz w:val="24"/>
+                <w:szCs w:val="24"/>
+                <w14:textFill>
+                  <w14:solidFill>
+                    <w14:schemeClr w14:val="tx1">
+                      <w14:lumMod w14:val="100000"/>
+                      <w14:lumOff w14:val="0"/>
+                    </w14:schemeClr>
+                  </w14:solidFill>
+                </w14:textFill>
               </w:rPr>
               <w:t>Cenário 01</w:t>
             </w:r>
@@ -2995,12 +3206,11 @@
           <w:tcPr>
             <w:tcW w:w="4508" w:type="dxa"/>
             <w:tcBorders>
-              <w:top w:val="single" w:color="000000" w:themeColor="text1" w:sz="8"/>
-              <w:left w:val="single" w:color="000000" w:themeColor="text1" w:sz="8"/>
-              <w:bottom w:val="single" w:color="000000" w:themeColor="text1" w:sz="8"/>
-              <w:right w:val="single" w:color="000000" w:themeColor="text1" w:sz="8"/>
+              <w:top w:val="single" w:color="000000" w:themeColor="text1" w:sz="8" w:space="0"/>
+              <w:left w:val="single" w:color="000000" w:themeColor="text1" w:sz="8" w:space="0"/>
+              <w:bottom w:val="single" w:color="000000" w:themeColor="text1" w:sz="8" w:space="0"/>
+              <w:right w:val="single" w:color="000000" w:themeColor="text1" w:sz="8" w:space="0"/>
             </w:tcBorders>
-            <w:tcMar/>
             <w:vAlign w:val="top"/>
           </w:tcPr>
           <w:p>
@@ -3010,11 +3220,19 @@
             <w:r>
               <w:rPr>
                 <w:rFonts w:ascii="Times New Roman" w:hAnsi="Times New Roman" w:eastAsia="Times New Roman" w:cs="Times New Roman"/>
-                <w:b w:val="1"/>
-                <w:bCs w:val="1"/>
-                <w:color w:val="000000" w:themeColor="text1" w:themeTint="FF" w:themeShade="FF"/>
-                <w:sz w:val="24"/>
-                <w:szCs w:val="24"/>
+                <w:b/>
+                <w:bCs/>
+                <w:color w:val="000000" w:themeColor="text1" w:themeTint="FF"/>
+                <w:sz w:val="24"/>
+                <w:szCs w:val="24"/>
+                <w14:textFill>
+                  <w14:solidFill>
+                    <w14:schemeClr w14:val="tx1">
+                      <w14:lumMod w14:val="100000"/>
+                      <w14:lumOff w14:val="0"/>
+                    </w14:schemeClr>
+                  </w14:solidFill>
+                </w14:textFill>
               </w:rPr>
               <w:t>Usuário cadastrado e autenticado</w:t>
             </w:r>
@@ -3022,16 +3240,31 @@
         </w:tc>
       </w:tr>
       <w:tr>
+        <w:tblPrEx>
+          <w:tblBorders>
+            <w:top w:val="single" w:color="000000" w:themeColor="text1" w:sz="4" w:space="0"/>
+            <w:left w:val="single" w:color="000000" w:themeColor="text1" w:sz="4" w:space="0"/>
+            <w:bottom w:val="single" w:color="000000" w:themeColor="text1" w:sz="4" w:space="0"/>
+            <w:right w:val="single" w:color="000000" w:themeColor="text1" w:sz="4" w:space="0"/>
+            <w:insideH w:val="single" w:color="000000" w:themeColor="text1" w:sz="4" w:space="0"/>
+            <w:insideV w:val="single" w:color="000000" w:themeColor="text1" w:sz="4" w:space="0"/>
+          </w:tblBorders>
+          <w:tblCellMar>
+            <w:top w:w="0" w:type="dxa"/>
+            <w:left w:w="108" w:type="dxa"/>
+            <w:bottom w:w="0" w:type="dxa"/>
+            <w:right w:w="108" w:type="dxa"/>
+          </w:tblCellMar>
+        </w:tblPrEx>
         <w:tc>
           <w:tcPr>
             <w:tcW w:w="4508" w:type="dxa"/>
             <w:tcBorders>
-              <w:top w:val="single" w:color="000000" w:themeColor="text1" w:sz="8"/>
-              <w:left w:val="single" w:color="000000" w:themeColor="text1" w:sz="8"/>
-              <w:bottom w:val="single" w:color="000000" w:themeColor="text1" w:sz="8"/>
-              <w:right w:val="single" w:color="000000" w:themeColor="text1" w:sz="8"/>
+              <w:top w:val="single" w:color="000000" w:themeColor="text1" w:sz="8" w:space="0"/>
+              <w:left w:val="single" w:color="000000" w:themeColor="text1" w:sz="8" w:space="0"/>
+              <w:bottom w:val="single" w:color="000000" w:themeColor="text1" w:sz="8" w:space="0"/>
+              <w:right w:val="single" w:color="000000" w:themeColor="text1" w:sz="8" w:space="0"/>
             </w:tcBorders>
-            <w:tcMar/>
             <w:vAlign w:val="top"/>
           </w:tcPr>
           <w:p>
@@ -3041,9 +3274,17 @@
             <w:r>
               <w:rPr>
                 <w:rFonts w:ascii="Times New Roman" w:hAnsi="Times New Roman" w:eastAsia="Times New Roman" w:cs="Times New Roman"/>
-                <w:color w:val="000000" w:themeColor="text1" w:themeTint="FF" w:themeShade="FF"/>
-                <w:sz w:val="24"/>
-                <w:szCs w:val="24"/>
+                <w:color w:val="000000" w:themeColor="text1" w:themeTint="FF"/>
+                <w:sz w:val="24"/>
+                <w:szCs w:val="24"/>
+                <w14:textFill>
+                  <w14:solidFill>
+                    <w14:schemeClr w14:val="tx1">
+                      <w14:lumMod w14:val="100000"/>
+                      <w14:lumOff w14:val="0"/>
+                    </w14:schemeClr>
+                  </w14:solidFill>
+                </w14:textFill>
               </w:rPr>
               <w:t>Descrição</w:t>
             </w:r>
@@ -3053,12 +3294,11 @@
           <w:tcPr>
             <w:tcW w:w="4508" w:type="dxa"/>
             <w:tcBorders>
-              <w:top w:val="single" w:color="000000" w:themeColor="text1" w:sz="8"/>
-              <w:left w:val="single" w:color="000000" w:themeColor="text1" w:sz="8"/>
-              <w:bottom w:val="single" w:color="000000" w:themeColor="text1" w:sz="8"/>
-              <w:right w:val="single" w:color="000000" w:themeColor="text1" w:sz="8"/>
+              <w:top w:val="single" w:color="000000" w:themeColor="text1" w:sz="8" w:space="0"/>
+              <w:left w:val="single" w:color="000000" w:themeColor="text1" w:sz="8" w:space="0"/>
+              <w:bottom w:val="single" w:color="000000" w:themeColor="text1" w:sz="8" w:space="0"/>
+              <w:right w:val="single" w:color="000000" w:themeColor="text1" w:sz="8" w:space="0"/>
             </w:tcBorders>
-            <w:tcMar/>
             <w:vAlign w:val="top"/>
           </w:tcPr>
           <w:p>
@@ -3068,20 +3308,36 @@
             <w:r>
               <w:rPr>
                 <w:rFonts w:ascii="Times New Roman" w:hAnsi="Times New Roman" w:eastAsia="Times New Roman" w:cs="Times New Roman"/>
-                <w:b w:val="1"/>
-                <w:bCs w:val="1"/>
-                <w:color w:val="000000" w:themeColor="text1" w:themeTint="FF" w:themeShade="FF"/>
-                <w:sz w:val="24"/>
-                <w:szCs w:val="24"/>
+                <w:b/>
+                <w:bCs/>
+                <w:color w:val="000000" w:themeColor="text1" w:themeTint="FF"/>
+                <w:sz w:val="24"/>
+                <w:szCs w:val="24"/>
+                <w14:textFill>
+                  <w14:solidFill>
+                    <w14:schemeClr w14:val="tx1">
+                      <w14:lumMod w14:val="100000"/>
+                      <w14:lumOff w14:val="0"/>
+                    </w14:schemeClr>
+                  </w14:solidFill>
+                </w14:textFill>
               </w:rPr>
               <w:t xml:space="preserve">Dado </w:t>
             </w:r>
             <w:r>
               <w:rPr>
                 <w:rFonts w:ascii="Times New Roman" w:hAnsi="Times New Roman" w:eastAsia="Times New Roman" w:cs="Times New Roman"/>
-                <w:color w:val="000000" w:themeColor="text1" w:themeTint="FF" w:themeShade="FF"/>
-                <w:sz w:val="24"/>
-                <w:szCs w:val="24"/>
+                <w:color w:val="000000" w:themeColor="text1" w:themeTint="FF"/>
+                <w:sz w:val="24"/>
+                <w:szCs w:val="24"/>
+                <w14:textFill>
+                  <w14:solidFill>
+                    <w14:schemeClr w14:val="tx1">
+                      <w14:lumMod w14:val="100000"/>
+                      <w14:lumOff w14:val="0"/>
+                    </w14:schemeClr>
+                  </w14:solidFill>
+                </w14:textFill>
               </w:rPr>
               <w:t xml:space="preserve">que o usuário está autenticado </w:t>
             </w:r>
@@ -3093,20 +3349,36 @@
             <w:r>
               <w:rPr>
                 <w:rFonts w:ascii="Times New Roman" w:hAnsi="Times New Roman" w:eastAsia="Times New Roman" w:cs="Times New Roman"/>
-                <w:b w:val="1"/>
-                <w:bCs w:val="1"/>
-                <w:color w:val="000000" w:themeColor="text1" w:themeTint="FF" w:themeShade="FF"/>
-                <w:sz w:val="24"/>
-                <w:szCs w:val="24"/>
+                <w:b/>
+                <w:bCs/>
+                <w:color w:val="000000" w:themeColor="text1" w:themeTint="FF"/>
+                <w:sz w:val="24"/>
+                <w:szCs w:val="24"/>
+                <w14:textFill>
+                  <w14:solidFill>
+                    <w14:schemeClr w14:val="tx1">
+                      <w14:lumMod w14:val="100000"/>
+                      <w14:lumOff w14:val="0"/>
+                    </w14:schemeClr>
+                  </w14:solidFill>
+                </w14:textFill>
               </w:rPr>
               <w:t xml:space="preserve">Quando </w:t>
             </w:r>
             <w:r>
               <w:rPr>
                 <w:rFonts w:ascii="Times New Roman" w:hAnsi="Times New Roman" w:eastAsia="Times New Roman" w:cs="Times New Roman"/>
-                <w:color w:val="000000" w:themeColor="text1" w:themeTint="FF" w:themeShade="FF"/>
-                <w:sz w:val="24"/>
-                <w:szCs w:val="24"/>
+                <w:color w:val="000000" w:themeColor="text1" w:themeTint="FF"/>
+                <w:sz w:val="24"/>
+                <w:szCs w:val="24"/>
+                <w14:textFill>
+                  <w14:solidFill>
+                    <w14:schemeClr w14:val="tx1">
+                      <w14:lumMod w14:val="100000"/>
+                      <w14:lumOff w14:val="0"/>
+                    </w14:schemeClr>
+                  </w14:solidFill>
+                </w14:textFill>
               </w:rPr>
               <w:t xml:space="preserve">em página inicial </w:t>
             </w:r>
@@ -3116,28 +3388,52 @@
               <w:spacing w:after="0" w:line="240" w:lineRule="auto"/>
               <w:rPr>
                 <w:rFonts w:ascii="Times New Roman" w:hAnsi="Times New Roman" w:eastAsia="Times New Roman" w:cs="Times New Roman"/>
-                <w:color w:val="000000" w:themeColor="text1" w:themeTint="FF" w:themeShade="FF"/>
-                <w:sz w:val="24"/>
-                <w:szCs w:val="24"/>
+                <w:color w:val="000000" w:themeColor="text1" w:themeTint="FF"/>
+                <w:sz w:val="24"/>
+                <w:szCs w:val="24"/>
+                <w14:textFill>
+                  <w14:solidFill>
+                    <w14:schemeClr w14:val="tx1">
+                      <w14:lumMod w14:val="100000"/>
+                      <w14:lumOff w14:val="0"/>
+                    </w14:schemeClr>
+                  </w14:solidFill>
+                </w14:textFill>
               </w:rPr>
             </w:pPr>
             <w:r>
               <w:rPr>
                 <w:rFonts w:ascii="Times New Roman" w:hAnsi="Times New Roman" w:eastAsia="Times New Roman" w:cs="Times New Roman"/>
-                <w:b w:val="1"/>
-                <w:bCs w:val="1"/>
-                <w:color w:val="000000" w:themeColor="text1" w:themeTint="FF" w:themeShade="FF"/>
-                <w:sz w:val="24"/>
-                <w:szCs w:val="24"/>
+                <w:b/>
+                <w:bCs/>
+                <w:color w:val="000000" w:themeColor="text1" w:themeTint="FF"/>
+                <w:sz w:val="24"/>
+                <w:szCs w:val="24"/>
+                <w14:textFill>
+                  <w14:solidFill>
+                    <w14:schemeClr w14:val="tx1">
+                      <w14:lumMod w14:val="100000"/>
+                      <w14:lumOff w14:val="0"/>
+                    </w14:schemeClr>
+                  </w14:solidFill>
+                </w14:textFill>
               </w:rPr>
               <w:t xml:space="preserve">Então </w:t>
             </w:r>
             <w:r>
               <w:rPr>
                 <w:rFonts w:ascii="Times New Roman" w:hAnsi="Times New Roman" w:eastAsia="Times New Roman" w:cs="Times New Roman"/>
-                <w:color w:val="000000" w:themeColor="text1" w:themeTint="FF" w:themeShade="FF"/>
-                <w:sz w:val="24"/>
-                <w:szCs w:val="24"/>
+                <w:color w:val="000000" w:themeColor="text1" w:themeTint="FF"/>
+                <w:sz w:val="24"/>
+                <w:szCs w:val="24"/>
+                <w14:textFill>
+                  <w14:solidFill>
+                    <w14:schemeClr w14:val="tx1">
+                      <w14:lumMod w14:val="100000"/>
+                      <w14:lumOff w14:val="0"/>
+                    </w14:schemeClr>
+                  </w14:solidFill>
+                </w14:textFill>
               </w:rPr>
               <w:t>clicar em "Trabalhe Conosco"</w:t>
             </w:r>
@@ -3147,28 +3443,52 @@
               <w:spacing w:after="0" w:line="240" w:lineRule="auto"/>
               <w:rPr>
                 <w:rFonts w:ascii="Times New Roman" w:hAnsi="Times New Roman" w:eastAsia="Times New Roman" w:cs="Times New Roman"/>
-                <w:color w:val="000000" w:themeColor="text1" w:themeTint="FF" w:themeShade="FF"/>
-                <w:sz w:val="24"/>
-                <w:szCs w:val="24"/>
+                <w:color w:val="000000" w:themeColor="text1" w:themeTint="FF"/>
+                <w:sz w:val="24"/>
+                <w:szCs w:val="24"/>
+                <w14:textFill>
+                  <w14:solidFill>
+                    <w14:schemeClr w14:val="tx1">
+                      <w14:lumMod w14:val="100000"/>
+                      <w14:lumOff w14:val="0"/>
+                    </w14:schemeClr>
+                  </w14:solidFill>
+                </w14:textFill>
               </w:rPr>
             </w:pPr>
             <w:r>
               <w:rPr>
                 <w:rFonts w:ascii="Times New Roman" w:hAnsi="Times New Roman" w:eastAsia="Times New Roman" w:cs="Times New Roman"/>
-                <w:b w:val="1"/>
-                <w:bCs w:val="1"/>
-                <w:color w:val="000000" w:themeColor="text1" w:themeTint="FF" w:themeShade="FF"/>
-                <w:sz w:val="24"/>
-                <w:szCs w:val="24"/>
+                <w:b/>
+                <w:bCs/>
+                <w:color w:val="000000" w:themeColor="text1" w:themeTint="FF"/>
+                <w:sz w:val="24"/>
+                <w:szCs w:val="24"/>
+                <w14:textFill>
+                  <w14:solidFill>
+                    <w14:schemeClr w14:val="tx1">
+                      <w14:lumMod w14:val="100000"/>
+                      <w14:lumOff w14:val="0"/>
+                    </w14:schemeClr>
+                  </w14:solidFill>
+                </w14:textFill>
               </w:rPr>
               <w:t xml:space="preserve">Então </w:t>
             </w:r>
             <w:r>
               <w:rPr>
                 <w:rFonts w:ascii="Times New Roman" w:hAnsi="Times New Roman" w:eastAsia="Times New Roman" w:cs="Times New Roman"/>
-                <w:color w:val="000000" w:themeColor="text1" w:themeTint="FF" w:themeShade="FF"/>
-                <w:sz w:val="24"/>
-                <w:szCs w:val="24"/>
+                <w:color w:val="000000" w:themeColor="text1" w:themeTint="FF"/>
+                <w:sz w:val="24"/>
+                <w:szCs w:val="24"/>
+                <w14:textFill>
+                  <w14:solidFill>
+                    <w14:schemeClr w14:val="tx1">
+                      <w14:lumMod w14:val="100000"/>
+                      <w14:lumOff w14:val="0"/>
+                    </w14:schemeClr>
+                  </w14:solidFill>
+                </w14:textFill>
               </w:rPr>
               <w:t>clicar em “Entregador"</w:t>
             </w:r>
@@ -3180,20 +3500,36 @@
             <w:r>
               <w:rPr>
                 <w:rFonts w:ascii="Times New Roman" w:hAnsi="Times New Roman" w:eastAsia="Times New Roman" w:cs="Times New Roman"/>
-                <w:b w:val="1"/>
-                <w:bCs w:val="1"/>
-                <w:color w:val="000000" w:themeColor="text1" w:themeTint="FF" w:themeShade="FF"/>
-                <w:sz w:val="24"/>
-                <w:szCs w:val="24"/>
+                <w:b/>
+                <w:bCs/>
+                <w:color w:val="000000" w:themeColor="text1" w:themeTint="FF"/>
+                <w:sz w:val="24"/>
+                <w:szCs w:val="24"/>
+                <w14:textFill>
+                  <w14:solidFill>
+                    <w14:schemeClr w14:val="tx1">
+                      <w14:lumMod w14:val="100000"/>
+                      <w14:lumOff w14:val="0"/>
+                    </w14:schemeClr>
+                  </w14:solidFill>
+                </w14:textFill>
               </w:rPr>
               <w:t xml:space="preserve">Então </w:t>
             </w:r>
             <w:r>
               <w:rPr>
                 <w:rFonts w:ascii="Times New Roman" w:hAnsi="Times New Roman" w:eastAsia="Times New Roman" w:cs="Times New Roman"/>
-                <w:color w:val="000000" w:themeColor="text1" w:themeTint="FF" w:themeShade="FF"/>
-                <w:sz w:val="24"/>
-                <w:szCs w:val="24"/>
+                <w:color w:val="000000" w:themeColor="text1" w:themeTint="FF"/>
+                <w:sz w:val="24"/>
+                <w:szCs w:val="24"/>
+                <w14:textFill>
+                  <w14:solidFill>
+                    <w14:schemeClr w14:val="tx1">
+                      <w14:lumMod w14:val="100000"/>
+                      <w14:lumOff w14:val="0"/>
+                    </w14:schemeClr>
+                  </w14:solidFill>
+                </w14:textFill>
               </w:rPr>
               <w:t>preencher os dados</w:t>
             </w:r>
@@ -3203,19 +3539,35 @@
               <w:spacing w:after="0" w:line="240" w:lineRule="auto"/>
               <w:rPr>
                 <w:rFonts w:ascii="Times New Roman" w:hAnsi="Times New Roman" w:eastAsia="Times New Roman" w:cs="Times New Roman"/>
-                <w:color w:val="000000" w:themeColor="text1" w:themeTint="FF" w:themeShade="FF"/>
-                <w:sz w:val="24"/>
-                <w:szCs w:val="24"/>
+                <w:color w:val="000000" w:themeColor="text1" w:themeTint="FF"/>
+                <w:sz w:val="24"/>
+                <w:szCs w:val="24"/>
+                <w14:textFill>
+                  <w14:solidFill>
+                    <w14:schemeClr w14:val="tx1">
+                      <w14:lumMod w14:val="100000"/>
+                      <w14:lumOff w14:val="0"/>
+                    </w14:schemeClr>
+                  </w14:solidFill>
+                </w14:textFill>
               </w:rPr>
             </w:pPr>
             <w:r>
               <w:rPr>
                 <w:rFonts w:ascii="Times New Roman" w:hAnsi="Times New Roman" w:eastAsia="Times New Roman" w:cs="Times New Roman"/>
-                <w:b w:val="1"/>
-                <w:bCs w:val="1"/>
-                <w:color w:val="000000" w:themeColor="text1" w:themeTint="FF" w:themeShade="FF"/>
-                <w:sz w:val="24"/>
-                <w:szCs w:val="24"/>
+                <w:b/>
+                <w:bCs/>
+                <w:color w:val="000000" w:themeColor="text1" w:themeTint="FF"/>
+                <w:sz w:val="24"/>
+                <w:szCs w:val="24"/>
+                <w14:textFill>
+                  <w14:solidFill>
+                    <w14:schemeClr w14:val="tx1">
+                      <w14:lumMod w14:val="100000"/>
+                      <w14:lumOff w14:val="0"/>
+                    </w14:schemeClr>
+                  </w14:solidFill>
+                </w14:textFill>
               </w:rPr>
               <w:t xml:space="preserve">Então </w:t>
             </w:r>
@@ -3224,34 +3576,57 @@
                 <w:rFonts w:ascii="Times New Roman" w:hAnsi="Times New Roman" w:eastAsia="Times New Roman" w:cs="Times New Roman"/>
                 <w:b w:val="0"/>
                 <w:bCs w:val="0"/>
-                <w:color w:val="000000" w:themeColor="text1" w:themeTint="FF" w:themeShade="FF"/>
-                <w:sz w:val="24"/>
-                <w:szCs w:val="24"/>
+                <w:color w:val="000000" w:themeColor="text1" w:themeTint="FF"/>
+                <w:sz w:val="24"/>
+                <w:szCs w:val="24"/>
+                <w14:textFill>
+                  <w14:solidFill>
+                    <w14:schemeClr w14:val="tx1">
+                      <w14:lumMod w14:val="100000"/>
+                      <w14:lumOff w14:val="0"/>
+                    </w14:schemeClr>
+                  </w14:solidFill>
+                </w14:textFill>
               </w:rPr>
               <w:t>clicar em “Confirmar”</w:t>
             </w:r>
           </w:p>
           <w:p>
             <w:pPr>
-              <w:pStyle w:val="1"/>
               <w:spacing w:after="0" w:line="240" w:lineRule="auto"/>
               <w:rPr>
                 <w:rFonts w:ascii="Times New Roman" w:hAnsi="Times New Roman" w:eastAsia="Times New Roman" w:cs="Times New Roman"/>
                 <w:b w:val="0"/>
                 <w:bCs w:val="0"/>
-                <w:color w:val="000000" w:themeColor="text1" w:themeTint="FF" w:themeShade="FF"/>
-                <w:sz w:val="24"/>
-                <w:szCs w:val="24"/>
+                <w:color w:val="000000" w:themeColor="text1" w:themeTint="FF"/>
+                <w:sz w:val="24"/>
+                <w:szCs w:val="24"/>
+                <w14:textFill>
+                  <w14:solidFill>
+                    <w14:schemeClr w14:val="tx1">
+                      <w14:lumMod w14:val="100000"/>
+                      <w14:lumOff w14:val="0"/>
+                    </w14:schemeClr>
+                  </w14:solidFill>
+                </w14:textFill>
               </w:rPr>
             </w:pPr>
             <w:r>
               <w:rPr>
                 <w:rFonts w:ascii="Times New Roman" w:hAnsi="Times New Roman" w:eastAsia="Times New Roman" w:cs="Times New Roman"/>
-                <w:b w:val="1"/>
-                <w:bCs w:val="1"/>
-                <w:color w:val="000000" w:themeColor="text1" w:themeTint="FF" w:themeShade="FF"/>
-                <w:sz w:val="24"/>
-                <w:szCs w:val="24"/>
+                <w:b/>
+                <w:bCs/>
+                <w:color w:val="000000" w:themeColor="text1" w:themeTint="FF"/>
+                <w:sz w:val="24"/>
+                <w:szCs w:val="24"/>
+                <w14:textFill>
+                  <w14:solidFill>
+                    <w14:schemeClr w14:val="tx1">
+                      <w14:lumMod w14:val="100000"/>
+                      <w14:lumOff w14:val="0"/>
+                    </w14:schemeClr>
+                  </w14:solidFill>
+                </w14:textFill>
               </w:rPr>
               <w:t xml:space="preserve">Então </w:t>
             </w:r>
@@ -3262,9 +3637,17 @@
                 <w:bCs w:val="0"/>
                 <w:i w:val="0"/>
                 <w:iCs w:val="0"/>
-                <w:color w:val="000000" w:themeColor="text1" w:themeTint="FF" w:themeShade="FF"/>
-                <w:sz w:val="24"/>
-                <w:szCs w:val="24"/>
+                <w:color w:val="000000" w:themeColor="text1" w:themeTint="FF"/>
+                <w:sz w:val="24"/>
+                <w:szCs w:val="24"/>
+                <w14:textFill>
+                  <w14:solidFill>
+                    <w14:schemeClr w14:val="tx1">
+                      <w14:lumMod w14:val="100000"/>
+                      <w14:lumOff w14:val="0"/>
+                    </w14:schemeClr>
+                  </w14:solidFill>
+                </w14:textFill>
               </w:rPr>
               <w:t>página de entregador está aberta</w:t>
             </w:r>
@@ -3272,9 +3655,8 @@
         </w:tc>
       </w:tr>
     </w:tbl>
-    <w:p xmlns:wp14="http://schemas.microsoft.com/office/word/2010/wordml" wp14:textId="31A18320">
-      <w:pPr>
-        <w:pStyle w:val="1"/>
+    <w:p>
+      <w:pPr>
         <w:spacing w:line="257" w:lineRule="auto"/>
       </w:pPr>
     </w:p>
@@ -3284,29 +3666,51 @@
         <w:tblW w:w="0" w:type="auto"/>
         <w:tblInd w:w="0" w:type="dxa"/>
         <w:tblBorders>
-          <w:top w:val="single" w:color="000000" w:themeColor="text1" w:sz="4"/>
-          <w:left w:val="single" w:color="000000" w:themeColor="text1" w:sz="4"/>
-          <w:bottom w:val="single" w:color="000000" w:themeColor="text1" w:sz="4"/>
-          <w:right w:val="single" w:color="000000" w:themeColor="text1" w:sz="4"/>
-          <w:insideH w:val="single" w:color="000000" w:themeColor="text1" w:sz="4"/>
-          <w:insideV w:val="single" w:color="000000" w:themeColor="text1" w:sz="4"/>
+          <w:top w:val="single" w:color="000000" w:themeColor="text1" w:sz="4" w:space="0"/>
+          <w:left w:val="single" w:color="000000" w:themeColor="text1" w:sz="4" w:space="0"/>
+          <w:bottom w:val="single" w:color="000000" w:themeColor="text1" w:sz="4" w:space="0"/>
+          <w:right w:val="single" w:color="000000" w:themeColor="text1" w:sz="4" w:space="0"/>
+          <w:insideH w:val="single" w:color="000000" w:themeColor="text1" w:sz="4" w:space="0"/>
+          <w:insideV w:val="single" w:color="000000" w:themeColor="text1" w:sz="4" w:space="0"/>
         </w:tblBorders>
+        <w:tblLayout w:type="autofit"/>
+        <w:tblCellMar>
+          <w:top w:w="0" w:type="dxa"/>
+          <w:left w:w="108" w:type="dxa"/>
+          <w:bottom w:w="0" w:type="dxa"/>
+          <w:right w:w="108" w:type="dxa"/>
+        </w:tblCellMar>
       </w:tblPr>
       <w:tblGrid>
         <w:gridCol w:w="4508"/>
         <w:gridCol w:w="4508"/>
       </w:tblGrid>
       <w:tr>
+        <w:tblPrEx>
+          <w:tblBorders>
+            <w:top w:val="single" w:color="000000" w:themeColor="text1" w:sz="4" w:space="0"/>
+            <w:left w:val="single" w:color="000000" w:themeColor="text1" w:sz="4" w:space="0"/>
+            <w:bottom w:val="single" w:color="000000" w:themeColor="text1" w:sz="4" w:space="0"/>
+            <w:right w:val="single" w:color="000000" w:themeColor="text1" w:sz="4" w:space="0"/>
+            <w:insideH w:val="single" w:color="000000" w:themeColor="text1" w:sz="4" w:space="0"/>
+            <w:insideV w:val="single" w:color="000000" w:themeColor="text1" w:sz="4" w:space="0"/>
+          </w:tblBorders>
+          <w:tblCellMar>
+            <w:top w:w="0" w:type="dxa"/>
+            <w:left w:w="108" w:type="dxa"/>
+            <w:bottom w:w="0" w:type="dxa"/>
+            <w:right w:w="108" w:type="dxa"/>
+          </w:tblCellMar>
+        </w:tblPrEx>
         <w:tc>
           <w:tcPr>
             <w:tcW w:w="4508" w:type="dxa"/>
             <w:tcBorders>
-              <w:top w:val="single" w:color="000000" w:themeColor="text1" w:sz="8"/>
-              <w:left w:val="single" w:color="000000" w:themeColor="text1" w:sz="8"/>
-              <w:bottom w:val="single" w:color="000000" w:themeColor="text1" w:sz="8"/>
-              <w:right w:val="single" w:color="000000" w:themeColor="text1" w:sz="8"/>
+              <w:top w:val="single" w:color="000000" w:themeColor="text1" w:sz="8" w:space="0"/>
+              <w:left w:val="single" w:color="000000" w:themeColor="text1" w:sz="8" w:space="0"/>
+              <w:bottom w:val="single" w:color="000000" w:themeColor="text1" w:sz="8" w:space="0"/>
+              <w:right w:val="single" w:color="000000" w:themeColor="text1" w:sz="8" w:space="0"/>
             </w:tcBorders>
-            <w:tcMar/>
             <w:vAlign w:val="top"/>
           </w:tcPr>
           <w:p>
@@ -3316,11 +3720,19 @@
             <w:r>
               <w:rPr>
                 <w:rFonts w:ascii="Times New Roman" w:hAnsi="Times New Roman" w:eastAsia="Times New Roman" w:cs="Times New Roman"/>
-                <w:b w:val="1"/>
-                <w:bCs w:val="1"/>
-                <w:color w:val="000000" w:themeColor="text1" w:themeTint="FF" w:themeShade="FF"/>
-                <w:sz w:val="24"/>
-                <w:szCs w:val="24"/>
+                <w:b/>
+                <w:bCs/>
+                <w:color w:val="000000" w:themeColor="text1" w:themeTint="FF"/>
+                <w:sz w:val="24"/>
+                <w:szCs w:val="24"/>
+                <w14:textFill>
+                  <w14:solidFill>
+                    <w14:schemeClr w14:val="tx1">
+                      <w14:lumMod w14:val="100000"/>
+                      <w14:lumOff w14:val="0"/>
+                    </w14:schemeClr>
+                  </w14:solidFill>
+                </w14:textFill>
               </w:rPr>
               <w:t>Cenário 02</w:t>
             </w:r>
@@ -3330,12 +3742,11 @@
           <w:tcPr>
             <w:tcW w:w="4508" w:type="dxa"/>
             <w:tcBorders>
-              <w:top w:val="single" w:color="000000" w:themeColor="text1" w:sz="8"/>
-              <w:left w:val="single" w:color="000000" w:themeColor="text1" w:sz="8"/>
-              <w:bottom w:val="single" w:color="000000" w:themeColor="text1" w:sz="8"/>
-              <w:right w:val="single" w:color="000000" w:themeColor="text1" w:sz="8"/>
+              <w:top w:val="single" w:color="000000" w:themeColor="text1" w:sz="8" w:space="0"/>
+              <w:left w:val="single" w:color="000000" w:themeColor="text1" w:sz="8" w:space="0"/>
+              <w:bottom w:val="single" w:color="000000" w:themeColor="text1" w:sz="8" w:space="0"/>
+              <w:right w:val="single" w:color="000000" w:themeColor="text1" w:sz="8" w:space="0"/>
             </w:tcBorders>
-            <w:tcMar/>
             <w:vAlign w:val="top"/>
           </w:tcPr>
           <w:p>
@@ -3345,11 +3756,19 @@
             <w:r>
               <w:rPr>
                 <w:rFonts w:ascii="Times New Roman" w:hAnsi="Times New Roman" w:eastAsia="Times New Roman" w:cs="Times New Roman"/>
-                <w:b w:val="1"/>
-                <w:bCs w:val="1"/>
-                <w:color w:val="000000" w:themeColor="text1" w:themeTint="FF" w:themeShade="FF"/>
-                <w:sz w:val="24"/>
-                <w:szCs w:val="24"/>
+                <w:b/>
+                <w:bCs/>
+                <w:color w:val="000000" w:themeColor="text1" w:themeTint="FF"/>
+                <w:sz w:val="24"/>
+                <w:szCs w:val="24"/>
+                <w14:textFill>
+                  <w14:solidFill>
+                    <w14:schemeClr w14:val="tx1">
+                      <w14:lumMod w14:val="100000"/>
+                      <w14:lumOff w14:val="0"/>
+                    </w14:schemeClr>
+                  </w14:solidFill>
+                </w14:textFill>
               </w:rPr>
               <w:t>Usuário cadastrado e NÃO autenticado</w:t>
             </w:r>
@@ -3357,16 +3776,31 @@
         </w:tc>
       </w:tr>
       <w:tr>
+        <w:tblPrEx>
+          <w:tblBorders>
+            <w:top w:val="single" w:color="000000" w:themeColor="text1" w:sz="4" w:space="0"/>
+            <w:left w:val="single" w:color="000000" w:themeColor="text1" w:sz="4" w:space="0"/>
+            <w:bottom w:val="single" w:color="000000" w:themeColor="text1" w:sz="4" w:space="0"/>
+            <w:right w:val="single" w:color="000000" w:themeColor="text1" w:sz="4" w:space="0"/>
+            <w:insideH w:val="single" w:color="000000" w:themeColor="text1" w:sz="4" w:space="0"/>
+            <w:insideV w:val="single" w:color="000000" w:themeColor="text1" w:sz="4" w:space="0"/>
+          </w:tblBorders>
+          <w:tblCellMar>
+            <w:top w:w="0" w:type="dxa"/>
+            <w:left w:w="108" w:type="dxa"/>
+            <w:bottom w:w="0" w:type="dxa"/>
+            <w:right w:w="108" w:type="dxa"/>
+          </w:tblCellMar>
+        </w:tblPrEx>
         <w:tc>
           <w:tcPr>
             <w:tcW w:w="4508" w:type="dxa"/>
             <w:tcBorders>
-              <w:top w:val="single" w:color="000000" w:themeColor="text1" w:sz="8"/>
-              <w:left w:val="single" w:color="000000" w:themeColor="text1" w:sz="8"/>
-              <w:bottom w:val="single" w:color="000000" w:themeColor="text1" w:sz="8"/>
-              <w:right w:val="single" w:color="000000" w:themeColor="text1" w:sz="8"/>
+              <w:top w:val="single" w:color="000000" w:themeColor="text1" w:sz="8" w:space="0"/>
+              <w:left w:val="single" w:color="000000" w:themeColor="text1" w:sz="8" w:space="0"/>
+              <w:bottom w:val="single" w:color="000000" w:themeColor="text1" w:sz="8" w:space="0"/>
+              <w:right w:val="single" w:color="000000" w:themeColor="text1" w:sz="8" w:space="0"/>
             </w:tcBorders>
-            <w:tcMar/>
             <w:vAlign w:val="top"/>
           </w:tcPr>
           <w:p>
@@ -3376,9 +3810,17 @@
             <w:r>
               <w:rPr>
                 <w:rFonts w:ascii="Times New Roman" w:hAnsi="Times New Roman" w:eastAsia="Times New Roman" w:cs="Times New Roman"/>
-                <w:color w:val="000000" w:themeColor="text1" w:themeTint="FF" w:themeShade="FF"/>
-                <w:sz w:val="24"/>
-                <w:szCs w:val="24"/>
+                <w:color w:val="000000" w:themeColor="text1" w:themeTint="FF"/>
+                <w:sz w:val="24"/>
+                <w:szCs w:val="24"/>
+                <w14:textFill>
+                  <w14:solidFill>
+                    <w14:schemeClr w14:val="tx1">
+                      <w14:lumMod w14:val="100000"/>
+                      <w14:lumOff w14:val="0"/>
+                    </w14:schemeClr>
+                  </w14:solidFill>
+                </w14:textFill>
               </w:rPr>
               <w:t>Descrição</w:t>
             </w:r>
@@ -3388,12 +3830,11 @@
           <w:tcPr>
             <w:tcW w:w="4508" w:type="dxa"/>
             <w:tcBorders>
-              <w:top w:val="single" w:color="000000" w:themeColor="text1" w:sz="8"/>
-              <w:left w:val="single" w:color="000000" w:themeColor="text1" w:sz="8"/>
-              <w:bottom w:val="single" w:color="000000" w:themeColor="text1" w:sz="8"/>
-              <w:right w:val="single" w:color="000000" w:themeColor="text1" w:sz="8"/>
+              <w:top w:val="single" w:color="000000" w:themeColor="text1" w:sz="8" w:space="0"/>
+              <w:left w:val="single" w:color="000000" w:themeColor="text1" w:sz="8" w:space="0"/>
+              <w:bottom w:val="single" w:color="000000" w:themeColor="text1" w:sz="8" w:space="0"/>
+              <w:right w:val="single" w:color="000000" w:themeColor="text1" w:sz="8" w:space="0"/>
             </w:tcBorders>
-            <w:tcMar/>
             <w:vAlign w:val="top"/>
           </w:tcPr>
           <w:p>
@@ -3403,22 +3844,301 @@
             <w:r>
               <w:rPr>
                 <w:rFonts w:ascii="Times New Roman" w:hAnsi="Times New Roman" w:eastAsia="Times New Roman" w:cs="Times New Roman"/>
-                <w:b w:val="1"/>
-                <w:bCs w:val="1"/>
-                <w:color w:val="000000" w:themeColor="text1" w:themeTint="FF" w:themeShade="FF"/>
-                <w:sz w:val="24"/>
-                <w:szCs w:val="24"/>
+                <w:b/>
+                <w:bCs/>
+                <w:color w:val="000000" w:themeColor="text1" w:themeTint="FF"/>
+                <w:sz w:val="24"/>
+                <w:szCs w:val="24"/>
+                <w14:textFill>
+                  <w14:solidFill>
+                    <w14:schemeClr w14:val="tx1">
+                      <w14:lumMod w14:val="100000"/>
+                      <w14:lumOff w14:val="0"/>
+                    </w14:schemeClr>
+                  </w14:solidFill>
+                </w14:textFill>
               </w:rPr>
               <w:t xml:space="preserve">Dado </w:t>
             </w:r>
             <w:r>
               <w:rPr>
                 <w:rFonts w:ascii="Times New Roman" w:hAnsi="Times New Roman" w:eastAsia="Times New Roman" w:cs="Times New Roman"/>
-                <w:color w:val="000000" w:themeColor="text1" w:themeTint="FF" w:themeShade="FF"/>
-                <w:sz w:val="24"/>
-                <w:szCs w:val="24"/>
+                <w:color w:val="000000" w:themeColor="text1" w:themeTint="FF"/>
+                <w:sz w:val="24"/>
+                <w:szCs w:val="24"/>
+                <w14:textFill>
+                  <w14:solidFill>
+                    <w14:schemeClr w14:val="tx1">
+                      <w14:lumMod w14:val="100000"/>
+                      <w14:lumOff w14:val="0"/>
+                    </w14:schemeClr>
+                  </w14:solidFill>
+                </w14:textFill>
               </w:rPr>
               <w:t xml:space="preserve">que o usuário tem conta  </w:t>
+            </w:r>
+          </w:p>
+          <w:p>
+            <w:pPr>
+              <w:spacing w:after="0" w:line="240" w:lineRule="auto"/>
+              <w:rPr>
+                <w:rFonts w:ascii="Times New Roman" w:hAnsi="Times New Roman" w:eastAsia="Times New Roman" w:cs="Times New Roman"/>
+                <w:color w:val="000000" w:themeColor="text1" w:themeTint="FF"/>
+                <w:sz w:val="24"/>
+                <w:szCs w:val="24"/>
+                <w14:textFill>
+                  <w14:solidFill>
+                    <w14:schemeClr w14:val="tx1">
+                      <w14:lumMod w14:val="100000"/>
+                      <w14:lumOff w14:val="0"/>
+                    </w14:schemeClr>
+                  </w14:solidFill>
+                </w14:textFill>
+              </w:rPr>
+            </w:pPr>
+            <w:r>
+              <w:rPr>
+                <w:rFonts w:ascii="Times New Roman" w:hAnsi="Times New Roman" w:eastAsia="Times New Roman" w:cs="Times New Roman"/>
+                <w:b/>
+                <w:bCs/>
+                <w:color w:val="000000" w:themeColor="text1" w:themeTint="FF"/>
+                <w:sz w:val="24"/>
+                <w:szCs w:val="24"/>
+                <w14:textFill>
+                  <w14:solidFill>
+                    <w14:schemeClr w14:val="tx1">
+                      <w14:lumMod w14:val="100000"/>
+                      <w14:lumOff w14:val="0"/>
+                    </w14:schemeClr>
+                  </w14:solidFill>
+                </w14:textFill>
+              </w:rPr>
+              <w:t xml:space="preserve">Então </w:t>
+            </w:r>
+            <w:r>
+              <w:rPr>
+                <w:rFonts w:ascii="Times New Roman" w:hAnsi="Times New Roman" w:eastAsia="Times New Roman" w:cs="Times New Roman"/>
+                <w:b w:val="0"/>
+                <w:bCs w:val="0"/>
+                <w:color w:val="000000" w:themeColor="text1" w:themeTint="FF"/>
+                <w:sz w:val="24"/>
+                <w:szCs w:val="24"/>
+                <w14:textFill>
+                  <w14:solidFill>
+                    <w14:schemeClr w14:val="tx1">
+                      <w14:lumMod w14:val="100000"/>
+                      <w14:lumOff w14:val="0"/>
+                    </w14:schemeClr>
+                  </w14:solidFill>
+                </w14:textFill>
+              </w:rPr>
+              <w:t>efetuar estória “Eu_Usuário_</w:t>
+            </w:r>
+            <w:r>
+              <w:rPr>
+                <w:rFonts w:hint="default" w:ascii="Times New Roman" w:hAnsi="Times New Roman" w:eastAsia="Times New Roman" w:cs="Times New Roman"/>
+                <w:b w:val="0"/>
+                <w:bCs w:val="0"/>
+                <w:color w:val="000000" w:themeColor="text1" w:themeTint="FF"/>
+                <w:sz w:val="24"/>
+                <w:szCs w:val="24"/>
+                <w:lang w:val="pt-BR"/>
+                <w14:textFill>
+                  <w14:solidFill>
+                    <w14:schemeClr w14:val="tx1">
+                      <w14:lumMod w14:val="100000"/>
+                      <w14:lumOff w14:val="0"/>
+                    </w14:schemeClr>
+                  </w14:solidFill>
+                </w14:textFill>
+              </w:rPr>
+              <w:t>Efetuando_Autenticação</w:t>
+            </w:r>
+            <w:r>
+              <w:rPr>
+                <w:rFonts w:ascii="Times New Roman" w:hAnsi="Times New Roman" w:eastAsia="Times New Roman" w:cs="Times New Roman"/>
+                <w:b w:val="0"/>
+                <w:bCs w:val="0"/>
+                <w:color w:val="000000" w:themeColor="text1" w:themeTint="FF"/>
+                <w:sz w:val="24"/>
+                <w:szCs w:val="24"/>
+                <w14:textFill>
+                  <w14:solidFill>
+                    <w14:schemeClr w14:val="tx1">
+                      <w14:lumMod w14:val="100000"/>
+                      <w14:lumOff w14:val="0"/>
+                    </w14:schemeClr>
+                  </w14:solidFill>
+                </w14:textFill>
+              </w:rPr>
+              <w:t>”</w:t>
+            </w:r>
+          </w:p>
+          <w:p>
+            <w:pPr>
+              <w:spacing w:after="0" w:line="240" w:lineRule="auto"/>
+              <w:rPr>
+                <w:rFonts w:ascii="Times New Roman" w:hAnsi="Times New Roman" w:eastAsia="Times New Roman" w:cs="Times New Roman"/>
+                <w:b w:val="0"/>
+                <w:bCs w:val="0"/>
+                <w:color w:val="000000" w:themeColor="text1" w:themeTint="FF"/>
+                <w:sz w:val="24"/>
+                <w:szCs w:val="24"/>
+                <w14:textFill>
+                  <w14:solidFill>
+                    <w14:schemeClr w14:val="tx1">
+                      <w14:lumMod w14:val="100000"/>
+                      <w14:lumOff w14:val="0"/>
+                    </w14:schemeClr>
+                  </w14:solidFill>
+                </w14:textFill>
+              </w:rPr>
+            </w:pPr>
+            <w:r>
+              <w:rPr>
+                <w:rFonts w:ascii="Times New Roman" w:hAnsi="Times New Roman" w:eastAsia="Times New Roman" w:cs="Times New Roman"/>
+                <w:b/>
+                <w:bCs/>
+                <w:color w:val="000000" w:themeColor="text1" w:themeTint="FF"/>
+                <w:sz w:val="24"/>
+                <w:szCs w:val="24"/>
+                <w14:textFill>
+                  <w14:solidFill>
+                    <w14:schemeClr w14:val="tx1">
+                      <w14:lumMod w14:val="100000"/>
+                      <w14:lumOff w14:val="0"/>
+                    </w14:schemeClr>
+                  </w14:solidFill>
+                </w14:textFill>
+              </w:rPr>
+              <w:t xml:space="preserve">Quando </w:t>
+            </w:r>
+            <w:r>
+              <w:rPr>
+                <w:rFonts w:ascii="Times New Roman" w:hAnsi="Times New Roman" w:eastAsia="Times New Roman" w:cs="Times New Roman"/>
+                <w:color w:val="000000" w:themeColor="text1" w:themeTint="FF"/>
+                <w:sz w:val="24"/>
+                <w:szCs w:val="24"/>
+                <w14:textFill>
+                  <w14:solidFill>
+                    <w14:schemeClr w14:val="tx1">
+                      <w14:lumMod w14:val="100000"/>
+                      <w14:lumOff w14:val="0"/>
+                    </w14:schemeClr>
+                  </w14:solidFill>
+                </w14:textFill>
+              </w:rPr>
+              <w:t>em página inicial</w:t>
+            </w:r>
+          </w:p>
+          <w:p>
+            <w:pPr>
+              <w:spacing w:after="0" w:line="240" w:lineRule="auto"/>
+              <w:rPr>
+                <w:rFonts w:ascii="Times New Roman" w:hAnsi="Times New Roman" w:eastAsia="Times New Roman" w:cs="Times New Roman"/>
+                <w:color w:val="000000" w:themeColor="text1" w:themeTint="FF"/>
+                <w:sz w:val="24"/>
+                <w:szCs w:val="24"/>
+                <w14:textFill>
+                  <w14:solidFill>
+                    <w14:schemeClr w14:val="tx1">
+                      <w14:lumMod w14:val="100000"/>
+                      <w14:lumOff w14:val="0"/>
+                    </w14:schemeClr>
+                  </w14:solidFill>
+                </w14:textFill>
+              </w:rPr>
+            </w:pPr>
+            <w:r>
+              <w:rPr>
+                <w:rFonts w:ascii="Times New Roman" w:hAnsi="Times New Roman" w:eastAsia="Times New Roman" w:cs="Times New Roman"/>
+                <w:b/>
+                <w:bCs/>
+                <w:color w:val="000000" w:themeColor="text1" w:themeTint="FF"/>
+                <w:sz w:val="24"/>
+                <w:szCs w:val="24"/>
+                <w14:textFill>
+                  <w14:solidFill>
+                    <w14:schemeClr w14:val="tx1">
+                      <w14:lumMod w14:val="100000"/>
+                      <w14:lumOff w14:val="0"/>
+                    </w14:schemeClr>
+                  </w14:solidFill>
+                </w14:textFill>
+              </w:rPr>
+              <w:t xml:space="preserve">Então </w:t>
+            </w:r>
+            <w:r>
+              <w:rPr>
+                <w:rFonts w:ascii="Times New Roman" w:hAnsi="Times New Roman" w:eastAsia="Times New Roman" w:cs="Times New Roman"/>
+                <w:color w:val="000000" w:themeColor="text1" w:themeTint="FF"/>
+                <w:sz w:val="24"/>
+                <w:szCs w:val="24"/>
+                <w14:textFill>
+                  <w14:solidFill>
+                    <w14:schemeClr w14:val="tx1">
+                      <w14:lumMod w14:val="100000"/>
+                      <w14:lumOff w14:val="0"/>
+                    </w14:schemeClr>
+                  </w14:solidFill>
+                </w14:textFill>
+              </w:rPr>
+              <w:t>clicar em "Trabalhe Conosco"</w:t>
+            </w:r>
+          </w:p>
+          <w:p>
+            <w:pPr>
+              <w:spacing w:after="0" w:line="240" w:lineRule="auto"/>
+              <w:rPr>
+                <w:rFonts w:ascii="Times New Roman" w:hAnsi="Times New Roman" w:eastAsia="Times New Roman" w:cs="Times New Roman"/>
+                <w:color w:val="000000" w:themeColor="text1" w:themeTint="FF"/>
+                <w:sz w:val="24"/>
+                <w:szCs w:val="24"/>
+                <w14:textFill>
+                  <w14:solidFill>
+                    <w14:schemeClr w14:val="tx1">
+                      <w14:lumMod w14:val="100000"/>
+                      <w14:lumOff w14:val="0"/>
+                    </w14:schemeClr>
+                  </w14:solidFill>
+                </w14:textFill>
+              </w:rPr>
+            </w:pPr>
+            <w:r>
+              <w:rPr>
+                <w:rFonts w:ascii="Times New Roman" w:hAnsi="Times New Roman" w:eastAsia="Times New Roman" w:cs="Times New Roman"/>
+                <w:b/>
+                <w:bCs/>
+                <w:color w:val="000000" w:themeColor="text1" w:themeTint="FF"/>
+                <w:sz w:val="24"/>
+                <w:szCs w:val="24"/>
+                <w14:textFill>
+                  <w14:solidFill>
+                    <w14:schemeClr w14:val="tx1">
+                      <w14:lumMod w14:val="100000"/>
+                      <w14:lumOff w14:val="0"/>
+                    </w14:schemeClr>
+                  </w14:solidFill>
+                </w14:textFill>
+              </w:rPr>
+              <w:t xml:space="preserve">Então </w:t>
+            </w:r>
+            <w:r>
+              <w:rPr>
+                <w:rFonts w:ascii="Times New Roman" w:hAnsi="Times New Roman" w:eastAsia="Times New Roman" w:cs="Times New Roman"/>
+                <w:color w:val="000000" w:themeColor="text1" w:themeTint="FF"/>
+                <w:sz w:val="24"/>
+                <w:szCs w:val="24"/>
+                <w14:textFill>
+                  <w14:solidFill>
+                    <w14:schemeClr w14:val="tx1">
+                      <w14:lumMod w14:val="100000"/>
+                      <w14:lumOff w14:val="0"/>
+                    </w14:schemeClr>
+                  </w14:solidFill>
+                </w14:textFill>
+              </w:rPr>
+              <w:t>clicar em “Entregador"</w:t>
             </w:r>
           </w:p>
           <w:p>
@@ -3428,22 +4148,38 @@
             <w:r>
               <w:rPr>
                 <w:rFonts w:ascii="Times New Roman" w:hAnsi="Times New Roman" w:eastAsia="Times New Roman" w:cs="Times New Roman"/>
-                <w:b w:val="1"/>
-                <w:bCs w:val="1"/>
-                <w:color w:val="000000" w:themeColor="text1" w:themeTint="FF" w:themeShade="FF"/>
-                <w:sz w:val="24"/>
-                <w:szCs w:val="24"/>
-              </w:rPr>
-              <w:t xml:space="preserve">Quando </w:t>
-            </w:r>
-            <w:r>
-              <w:rPr>
-                <w:rFonts w:ascii="Times New Roman" w:hAnsi="Times New Roman" w:eastAsia="Times New Roman" w:cs="Times New Roman"/>
-                <w:color w:val="000000" w:themeColor="text1" w:themeTint="FF" w:themeShade="FF"/>
-                <w:sz w:val="24"/>
-                <w:szCs w:val="24"/>
-              </w:rPr>
-              <w:t xml:space="preserve">em página inicial </w:t>
+                <w:b/>
+                <w:bCs/>
+                <w:color w:val="000000" w:themeColor="text1" w:themeTint="FF"/>
+                <w:sz w:val="24"/>
+                <w:szCs w:val="24"/>
+                <w14:textFill>
+                  <w14:solidFill>
+                    <w14:schemeClr w14:val="tx1">
+                      <w14:lumMod w14:val="100000"/>
+                      <w14:lumOff w14:val="0"/>
+                    </w14:schemeClr>
+                  </w14:solidFill>
+                </w14:textFill>
+              </w:rPr>
+              <w:t xml:space="preserve">Então </w:t>
+            </w:r>
+            <w:r>
+              <w:rPr>
+                <w:rFonts w:ascii="Times New Roman" w:hAnsi="Times New Roman" w:eastAsia="Times New Roman" w:cs="Times New Roman"/>
+                <w:color w:val="000000" w:themeColor="text1" w:themeTint="FF"/>
+                <w:sz w:val="24"/>
+                <w:szCs w:val="24"/>
+                <w14:textFill>
+                  <w14:solidFill>
+                    <w14:schemeClr w14:val="tx1">
+                      <w14:lumMod w14:val="100000"/>
+                      <w14:lumOff w14:val="0"/>
+                    </w14:schemeClr>
+                  </w14:solidFill>
+                </w14:textFill>
+              </w:rPr>
+              <w:t>preencher os dados</w:t>
             </w:r>
           </w:p>
           <w:p>
@@ -3451,111 +4187,94 @@
               <w:spacing w:after="0" w:line="240" w:lineRule="auto"/>
               <w:rPr>
                 <w:rFonts w:ascii="Times New Roman" w:hAnsi="Times New Roman" w:eastAsia="Times New Roman" w:cs="Times New Roman"/>
-                <w:color w:val="000000" w:themeColor="text1" w:themeTint="FF" w:themeShade="FF"/>
-                <w:sz w:val="24"/>
-                <w:szCs w:val="24"/>
+                <w:color w:val="000000" w:themeColor="text1" w:themeTint="FF"/>
+                <w:sz w:val="24"/>
+                <w:szCs w:val="24"/>
+                <w14:textFill>
+                  <w14:solidFill>
+                    <w14:schemeClr w14:val="tx1">
+                      <w14:lumMod w14:val="100000"/>
+                      <w14:lumOff w14:val="0"/>
+                    </w14:schemeClr>
+                  </w14:solidFill>
+                </w14:textFill>
               </w:rPr>
             </w:pPr>
             <w:r>
               <w:rPr>
                 <w:rFonts w:ascii="Times New Roman" w:hAnsi="Times New Roman" w:eastAsia="Times New Roman" w:cs="Times New Roman"/>
-                <w:b w:val="1"/>
-                <w:bCs w:val="1"/>
-                <w:color w:val="000000" w:themeColor="text1" w:themeTint="FF" w:themeShade="FF"/>
-                <w:sz w:val="24"/>
-                <w:szCs w:val="24"/>
+                <w:b/>
+                <w:bCs/>
+                <w:color w:val="000000" w:themeColor="text1" w:themeTint="FF"/>
+                <w:sz w:val="24"/>
+                <w:szCs w:val="24"/>
+                <w14:textFill>
+                  <w14:solidFill>
+                    <w14:schemeClr w14:val="tx1">
+                      <w14:lumMod w14:val="100000"/>
+                      <w14:lumOff w14:val="0"/>
+                    </w14:schemeClr>
+                  </w14:solidFill>
+                </w14:textFill>
               </w:rPr>
               <w:t xml:space="preserve">Então </w:t>
             </w:r>
             <w:r>
               <w:rPr>
                 <w:rFonts w:ascii="Times New Roman" w:hAnsi="Times New Roman" w:eastAsia="Times New Roman" w:cs="Times New Roman"/>
-                <w:color w:val="000000" w:themeColor="text1" w:themeTint="FF" w:themeShade="FF"/>
-                <w:sz w:val="24"/>
-                <w:szCs w:val="24"/>
-              </w:rPr>
-              <w:t>clicar em "Entrar"</w:t>
+                <w:b w:val="0"/>
+                <w:bCs w:val="0"/>
+                <w:color w:val="000000" w:themeColor="text1" w:themeTint="FF"/>
+                <w:sz w:val="24"/>
+                <w:szCs w:val="24"/>
+                <w14:textFill>
+                  <w14:solidFill>
+                    <w14:schemeClr w14:val="tx1">
+                      <w14:lumMod w14:val="100000"/>
+                      <w14:lumOff w14:val="0"/>
+                    </w14:schemeClr>
+                  </w14:solidFill>
+                </w14:textFill>
+              </w:rPr>
+              <w:t>clicar em “Confirmar”</w:t>
             </w:r>
           </w:p>
           <w:p>
             <w:pPr>
               <w:spacing w:after="0" w:line="240" w:lineRule="auto"/>
-            </w:pPr>
-            <w:r>
-              <w:rPr>
-                <w:rFonts w:ascii="Times New Roman" w:hAnsi="Times New Roman" w:eastAsia="Times New Roman" w:cs="Times New Roman"/>
-                <w:b w:val="1"/>
-                <w:bCs w:val="1"/>
-                <w:color w:val="000000" w:themeColor="text1" w:themeTint="FF" w:themeShade="FF"/>
-                <w:sz w:val="24"/>
-                <w:szCs w:val="24"/>
-              </w:rPr>
-              <w:t xml:space="preserve">Então </w:t>
-            </w:r>
-            <w:r>
-              <w:rPr>
-                <w:rFonts w:ascii="Times New Roman" w:hAnsi="Times New Roman" w:eastAsia="Times New Roman" w:cs="Times New Roman"/>
-                <w:color w:val="000000" w:themeColor="text1" w:themeTint="FF" w:themeShade="FF"/>
-                <w:sz w:val="24"/>
-                <w:szCs w:val="24"/>
-              </w:rPr>
-              <w:t>preencher os dados</w:t>
-            </w:r>
-          </w:p>
-          <w:p>
-            <w:pPr>
-              <w:spacing w:after="0" w:line="240" w:lineRule="auto"/>
-              <w:rPr>
-                <w:rFonts w:ascii="Times New Roman" w:hAnsi="Times New Roman" w:eastAsia="Times New Roman" w:cs="Times New Roman"/>
-                <w:color w:val="000000" w:themeColor="text1" w:themeTint="FF" w:themeShade="FF"/>
-                <w:sz w:val="24"/>
-                <w:szCs w:val="24"/>
-              </w:rPr>
-            </w:pPr>
-            <w:r>
-              <w:rPr>
-                <w:rFonts w:ascii="Times New Roman" w:hAnsi="Times New Roman" w:eastAsia="Times New Roman" w:cs="Times New Roman"/>
-                <w:b w:val="1"/>
-                <w:bCs w:val="1"/>
-                <w:color w:val="000000" w:themeColor="text1" w:themeTint="FF" w:themeShade="FF"/>
-                <w:sz w:val="24"/>
-                <w:szCs w:val="24"/>
-              </w:rPr>
-              <w:t xml:space="preserve">Então </w:t>
-            </w:r>
-            <w:r>
               <w:rPr>
                 <w:rFonts w:ascii="Times New Roman" w:hAnsi="Times New Roman" w:eastAsia="Times New Roman" w:cs="Times New Roman"/>
                 <w:b w:val="0"/>
                 <w:bCs w:val="0"/>
-                <w:color w:val="000000" w:themeColor="text1" w:themeTint="FF" w:themeShade="FF"/>
-                <w:sz w:val="24"/>
-                <w:szCs w:val="24"/>
-              </w:rPr>
-              <w:t>clicar em “Entrar”</w:t>
-            </w:r>
-          </w:p>
-          <w:p>
-            <w:pPr>
-              <w:pStyle w:val="1"/>
-              <w:spacing w:after="0" w:line="240" w:lineRule="auto"/>
-              <w:rPr>
-                <w:rFonts w:ascii="Times New Roman" w:hAnsi="Times New Roman" w:eastAsia="Times New Roman" w:cs="Times New Roman"/>
-                <w:b w:val="0"/>
-                <w:bCs w:val="0"/>
-                <w:color w:val="000000" w:themeColor="text1" w:themeTint="FF" w:themeShade="FF"/>
-                <w:sz w:val="24"/>
-                <w:szCs w:val="24"/>
+                <w:color w:val="000000" w:themeColor="text1" w:themeTint="FF"/>
+                <w:sz w:val="24"/>
+                <w:szCs w:val="24"/>
+                <w14:textFill>
+                  <w14:solidFill>
+                    <w14:schemeClr w14:val="tx1">
+                      <w14:lumMod w14:val="100000"/>
+                      <w14:lumOff w14:val="0"/>
+                    </w14:schemeClr>
+                  </w14:solidFill>
+                </w14:textFill>
               </w:rPr>
             </w:pPr>
             <w:r>
               <w:rPr>
                 <w:rFonts w:ascii="Times New Roman" w:hAnsi="Times New Roman" w:eastAsia="Times New Roman" w:cs="Times New Roman"/>
-                <w:b w:val="1"/>
-                <w:bCs w:val="1"/>
-                <w:color w:val="000000" w:themeColor="text1" w:themeTint="FF" w:themeShade="FF"/>
-                <w:sz w:val="24"/>
-                <w:szCs w:val="24"/>
+                <w:b/>
+                <w:bCs/>
+                <w:color w:val="000000" w:themeColor="text1" w:themeTint="FF"/>
+                <w:sz w:val="24"/>
+                <w:szCs w:val="24"/>
+                <w14:textFill>
+                  <w14:solidFill>
+                    <w14:schemeClr w14:val="tx1">
+                      <w14:lumMod w14:val="100000"/>
+                      <w14:lumOff w14:val="0"/>
+                    </w14:schemeClr>
+                  </w14:solidFill>
+                </w14:textFill>
               </w:rPr>
               <w:t xml:space="preserve">Então </w:t>
             </w:r>
@@ -3566,167 +4285,17 @@
                 <w:bCs w:val="0"/>
                 <w:i w:val="0"/>
                 <w:iCs w:val="0"/>
-                <w:color w:val="000000" w:themeColor="text1" w:themeTint="FF" w:themeShade="FF"/>
-                <w:sz w:val="24"/>
-                <w:szCs w:val="24"/>
-              </w:rPr>
-              <w:t>página inicial será aberta</w:t>
-            </w:r>
-          </w:p>
-          <w:p>
-            <w:pPr>
-              <w:spacing w:after="0" w:line="240" w:lineRule="auto"/>
-              <w:rPr>
-                <w:rFonts w:ascii="Times New Roman" w:hAnsi="Times New Roman" w:eastAsia="Times New Roman" w:cs="Times New Roman"/>
-                <w:color w:val="000000" w:themeColor="text1" w:themeTint="FF" w:themeShade="FF"/>
-                <w:sz w:val="24"/>
-                <w:szCs w:val="24"/>
-              </w:rPr>
-            </w:pPr>
-            <w:r>
-              <w:rPr>
-                <w:rFonts w:ascii="Times New Roman" w:hAnsi="Times New Roman" w:eastAsia="Times New Roman" w:cs="Times New Roman"/>
-                <w:b w:val="1"/>
-                <w:bCs w:val="1"/>
-                <w:color w:val="000000" w:themeColor="text1" w:themeTint="FF" w:themeShade="FF"/>
-                <w:sz w:val="24"/>
-                <w:szCs w:val="24"/>
-              </w:rPr>
-              <w:t xml:space="preserve">Então </w:t>
-            </w:r>
-            <w:r>
-              <w:rPr>
-                <w:rFonts w:ascii="Times New Roman" w:hAnsi="Times New Roman" w:eastAsia="Times New Roman" w:cs="Times New Roman"/>
-                <w:color w:val="000000" w:themeColor="text1" w:themeTint="FF" w:themeShade="FF"/>
-                <w:sz w:val="24"/>
-                <w:szCs w:val="24"/>
-              </w:rPr>
-              <w:t>clicar em "Trabalhe Conosco"</w:t>
-            </w:r>
-          </w:p>
-          <w:p>
-            <w:pPr>
-              <w:spacing w:after="0" w:line="240" w:lineRule="auto"/>
-              <w:rPr>
-                <w:rFonts w:ascii="Times New Roman" w:hAnsi="Times New Roman" w:eastAsia="Times New Roman" w:cs="Times New Roman"/>
-                <w:color w:val="000000" w:themeColor="text1" w:themeTint="FF" w:themeShade="FF"/>
-                <w:sz w:val="24"/>
-                <w:szCs w:val="24"/>
-              </w:rPr>
-            </w:pPr>
-            <w:r>
-              <w:rPr>
-                <w:rFonts w:ascii="Times New Roman" w:hAnsi="Times New Roman" w:eastAsia="Times New Roman" w:cs="Times New Roman"/>
-                <w:b w:val="1"/>
-                <w:bCs w:val="1"/>
-                <w:color w:val="000000" w:themeColor="text1" w:themeTint="FF" w:themeShade="FF"/>
-                <w:sz w:val="24"/>
-                <w:szCs w:val="24"/>
-              </w:rPr>
-              <w:t xml:space="preserve">Então </w:t>
-            </w:r>
-            <w:r>
-              <w:rPr>
-                <w:rFonts w:ascii="Times New Roman" w:hAnsi="Times New Roman" w:eastAsia="Times New Roman" w:cs="Times New Roman"/>
-                <w:color w:val="000000" w:themeColor="text1" w:themeTint="FF" w:themeShade="FF"/>
-                <w:sz w:val="24"/>
-                <w:szCs w:val="24"/>
-              </w:rPr>
-              <w:t>clicar em “Entregador"</w:t>
-            </w:r>
-          </w:p>
-          <w:p>
-            <w:pPr>
-              <w:spacing w:after="0" w:line="240" w:lineRule="auto"/>
-            </w:pPr>
-            <w:r>
-              <w:rPr>
-                <w:rFonts w:ascii="Times New Roman" w:hAnsi="Times New Roman" w:eastAsia="Times New Roman" w:cs="Times New Roman"/>
-                <w:b w:val="1"/>
-                <w:bCs w:val="1"/>
-                <w:color w:val="000000" w:themeColor="text1" w:themeTint="FF" w:themeShade="FF"/>
-                <w:sz w:val="24"/>
-                <w:szCs w:val="24"/>
-              </w:rPr>
-              <w:t xml:space="preserve">Então </w:t>
-            </w:r>
-            <w:r>
-              <w:rPr>
-                <w:rFonts w:ascii="Times New Roman" w:hAnsi="Times New Roman" w:eastAsia="Times New Roman" w:cs="Times New Roman"/>
-                <w:color w:val="000000" w:themeColor="text1" w:themeTint="FF" w:themeShade="FF"/>
-                <w:sz w:val="24"/>
-                <w:szCs w:val="24"/>
-              </w:rPr>
-              <w:t>preencher os dados</w:t>
-            </w:r>
-          </w:p>
-          <w:p>
-            <w:pPr>
-              <w:spacing w:after="0" w:line="240" w:lineRule="auto"/>
-              <w:rPr>
-                <w:rFonts w:ascii="Times New Roman" w:hAnsi="Times New Roman" w:eastAsia="Times New Roman" w:cs="Times New Roman"/>
-                <w:color w:val="000000" w:themeColor="text1" w:themeTint="FF" w:themeShade="FF"/>
-                <w:sz w:val="24"/>
-                <w:szCs w:val="24"/>
-              </w:rPr>
-            </w:pPr>
-            <w:r>
-              <w:rPr>
-                <w:rFonts w:ascii="Times New Roman" w:hAnsi="Times New Roman" w:eastAsia="Times New Roman" w:cs="Times New Roman"/>
-                <w:b w:val="1"/>
-                <w:bCs w:val="1"/>
-                <w:color w:val="000000" w:themeColor="text1" w:themeTint="FF" w:themeShade="FF"/>
-                <w:sz w:val="24"/>
-                <w:szCs w:val="24"/>
-              </w:rPr>
-              <w:t xml:space="preserve">Então </w:t>
-            </w:r>
-            <w:r>
-              <w:rPr>
-                <w:rFonts w:ascii="Times New Roman" w:hAnsi="Times New Roman" w:eastAsia="Times New Roman" w:cs="Times New Roman"/>
-                <w:b w:val="0"/>
-                <w:bCs w:val="0"/>
-                <w:color w:val="000000" w:themeColor="text1" w:themeTint="FF" w:themeShade="FF"/>
-                <w:sz w:val="24"/>
-                <w:szCs w:val="24"/>
-              </w:rPr>
-              <w:t>clicar em “Confirmar”</w:t>
-            </w:r>
-          </w:p>
-          <w:p>
-            <w:pPr>
-              <w:pStyle w:val="1"/>
-              <w:spacing w:after="0" w:line="240" w:lineRule="auto"/>
-              <w:rPr>
-                <w:rFonts w:ascii="Times New Roman" w:hAnsi="Times New Roman" w:eastAsia="Times New Roman" w:cs="Times New Roman"/>
-                <w:b w:val="0"/>
-                <w:bCs w:val="0"/>
-                <w:color w:val="000000" w:themeColor="text1" w:themeTint="FF" w:themeShade="FF"/>
-                <w:sz w:val="24"/>
-                <w:szCs w:val="24"/>
-              </w:rPr>
-            </w:pPr>
-            <w:r>
-              <w:rPr>
-                <w:rFonts w:ascii="Times New Roman" w:hAnsi="Times New Roman" w:eastAsia="Times New Roman" w:cs="Times New Roman"/>
-                <w:b w:val="1"/>
-                <w:bCs w:val="1"/>
-                <w:color w:val="000000" w:themeColor="text1" w:themeTint="FF" w:themeShade="FF"/>
-                <w:sz w:val="24"/>
-                <w:szCs w:val="24"/>
-              </w:rPr>
-              <w:t xml:space="preserve">Então </w:t>
-            </w:r>
-            <w:r>
-              <w:rPr>
-                <w:rFonts w:ascii="Times New Roman" w:hAnsi="Times New Roman" w:eastAsia="Times New Roman" w:cs="Times New Roman"/>
-                <w:b w:val="0"/>
-                <w:bCs w:val="0"/>
-                <w:i w:val="0"/>
-                <w:iCs w:val="0"/>
-                <w:color w:val="000000" w:themeColor="text1" w:themeTint="FF" w:themeShade="FF"/>
-                <w:sz w:val="24"/>
-                <w:szCs w:val="24"/>
+                <w:color w:val="000000" w:themeColor="text1" w:themeTint="FF"/>
+                <w:sz w:val="24"/>
+                <w:szCs w:val="24"/>
+                <w14:textFill>
+                  <w14:solidFill>
+                    <w14:schemeClr w14:val="tx1">
+                      <w14:lumMod w14:val="100000"/>
+                      <w14:lumOff w14:val="0"/>
+                    </w14:schemeClr>
+                  </w14:solidFill>
+                </w14:textFill>
               </w:rPr>
               <w:t>página de entregador está aberta</w:t>
             </w:r>
@@ -3734,9 +4303,8 @@
         </w:tc>
       </w:tr>
     </w:tbl>
-    <w:p xmlns:wp14="http://schemas.microsoft.com/office/word/2010/wordml" wp14:textId="4359C5F4">
-      <w:pPr>
-        <w:pStyle w:val="1"/>
+    <w:p>
+      <w:pPr>
         <w:spacing w:line="257" w:lineRule="auto"/>
       </w:pPr>
     </w:p>
@@ -3746,29 +4314,45 @@
         <w:tblW w:w="0" w:type="auto"/>
         <w:tblInd w:w="0" w:type="dxa"/>
         <w:tblBorders>
-          <w:top w:val="single" w:color="000000" w:themeColor="text1" w:sz="4"/>
-          <w:left w:val="single" w:color="000000" w:themeColor="text1" w:sz="4"/>
-          <w:bottom w:val="single" w:color="000000" w:themeColor="text1" w:sz="4"/>
-          <w:right w:val="single" w:color="000000" w:themeColor="text1" w:sz="4"/>
-          <w:insideH w:val="single" w:color="000000" w:themeColor="text1" w:sz="4"/>
-          <w:insideV w:val="single" w:color="000000" w:themeColor="text1" w:sz="4"/>
+          <w:top w:val="single" w:color="000000" w:themeColor="text1" w:sz="4" w:space="0"/>
+          <w:left w:val="single" w:color="000000" w:themeColor="text1" w:sz="4" w:space="0"/>
+          <w:bottom w:val="single" w:color="000000" w:themeColor="text1" w:sz="4" w:space="0"/>
+          <w:right w:val="single" w:color="000000" w:themeColor="text1" w:sz="4" w:space="0"/>
+          <w:insideH w:val="single" w:color="000000" w:themeColor="text1" w:sz="4" w:space="0"/>
+          <w:insideV w:val="single" w:color="000000" w:themeColor="text1" w:sz="4" w:space="0"/>
         </w:tblBorders>
+        <w:tblLayout w:type="autofit"/>
+        <w:tblCellMar>
+          <w:top w:w="0" w:type="dxa"/>
+          <w:left w:w="108" w:type="dxa"/>
+          <w:bottom w:w="0" w:type="dxa"/>
+          <w:right w:w="108" w:type="dxa"/>
+        </w:tblCellMar>
       </w:tblPr>
       <w:tblGrid>
         <w:gridCol w:w="4508"/>
         <w:gridCol w:w="4508"/>
       </w:tblGrid>
       <w:tr>
+        <w:tblPrEx>
+          <w:tblBorders>
+            <w:top w:val="single" w:color="000000" w:themeColor="text1" w:sz="4" w:space="0"/>
+            <w:left w:val="single" w:color="000000" w:themeColor="text1" w:sz="4" w:space="0"/>
+            <w:bottom w:val="single" w:color="000000" w:themeColor="text1" w:sz="4" w:space="0"/>
+            <w:right w:val="single" w:color="000000" w:themeColor="text1" w:sz="4" w:space="0"/>
+            <w:insideH w:val="single" w:color="000000" w:themeColor="text1" w:sz="4" w:space="0"/>
+            <w:insideV w:val="single" w:color="000000" w:themeColor="text1" w:sz="4" w:space="0"/>
+          </w:tblBorders>
+        </w:tblPrEx>
         <w:tc>
           <w:tcPr>
             <w:tcW w:w="4508" w:type="dxa"/>
             <w:tcBorders>
-              <w:top w:val="single" w:color="000000" w:themeColor="text1" w:sz="8"/>
-              <w:left w:val="single" w:color="000000" w:themeColor="text1" w:sz="8"/>
-              <w:bottom w:val="single" w:color="000000" w:themeColor="text1" w:sz="8"/>
-              <w:right w:val="single" w:color="000000" w:themeColor="text1" w:sz="8"/>
+              <w:top w:val="single" w:color="000000" w:themeColor="text1" w:sz="8" w:space="0"/>
+              <w:left w:val="single" w:color="000000" w:themeColor="text1" w:sz="8" w:space="0"/>
+              <w:bottom w:val="single" w:color="000000" w:themeColor="text1" w:sz="8" w:space="0"/>
+              <w:right w:val="single" w:color="000000" w:themeColor="text1" w:sz="8" w:space="0"/>
             </w:tcBorders>
-            <w:tcMar/>
             <w:vAlign w:val="top"/>
           </w:tcPr>
           <w:p>
@@ -3778,11 +4362,19 @@
             <w:r>
               <w:rPr>
                 <w:rFonts w:ascii="Times New Roman" w:hAnsi="Times New Roman" w:eastAsia="Times New Roman" w:cs="Times New Roman"/>
-                <w:b w:val="1"/>
-                <w:bCs w:val="1"/>
-                <w:color w:val="000000" w:themeColor="text1" w:themeTint="FF" w:themeShade="FF"/>
-                <w:sz w:val="24"/>
-                <w:szCs w:val="24"/>
+                <w:b/>
+                <w:bCs/>
+                <w:color w:val="000000" w:themeColor="text1" w:themeTint="FF"/>
+                <w:sz w:val="24"/>
+                <w:szCs w:val="24"/>
+                <w14:textFill>
+                  <w14:solidFill>
+                    <w14:schemeClr w14:val="tx1">
+                      <w14:lumMod w14:val="100000"/>
+                      <w14:lumOff w14:val="0"/>
+                    </w14:schemeClr>
+                  </w14:solidFill>
+                </w14:textFill>
               </w:rPr>
               <w:t>Cenário 03</w:t>
             </w:r>
@@ -3792,12 +4384,11 @@
           <w:tcPr>
             <w:tcW w:w="4508" w:type="dxa"/>
             <w:tcBorders>
-              <w:top w:val="single" w:color="000000" w:themeColor="text1" w:sz="8"/>
-              <w:left w:val="single" w:color="000000" w:themeColor="text1" w:sz="8"/>
-              <w:bottom w:val="single" w:color="000000" w:themeColor="text1" w:sz="8"/>
-              <w:right w:val="single" w:color="000000" w:themeColor="text1" w:sz="8"/>
+              <w:top w:val="single" w:color="000000" w:themeColor="text1" w:sz="8" w:space="0"/>
+              <w:left w:val="single" w:color="000000" w:themeColor="text1" w:sz="8" w:space="0"/>
+              <w:bottom w:val="single" w:color="000000" w:themeColor="text1" w:sz="8" w:space="0"/>
+              <w:right w:val="single" w:color="000000" w:themeColor="text1" w:sz="8" w:space="0"/>
             </w:tcBorders>
-            <w:tcMar/>
             <w:vAlign w:val="top"/>
           </w:tcPr>
           <w:p>
@@ -3807,11 +4398,19 @@
             <w:r>
               <w:rPr>
                 <w:rFonts w:ascii="Times New Roman" w:hAnsi="Times New Roman" w:eastAsia="Times New Roman" w:cs="Times New Roman"/>
-                <w:b w:val="1"/>
-                <w:bCs w:val="1"/>
-                <w:color w:val="000000" w:themeColor="text1" w:themeTint="FF" w:themeShade="FF"/>
-                <w:sz w:val="24"/>
-                <w:szCs w:val="24"/>
+                <w:b/>
+                <w:bCs/>
+                <w:color w:val="000000" w:themeColor="text1" w:themeTint="FF"/>
+                <w:sz w:val="24"/>
+                <w:szCs w:val="24"/>
+                <w14:textFill>
+                  <w14:solidFill>
+                    <w14:schemeClr w14:val="tx1">
+                      <w14:lumMod w14:val="100000"/>
+                      <w14:lumOff w14:val="0"/>
+                    </w14:schemeClr>
+                  </w14:solidFill>
+                </w14:textFill>
               </w:rPr>
               <w:t>Usuário não cadastrado</w:t>
             </w:r>
@@ -3819,16 +4418,31 @@
         </w:tc>
       </w:tr>
       <w:tr>
+        <w:tblPrEx>
+          <w:tblBorders>
+            <w:top w:val="single" w:color="000000" w:themeColor="text1" w:sz="4" w:space="0"/>
+            <w:left w:val="single" w:color="000000" w:themeColor="text1" w:sz="4" w:space="0"/>
+            <w:bottom w:val="single" w:color="000000" w:themeColor="text1" w:sz="4" w:space="0"/>
+            <w:right w:val="single" w:color="000000" w:themeColor="text1" w:sz="4" w:space="0"/>
+            <w:insideH w:val="single" w:color="000000" w:themeColor="text1" w:sz="4" w:space="0"/>
+            <w:insideV w:val="single" w:color="000000" w:themeColor="text1" w:sz="4" w:space="0"/>
+          </w:tblBorders>
+          <w:tblCellMar>
+            <w:top w:w="0" w:type="dxa"/>
+            <w:left w:w="108" w:type="dxa"/>
+            <w:bottom w:w="0" w:type="dxa"/>
+            <w:right w:w="108" w:type="dxa"/>
+          </w:tblCellMar>
+        </w:tblPrEx>
         <w:tc>
           <w:tcPr>
             <w:tcW w:w="4508" w:type="dxa"/>
             <w:tcBorders>
-              <w:top w:val="single" w:color="000000" w:themeColor="text1" w:sz="8"/>
-              <w:left w:val="single" w:color="000000" w:themeColor="text1" w:sz="8"/>
-              <w:bottom w:val="single" w:color="000000" w:themeColor="text1" w:sz="8"/>
-              <w:right w:val="single" w:color="000000" w:themeColor="text1" w:sz="8"/>
+              <w:top w:val="single" w:color="000000" w:themeColor="text1" w:sz="8" w:space="0"/>
+              <w:left w:val="single" w:color="000000" w:themeColor="text1" w:sz="8" w:space="0"/>
+              <w:bottom w:val="single" w:color="000000" w:themeColor="text1" w:sz="8" w:space="0"/>
+              <w:right w:val="single" w:color="000000" w:themeColor="text1" w:sz="8" w:space="0"/>
             </w:tcBorders>
-            <w:tcMar/>
             <w:vAlign w:val="top"/>
           </w:tcPr>
           <w:p>
@@ -3838,9 +4452,17 @@
             <w:r>
               <w:rPr>
                 <w:rFonts w:ascii="Times New Roman" w:hAnsi="Times New Roman" w:eastAsia="Times New Roman" w:cs="Times New Roman"/>
-                <w:color w:val="000000" w:themeColor="text1" w:themeTint="FF" w:themeShade="FF"/>
-                <w:sz w:val="24"/>
-                <w:szCs w:val="24"/>
+                <w:color w:val="000000" w:themeColor="text1" w:themeTint="FF"/>
+                <w:sz w:val="24"/>
+                <w:szCs w:val="24"/>
+                <w14:textFill>
+                  <w14:solidFill>
+                    <w14:schemeClr w14:val="tx1">
+                      <w14:lumMod w14:val="100000"/>
+                      <w14:lumOff w14:val="0"/>
+                    </w14:schemeClr>
+                  </w14:solidFill>
+                </w14:textFill>
               </w:rPr>
               <w:t>Descrição</w:t>
             </w:r>
@@ -3850,12 +4472,11 @@
           <w:tcPr>
             <w:tcW w:w="4508" w:type="dxa"/>
             <w:tcBorders>
-              <w:top w:val="single" w:color="000000" w:themeColor="text1" w:sz="8"/>
-              <w:left w:val="single" w:color="000000" w:themeColor="text1" w:sz="8"/>
-              <w:bottom w:val="single" w:color="000000" w:themeColor="text1" w:sz="8"/>
-              <w:right w:val="single" w:color="000000" w:themeColor="text1" w:sz="8"/>
+              <w:top w:val="single" w:color="000000" w:themeColor="text1" w:sz="8" w:space="0"/>
+              <w:left w:val="single" w:color="000000" w:themeColor="text1" w:sz="8" w:space="0"/>
+              <w:bottom w:val="single" w:color="000000" w:themeColor="text1" w:sz="8" w:space="0"/>
+              <w:right w:val="single" w:color="000000" w:themeColor="text1" w:sz="8" w:space="0"/>
             </w:tcBorders>
-            <w:tcMar/>
             <w:vAlign w:val="top"/>
           </w:tcPr>
           <w:p>
@@ -3865,20 +4486,36 @@
             <w:r>
               <w:rPr>
                 <w:rFonts w:ascii="Times New Roman" w:hAnsi="Times New Roman" w:eastAsia="Times New Roman" w:cs="Times New Roman"/>
-                <w:b w:val="1"/>
-                <w:bCs w:val="1"/>
-                <w:color w:val="000000" w:themeColor="text1" w:themeTint="FF" w:themeShade="FF"/>
-                <w:sz w:val="24"/>
-                <w:szCs w:val="24"/>
+                <w:b/>
+                <w:bCs/>
+                <w:color w:val="000000" w:themeColor="text1" w:themeTint="FF"/>
+                <w:sz w:val="24"/>
+                <w:szCs w:val="24"/>
+                <w14:textFill>
+                  <w14:solidFill>
+                    <w14:schemeClr w14:val="tx1">
+                      <w14:lumMod w14:val="100000"/>
+                      <w14:lumOff w14:val="0"/>
+                    </w14:schemeClr>
+                  </w14:solidFill>
+                </w14:textFill>
               </w:rPr>
               <w:t xml:space="preserve">Dado </w:t>
             </w:r>
             <w:r>
               <w:rPr>
                 <w:rFonts w:ascii="Times New Roman" w:hAnsi="Times New Roman" w:eastAsia="Times New Roman" w:cs="Times New Roman"/>
-                <w:color w:val="000000" w:themeColor="text1" w:themeTint="FF" w:themeShade="FF"/>
-                <w:sz w:val="24"/>
-                <w:szCs w:val="24"/>
+                <w:color w:val="000000" w:themeColor="text1" w:themeTint="FF"/>
+                <w:sz w:val="24"/>
+                <w:szCs w:val="24"/>
+                <w14:textFill>
+                  <w14:solidFill>
+                    <w14:schemeClr w14:val="tx1">
+                      <w14:lumMod w14:val="100000"/>
+                      <w14:lumOff w14:val="0"/>
+                    </w14:schemeClr>
+                  </w14:solidFill>
+                </w14:textFill>
               </w:rPr>
               <w:t xml:space="preserve">que o usuário não tem conta  </w:t>
             </w:r>
@@ -3888,19 +4525,35 @@
               <w:spacing w:after="0" w:line="240" w:lineRule="auto"/>
               <w:rPr>
                 <w:rFonts w:ascii="Times New Roman" w:hAnsi="Times New Roman" w:eastAsia="Times New Roman" w:cs="Times New Roman"/>
-                <w:color w:val="000000" w:themeColor="text1" w:themeTint="FF" w:themeShade="FF"/>
-                <w:sz w:val="24"/>
-                <w:szCs w:val="24"/>
+                <w:color w:val="000000" w:themeColor="text1" w:themeTint="FF"/>
+                <w:sz w:val="24"/>
+                <w:szCs w:val="24"/>
+                <w14:textFill>
+                  <w14:solidFill>
+                    <w14:schemeClr w14:val="tx1">
+                      <w14:lumMod w14:val="100000"/>
+                      <w14:lumOff w14:val="0"/>
+                    </w14:schemeClr>
+                  </w14:solidFill>
+                </w14:textFill>
               </w:rPr>
             </w:pPr>
             <w:r>
               <w:rPr>
                 <w:rFonts w:ascii="Times New Roman" w:hAnsi="Times New Roman" w:eastAsia="Times New Roman" w:cs="Times New Roman"/>
-                <w:b w:val="1"/>
-                <w:bCs w:val="1"/>
-                <w:color w:val="000000" w:themeColor="text1" w:themeTint="FF" w:themeShade="FF"/>
-                <w:sz w:val="24"/>
-                <w:szCs w:val="24"/>
+                <w:b/>
+                <w:bCs/>
+                <w:color w:val="000000" w:themeColor="text1" w:themeTint="FF"/>
+                <w:sz w:val="24"/>
+                <w:szCs w:val="24"/>
+                <w14:textFill>
+                  <w14:solidFill>
+                    <w14:schemeClr w14:val="tx1">
+                      <w14:lumMod w14:val="100000"/>
+                      <w14:lumOff w14:val="0"/>
+                    </w14:schemeClr>
+                  </w14:solidFill>
+                </w14:textFill>
               </w:rPr>
               <w:t xml:space="preserve">Então </w:t>
             </w:r>
@@ -3909,9 +4562,17 @@
                 <w:rFonts w:ascii="Times New Roman" w:hAnsi="Times New Roman" w:eastAsia="Times New Roman" w:cs="Times New Roman"/>
                 <w:b w:val="0"/>
                 <w:bCs w:val="0"/>
-                <w:color w:val="000000" w:themeColor="text1" w:themeTint="FF" w:themeShade="FF"/>
-                <w:sz w:val="24"/>
-                <w:szCs w:val="24"/>
+                <w:color w:val="000000" w:themeColor="text1" w:themeTint="FF"/>
+                <w:sz w:val="24"/>
+                <w:szCs w:val="24"/>
+                <w14:textFill>
+                  <w14:solidFill>
+                    <w14:schemeClr w14:val="tx1">
+                      <w14:lumMod w14:val="100000"/>
+                      <w14:lumOff w14:val="0"/>
+                    </w14:schemeClr>
+                  </w14:solidFill>
+                </w14:textFill>
               </w:rPr>
               <w:t>efetuar estória “Eu_Usuário_Criando_Conta”</w:t>
             </w:r>
@@ -3923,20 +4584,36 @@
             <w:r>
               <w:rPr>
                 <w:rFonts w:ascii="Times New Roman" w:hAnsi="Times New Roman" w:eastAsia="Times New Roman" w:cs="Times New Roman"/>
-                <w:b w:val="1"/>
-                <w:bCs w:val="1"/>
-                <w:color w:val="000000" w:themeColor="text1" w:themeTint="FF" w:themeShade="FF"/>
-                <w:sz w:val="24"/>
-                <w:szCs w:val="24"/>
+                <w:b/>
+                <w:bCs/>
+                <w:color w:val="000000" w:themeColor="text1" w:themeTint="FF"/>
+                <w:sz w:val="24"/>
+                <w:szCs w:val="24"/>
+                <w14:textFill>
+                  <w14:solidFill>
+                    <w14:schemeClr w14:val="tx1">
+                      <w14:lumMod w14:val="100000"/>
+                      <w14:lumOff w14:val="0"/>
+                    </w14:schemeClr>
+                  </w14:solidFill>
+                </w14:textFill>
               </w:rPr>
               <w:t xml:space="preserve">Quando </w:t>
             </w:r>
             <w:r>
               <w:rPr>
                 <w:rFonts w:ascii="Times New Roman" w:hAnsi="Times New Roman" w:eastAsia="Times New Roman" w:cs="Times New Roman"/>
-                <w:color w:val="000000" w:themeColor="text1" w:themeTint="FF" w:themeShade="FF"/>
-                <w:sz w:val="24"/>
-                <w:szCs w:val="24"/>
+                <w:color w:val="000000" w:themeColor="text1" w:themeTint="FF"/>
+                <w:sz w:val="24"/>
+                <w:szCs w:val="24"/>
+                <w14:textFill>
+                  <w14:solidFill>
+                    <w14:schemeClr w14:val="tx1">
+                      <w14:lumMod w14:val="100000"/>
+                      <w14:lumOff w14:val="0"/>
+                    </w14:schemeClr>
+                  </w14:solidFill>
+                </w14:textFill>
               </w:rPr>
               <w:t xml:space="preserve">em página inicial </w:t>
             </w:r>
@@ -3946,28 +4623,52 @@
               <w:spacing w:after="0" w:line="240" w:lineRule="auto"/>
               <w:rPr>
                 <w:rFonts w:ascii="Times New Roman" w:hAnsi="Times New Roman" w:eastAsia="Times New Roman" w:cs="Times New Roman"/>
-                <w:color w:val="000000" w:themeColor="text1" w:themeTint="FF" w:themeShade="FF"/>
-                <w:sz w:val="24"/>
-                <w:szCs w:val="24"/>
+                <w:color w:val="000000" w:themeColor="text1" w:themeTint="FF"/>
+                <w:sz w:val="24"/>
+                <w:szCs w:val="24"/>
+                <w14:textFill>
+                  <w14:solidFill>
+                    <w14:schemeClr w14:val="tx1">
+                      <w14:lumMod w14:val="100000"/>
+                      <w14:lumOff w14:val="0"/>
+                    </w14:schemeClr>
+                  </w14:solidFill>
+                </w14:textFill>
               </w:rPr>
             </w:pPr>
             <w:r>
               <w:rPr>
                 <w:rFonts w:ascii="Times New Roman" w:hAnsi="Times New Roman" w:eastAsia="Times New Roman" w:cs="Times New Roman"/>
-                <w:b w:val="1"/>
-                <w:bCs w:val="1"/>
-                <w:color w:val="000000" w:themeColor="text1" w:themeTint="FF" w:themeShade="FF"/>
-                <w:sz w:val="24"/>
-                <w:szCs w:val="24"/>
+                <w:b/>
+                <w:bCs/>
+                <w:color w:val="000000" w:themeColor="text1" w:themeTint="FF"/>
+                <w:sz w:val="24"/>
+                <w:szCs w:val="24"/>
+                <w14:textFill>
+                  <w14:solidFill>
+                    <w14:schemeClr w14:val="tx1">
+                      <w14:lumMod w14:val="100000"/>
+                      <w14:lumOff w14:val="0"/>
+                    </w14:schemeClr>
+                  </w14:solidFill>
+                </w14:textFill>
               </w:rPr>
               <w:t xml:space="preserve">Então </w:t>
             </w:r>
             <w:r>
               <w:rPr>
                 <w:rFonts w:ascii="Times New Roman" w:hAnsi="Times New Roman" w:eastAsia="Times New Roman" w:cs="Times New Roman"/>
-                <w:color w:val="000000" w:themeColor="text1" w:themeTint="FF" w:themeShade="FF"/>
-                <w:sz w:val="24"/>
-                <w:szCs w:val="24"/>
+                <w:color w:val="000000" w:themeColor="text1" w:themeTint="FF"/>
+                <w:sz w:val="24"/>
+                <w:szCs w:val="24"/>
+                <w14:textFill>
+                  <w14:solidFill>
+                    <w14:schemeClr w14:val="tx1">
+                      <w14:lumMod w14:val="100000"/>
+                      <w14:lumOff w14:val="0"/>
+                    </w14:schemeClr>
+                  </w14:solidFill>
+                </w14:textFill>
               </w:rPr>
               <w:t>clicar em "Trabalhe Conosco"</w:t>
             </w:r>
@@ -3977,28 +4678,52 @@
               <w:spacing w:after="0" w:line="240" w:lineRule="auto"/>
               <w:rPr>
                 <w:rFonts w:ascii="Times New Roman" w:hAnsi="Times New Roman" w:eastAsia="Times New Roman" w:cs="Times New Roman"/>
-                <w:color w:val="000000" w:themeColor="text1" w:themeTint="FF" w:themeShade="FF"/>
-                <w:sz w:val="24"/>
-                <w:szCs w:val="24"/>
+                <w:color w:val="000000" w:themeColor="text1" w:themeTint="FF"/>
+                <w:sz w:val="24"/>
+                <w:szCs w:val="24"/>
+                <w14:textFill>
+                  <w14:solidFill>
+                    <w14:schemeClr w14:val="tx1">
+                      <w14:lumMod w14:val="100000"/>
+                      <w14:lumOff w14:val="0"/>
+                    </w14:schemeClr>
+                  </w14:solidFill>
+                </w14:textFill>
               </w:rPr>
             </w:pPr>
             <w:r>
               <w:rPr>
                 <w:rFonts w:ascii="Times New Roman" w:hAnsi="Times New Roman" w:eastAsia="Times New Roman" w:cs="Times New Roman"/>
-                <w:b w:val="1"/>
-                <w:bCs w:val="1"/>
-                <w:color w:val="000000" w:themeColor="text1" w:themeTint="FF" w:themeShade="FF"/>
-                <w:sz w:val="24"/>
-                <w:szCs w:val="24"/>
+                <w:b/>
+                <w:bCs/>
+                <w:color w:val="000000" w:themeColor="text1" w:themeTint="FF"/>
+                <w:sz w:val="24"/>
+                <w:szCs w:val="24"/>
+                <w14:textFill>
+                  <w14:solidFill>
+                    <w14:schemeClr w14:val="tx1">
+                      <w14:lumMod w14:val="100000"/>
+                      <w14:lumOff w14:val="0"/>
+                    </w14:schemeClr>
+                  </w14:solidFill>
+                </w14:textFill>
               </w:rPr>
               <w:t xml:space="preserve">Então </w:t>
             </w:r>
             <w:r>
               <w:rPr>
                 <w:rFonts w:ascii="Times New Roman" w:hAnsi="Times New Roman" w:eastAsia="Times New Roman" w:cs="Times New Roman"/>
-                <w:color w:val="000000" w:themeColor="text1" w:themeTint="FF" w:themeShade="FF"/>
-                <w:sz w:val="24"/>
-                <w:szCs w:val="24"/>
+                <w:color w:val="000000" w:themeColor="text1" w:themeTint="FF"/>
+                <w:sz w:val="24"/>
+                <w:szCs w:val="24"/>
+                <w14:textFill>
+                  <w14:solidFill>
+                    <w14:schemeClr w14:val="tx1">
+                      <w14:lumMod w14:val="100000"/>
+                      <w14:lumOff w14:val="0"/>
+                    </w14:schemeClr>
+                  </w14:solidFill>
+                </w14:textFill>
               </w:rPr>
               <w:t>clicar em “Entregador"</w:t>
             </w:r>
@@ -4010,20 +4735,36 @@
             <w:r>
               <w:rPr>
                 <w:rFonts w:ascii="Times New Roman" w:hAnsi="Times New Roman" w:eastAsia="Times New Roman" w:cs="Times New Roman"/>
-                <w:b w:val="1"/>
-                <w:bCs w:val="1"/>
-                <w:color w:val="000000" w:themeColor="text1" w:themeTint="FF" w:themeShade="FF"/>
-                <w:sz w:val="24"/>
-                <w:szCs w:val="24"/>
+                <w:b/>
+                <w:bCs/>
+                <w:color w:val="000000" w:themeColor="text1" w:themeTint="FF"/>
+                <w:sz w:val="24"/>
+                <w:szCs w:val="24"/>
+                <w14:textFill>
+                  <w14:solidFill>
+                    <w14:schemeClr w14:val="tx1">
+                      <w14:lumMod w14:val="100000"/>
+                      <w14:lumOff w14:val="0"/>
+                    </w14:schemeClr>
+                  </w14:solidFill>
+                </w14:textFill>
               </w:rPr>
               <w:t xml:space="preserve">Então </w:t>
             </w:r>
             <w:r>
               <w:rPr>
                 <w:rFonts w:ascii="Times New Roman" w:hAnsi="Times New Roman" w:eastAsia="Times New Roman" w:cs="Times New Roman"/>
-                <w:color w:val="000000" w:themeColor="text1" w:themeTint="FF" w:themeShade="FF"/>
-                <w:sz w:val="24"/>
-                <w:szCs w:val="24"/>
+                <w:color w:val="000000" w:themeColor="text1" w:themeTint="FF"/>
+                <w:sz w:val="24"/>
+                <w:szCs w:val="24"/>
+                <w14:textFill>
+                  <w14:solidFill>
+                    <w14:schemeClr w14:val="tx1">
+                      <w14:lumMod w14:val="100000"/>
+                      <w14:lumOff w14:val="0"/>
+                    </w14:schemeClr>
+                  </w14:solidFill>
+                </w14:textFill>
               </w:rPr>
               <w:t>preencher os dados</w:t>
             </w:r>
@@ -4033,19 +4774,35 @@
               <w:spacing w:after="0" w:line="240" w:lineRule="auto"/>
               <w:rPr>
                 <w:rFonts w:ascii="Times New Roman" w:hAnsi="Times New Roman" w:eastAsia="Times New Roman" w:cs="Times New Roman"/>
-                <w:color w:val="000000" w:themeColor="text1" w:themeTint="FF" w:themeShade="FF"/>
-                <w:sz w:val="24"/>
-                <w:szCs w:val="24"/>
+                <w:color w:val="000000" w:themeColor="text1" w:themeTint="FF"/>
+                <w:sz w:val="24"/>
+                <w:szCs w:val="24"/>
+                <w14:textFill>
+                  <w14:solidFill>
+                    <w14:schemeClr w14:val="tx1">
+                      <w14:lumMod w14:val="100000"/>
+                      <w14:lumOff w14:val="0"/>
+                    </w14:schemeClr>
+                  </w14:solidFill>
+                </w14:textFill>
               </w:rPr>
             </w:pPr>
             <w:r>
               <w:rPr>
                 <w:rFonts w:ascii="Times New Roman" w:hAnsi="Times New Roman" w:eastAsia="Times New Roman" w:cs="Times New Roman"/>
-                <w:b w:val="1"/>
-                <w:bCs w:val="1"/>
-                <w:color w:val="000000" w:themeColor="text1" w:themeTint="FF" w:themeShade="FF"/>
-                <w:sz w:val="24"/>
-                <w:szCs w:val="24"/>
+                <w:b/>
+                <w:bCs/>
+                <w:color w:val="000000" w:themeColor="text1" w:themeTint="FF"/>
+                <w:sz w:val="24"/>
+                <w:szCs w:val="24"/>
+                <w14:textFill>
+                  <w14:solidFill>
+                    <w14:schemeClr w14:val="tx1">
+                      <w14:lumMod w14:val="100000"/>
+                      <w14:lumOff w14:val="0"/>
+                    </w14:schemeClr>
+                  </w14:solidFill>
+                </w14:textFill>
               </w:rPr>
               <w:t xml:space="preserve">Então </w:t>
             </w:r>
@@ -4054,34 +4811,57 @@
                 <w:rFonts w:ascii="Times New Roman" w:hAnsi="Times New Roman" w:eastAsia="Times New Roman" w:cs="Times New Roman"/>
                 <w:b w:val="0"/>
                 <w:bCs w:val="0"/>
-                <w:color w:val="000000" w:themeColor="text1" w:themeTint="FF" w:themeShade="FF"/>
-                <w:sz w:val="24"/>
-                <w:szCs w:val="24"/>
+                <w:color w:val="000000" w:themeColor="text1" w:themeTint="FF"/>
+                <w:sz w:val="24"/>
+                <w:szCs w:val="24"/>
+                <w14:textFill>
+                  <w14:solidFill>
+                    <w14:schemeClr w14:val="tx1">
+                      <w14:lumMod w14:val="100000"/>
+                      <w14:lumOff w14:val="0"/>
+                    </w14:schemeClr>
+                  </w14:solidFill>
+                </w14:textFill>
               </w:rPr>
               <w:t>clicar em “Confirmar”</w:t>
             </w:r>
           </w:p>
           <w:p>
             <w:pPr>
-              <w:pStyle w:val="1"/>
               <w:spacing w:after="0" w:line="240" w:lineRule="auto"/>
               <w:rPr>
                 <w:rFonts w:ascii="Times New Roman" w:hAnsi="Times New Roman" w:eastAsia="Times New Roman" w:cs="Times New Roman"/>
                 <w:b w:val="0"/>
                 <w:bCs w:val="0"/>
-                <w:color w:val="000000" w:themeColor="text1" w:themeTint="FF" w:themeShade="FF"/>
-                <w:sz w:val="24"/>
-                <w:szCs w:val="24"/>
+                <w:color w:val="000000" w:themeColor="text1" w:themeTint="FF"/>
+                <w:sz w:val="24"/>
+                <w:szCs w:val="24"/>
+                <w14:textFill>
+                  <w14:solidFill>
+                    <w14:schemeClr w14:val="tx1">
+                      <w14:lumMod w14:val="100000"/>
+                      <w14:lumOff w14:val="0"/>
+                    </w14:schemeClr>
+                  </w14:solidFill>
+                </w14:textFill>
               </w:rPr>
             </w:pPr>
             <w:r>
               <w:rPr>
                 <w:rFonts w:ascii="Times New Roman" w:hAnsi="Times New Roman" w:eastAsia="Times New Roman" w:cs="Times New Roman"/>
-                <w:b w:val="1"/>
-                <w:bCs w:val="1"/>
-                <w:color w:val="000000" w:themeColor="text1" w:themeTint="FF" w:themeShade="FF"/>
-                <w:sz w:val="24"/>
-                <w:szCs w:val="24"/>
+                <w:b/>
+                <w:bCs/>
+                <w:color w:val="000000" w:themeColor="text1" w:themeTint="FF"/>
+                <w:sz w:val="24"/>
+                <w:szCs w:val="24"/>
+                <w14:textFill>
+                  <w14:solidFill>
+                    <w14:schemeClr w14:val="tx1">
+                      <w14:lumMod w14:val="100000"/>
+                      <w14:lumOff w14:val="0"/>
+                    </w14:schemeClr>
+                  </w14:solidFill>
+                </w14:textFill>
               </w:rPr>
               <w:t xml:space="preserve">Então </w:t>
             </w:r>
@@ -4092,9 +4872,17 @@
                 <w:bCs w:val="0"/>
                 <w:i w:val="0"/>
                 <w:iCs w:val="0"/>
-                <w:color w:val="000000" w:themeColor="text1" w:themeTint="FF" w:themeShade="FF"/>
-                <w:sz w:val="24"/>
-                <w:szCs w:val="24"/>
+                <w:color w:val="000000" w:themeColor="text1" w:themeTint="FF"/>
+                <w:sz w:val="24"/>
+                <w:szCs w:val="24"/>
+                <w14:textFill>
+                  <w14:solidFill>
+                    <w14:schemeClr w14:val="tx1">
+                      <w14:lumMod w14:val="100000"/>
+                      <w14:lumOff w14:val="0"/>
+                    </w14:schemeClr>
+                  </w14:solidFill>
+                </w14:textFill>
               </w:rPr>
               <w:t>página de entregador está aberta</w:t>
             </w:r>
@@ -4102,21 +4890,16 @@
         </w:tc>
       </w:tr>
     </w:tbl>
-    <w:p>
-      <w:pPr>
-        <w:pStyle w:val="1"/>
-      </w:pPr>
-    </w:p>
+    <w:p/>
     <w:sectPr>
-      <w:footerReference w:type="first" r:id="rId7"/>
-      <w:headerReference w:type="default" r:id="rId5"/>
-      <w:footerReference w:type="default" r:id="rId6"/>
-      <w:pgSz w:w="11906" w:h="16838" w:orient="portrait"/>
+      <w:footerReference r:id="rId7" w:type="first"/>
+      <w:headerReference r:id="rId5" w:type="default"/>
+      <w:footerReference r:id="rId6" w:type="default"/>
+      <w:pgSz w:w="11906" w:h="16838"/>
       <w:pgMar w:top="1440" w:right="1440" w:bottom="1440" w:left="1440" w:header="720" w:footer="720" w:gutter="0"/>
       <w:cols w:space="720" w:num="1"/>
       <w:titlePg/>
       <w:docGrid w:linePitch="360" w:charSpace="0"/>
-      <w:headerReference w:type="first" r:id="R2b6443d847624387"/>
     </w:sectPr>
   </w:body>
 </w:document>
@@ -4125,7 +4908,7 @@
 <file path=word/endnotes.xml><?xml version="1.0" encoding="utf-8"?>
 <w:endnotes xmlns:wpc="http://schemas.microsoft.com/office/word/2010/wordprocessingCanvas" xmlns:mc="http://schemas.openxmlformats.org/markup-compatibility/2006" xmlns:o="urn:schemas-microsoft-com:office:office" xmlns:r="http://schemas.openxmlformats.org/officeDocument/2006/relationships" xmlns:m="http://schemas.openxmlformats.org/officeDocument/2006/math" xmlns:v="urn:schemas-microsoft-com:vml" xmlns:wp14="http://schemas.microsoft.com/office/word/2010/wordprocessingDrawing" xmlns:wp="http://schemas.openxmlformats.org/drawingml/2006/wordprocessingDrawing" xmlns:w="http://schemas.openxmlformats.org/wordprocessingml/2006/main" xmlns:w14="http://schemas.microsoft.com/office/word/2010/wordml" xmlns:w15="http://schemas.microsoft.com/office/word/2012/wordml" xmlns:w10="urn:schemas-microsoft-com:office:word" xmlns:wpg="http://schemas.microsoft.com/office/word/2010/wordprocessingGroup" xmlns:wpi="http://schemas.microsoft.com/office/word/2010/wordprocessingInk" xmlns:wne="http://schemas.microsoft.com/office/word/2006/wordml" xmlns:wps="http://schemas.microsoft.com/office/word/2010/wordprocessingShape" xmlns:wpsCustomData="http://www.wps.cn/officeDocument/2013/wpsCustomData" mc:Ignorable="w14 w15 wp14">
   <w:endnote w:type="separator" w:id="0">
-    <w:p xmlns:wp14="http://schemas.microsoft.com/office/word/2010/wordml" wp14:textId="77777777">
+    <w:p>
       <w:pPr>
         <w:spacing w:line="240" w:lineRule="auto"/>
       </w:pPr>
@@ -4135,7 +4918,7 @@
     </w:p>
   </w:endnote>
   <w:endnote w:type="continuationSeparator" w:id="1">
-    <w:p xmlns:wp14="http://schemas.microsoft.com/office/word/2010/wordml" wp14:textId="77777777">
+    <w:p>
       <w:pPr>
         <w:spacing w:line="240" w:lineRule="auto"/>
       </w:pPr>
@@ -4167,7 +4950,7 @@
       <w:gridCol w:w="3005"/>
       <w:gridCol w:w="3005"/>
     </w:tblGrid>
-    <w:tr xmlns:wp14="http://schemas.microsoft.com/office/word/2010/wordml" wp14:textId="77777777">
+    <w:tr>
       <w:tblPrEx>
         <w:tblCellMar>
           <w:top w:w="0" w:type="dxa"/>
@@ -4180,7 +4963,7 @@
         <w:tcPr>
           <w:tcW w:w="3005" w:type="dxa"/>
         </w:tcPr>
-        <w:p wp14:textId="77777777">
+        <w:p>
           <w:pPr>
             <w:pStyle w:val="4"/>
             <w:bidi w:val="0"/>
@@ -4193,7 +4976,7 @@
         <w:tcPr>
           <w:tcW w:w="3005" w:type="dxa"/>
         </w:tcPr>
-        <w:p wp14:textId="77777777">
+        <w:p>
           <w:pPr>
             <w:pStyle w:val="4"/>
             <w:bidi w:val="0"/>
@@ -4205,7 +4988,7 @@
         <w:tcPr>
           <w:tcW w:w="3005" w:type="dxa"/>
         </w:tcPr>
-        <w:p wp14:textId="77777777">
+        <w:p>
           <w:pPr>
             <w:pStyle w:val="4"/>
             <w:bidi w:val="0"/>
@@ -4216,7 +4999,7 @@
       </w:tc>
     </w:tr>
   </w:tbl>
-  <w:p xmlns:wp14="http://schemas.microsoft.com/office/word/2010/wordml" wp14:textId="77777777">
+  <w:p>
     <w:pPr>
       <w:pStyle w:val="5"/>
       <w:bidi w:val="0"/>
@@ -4245,7 +5028,7 @@
       <w:gridCol w:w="3005"/>
       <w:gridCol w:w="3005"/>
     </w:tblGrid>
-    <w:tr xmlns:wp14="http://schemas.microsoft.com/office/word/2010/wordml" wp14:textId="77777777">
+    <w:tr>
       <w:tblPrEx>
         <w:tblCellMar>
           <w:top w:w="0" w:type="dxa"/>
@@ -4258,7 +5041,7 @@
         <w:tcPr>
           <w:tcW w:w="3005" w:type="dxa"/>
         </w:tcPr>
-        <w:p wp14:textId="77777777">
+        <w:p>
           <w:pPr>
             <w:pStyle w:val="4"/>
             <w:bidi w:val="0"/>
@@ -4271,7 +5054,7 @@
         <w:tcPr>
           <w:tcW w:w="3005" w:type="dxa"/>
         </w:tcPr>
-        <w:p wp14:textId="77777777">
+        <w:p>
           <w:pPr>
             <w:pStyle w:val="4"/>
             <w:bidi w:val="0"/>
@@ -4283,7 +5066,7 @@
         <w:tcPr>
           <w:tcW w:w="3005" w:type="dxa"/>
         </w:tcPr>
-        <w:p wp14:textId="77777777">
+        <w:p>
           <w:pPr>
             <w:pStyle w:val="4"/>
             <w:bidi w:val="0"/>
@@ -4294,7 +5077,7 @@
       </w:tc>
     </w:tr>
   </w:tbl>
-  <w:p xmlns:wp14="http://schemas.microsoft.com/office/word/2010/wordml" wp14:textId="77777777">
+  <w:p>
     <w:pPr>
       <w:pStyle w:val="5"/>
       <w:bidi w:val="0"/>
@@ -4306,7 +5089,7 @@
 <file path=word/footnotes.xml><?xml version="1.0" encoding="utf-8"?>
 <w:footnotes xmlns:wpc="http://schemas.microsoft.com/office/word/2010/wordprocessingCanvas" xmlns:mc="http://schemas.openxmlformats.org/markup-compatibility/2006" xmlns:o="urn:schemas-microsoft-com:office:office" xmlns:r="http://schemas.openxmlformats.org/officeDocument/2006/relationships" xmlns:m="http://schemas.openxmlformats.org/officeDocument/2006/math" xmlns:v="urn:schemas-microsoft-com:vml" xmlns:wp14="http://schemas.microsoft.com/office/word/2010/wordprocessingDrawing" xmlns:wp="http://schemas.openxmlformats.org/drawingml/2006/wordprocessingDrawing" xmlns:w="http://schemas.openxmlformats.org/wordprocessingml/2006/main" xmlns:w14="http://schemas.microsoft.com/office/word/2010/wordml" xmlns:w15="http://schemas.microsoft.com/office/word/2012/wordml" xmlns:w10="urn:schemas-microsoft-com:office:word" xmlns:wpg="http://schemas.microsoft.com/office/word/2010/wordprocessingGroup" xmlns:wpi="http://schemas.microsoft.com/office/word/2010/wordprocessingInk" xmlns:wne="http://schemas.microsoft.com/office/word/2006/wordml" xmlns:wps="http://schemas.microsoft.com/office/word/2010/wordprocessingShape" xmlns:wpsCustomData="http://www.wps.cn/officeDocument/2013/wpsCustomData" mc:Ignorable="w14 w15 wp14">
   <w:footnote w:type="separator" w:id="0">
-    <w:p xmlns:wp14="http://schemas.microsoft.com/office/word/2010/wordml" wp14:textId="77777777">
+    <w:p>
       <w:pPr>
         <w:spacing w:before="0" w:after="0" w:line="259" w:lineRule="auto"/>
       </w:pPr>
@@ -4316,7 +5099,7 @@
     </w:p>
   </w:footnote>
   <w:footnote w:type="continuationSeparator" w:id="1">
-    <w:p xmlns:wp14="http://schemas.microsoft.com/office/word/2010/wordml" wp14:textId="77777777">
+    <w:p>
       <w:pPr>
         <w:spacing w:before="0" w:after="0" w:line="259" w:lineRule="auto"/>
       </w:pPr>
@@ -4354,7 +5137,7 @@
     <w:tblGrid>
       <w:gridCol w:w="9015"/>
     </w:tblGrid>
-    <w:tr xmlns:wp14="http://schemas.microsoft.com/office/word/2010/wordml" wp14:textId="77777777">
+    <w:tr>
       <w:tblPrEx>
         <w:tblBorders>
           <w:top w:val="single" w:color="000000" w:themeColor="text1" w:sz="4" w:space="0"/>
@@ -4376,7 +5159,7 @@
           <w:tcW w:w="9015" w:type="dxa"/>
           <w:shd w:val="clear" w:color="auto" w:fill="C00000"/>
         </w:tcPr>
-        <w:p wp14:textId="77777777">
+        <w:p>
           <w:pPr>
             <w:bidi w:val="0"/>
             <w:spacing w:after="0" w:line="240" w:lineRule="auto"/>
@@ -4406,7 +5189,7 @@
       </w:tc>
     </w:tr>
   </w:tbl>
-  <w:p xmlns:wp14="http://schemas.microsoft.com/office/word/2010/wordml" wp14:textId="77777777"/>
+  <w:p/>
   <w:tbl>
     <w:tblPr>
       <w:tblStyle w:val="6"/>
@@ -4432,7 +5215,7 @@
       <w:gridCol w:w="7065"/>
       <w:gridCol w:w="1935"/>
     </w:tblGrid>
-    <w:tr xmlns:wp14="http://schemas.microsoft.com/office/word/2010/wordml" wp14:textId="77777777">
+    <w:tr>
       <w:tblPrEx>
         <w:tblBorders>
           <w:top w:val="single" w:color="000000" w:themeColor="text1" w:sz="4" w:space="0"/>
@@ -4458,10 +5241,9 @@
             <w:bottom w:val="single" w:color="000000" w:themeColor="text1" w:sz="6" w:space="0"/>
             <w:right w:val="single" w:color="000000" w:themeColor="text1" w:sz="6" w:space="0"/>
           </w:tcBorders>
-          <w:tcMar/>
           <w:vAlign w:val="center"/>
         </w:tcPr>
-        <w:p wp14:textId="77777777">
+        <w:p>
           <w:pPr>
             <w:bidi w:val="0"/>
             <w:spacing w:after="0" w:line="259" w:lineRule="auto"/>
@@ -4513,10 +5295,9 @@
             <w:bottom w:val="single" w:color="000000" w:themeColor="text1" w:sz="6" w:space="0"/>
             <w:right w:val="single" w:color="000000" w:themeColor="text1" w:sz="6" w:space="0"/>
           </w:tcBorders>
-          <w:tcMar/>
           <w:vAlign w:val="center"/>
         </w:tcPr>
-        <w:p wp14:textId="67E1DE5F">
+        <w:p>
           <w:pPr>
             <w:bidi w:val="0"/>
             <w:spacing w:after="0" w:line="259" w:lineRule="auto"/>
@@ -4541,13 +5322,39 @@
               <w:szCs w:val="22"/>
               <w:lang w:val="pt-BR"/>
             </w:rPr>
-            <w:t xml:space="preserve"> Data: 02/05/2022</w:t>
+            <w:t xml:space="preserve"> Data: 0</w:t>
+          </w:r>
+          <w:r>
+            <w:rPr>
+              <w:rFonts w:hint="default" w:ascii="Calibri" w:hAnsi="Calibri" w:eastAsia="Calibri" w:cs="Calibri"/>
+              <w:b w:val="0"/>
+              <w:bCs w:val="0"/>
+              <w:i w:val="0"/>
+              <w:iCs w:val="0"/>
+              <w:sz w:val="22"/>
+              <w:szCs w:val="22"/>
+              <w:lang w:val="pt-BR"/>
+            </w:rPr>
+            <w:t>3</w:t>
+          </w:r>
+          <w:r>
+            <w:rPr>
+              <w:rFonts w:ascii="Calibri" w:hAnsi="Calibri" w:eastAsia="Calibri" w:cs="Calibri"/>
+              <w:b w:val="0"/>
+              <w:bCs w:val="0"/>
+              <w:i w:val="0"/>
+              <w:iCs w:val="0"/>
+              <w:sz w:val="22"/>
+              <w:szCs w:val="22"/>
+              <w:lang w:val="pt-BR"/>
+            </w:rPr>
+            <w:t>/05/2022</w:t>
           </w:r>
         </w:p>
       </w:tc>
     </w:tr>
   </w:tbl>
-  <w:p xmlns:wp14="http://schemas.microsoft.com/office/word/2010/wordml" wp14:textId="77777777">
+  <w:p>
     <w:pPr>
       <w:pStyle w:val="4"/>
       <w:bidi w:val="0"/>
@@ -4578,17 +5385,6 @@
 </w:hdr>
 </file>
 
-<file path=word/header2.xml><?xml version="1.0" encoding="utf-8"?>
-<w:hdr xmlns:w14="http://schemas.microsoft.com/office/word/2010/wordml" xmlns:w="http://schemas.openxmlformats.org/wordprocessingml/2006/main">
-  <w:p>
-    <w:pPr>
-      <w:pStyle w:val="4"/>
-      <w:bidi w:val="0"/>
-    </w:pPr>
-  </w:p>
-</w:hdr>
-</file>
-
 <file path=word/numbering.xml><?xml version="1.0" encoding="utf-8"?>
 <w:numbering xmlns:wpc="http://schemas.microsoft.com/office/word/2010/wordprocessingCanvas" xmlns:mc="http://schemas.openxmlformats.org/markup-compatibility/2006" xmlns:o="urn:schemas-microsoft-com:office:office" xmlns:r="http://schemas.openxmlformats.org/officeDocument/2006/relationships" xmlns:m="http://schemas.openxmlformats.org/officeDocument/2006/math" xmlns:v="urn:schemas-microsoft-com:vml" xmlns:wp14="http://schemas.microsoft.com/office/word/2010/wordprocessingDrawing" xmlns:wp="http://schemas.openxmlformats.org/drawingml/2006/wordprocessingDrawing" xmlns:w10="urn:schemas-microsoft-com:office:word" xmlns:w="http://schemas.openxmlformats.org/wordprocessingml/2006/main" xmlns:w14="http://schemas.microsoft.com/office/word/2010/wordml" xmlns:wpg="http://schemas.microsoft.com/office/word/2010/wordprocessingGroup" xmlns:wpi="http://schemas.microsoft.com/office/word/2010/wordprocessingInk" xmlns:wne="http://schemas.microsoft.com/office/word/2006/wordml" xmlns:wps="http://schemas.microsoft.com/office/word/2010/wordprocessingShape" xmlns:wpsCustomData="http://www.wps.cn/officeDocument/2013/wpsCustomData" mc:Ignorable="w14 wp14">
   <w:abstractNum w:abstractNumId="0">
@@ -4800,169 +5596,169 @@
 </file>
 
 <file path=word/styles.xml><?xml version="1.0" encoding="utf-8"?>
-<w:styles xmlns:wp14="http://schemas.microsoft.com/office/word/2010/wordprocessingDrawing" xmlns:mc="http://schemas.openxmlformats.org/markup-compatibility/2006" xmlns:o="urn:schemas-microsoft-com:office:office" xmlns:r="http://schemas.openxmlformats.org/officeDocument/2006/relationships" xmlns:m="http://schemas.openxmlformats.org/officeDocument/2006/math" xmlns:v="urn:schemas-microsoft-com:vml" xmlns:w="http://schemas.openxmlformats.org/wordprocessingml/2006/main" xmlns:w14="http://schemas.microsoft.com/office/word/2010/wordml" xmlns:w10="urn:schemas-microsoft-com:office:word" xmlns:sl="http://schemas.openxmlformats.org/schemaLibrary/2006/main" xmlns:wpsCustomData="http://www.wps.cn/officeDocument/2013/wpsCustomData" mc:Ignorable="w14 wp14">
+<w:styles xmlns:mc="http://schemas.openxmlformats.org/markup-compatibility/2006" xmlns:o="urn:schemas-microsoft-com:office:office" xmlns:r="http://schemas.openxmlformats.org/officeDocument/2006/relationships" xmlns:m="http://schemas.openxmlformats.org/officeDocument/2006/math" xmlns:v="urn:schemas-microsoft-com:vml" xmlns:w="http://schemas.openxmlformats.org/wordprocessingml/2006/main" xmlns:w14="http://schemas.microsoft.com/office/word/2010/wordml" xmlns:w10="urn:schemas-microsoft-com:office:word" xmlns:sl="http://schemas.openxmlformats.org/schemaLibrary/2006/main" xmlns:wpsCustomData="http://www.wps.cn/officeDocument/2013/wpsCustomData" mc:Ignorable="w14">
   <w:docDefaults>
     <w:rPrDefault>
       <w:rPr>
-        <w:rFonts w:asciiTheme="minorHAnsi" w:hAnsiTheme="minorHAnsi" w:eastAsiaTheme="minorHAnsi" w:cstheme="minorBidi"/>
+        <w:rFonts w:ascii="Times New Roman" w:hAnsi="Times New Roman" w:eastAsia="SimSun" w:cs="Times New Roman"/>
       </w:rPr>
     </w:rPrDefault>
     <w:pPrDefault/>
   </w:docDefaults>
-  <w:latentStyles w:defLockedState="0" w:defUIPriority="99" w:defSemiHidden="1" w:defUnhideWhenUsed="1" w:defQFormat="0" w:count="260">
-    <w:lsdException w:name="Normal" w:uiPriority="0" w:semiHidden="0" w:unhideWhenUsed="0" w:qFormat="1"/>
-    <w:lsdException w:name="heading 1" w:uiPriority="9" w:semiHidden="0" w:unhideWhenUsed="0" w:qFormat="1"/>
-    <w:lsdException w:name="heading 2" w:uiPriority="9" w:qFormat="1"/>
-    <w:lsdException w:name="heading 3" w:uiPriority="9" w:qFormat="1"/>
-    <w:lsdException w:name="heading 4" w:uiPriority="9" w:qFormat="1"/>
-    <w:lsdException w:name="heading 5" w:uiPriority="9" w:qFormat="1"/>
-    <w:lsdException w:name="heading 6" w:uiPriority="9" w:qFormat="1"/>
-    <w:lsdException w:name="heading 7" w:uiPriority="9" w:qFormat="1"/>
-    <w:lsdException w:name="heading 8" w:uiPriority="9" w:qFormat="1"/>
-    <w:lsdException w:name="heading 9" w:uiPriority="9" w:qFormat="1"/>
-    <w:lsdException w:name="index 1" w:uiPriority="99"/>
-    <w:lsdException w:name="index 2" w:uiPriority="99"/>
-    <w:lsdException w:name="index 3" w:uiPriority="99"/>
-    <w:lsdException w:name="index 4" w:uiPriority="99"/>
-    <w:lsdException w:name="index 5" w:uiPriority="99"/>
-    <w:lsdException w:name="index 6" w:uiPriority="99"/>
-    <w:lsdException w:name="index 7" w:uiPriority="99"/>
-    <w:lsdException w:name="index 8" w:uiPriority="99"/>
-    <w:lsdException w:name="index 9" w:uiPriority="99"/>
-    <w:lsdException w:name="toc 1" w:uiPriority="39"/>
-    <w:lsdException w:name="toc 2" w:uiPriority="39"/>
-    <w:lsdException w:name="toc 3" w:uiPriority="39"/>
-    <w:lsdException w:name="toc 4" w:uiPriority="39"/>
-    <w:lsdException w:name="toc 5" w:uiPriority="39"/>
-    <w:lsdException w:name="toc 6" w:uiPriority="39"/>
-    <w:lsdException w:name="toc 7" w:uiPriority="39"/>
-    <w:lsdException w:name="toc 8" w:uiPriority="39"/>
-    <w:lsdException w:name="toc 9" w:uiPriority="39"/>
-    <w:lsdException w:name="Normal Indent" w:uiPriority="99"/>
-    <w:lsdException w:name="footnote text" w:uiPriority="99"/>
-    <w:lsdException w:name="annotation text" w:uiPriority="99"/>
-    <w:lsdException w:name="header" w:uiPriority="99" w:semiHidden="0"/>
-    <w:lsdException w:name="footer" w:uiPriority="99" w:semiHidden="0"/>
-    <w:lsdException w:name="index heading" w:uiPriority="99"/>
-    <w:lsdException w:name="caption" w:uiPriority="35" w:qFormat="1"/>
-    <w:lsdException w:name="table of figures" w:uiPriority="99"/>
-    <w:lsdException w:name="envelope address" w:uiPriority="99"/>
-    <w:lsdException w:name="envelope return" w:uiPriority="99"/>
-    <w:lsdException w:name="footnote reference" w:uiPriority="99"/>
-    <w:lsdException w:name="annotation reference" w:uiPriority="99"/>
-    <w:lsdException w:name="line number" w:uiPriority="99"/>
-    <w:lsdException w:name="page number" w:uiPriority="99"/>
-    <w:lsdException w:name="endnote reference" w:uiPriority="99"/>
-    <w:lsdException w:name="endnote text" w:uiPriority="99"/>
-    <w:lsdException w:name="table of authorities" w:uiPriority="99"/>
-    <w:lsdException w:name="macro" w:uiPriority="99"/>
-    <w:lsdException w:name="toa heading" w:uiPriority="99"/>
-    <w:lsdException w:name="List" w:uiPriority="99"/>
-    <w:lsdException w:name="List Bullet" w:uiPriority="99"/>
-    <w:lsdException w:name="List Number" w:uiPriority="99"/>
-    <w:lsdException w:name="List 2" w:uiPriority="99"/>
-    <w:lsdException w:name="List 3" w:uiPriority="99"/>
-    <w:lsdException w:name="List 4" w:uiPriority="99"/>
-    <w:lsdException w:name="List 5" w:uiPriority="99"/>
-    <w:lsdException w:name="List Bullet 2" w:uiPriority="99"/>
-    <w:lsdException w:name="List Bullet 3" w:uiPriority="99"/>
-    <w:lsdException w:name="List Bullet 4" w:uiPriority="99"/>
-    <w:lsdException w:name="List Bullet 5" w:uiPriority="99"/>
-    <w:lsdException w:name="List Number 2" w:uiPriority="99"/>
-    <w:lsdException w:name="List Number 3" w:uiPriority="99"/>
-    <w:lsdException w:name="List Number 4" w:uiPriority="99"/>
-    <w:lsdException w:name="List Number 5" w:uiPriority="99"/>
-    <w:lsdException w:name="Title" w:uiPriority="10" w:semiHidden="0" w:unhideWhenUsed="0" w:qFormat="1"/>
-    <w:lsdException w:name="Closing" w:uiPriority="99"/>
-    <w:lsdException w:name="Signature" w:uiPriority="99"/>
-    <w:lsdException w:name="Default Paragraph Font" w:uiPriority="1"/>
-    <w:lsdException w:name="Body Text" w:uiPriority="99"/>
-    <w:lsdException w:name="Body Text Indent" w:uiPriority="99"/>
-    <w:lsdException w:name="List Continue" w:uiPriority="99"/>
-    <w:lsdException w:name="List Continue 2" w:uiPriority="99"/>
-    <w:lsdException w:name="List Continue 3" w:uiPriority="99"/>
-    <w:lsdException w:name="List Continue 4" w:uiPriority="99"/>
-    <w:lsdException w:name="List Continue 5" w:uiPriority="99"/>
-    <w:lsdException w:name="Message Header" w:uiPriority="99"/>
-    <w:lsdException w:name="Subtitle" w:uiPriority="11" w:semiHidden="0" w:unhideWhenUsed="0" w:qFormat="1"/>
-    <w:lsdException w:name="Salutation" w:uiPriority="99"/>
-    <w:lsdException w:name="Date" w:uiPriority="99"/>
-    <w:lsdException w:name="Body Text First Indent" w:uiPriority="99"/>
-    <w:lsdException w:name="Body Text First Indent 2" w:uiPriority="99"/>
-    <w:lsdException w:name="Note Heading" w:uiPriority="99"/>
-    <w:lsdException w:name="Body Text 2" w:uiPriority="99"/>
-    <w:lsdException w:name="Body Text 3" w:uiPriority="99"/>
-    <w:lsdException w:name="Body Text Indent 2" w:uiPriority="99"/>
-    <w:lsdException w:name="Body Text Indent 3" w:uiPriority="99"/>
-    <w:lsdException w:name="Block Text" w:uiPriority="99"/>
-    <w:lsdException w:name="Hyperlink" w:uiPriority="99"/>
-    <w:lsdException w:name="FollowedHyperlink" w:uiPriority="99"/>
-    <w:lsdException w:name="Strong" w:uiPriority="22" w:semiHidden="0" w:unhideWhenUsed="0" w:qFormat="1"/>
-    <w:lsdException w:name="Emphasis" w:uiPriority="20" w:semiHidden="0" w:unhideWhenUsed="0" w:qFormat="1"/>
-    <w:lsdException w:name="Document Map" w:uiPriority="99"/>
-    <w:lsdException w:name="Plain Text" w:uiPriority="99"/>
-    <w:lsdException w:name="E-mail Signature" w:uiPriority="99"/>
-    <w:lsdException w:name="Normal (Web)" w:uiPriority="99"/>
-    <w:lsdException w:name="HTML Acronym" w:uiPriority="99"/>
-    <w:lsdException w:name="HTML Address" w:uiPriority="99"/>
-    <w:lsdException w:name="HTML Cite" w:uiPriority="99"/>
-    <w:lsdException w:name="HTML Code" w:uiPriority="99"/>
-    <w:lsdException w:name="HTML Definition" w:uiPriority="99"/>
-    <w:lsdException w:name="HTML Keyboard" w:uiPriority="99"/>
-    <w:lsdException w:name="HTML Preformatted" w:uiPriority="99"/>
-    <w:lsdException w:name="HTML Sample" w:uiPriority="99"/>
-    <w:lsdException w:name="HTML Typewriter" w:uiPriority="99"/>
-    <w:lsdException w:name="HTML Variable" w:uiPriority="99"/>
-    <w:lsdException w:name="Normal Table" w:uiPriority="99" w:qFormat="1"/>
-    <w:lsdException w:name="annotation subject" w:uiPriority="99"/>
-    <w:lsdException w:name="Table Simple 1" w:uiPriority="99"/>
-    <w:lsdException w:name="Table Simple 2" w:uiPriority="99"/>
-    <w:lsdException w:name="Table Simple 3" w:uiPriority="99"/>
-    <w:lsdException w:name="Table Classic 1" w:uiPriority="99"/>
-    <w:lsdException w:name="Table Classic 2" w:uiPriority="99"/>
-    <w:lsdException w:name="Table Classic 3" w:uiPriority="99"/>
-    <w:lsdException w:name="Table Classic 4" w:uiPriority="99"/>
-    <w:lsdException w:name="Table Colorful 1" w:uiPriority="99"/>
-    <w:lsdException w:name="Table Colorful 2" w:uiPriority="99"/>
-    <w:lsdException w:name="Table Colorful 3" w:uiPriority="99"/>
-    <w:lsdException w:name="Table Columns 1" w:uiPriority="99"/>
-    <w:lsdException w:name="Table Columns 2" w:uiPriority="99"/>
-    <w:lsdException w:name="Table Columns 3" w:uiPriority="99"/>
-    <w:lsdException w:name="Table Columns 4" w:uiPriority="99"/>
-    <w:lsdException w:name="Table Columns 5" w:uiPriority="99"/>
-    <w:lsdException w:name="Table Grid 1" w:uiPriority="99"/>
-    <w:lsdException w:name="Table Grid 2" w:uiPriority="99"/>
-    <w:lsdException w:name="Table Grid 3" w:uiPriority="99"/>
-    <w:lsdException w:name="Table Grid 4" w:uiPriority="99"/>
-    <w:lsdException w:name="Table Grid 5" w:uiPriority="99"/>
-    <w:lsdException w:name="Table Grid 6" w:uiPriority="99"/>
-    <w:lsdException w:name="Table Grid 7" w:uiPriority="99"/>
-    <w:lsdException w:name="Table Grid 8" w:uiPriority="99"/>
-    <w:lsdException w:name="Table List 1" w:uiPriority="99"/>
-    <w:lsdException w:name="Table List 2" w:uiPriority="99"/>
-    <w:lsdException w:name="Table List 3" w:uiPriority="99"/>
-    <w:lsdException w:name="Table List 4" w:uiPriority="99"/>
-    <w:lsdException w:name="Table List 5" w:uiPriority="99"/>
-    <w:lsdException w:name="Table List 6" w:uiPriority="99"/>
-    <w:lsdException w:name="Table List 7" w:uiPriority="99"/>
-    <w:lsdException w:name="Table List 8" w:uiPriority="99"/>
-    <w:lsdException w:name="Table 3D effects 1" w:uiPriority="99"/>
-    <w:lsdException w:name="Table 3D effects 2" w:uiPriority="99"/>
-    <w:lsdException w:name="Table 3D effects 3" w:uiPriority="99"/>
-    <w:lsdException w:name="Table Contemporary" w:uiPriority="99"/>
-    <w:lsdException w:name="Table Elegant" w:uiPriority="99"/>
-    <w:lsdException w:name="Table Professional" w:uiPriority="99"/>
-    <w:lsdException w:name="Table Subtle 1" w:uiPriority="99"/>
-    <w:lsdException w:name="Table Subtle 2" w:uiPriority="99"/>
-    <w:lsdException w:name="Table Web 1" w:uiPriority="99"/>
-    <w:lsdException w:name="Table Web 2" w:uiPriority="99"/>
-    <w:lsdException w:name="Table Web 3" w:uiPriority="99"/>
-    <w:lsdException w:name="Balloon Text" w:uiPriority="99"/>
-    <w:lsdException w:name="Table Grid" w:uiPriority="59" w:semiHidden="0" w:unhideWhenUsed="0"/>
-    <w:lsdException w:name="Table Theme" w:uiPriority="99"/>
-    <w:lsdException w:name="List Paragraph" w:uiPriority="34" w:semiHidden="0" w:unhideWhenUsed="0" w:qFormat="1"/>
+  <w:latentStyles w:count="260" w:defQFormat="0" w:defUnhideWhenUsed="1" w:defSemiHidden="1" w:defUIPriority="99" w:defLockedState="0">
+    <w:lsdException w:qFormat="1" w:unhideWhenUsed="0" w:uiPriority="0" w:semiHidden="0" w:name="Normal"/>
+    <w:lsdException w:qFormat="1" w:unhideWhenUsed="0" w:uiPriority="9" w:semiHidden="0" w:name="heading 1"/>
+    <w:lsdException w:qFormat="1" w:uiPriority="9" w:name="heading 2"/>
+    <w:lsdException w:qFormat="1" w:uiPriority="9" w:name="heading 3"/>
+    <w:lsdException w:qFormat="1" w:uiPriority="9" w:name="heading 4"/>
+    <w:lsdException w:qFormat="1" w:uiPriority="9" w:name="heading 5"/>
+    <w:lsdException w:qFormat="1" w:uiPriority="9" w:name="heading 6"/>
+    <w:lsdException w:qFormat="1" w:uiPriority="9" w:name="heading 7"/>
+    <w:lsdException w:qFormat="1" w:uiPriority="9" w:name="heading 8"/>
+    <w:lsdException w:qFormat="1" w:uiPriority="9" w:name="heading 9"/>
+    <w:lsdException w:uiPriority="99" w:name="index 1"/>
+    <w:lsdException w:uiPriority="99" w:name="index 2"/>
+    <w:lsdException w:uiPriority="99" w:name="index 3"/>
+    <w:lsdException w:uiPriority="99" w:name="index 4"/>
+    <w:lsdException w:uiPriority="99" w:name="index 5"/>
+    <w:lsdException w:uiPriority="99" w:name="index 6"/>
+    <w:lsdException w:uiPriority="99" w:name="index 7"/>
+    <w:lsdException w:uiPriority="99" w:name="index 8"/>
+    <w:lsdException w:uiPriority="99" w:name="index 9"/>
+    <w:lsdException w:uiPriority="39" w:name="toc 1"/>
+    <w:lsdException w:uiPriority="39" w:name="toc 2"/>
+    <w:lsdException w:uiPriority="39" w:name="toc 3"/>
+    <w:lsdException w:uiPriority="39" w:name="toc 4"/>
+    <w:lsdException w:uiPriority="39" w:name="toc 5"/>
+    <w:lsdException w:uiPriority="39" w:name="toc 6"/>
+    <w:lsdException w:uiPriority="39" w:name="toc 7"/>
+    <w:lsdException w:uiPriority="39" w:name="toc 8"/>
+    <w:lsdException w:uiPriority="39" w:name="toc 9"/>
+    <w:lsdException w:uiPriority="99" w:name="Normal Indent"/>
+    <w:lsdException w:uiPriority="99" w:name="footnote text"/>
+    <w:lsdException w:uiPriority="99" w:name="annotation text"/>
+    <w:lsdException w:uiPriority="99" w:semiHidden="0" w:name="header"/>
+    <w:lsdException w:uiPriority="99" w:semiHidden="0" w:name="footer"/>
+    <w:lsdException w:uiPriority="99" w:name="index heading"/>
+    <w:lsdException w:qFormat="1" w:uiPriority="35" w:name="caption"/>
+    <w:lsdException w:uiPriority="99" w:name="table of figures"/>
+    <w:lsdException w:uiPriority="99" w:name="envelope address"/>
+    <w:lsdException w:uiPriority="99" w:name="envelope return"/>
+    <w:lsdException w:uiPriority="99" w:name="footnote reference"/>
+    <w:lsdException w:uiPriority="99" w:name="annotation reference"/>
+    <w:lsdException w:uiPriority="99" w:name="line number"/>
+    <w:lsdException w:uiPriority="99" w:name="page number"/>
+    <w:lsdException w:uiPriority="99" w:name="endnote reference"/>
+    <w:lsdException w:uiPriority="99" w:name="endnote text"/>
+    <w:lsdException w:uiPriority="99" w:name="table of authorities"/>
+    <w:lsdException w:uiPriority="99" w:name="macro"/>
+    <w:lsdException w:uiPriority="99" w:name="toa heading"/>
+    <w:lsdException w:uiPriority="99" w:name="List"/>
+    <w:lsdException w:uiPriority="99" w:name="List Bullet"/>
+    <w:lsdException w:uiPriority="99" w:name="List Number"/>
+    <w:lsdException w:uiPriority="99" w:name="List 2"/>
+    <w:lsdException w:uiPriority="99" w:name="List 3"/>
+    <w:lsdException w:uiPriority="99" w:name="List 4"/>
+    <w:lsdException w:uiPriority="99" w:name="List 5"/>
+    <w:lsdException w:uiPriority="99" w:name="List Bullet 2"/>
+    <w:lsdException w:uiPriority="99" w:name="List Bullet 3"/>
+    <w:lsdException w:uiPriority="99" w:name="List Bullet 4"/>
+    <w:lsdException w:uiPriority="99" w:name="List Bullet 5"/>
+    <w:lsdException w:uiPriority="99" w:name="List Number 2"/>
+    <w:lsdException w:uiPriority="99" w:name="List Number 3"/>
+    <w:lsdException w:uiPriority="99" w:name="List Number 4"/>
+    <w:lsdException w:uiPriority="99" w:name="List Number 5"/>
+    <w:lsdException w:qFormat="1" w:unhideWhenUsed="0" w:uiPriority="10" w:semiHidden="0" w:name="Title"/>
+    <w:lsdException w:uiPriority="99" w:name="Closing"/>
+    <w:lsdException w:uiPriority="99" w:name="Signature"/>
+    <w:lsdException w:uiPriority="1" w:name="Default Paragraph Font"/>
+    <w:lsdException w:uiPriority="99" w:name="Body Text"/>
+    <w:lsdException w:uiPriority="99" w:name="Body Text Indent"/>
+    <w:lsdException w:uiPriority="99" w:name="List Continue"/>
+    <w:lsdException w:uiPriority="99" w:name="List Continue 2"/>
+    <w:lsdException w:uiPriority="99" w:name="List Continue 3"/>
+    <w:lsdException w:uiPriority="99" w:name="List Continue 4"/>
+    <w:lsdException w:uiPriority="99" w:name="List Continue 5"/>
+    <w:lsdException w:uiPriority="99" w:name="Message Header"/>
+    <w:lsdException w:qFormat="1" w:unhideWhenUsed="0" w:uiPriority="11" w:semiHidden="0" w:name="Subtitle"/>
+    <w:lsdException w:uiPriority="99" w:name="Salutation"/>
+    <w:lsdException w:uiPriority="99" w:name="Date"/>
+    <w:lsdException w:uiPriority="99" w:name="Body Text First Indent"/>
+    <w:lsdException w:uiPriority="99" w:name="Body Text First Indent 2"/>
+    <w:lsdException w:uiPriority="99" w:name="Note Heading"/>
+    <w:lsdException w:uiPriority="99" w:name="Body Text 2"/>
+    <w:lsdException w:uiPriority="99" w:name="Body Text 3"/>
+    <w:lsdException w:uiPriority="99" w:name="Body Text Indent 2"/>
+    <w:lsdException w:uiPriority="99" w:name="Body Text Indent 3"/>
+    <w:lsdException w:uiPriority="99" w:name="Block Text"/>
+    <w:lsdException w:uiPriority="99" w:name="Hyperlink"/>
+    <w:lsdException w:uiPriority="99" w:name="FollowedHyperlink"/>
+    <w:lsdException w:qFormat="1" w:unhideWhenUsed="0" w:uiPriority="22" w:semiHidden="0" w:name="Strong"/>
+    <w:lsdException w:qFormat="1" w:unhideWhenUsed="0" w:uiPriority="20" w:semiHidden="0" w:name="Emphasis"/>
+    <w:lsdException w:uiPriority="99" w:name="Document Map"/>
+    <w:lsdException w:uiPriority="99" w:name="Plain Text"/>
+    <w:lsdException w:uiPriority="99" w:name="E-mail Signature"/>
+    <w:lsdException w:uiPriority="99" w:name="Normal (Web)"/>
+    <w:lsdException w:uiPriority="99" w:name="HTML Acronym"/>
+    <w:lsdException w:uiPriority="99" w:name="HTML Address"/>
+    <w:lsdException w:uiPriority="99" w:name="HTML Cite"/>
+    <w:lsdException w:uiPriority="99" w:name="HTML Code"/>
+    <w:lsdException w:uiPriority="99" w:name="HTML Definition"/>
+    <w:lsdException w:uiPriority="99" w:name="HTML Keyboard"/>
+    <w:lsdException w:uiPriority="99" w:name="HTML Preformatted"/>
+    <w:lsdException w:uiPriority="99" w:name="HTML Sample"/>
+    <w:lsdException w:uiPriority="99" w:name="HTML Typewriter"/>
+    <w:lsdException w:uiPriority="99" w:name="HTML Variable"/>
+    <w:lsdException w:qFormat="1" w:uiPriority="99" w:name="Normal Table"/>
+    <w:lsdException w:uiPriority="99" w:name="annotation subject"/>
+    <w:lsdException w:uiPriority="99" w:name="Table Simple 1"/>
+    <w:lsdException w:uiPriority="99" w:name="Table Simple 2"/>
+    <w:lsdException w:uiPriority="99" w:name="Table Simple 3"/>
+    <w:lsdException w:uiPriority="99" w:name="Table Classic 1"/>
+    <w:lsdException w:uiPriority="99" w:name="Table Classic 2"/>
+    <w:lsdException w:uiPriority="99" w:name="Table Classic 3"/>
+    <w:lsdException w:uiPriority="99" w:name="Table Classic 4"/>
+    <w:lsdException w:uiPriority="99" w:name="Table Colorful 1"/>
+    <w:lsdException w:uiPriority="99" w:name="Table Colorful 2"/>
+    <w:lsdException w:uiPriority="99" w:name="Table Colorful 3"/>
+    <w:lsdException w:uiPriority="99" w:name="Table Columns 1"/>
+    <w:lsdException w:uiPriority="99" w:name="Table Columns 2"/>
+    <w:lsdException w:uiPriority="99" w:name="Table Columns 3"/>
+    <w:lsdException w:uiPriority="99" w:name="Table Columns 4"/>
+    <w:lsdException w:uiPriority="99" w:name="Table Columns 5"/>
+    <w:lsdException w:uiPriority="99" w:name="Table Grid 1"/>
+    <w:lsdException w:uiPriority="99" w:name="Table Grid 2"/>
+    <w:lsdException w:uiPriority="99" w:name="Table Grid 3"/>
+    <w:lsdException w:uiPriority="99" w:name="Table Grid 4"/>
+    <w:lsdException w:uiPriority="99" w:name="Table Grid 5"/>
+    <w:lsdException w:uiPriority="99" w:name="Table Grid 6"/>
+    <w:lsdException w:uiPriority="99" w:name="Table Grid 7"/>
+    <w:lsdException w:uiPriority="99" w:name="Table Grid 8"/>
+    <w:lsdException w:uiPriority="99" w:name="Table List 1"/>
+    <w:lsdException w:uiPriority="99" w:name="Table List 2"/>
+    <w:lsdException w:uiPriority="99" w:name="Table List 3"/>
+    <w:lsdException w:uiPriority="99" w:name="Table List 4"/>
+    <w:lsdException w:uiPriority="99" w:name="Table List 5"/>
+    <w:lsdException w:uiPriority="99" w:name="Table List 6"/>
+    <w:lsdException w:uiPriority="99" w:name="Table List 7"/>
+    <w:lsdException w:uiPriority="99" w:name="Table List 8"/>
+    <w:lsdException w:uiPriority="99" w:name="Table 3D effects 1"/>
+    <w:lsdException w:uiPriority="99" w:name="Table 3D effects 2"/>
+    <w:lsdException w:uiPriority="99" w:name="Table 3D effects 3"/>
+    <w:lsdException w:uiPriority="99" w:name="Table Contemporary"/>
+    <w:lsdException w:uiPriority="99" w:name="Table Elegant"/>
+    <w:lsdException w:uiPriority="99" w:name="Table Professional"/>
+    <w:lsdException w:uiPriority="99" w:name="Table Subtle 1"/>
+    <w:lsdException w:uiPriority="99" w:name="Table Subtle 2"/>
+    <w:lsdException w:uiPriority="99" w:name="Table Web 1"/>
+    <w:lsdException w:uiPriority="99" w:name="Table Web 2"/>
+    <w:lsdException w:uiPriority="99" w:name="Table Web 3"/>
+    <w:lsdException w:uiPriority="99" w:name="Balloon Text"/>
+    <w:lsdException w:unhideWhenUsed="0" w:uiPriority="59" w:semiHidden="0" w:name="Table Grid"/>
+    <w:lsdException w:uiPriority="99" w:name="Table Theme"/>
+    <w:lsdException w:qFormat="1" w:unhideWhenUsed="0" w:uiPriority="34" w:semiHidden="0" w:name="List Paragraph"/>
   </w:latentStyles>
-  <w:style w:type="paragraph" w:styleId="1" w:default="1">
+  <w:style w:type="paragraph" w:default="1" w:styleId="1">
     <w:name w:val="Normal"/>
     <w:qFormat/>
     <w:uiPriority w:val="0"/>
@@ -4976,13 +5772,13 @@
       <w:lang w:val="pt-BR" w:eastAsia="en-US" w:bidi="ar-SA"/>
     </w:rPr>
   </w:style>
-  <w:style w:type="character" w:styleId="2" w:default="1">
+  <w:style w:type="character" w:default="1" w:styleId="2">
     <w:name w:val="Default Paragraph Font"/>
     <w:semiHidden/>
     <w:unhideWhenUsed/>
     <w:uiPriority w:val="1"/>
   </w:style>
-  <w:style w:type="table" w:styleId="3" w:default="1">
+  <w:style w:type="table" w:default="1" w:styleId="3">
     <w:name w:val="Normal Table"/>
     <w:semiHidden/>
     <w:unhideWhenUsed/>
@@ -5059,13 +5855,14 @@
       <w:contextualSpacing/>
     </w:pPr>
   </w:style>
-  <w:style w:type="character" w:styleId="8" w:customStyle="1">
+  <w:style w:type="character" w:customStyle="1" w:styleId="8">
     <w:name w:val="Header Char"/>
     <w:basedOn w:val="2"/>
     <w:link w:val="4"/>
+    <w:qFormat/>
     <w:uiPriority w:val="99"/>
   </w:style>
-  <w:style w:type="character" w:styleId="9" w:customStyle="1">
+  <w:style w:type="character" w:customStyle="1" w:styleId="9">
     <w:name w:val="Footer Char"/>
     <w:basedOn w:val="2"/>
     <w:link w:val="5"/>

</xml_diff>

<commit_message>
Atualização de documentos antigos e criação do documento estoria cadastro restaurante (#9)
</commit_message>
<xml_diff>
--- a/Eu_Entregador_Criando_Conta.docx
+++ b/Eu_Entregador_Criando_Conta.docx
@@ -1,8 +1,8 @@
 
 <file path=word/document.xml><?xml version="1.0" encoding="utf-8"?>
-<w:document xmlns:wpc="http://schemas.microsoft.com/office/word/2010/wordprocessingCanvas" xmlns:mc="http://schemas.openxmlformats.org/markup-compatibility/2006" xmlns:o="urn:schemas-microsoft-com:office:office" xmlns:r="http://schemas.openxmlformats.org/officeDocument/2006/relationships" xmlns:m="http://schemas.openxmlformats.org/officeDocument/2006/math" xmlns:v="urn:schemas-microsoft-com:vml" xmlns:wp14="http://schemas.microsoft.com/office/word/2010/wordprocessingDrawing" xmlns:wp="http://schemas.openxmlformats.org/drawingml/2006/wordprocessingDrawing" xmlns:w="http://schemas.openxmlformats.org/wordprocessingml/2006/main" xmlns:w14="http://schemas.microsoft.com/office/word/2010/wordml" xmlns:w10="urn:schemas-microsoft-com:office:word" xmlns:w15="http://schemas.microsoft.com/office/word/2012/wordml" xmlns:wpg="http://schemas.microsoft.com/office/word/2010/wordprocessingGroup" xmlns:wpi="http://schemas.microsoft.com/office/word/2010/wordprocessingInk" xmlns:wne="http://schemas.microsoft.com/office/word/2006/wordml" xmlns:wps="http://schemas.microsoft.com/office/word/2010/wordprocessingShape" xmlns:wpsCustomData="http://www.wps.cn/officeDocument/2013/wpsCustomData" xmlns:a="http://schemas.openxmlformats.org/drawingml/2006/main" xmlns:pic="http://schemas.openxmlformats.org/drawingml/2006/picture" xmlns:a14="http://schemas.microsoft.com/office/drawing/2010/main" mc:Ignorable="w14 w15 wp14">
+<w:document xmlns:wpc="http://schemas.microsoft.com/office/word/2010/wordprocessingCanvas" xmlns:mc="http://schemas.openxmlformats.org/markup-compatibility/2006" xmlns:o="urn:schemas-microsoft-com:office:office" xmlns:r="http://schemas.openxmlformats.org/officeDocument/2006/relationships" xmlns:m="http://schemas.openxmlformats.org/officeDocument/2006/math" xmlns:v="urn:schemas-microsoft-com:vml" xmlns:wp14="http://schemas.microsoft.com/office/word/2010/wordprocessingDrawing" xmlns:wp="http://schemas.openxmlformats.org/drawingml/2006/wordprocessingDrawing" xmlns:w="http://schemas.openxmlformats.org/wordprocessingml/2006/main" xmlns:w14="http://schemas.microsoft.com/office/word/2010/wordml" xmlns:w10="urn:schemas-microsoft-com:office:word" xmlns:w15="http://schemas.microsoft.com/office/word/2012/wordml" xmlns:wpg="http://schemas.microsoft.com/office/word/2010/wordprocessingGroup" xmlns:wpi="http://schemas.microsoft.com/office/word/2010/wordprocessingInk" xmlns:wne="http://schemas.microsoft.com/office/word/2006/wordml" xmlns:wps="http://schemas.microsoft.com/office/word/2010/wordprocessingShape" xmlns:wpsCustomData="http://www.wps.cn/officeDocument/2013/wpsCustomData" mc:Ignorable="w14 w15 wp14">
   <w:body>
-    <w:p xmlns:wp14="http://schemas.microsoft.com/office/word/2010/wordml" wp14:textId="77777777">
+    <w:p>
       <w:pPr>
         <w:spacing w:line="257" w:lineRule="auto"/>
         <w:jc w:val="right"/>
@@ -25,7 +25,7 @@
         </w:rPr>
       </w:pPr>
     </w:p>
-    <w:p xmlns:wp14="http://schemas.microsoft.com/office/word/2010/wordml" wp14:textId="77777777">
+    <w:p>
       <w:pPr>
         <w:spacing w:line="257" w:lineRule="auto"/>
         <w:jc w:val="right"/>
@@ -48,7 +48,7 @@
         </w:rPr>
       </w:pPr>
     </w:p>
-    <w:p xmlns:wp14="http://schemas.microsoft.com/office/word/2010/wordml" wp14:textId="77777777">
+    <w:p>
       <w:pPr>
         <w:spacing w:line="257" w:lineRule="auto"/>
         <w:jc w:val="right"/>
@@ -71,7 +71,7 @@
         </w:rPr>
       </w:pPr>
     </w:p>
-    <w:p xmlns:wp14="http://schemas.microsoft.com/office/word/2010/wordml" wp14:textId="77777777">
+    <w:p>
       <w:pPr>
         <w:spacing w:line="257" w:lineRule="auto"/>
         <w:jc w:val="right"/>
@@ -94,7 +94,7 @@
         </w:rPr>
       </w:pPr>
     </w:p>
-    <w:p xmlns:wp14="http://schemas.microsoft.com/office/word/2010/wordml" wp14:textId="77777777">
+    <w:p>
       <w:pPr>
         <w:spacing w:line="257" w:lineRule="auto"/>
         <w:jc w:val="right"/>
@@ -117,7 +117,7 @@
         </w:rPr>
       </w:pPr>
     </w:p>
-    <w:p xmlns:wp14="http://schemas.microsoft.com/office/word/2010/wordml" wp14:textId="77777777">
+    <w:p>
       <w:pPr>
         <w:spacing w:line="257" w:lineRule="auto"/>
         <w:jc w:val="right"/>
@@ -140,7 +140,7 @@
         </w:rPr>
       </w:pPr>
     </w:p>
-    <w:p xmlns:wp14="http://schemas.microsoft.com/office/word/2010/wordml" wp14:textId="77777777">
+    <w:p>
       <w:pPr>
         <w:spacing w:line="257" w:lineRule="auto"/>
         <w:jc w:val="right"/>
@@ -163,7 +163,7 @@
         </w:rPr>
       </w:pPr>
     </w:p>
-    <w:p xmlns:wp14="http://schemas.microsoft.com/office/word/2010/wordml" wp14:textId="77777777">
+    <w:p>
       <w:pPr>
         <w:spacing w:line="257" w:lineRule="auto"/>
         <w:jc w:val="right"/>
@@ -186,7 +186,7 @@
         </w:rPr>
       </w:pPr>
     </w:p>
-    <w:p xmlns:wp14="http://schemas.microsoft.com/office/word/2010/wordml" wp14:textId="77777777">
+    <w:p>
       <w:pPr>
         <w:spacing w:line="257" w:lineRule="auto"/>
         <w:jc w:val="right"/>
@@ -209,7 +209,7 @@
         </w:rPr>
       </w:pPr>
     </w:p>
-    <w:p xmlns:wp14="http://schemas.microsoft.com/office/word/2010/wordml" wp14:textId="77777777">
+    <w:p>
       <w:pPr>
         <w:spacing w:line="257" w:lineRule="auto"/>
         <w:jc w:val="right"/>
@@ -232,7 +232,7 @@
         </w:rPr>
       </w:pPr>
     </w:p>
-    <w:p xmlns:wp14="http://schemas.microsoft.com/office/word/2010/wordml" wp14:textId="77777777">
+    <w:p>
       <w:pPr>
         <w:spacing w:line="257" w:lineRule="auto"/>
         <w:jc w:val="both"/>
@@ -255,7 +255,7 @@
         </w:rPr>
       </w:pPr>
     </w:p>
-    <w:p xmlns:wp14="http://schemas.microsoft.com/office/word/2010/wordml" wp14:textId="77777777">
+    <w:p>
       <w:pPr>
         <w:spacing w:line="257" w:lineRule="auto"/>
         <w:jc w:val="right"/>
@@ -278,25 +278,33 @@
         </w:rPr>
       </w:pPr>
     </w:p>
-    <w:p xmlns:wp14="http://schemas.microsoft.com/office/word/2010/wordml" wp14:textId="77777777">
+    <w:p>
       <w:pPr>
         <w:spacing w:line="257" w:lineRule="auto"/>
         <w:jc w:val="right"/>
         <w:rPr>
           <w:rFonts w:ascii="Arial" w:hAnsi="Arial" w:eastAsia="Arial" w:cs="Arial"/>
-          <w:b w:val="1"/>
-          <w:bCs w:val="1"/>
-          <w:color w:val="000000" w:themeColor="text1" w:themeTint="FF" w:themeShade="FF"/>
+          <w:b/>
+          <w:bCs/>
+          <w:color w:val="000000" w:themeColor="text1" w:themeTint="FF"/>
           <w:sz w:val="28"/>
           <w:szCs w:val="28"/>
           <w:lang w:val="pt-BR"/>
+          <w14:textFill>
+            <w14:solidFill>
+              <w14:schemeClr w14:val="tx1">
+                <w14:lumMod w14:val="100000"/>
+                <w14:lumOff w14:val="0"/>
+              </w14:schemeClr>
+            </w14:solidFill>
+          </w14:textFill>
         </w:rPr>
       </w:pPr>
       <w:r>
         <w:rPr>
           <w:rFonts w:ascii="Arial" w:hAnsi="Arial" w:eastAsia="Arial" w:cs="Arial"/>
-          <w:b w:val="1"/>
-          <w:bCs w:val="1"/>
+          <w:b/>
+          <w:bCs/>
           <w:color w:val="000000" w:themeColor="text1" w:themeTint="FF"/>
           <w:sz w:val="28"/>
           <w:szCs w:val="28"/>
@@ -313,7 +321,7 @@
         <w:t>Eu_Entregador_Criando_Conta</w:t>
       </w:r>
     </w:p>
-    <w:p xmlns:wp14="http://schemas.microsoft.com/office/word/2010/wordml" wp14:textId="77777777">
+    <w:p>
       <w:pPr>
         <w:spacing w:line="257" w:lineRule="auto"/>
         <w:jc w:val="right"/>
@@ -343,7 +351,7 @@
         <w:t>Flash Food</w:t>
       </w:r>
     </w:p>
-    <w:p xmlns:wp14="http://schemas.microsoft.com/office/word/2010/wordml" wp14:textId="77777777">
+    <w:p>
       <w:pPr>
         <w:spacing w:line="257" w:lineRule="auto"/>
         <w:jc w:val="right"/>
@@ -369,7 +377,7 @@
         <w:t xml:space="preserve"> </w:t>
       </w:r>
     </w:p>
-    <w:p xmlns:wp14="http://schemas.microsoft.com/office/word/2010/wordml" wp14:textId="77777777">
+    <w:p>
       <w:pPr>
         <w:spacing w:line="257" w:lineRule="auto"/>
         <w:jc w:val="right"/>
@@ -395,7 +403,7 @@
         <w:t xml:space="preserve"> </w:t>
       </w:r>
     </w:p>
-    <w:p xmlns:wp14="http://schemas.microsoft.com/office/word/2010/wordml" wp14:textId="77777777">
+    <w:p>
       <w:pPr>
         <w:spacing w:line="257" w:lineRule="auto"/>
         <w:jc w:val="right"/>
@@ -421,7 +429,7 @@
         <w:t xml:space="preserve"> </w:t>
       </w:r>
     </w:p>
-    <w:p xmlns:wp14="http://schemas.microsoft.com/office/word/2010/wordml" wp14:textId="77777777">
+    <w:p>
       <w:pPr>
         <w:spacing w:line="257" w:lineRule="auto"/>
         <w:jc w:val="right"/>
@@ -447,7 +455,7 @@
         <w:t xml:space="preserve">  </w:t>
       </w:r>
     </w:p>
-    <w:p xmlns:wp14="http://schemas.microsoft.com/office/word/2010/wordml" wp14:textId="77777777">
+    <w:p>
       <w:pPr>
         <w:spacing w:line="257" w:lineRule="auto"/>
         <w:jc w:val="right"/>
@@ -473,7 +481,7 @@
         <w:t xml:space="preserve"> </w:t>
       </w:r>
     </w:p>
-    <w:p xmlns:wp14="http://schemas.microsoft.com/office/word/2010/wordml" wp14:textId="77777777">
+    <w:p>
       <w:pPr>
         <w:spacing w:line="257" w:lineRule="auto"/>
         <w:jc w:val="right"/>
@@ -496,7 +504,7 @@
         </w:rPr>
       </w:pPr>
     </w:p>
-    <w:p xmlns:wp14="http://schemas.microsoft.com/office/word/2010/wordml" wp14:textId="77777777">
+    <w:p>
       <w:pPr>
         <w:spacing w:line="257" w:lineRule="auto"/>
         <w:jc w:val="right"/>
@@ -522,7 +530,7 @@
         <w:t xml:space="preserve"> </w:t>
       </w:r>
     </w:p>
-    <w:p xmlns:wp14="http://schemas.microsoft.com/office/word/2010/wordml" wp14:textId="77777777">
+    <w:p>
       <w:pPr>
         <w:spacing w:line="257" w:lineRule="auto"/>
         <w:jc w:val="right"/>
@@ -548,7 +556,7 @@
         <w:t xml:space="preserve"> </w:t>
       </w:r>
     </w:p>
-    <w:p xmlns:wp14="http://schemas.microsoft.com/office/word/2010/wordml" wp14:textId="77777777">
+    <w:p>
       <w:pPr>
         <w:spacing w:line="257" w:lineRule="auto"/>
         <w:jc w:val="right"/>
@@ -574,7 +582,7 @@
         <w:t xml:space="preserve">  </w:t>
       </w:r>
     </w:p>
-    <w:p xmlns:wp14="http://schemas.microsoft.com/office/word/2010/wordml" wp14:textId="77777777">
+    <w:p>
       <w:pPr>
         <w:spacing w:line="257" w:lineRule="auto"/>
         <w:jc w:val="right"/>
@@ -582,8 +590,8 @@
       <w:r>
         <w:rPr>
           <w:rFonts w:ascii="Arial" w:hAnsi="Arial" w:eastAsia="Arial" w:cs="Arial"/>
-          <w:b w:val="1"/>
-          <w:bCs w:val="1"/>
+          <w:b/>
+          <w:bCs/>
           <w:color w:val="000000" w:themeColor="text1" w:themeTint="FF"/>
           <w:sz w:val="28"/>
           <w:szCs w:val="28"/>
@@ -606,16 +614,24 @@
         <w:jc w:val="right"/>
         <w:rPr>
           <w:rFonts w:ascii="Arial" w:hAnsi="Arial" w:eastAsia="Arial" w:cs="Arial"/>
-          <w:b w:val="1"/>
-          <w:bCs w:val="1"/>
-          <w:color w:val="000000" w:themeColor="text1" w:themeTint="FF" w:themeShade="FF"/>
+          <w:b/>
+          <w:bCs/>
+          <w:color w:val="000000" w:themeColor="text1" w:themeTint="FF"/>
           <w:sz w:val="28"/>
           <w:szCs w:val="28"/>
           <w:lang w:val="pt-BR"/>
-        </w:rPr>
-      </w:pPr>
-    </w:p>
-    <w:p xmlns:wp14="http://schemas.microsoft.com/office/word/2010/wordml" wp14:textId="77777777">
+          <w14:textFill>
+            <w14:solidFill>
+              <w14:schemeClr w14:val="tx1">
+                <w14:lumMod w14:val="100000"/>
+                <w14:lumOff w14:val="0"/>
+              </w14:schemeClr>
+            </w14:solidFill>
+          </w14:textFill>
+        </w:rPr>
+      </w:pPr>
+    </w:p>
+    <w:p>
       <w:pPr>
         <w:spacing w:line="257" w:lineRule="auto"/>
         <w:jc w:val="right"/>
@@ -641,7 +657,7 @@
         <w:t xml:space="preserve"> </w:t>
       </w:r>
     </w:p>
-    <w:p xmlns:wp14="http://schemas.microsoft.com/office/word/2010/wordml" wp14:textId="77777777">
+    <w:p>
       <w:pPr>
         <w:spacing w:line="257" w:lineRule="auto"/>
         <w:jc w:val="right"/>
@@ -667,14 +683,14 @@
         <w:t xml:space="preserve"> </w:t>
       </w:r>
     </w:p>
-    <w:p xmlns:wp14="http://schemas.microsoft.com/office/word/2010/wordml" wp14:textId="77777777">
+    <w:p>
       <w:pPr>
         <w:spacing w:line="257" w:lineRule="auto"/>
         <w:jc w:val="right"/>
         <w:rPr>
           <w:rFonts w:ascii="Arial" w:hAnsi="Arial" w:eastAsia="Arial" w:cs="Arial"/>
-          <w:b w:val="1"/>
-          <w:bCs w:val="1"/>
+          <w:b/>
+          <w:bCs/>
           <w:color w:val="000000" w:themeColor="text1" w:themeTint="FF"/>
           <w:sz w:val="28"/>
           <w:szCs w:val="28"/>
@@ -692,8 +708,8 @@
       <w:r>
         <w:rPr>
           <w:rFonts w:ascii="Arial" w:hAnsi="Arial" w:eastAsia="Arial" w:cs="Arial"/>
-          <w:b w:val="1"/>
-          <w:bCs w:val="1"/>
+          <w:b/>
+          <w:bCs/>
           <w:color w:val="000000" w:themeColor="text1" w:themeTint="FF"/>
           <w:sz w:val="28"/>
           <w:szCs w:val="28"/>
@@ -710,13 +726,13 @@
         <w:t xml:space="preserve"> </w:t>
       </w:r>
     </w:p>
-    <w:p xmlns:wp14="http://schemas.microsoft.com/office/word/2010/wordml" wp14:textId="77777777">
+    <w:p>
       <w:pPr>
         <w:spacing w:line="257" w:lineRule="auto"/>
         <w:jc w:val="both"/>
       </w:pPr>
     </w:p>
-    <w:p xmlns:wp14="http://schemas.microsoft.com/office/word/2010/wordml" wp14:textId="77777777">
+    <w:p>
       <w:pPr>
         <w:spacing w:line="257" w:lineRule="auto"/>
         <w:jc w:val="center"/>
@@ -724,8 +740,8 @@
       <w:r>
         <w:rPr>
           <w:rFonts w:ascii="Arial" w:hAnsi="Arial" w:eastAsia="Arial" w:cs="Arial"/>
-          <w:b w:val="1"/>
-          <w:bCs w:val="1"/>
+          <w:b/>
+          <w:bCs/>
           <w:color w:val="000000" w:themeColor="text1" w:themeTint="FF"/>
           <w:sz w:val="32"/>
           <w:szCs w:val="32"/>
@@ -771,7 +787,7 @@
         <w:gridCol w:w="2160"/>
         <w:gridCol w:w="2209"/>
       </w:tblGrid>
-      <w:tr xmlns:wp14="http://schemas.microsoft.com/office/word/2010/wordml" wp14:textId="77777777">
+      <w:tr>
         <w:tblPrEx>
           <w:tblBorders>
             <w:top w:val="single" w:color="000000" w:themeColor="text1" w:sz="4" w:space="0"/>
@@ -800,10 +816,9 @@
               <w:bottom w:val="single" w:color="000000" w:themeColor="text1" w:sz="8" w:space="0"/>
               <w:right w:val="single" w:color="000000" w:themeColor="text1" w:sz="8" w:space="0"/>
             </w:tcBorders>
-            <w:tcMar/>
             <w:vAlign w:val="top"/>
           </w:tcPr>
-          <w:p wp14:textId="77777777">
+          <w:p>
             <w:pPr>
               <w:spacing w:after="0" w:line="240" w:lineRule="auto"/>
               <w:jc w:val="center"/>
@@ -838,10 +853,9 @@
               <w:bottom w:val="single" w:color="000000" w:themeColor="text1" w:sz="8" w:space="0"/>
               <w:right w:val="single" w:color="000000" w:themeColor="text1" w:sz="8" w:space="0"/>
             </w:tcBorders>
-            <w:tcMar/>
             <w:vAlign w:val="top"/>
           </w:tcPr>
-          <w:p wp14:textId="77777777">
+          <w:p>
             <w:pPr>
               <w:spacing w:after="0" w:line="240" w:lineRule="auto"/>
               <w:jc w:val="center"/>
@@ -876,10 +890,9 @@
               <w:bottom w:val="single" w:color="000000" w:themeColor="text1" w:sz="8" w:space="0"/>
               <w:right w:val="single" w:color="000000" w:themeColor="text1" w:sz="8" w:space="0"/>
             </w:tcBorders>
-            <w:tcMar/>
             <w:vAlign w:val="top"/>
           </w:tcPr>
-          <w:p wp14:textId="77777777">
+          <w:p>
             <w:pPr>
               <w:spacing w:after="0" w:line="240" w:lineRule="auto"/>
               <w:jc w:val="center"/>
@@ -914,10 +927,9 @@
               <w:bottom w:val="single" w:color="000000" w:themeColor="text1" w:sz="8" w:space="0"/>
               <w:right w:val="single" w:color="000000" w:themeColor="text1" w:sz="8" w:space="0"/>
             </w:tcBorders>
-            <w:tcMar/>
             <w:vAlign w:val="top"/>
           </w:tcPr>
-          <w:p wp14:textId="77777777">
+          <w:p>
             <w:pPr>
               <w:spacing w:after="0" w:line="240" w:lineRule="auto"/>
               <w:jc w:val="center"/>
@@ -952,10 +964,9 @@
               <w:bottom w:val="single" w:color="000000" w:themeColor="text1" w:sz="8" w:space="0"/>
               <w:right w:val="single" w:color="000000" w:themeColor="text1" w:sz="8" w:space="0"/>
             </w:tcBorders>
-            <w:tcMar/>
             <w:vAlign w:val="top"/>
           </w:tcPr>
-          <w:p wp14:textId="77777777">
+          <w:p>
             <w:pPr>
               <w:spacing w:after="0" w:line="240" w:lineRule="auto"/>
               <w:jc w:val="center"/>
@@ -990,10 +1001,9 @@
               <w:bottom w:val="single" w:color="000000" w:themeColor="text1" w:sz="8" w:space="0"/>
               <w:right w:val="single" w:color="000000" w:themeColor="text1" w:sz="8" w:space="0"/>
             </w:tcBorders>
-            <w:tcMar/>
             <w:vAlign w:val="top"/>
           </w:tcPr>
-          <w:p wp14:textId="77777777">
+          <w:p>
             <w:pPr>
               <w:spacing w:after="0" w:line="240" w:lineRule="auto"/>
               <w:jc w:val="center"/>
@@ -1020,7 +1030,7 @@
           </w:p>
         </w:tc>
       </w:tr>
-      <w:tr xmlns:wp14="http://schemas.microsoft.com/office/word/2010/wordml" wp14:textId="77777777">
+      <w:tr>
         <w:tblPrEx>
           <w:tblBorders>
             <w:top w:val="single" w:color="000000" w:themeColor="text1" w:sz="4" w:space="0"/>
@@ -1049,10 +1059,9 @@
               <w:bottom w:val="single" w:color="000000" w:themeColor="text1" w:sz="8" w:space="0"/>
               <w:right w:val="single" w:color="000000" w:themeColor="text1" w:sz="8" w:space="0"/>
             </w:tcBorders>
-            <w:tcMar/>
             <w:vAlign w:val="top"/>
           </w:tcPr>
-          <w:p wp14:textId="77777777">
+          <w:p>
             <w:pPr>
               <w:spacing w:after="0" w:line="240" w:lineRule="auto"/>
               <w:jc w:val="center"/>
@@ -1079,10 +1088,9 @@
               <w:bottom w:val="single" w:color="000000" w:themeColor="text1" w:sz="8" w:space="0"/>
               <w:right w:val="single" w:color="000000" w:themeColor="text1" w:sz="8" w:space="0"/>
             </w:tcBorders>
-            <w:tcMar/>
             <w:vAlign w:val="top"/>
           </w:tcPr>
-          <w:p wp14:textId="77777777">
+          <w:p>
             <w:pPr>
               <w:spacing w:after="0" w:line="240" w:lineRule="auto"/>
               <w:jc w:val="center"/>
@@ -1109,10 +1117,9 @@
               <w:bottom w:val="single" w:color="000000" w:themeColor="text1" w:sz="8" w:space="0"/>
               <w:right w:val="single" w:color="000000" w:themeColor="text1" w:sz="8" w:space="0"/>
             </w:tcBorders>
-            <w:tcMar/>
             <w:vAlign w:val="top"/>
           </w:tcPr>
-          <w:p wp14:textId="77777777">
+          <w:p>
             <w:pPr>
               <w:spacing w:after="0" w:line="240" w:lineRule="auto"/>
               <w:jc w:val="center"/>
@@ -1139,10 +1146,9 @@
               <w:bottom w:val="single" w:color="000000" w:themeColor="text1" w:sz="8" w:space="0"/>
               <w:right w:val="single" w:color="000000" w:themeColor="text1" w:sz="8" w:space="0"/>
             </w:tcBorders>
-            <w:tcMar/>
             <w:vAlign w:val="top"/>
           </w:tcPr>
-          <w:p wp14:textId="77777777">
+          <w:p>
             <w:pPr>
               <w:spacing w:after="0" w:line="240" w:lineRule="auto"/>
               <w:jc w:val="center"/>
@@ -1169,10 +1175,9 @@
               <w:bottom w:val="single" w:color="000000" w:themeColor="text1" w:sz="8" w:space="0"/>
               <w:right w:val="single" w:color="000000" w:themeColor="text1" w:sz="8" w:space="0"/>
             </w:tcBorders>
-            <w:tcMar/>
             <w:vAlign w:val="top"/>
           </w:tcPr>
-          <w:p wp14:textId="77777777">
+          <w:p>
             <w:pPr>
               <w:spacing w:after="0" w:line="240" w:lineRule="auto"/>
               <w:jc w:val="center"/>
@@ -1205,10 +1210,9 @@
               <w:bottom w:val="single" w:color="000000" w:themeColor="text1" w:sz="8" w:space="0"/>
               <w:right w:val="single" w:color="000000" w:themeColor="text1" w:sz="8" w:space="0"/>
             </w:tcBorders>
-            <w:tcMar/>
             <w:vAlign w:val="top"/>
           </w:tcPr>
-          <w:p wp14:textId="77777777">
+          <w:p>
             <w:pPr>
               <w:spacing w:after="0" w:line="257" w:lineRule="auto"/>
               <w:jc w:val="center"/>
@@ -1246,7 +1250,7 @@
               <w:t>thos Braga Rocha;</w:t>
             </w:r>
           </w:p>
-          <w:p wp14:textId="77777777">
+          <w:p>
             <w:pPr>
               <w:spacing w:after="0" w:line="257" w:lineRule="auto"/>
               <w:jc w:val="center"/>
@@ -1276,7 +1280,7 @@
         </w:tc>
       </w:tr>
     </w:tbl>
-    <w:p xmlns:wp14="http://schemas.microsoft.com/office/word/2010/wordml" wp14:textId="77777777">
+    <w:p>
       <w:pPr>
         <w:spacing w:line="257" w:lineRule="auto"/>
       </w:pPr>
@@ -1345,7 +1349,7 @@
         </w:rPr>
       </w:pPr>
     </w:p>
-    <w:p xmlns:wp14="http://schemas.microsoft.com/office/word/2010/wordml" wp14:textId="77777777">
+    <w:p>
       <w:pPr>
         <w:spacing w:line="257" w:lineRule="auto"/>
       </w:pPr>
@@ -1359,7 +1363,7 @@
         <w:t xml:space="preserve"> </w:t>
       </w:r>
     </w:p>
-    <w:p xmlns:wp14="http://schemas.microsoft.com/office/word/2010/wordml" wp14:textId="77777777">
+    <w:p>
       <w:pPr>
         <w:spacing w:line="257" w:lineRule="auto"/>
         <w:jc w:val="center"/>
@@ -1385,7 +1389,7 @@
         <w:t xml:space="preserve"> </w:t>
       </w:r>
     </w:p>
-    <w:p xmlns:wp14="http://schemas.microsoft.com/office/word/2010/wordml" wp14:textId="77777777">
+    <w:p>
       <w:pPr>
         <w:spacing w:line="257" w:lineRule="auto"/>
         <w:jc w:val="center"/>
@@ -1411,7 +1415,7 @@
         <w:t xml:space="preserve"> </w:t>
       </w:r>
     </w:p>
-    <w:p xmlns:wp14="http://schemas.microsoft.com/office/word/2010/wordml" wp14:textId="77777777">
+    <w:p>
       <w:pPr>
         <w:spacing w:line="257" w:lineRule="auto"/>
         <w:jc w:val="center"/>
@@ -1437,7 +1441,7 @@
         <w:t xml:space="preserve">  </w:t>
       </w:r>
     </w:p>
-    <w:p xmlns:wp14="http://schemas.microsoft.com/office/word/2010/wordml" wp14:textId="77777777">
+    <w:p>
       <w:pPr>
         <w:spacing w:line="257" w:lineRule="auto"/>
         <w:jc w:val="center"/>
@@ -1463,7 +1467,7 @@
         <w:t xml:space="preserve"> </w:t>
       </w:r>
     </w:p>
-    <w:p xmlns:wp14="http://schemas.microsoft.com/office/word/2010/wordml" wp14:textId="77777777">
+    <w:p>
       <w:pPr>
         <w:spacing w:line="257" w:lineRule="auto"/>
         <w:jc w:val="center"/>
@@ -1486,7 +1490,7 @@
         </w:rPr>
       </w:pPr>
     </w:p>
-    <w:p xmlns:wp14="http://schemas.microsoft.com/office/word/2010/wordml" wp14:textId="77777777">
+    <w:p>
       <w:pPr>
         <w:spacing w:line="257" w:lineRule="auto"/>
         <w:jc w:val="center"/>
@@ -1509,7 +1513,7 @@
         </w:rPr>
       </w:pPr>
     </w:p>
-    <w:p xmlns:wp14="http://schemas.microsoft.com/office/word/2010/wordml" wp14:textId="77777777">
+    <w:p>
       <w:pPr>
         <w:spacing w:line="257" w:lineRule="auto"/>
         <w:jc w:val="center"/>
@@ -1532,7 +1536,7 @@
         </w:rPr>
       </w:pPr>
     </w:p>
-    <w:p xmlns:wp14="http://schemas.microsoft.com/office/word/2010/wordml" wp14:textId="77777777">
+    <w:p>
       <w:pPr>
         <w:spacing w:line="257" w:lineRule="auto"/>
         <w:jc w:val="center"/>
@@ -1555,14 +1559,14 @@
         </w:rPr>
       </w:pPr>
     </w:p>
-    <w:p xmlns:wp14="http://schemas.microsoft.com/office/word/2010/wordml" wp14:textId="77777777">
+    <w:p>
       <w:pPr>
         <w:spacing w:line="257" w:lineRule="auto"/>
         <w:jc w:val="center"/>
         <w:rPr>
           <w:rFonts w:ascii="Arial" w:hAnsi="Arial" w:eastAsia="Arial" w:cs="Arial"/>
-          <w:b w:val="1"/>
-          <w:bCs w:val="1"/>
+          <w:b/>
+          <w:bCs/>
           <w:color w:val="000000" w:themeColor="text1" w:themeTint="FF"/>
           <w:sz w:val="28"/>
           <w:szCs w:val="28"/>
@@ -1580,133 +1584,189 @@
     </w:p>
     <w:p>
       <w:pPr>
-        <w:pStyle w:val="1"/>
         <w:spacing w:line="257" w:lineRule="auto"/>
         <w:jc w:val="center"/>
         <w:rPr>
           <w:rFonts w:ascii="Arial" w:hAnsi="Arial" w:eastAsia="Arial" w:cs="Arial"/>
-          <w:b w:val="1"/>
-          <w:bCs w:val="1"/>
-          <w:color w:val="000000" w:themeColor="text1" w:themeTint="FF" w:themeShade="FF"/>
+          <w:b/>
+          <w:bCs/>
+          <w:color w:val="000000" w:themeColor="text1" w:themeTint="FF"/>
           <w:sz w:val="28"/>
           <w:szCs w:val="28"/>
           <w:lang w:val="pt-BR"/>
-        </w:rPr>
-      </w:pPr>
-    </w:p>
-    <w:p>
-      <w:pPr>
-        <w:pStyle w:val="1"/>
+          <w14:textFill>
+            <w14:solidFill>
+              <w14:schemeClr w14:val="tx1">
+                <w14:lumMod w14:val="100000"/>
+                <w14:lumOff w14:val="0"/>
+              </w14:schemeClr>
+            </w14:solidFill>
+          </w14:textFill>
+        </w:rPr>
+      </w:pPr>
+    </w:p>
+    <w:p>
+      <w:pPr>
         <w:spacing w:line="257" w:lineRule="auto"/>
         <w:jc w:val="center"/>
         <w:rPr>
           <w:rFonts w:ascii="Arial" w:hAnsi="Arial" w:eastAsia="Arial" w:cs="Arial"/>
-          <w:b w:val="1"/>
-          <w:bCs w:val="1"/>
-          <w:color w:val="000000" w:themeColor="text1" w:themeTint="FF" w:themeShade="FF"/>
+          <w:b/>
+          <w:bCs/>
+          <w:color w:val="000000" w:themeColor="text1" w:themeTint="FF"/>
           <w:sz w:val="28"/>
           <w:szCs w:val="28"/>
           <w:lang w:val="pt-BR"/>
-        </w:rPr>
-      </w:pPr>
-    </w:p>
-    <w:p>
-      <w:pPr>
-        <w:pStyle w:val="1"/>
+          <w14:textFill>
+            <w14:solidFill>
+              <w14:schemeClr w14:val="tx1">
+                <w14:lumMod w14:val="100000"/>
+                <w14:lumOff w14:val="0"/>
+              </w14:schemeClr>
+            </w14:solidFill>
+          </w14:textFill>
+        </w:rPr>
+      </w:pPr>
+    </w:p>
+    <w:p>
+      <w:pPr>
         <w:spacing w:line="257" w:lineRule="auto"/>
         <w:jc w:val="center"/>
         <w:rPr>
           <w:rFonts w:ascii="Arial" w:hAnsi="Arial" w:eastAsia="Arial" w:cs="Arial"/>
-          <w:b w:val="1"/>
-          <w:bCs w:val="1"/>
-          <w:color w:val="000000" w:themeColor="text1" w:themeTint="FF" w:themeShade="FF"/>
+          <w:b/>
+          <w:bCs/>
+          <w:color w:val="000000" w:themeColor="text1" w:themeTint="FF"/>
           <w:sz w:val="28"/>
           <w:szCs w:val="28"/>
           <w:lang w:val="pt-BR"/>
-        </w:rPr>
-      </w:pPr>
-    </w:p>
-    <w:p>
-      <w:pPr>
-        <w:pStyle w:val="1"/>
+          <w14:textFill>
+            <w14:solidFill>
+              <w14:schemeClr w14:val="tx1">
+                <w14:lumMod w14:val="100000"/>
+                <w14:lumOff w14:val="0"/>
+              </w14:schemeClr>
+            </w14:solidFill>
+          </w14:textFill>
+        </w:rPr>
+      </w:pPr>
+    </w:p>
+    <w:p>
+      <w:pPr>
         <w:spacing w:line="257" w:lineRule="auto"/>
         <w:jc w:val="center"/>
         <w:rPr>
           <w:rFonts w:ascii="Arial" w:hAnsi="Arial" w:eastAsia="Arial" w:cs="Arial"/>
-          <w:b w:val="1"/>
-          <w:bCs w:val="1"/>
-          <w:color w:val="000000" w:themeColor="text1" w:themeTint="FF" w:themeShade="FF"/>
+          <w:b/>
+          <w:bCs/>
+          <w:color w:val="000000" w:themeColor="text1" w:themeTint="FF"/>
           <w:sz w:val="28"/>
           <w:szCs w:val="28"/>
           <w:lang w:val="pt-BR"/>
-        </w:rPr>
-      </w:pPr>
-    </w:p>
-    <w:p>
-      <w:pPr>
-        <w:pStyle w:val="1"/>
+          <w14:textFill>
+            <w14:solidFill>
+              <w14:schemeClr w14:val="tx1">
+                <w14:lumMod w14:val="100000"/>
+                <w14:lumOff w14:val="0"/>
+              </w14:schemeClr>
+            </w14:solidFill>
+          </w14:textFill>
+        </w:rPr>
+      </w:pPr>
+    </w:p>
+    <w:p>
+      <w:pPr>
         <w:spacing w:line="257" w:lineRule="auto"/>
         <w:jc w:val="center"/>
         <w:rPr>
           <w:rFonts w:ascii="Arial" w:hAnsi="Arial" w:eastAsia="Arial" w:cs="Arial"/>
-          <w:b w:val="1"/>
-          <w:bCs w:val="1"/>
-          <w:color w:val="000000" w:themeColor="text1" w:themeTint="FF" w:themeShade="FF"/>
+          <w:b/>
+          <w:bCs/>
+          <w:color w:val="000000" w:themeColor="text1" w:themeTint="FF"/>
           <w:sz w:val="28"/>
           <w:szCs w:val="28"/>
           <w:lang w:val="pt-BR"/>
-        </w:rPr>
-      </w:pPr>
-    </w:p>
-    <w:p>
-      <w:pPr>
-        <w:pStyle w:val="1"/>
+          <w14:textFill>
+            <w14:solidFill>
+              <w14:schemeClr w14:val="tx1">
+                <w14:lumMod w14:val="100000"/>
+                <w14:lumOff w14:val="0"/>
+              </w14:schemeClr>
+            </w14:solidFill>
+          </w14:textFill>
+        </w:rPr>
+      </w:pPr>
+    </w:p>
+    <w:p>
+      <w:pPr>
         <w:spacing w:line="257" w:lineRule="auto"/>
         <w:jc w:val="center"/>
         <w:rPr>
           <w:rFonts w:ascii="Arial" w:hAnsi="Arial" w:eastAsia="Arial" w:cs="Arial"/>
-          <w:b w:val="1"/>
-          <w:bCs w:val="1"/>
-          <w:color w:val="000000" w:themeColor="text1" w:themeTint="FF" w:themeShade="FF"/>
+          <w:b/>
+          <w:bCs/>
+          <w:color w:val="000000" w:themeColor="text1" w:themeTint="FF"/>
           <w:sz w:val="28"/>
           <w:szCs w:val="28"/>
           <w:lang w:val="pt-BR"/>
-        </w:rPr>
-      </w:pPr>
-    </w:p>
-    <w:p>
-      <w:pPr>
-        <w:pStyle w:val="1"/>
+          <w14:textFill>
+            <w14:solidFill>
+              <w14:schemeClr w14:val="tx1">
+                <w14:lumMod w14:val="100000"/>
+                <w14:lumOff w14:val="0"/>
+              </w14:schemeClr>
+            </w14:solidFill>
+          </w14:textFill>
+        </w:rPr>
+      </w:pPr>
+    </w:p>
+    <w:p>
+      <w:pPr>
         <w:spacing w:line="257" w:lineRule="auto"/>
         <w:jc w:val="center"/>
         <w:rPr>
           <w:rFonts w:ascii="Arial" w:hAnsi="Arial" w:eastAsia="Arial" w:cs="Arial"/>
-          <w:b w:val="1"/>
-          <w:bCs w:val="1"/>
-          <w:color w:val="000000" w:themeColor="text1" w:themeTint="FF" w:themeShade="FF"/>
+          <w:b/>
+          <w:bCs/>
+          <w:color w:val="000000" w:themeColor="text1" w:themeTint="FF"/>
           <w:sz w:val="28"/>
           <w:szCs w:val="28"/>
           <w:lang w:val="pt-BR"/>
-        </w:rPr>
-      </w:pPr>
-    </w:p>
-    <w:p>
-      <w:pPr>
-        <w:pStyle w:val="1"/>
+          <w14:textFill>
+            <w14:solidFill>
+              <w14:schemeClr w14:val="tx1">
+                <w14:lumMod w14:val="100000"/>
+                <w14:lumOff w14:val="0"/>
+              </w14:schemeClr>
+            </w14:solidFill>
+          </w14:textFill>
+        </w:rPr>
+      </w:pPr>
+    </w:p>
+    <w:p>
+      <w:pPr>
         <w:spacing w:line="257" w:lineRule="auto"/>
         <w:jc w:val="center"/>
         <w:rPr>
           <w:rFonts w:ascii="Arial" w:hAnsi="Arial" w:eastAsia="Arial" w:cs="Arial"/>
-          <w:b w:val="1"/>
-          <w:bCs w:val="1"/>
-          <w:color w:val="000000" w:themeColor="text1" w:themeTint="FF" w:themeShade="FF"/>
+          <w:b/>
+          <w:bCs/>
+          <w:color w:val="000000" w:themeColor="text1" w:themeTint="FF"/>
           <w:sz w:val="28"/>
           <w:szCs w:val="28"/>
           <w:lang w:val="pt-BR"/>
-        </w:rPr>
-      </w:pPr>
-    </w:p>
-    <w:p xmlns:wp14="http://schemas.microsoft.com/office/word/2010/wordml" wp14:textId="77777777">
+          <w14:textFill>
+            <w14:solidFill>
+              <w14:schemeClr w14:val="tx1">
+                <w14:lumMod w14:val="100000"/>
+                <w14:lumOff w14:val="0"/>
+              </w14:schemeClr>
+            </w14:solidFill>
+          </w14:textFill>
+        </w:rPr>
+      </w:pPr>
+    </w:p>
+    <w:p>
       <w:pPr>
         <w:spacing w:line="257" w:lineRule="auto"/>
         <w:jc w:val="center"/>
@@ -1729,25 +1789,33 @@
         </w:rPr>
       </w:pPr>
     </w:p>
-    <w:p xmlns:wp14="http://schemas.microsoft.com/office/word/2010/wordml" wp14:textId="77777777">
+    <w:p>
       <w:pPr>
         <w:spacing w:line="257" w:lineRule="auto"/>
         <w:jc w:val="center"/>
         <w:rPr>
           <w:rFonts w:ascii="Arial" w:hAnsi="Arial" w:eastAsia="Arial" w:cs="Arial"/>
-          <w:b w:val="1"/>
-          <w:bCs w:val="1"/>
-          <w:color w:val="000000" w:themeColor="text1" w:themeTint="FF" w:themeShade="FF"/>
+          <w:b/>
+          <w:bCs/>
+          <w:color w:val="000000" w:themeColor="text1" w:themeTint="FF"/>
           <w:sz w:val="28"/>
           <w:szCs w:val="28"/>
           <w:lang w:val="pt-BR"/>
+          <w14:textFill>
+            <w14:solidFill>
+              <w14:schemeClr w14:val="tx1">
+                <w14:lumMod w14:val="100000"/>
+                <w14:lumOff w14:val="0"/>
+              </w14:schemeClr>
+            </w14:solidFill>
+          </w14:textFill>
         </w:rPr>
       </w:pPr>
       <w:r>
         <w:rPr>
           <w:rFonts w:ascii="Arial" w:hAnsi="Arial" w:eastAsia="Arial" w:cs="Arial"/>
-          <w:b w:val="1"/>
-          <w:bCs w:val="1"/>
+          <w:b/>
+          <w:bCs/>
           <w:color w:val="000000" w:themeColor="text1" w:themeTint="FF"/>
           <w:sz w:val="28"/>
           <w:szCs w:val="28"/>
@@ -1764,7 +1832,7 @@
         <w:t>Eu_Entregador_Criando_Conta</w:t>
       </w:r>
     </w:p>
-    <w:p xmlns:wp14="http://schemas.microsoft.com/office/word/2010/wordml" wp14:textId="77777777">
+    <w:p>
       <w:pPr>
         <w:pStyle w:val="7"/>
         <w:numPr>
@@ -1838,7 +1906,7 @@
         <w:gridCol w:w="4508"/>
         <w:gridCol w:w="4508"/>
       </w:tblGrid>
-      <w:tr xmlns:wp14="http://schemas.microsoft.com/office/word/2010/wordml" wp14:textId="77777777">
+      <w:tr>
         <w:tblPrEx>
           <w:tblBorders>
             <w:top w:val="single" w:color="000000" w:themeColor="text1" w:sz="4" w:space="0"/>
@@ -1867,10 +1935,9 @@
               <w:bottom w:val="single" w:color="000000" w:themeColor="text1" w:sz="8" w:space="0"/>
               <w:right w:val="single" w:color="000000" w:themeColor="text1" w:sz="8" w:space="0"/>
             </w:tcBorders>
-            <w:tcMar/>
             <w:vAlign w:val="top"/>
           </w:tcPr>
-          <w:p wp14:textId="77777777">
+          <w:p>
             <w:pPr>
               <w:spacing w:after="0" w:line="240" w:lineRule="auto"/>
             </w:pPr>
@@ -1902,36 +1969,85 @@
               <w:bottom w:val="single" w:color="000000" w:themeColor="text1" w:sz="8" w:space="0"/>
               <w:right w:val="single" w:color="000000" w:themeColor="text1" w:sz="8" w:space="0"/>
             </w:tcBorders>
-            <w:tcMar/>
             <w:vAlign w:val="top"/>
           </w:tcPr>
-          <w:p wp14:textId="2235114C">
+          <w:p>
             <w:pPr>
-              <w:pStyle w:val="1"/>
               <w:bidi w:val="0"/>
-              <w:spacing w:before="0" w:beforeAutospacing="off" w:after="0" w:afterAutospacing="off" w:line="257" w:lineRule="auto"/>
+              <w:spacing w:before="0" w:beforeAutospacing="0" w:after="0" w:afterAutospacing="0" w:line="257" w:lineRule="auto"/>
               <w:ind w:left="0" w:right="0"/>
               <w:jc w:val="left"/>
               <w:rPr>
                 <w:rFonts w:ascii="Arial" w:hAnsi="Arial" w:eastAsia="Arial" w:cs="Arial"/>
-                <w:color w:val="000000" w:themeColor="text1" w:themeTint="FF" w:themeShade="FF"/>
+                <w:color w:val="000000" w:themeColor="text1" w:themeTint="FF"/>
                 <w:sz w:val="20"/>
                 <w:szCs w:val="20"/>
+                <w14:textFill>
+                  <w14:solidFill>
+                    <w14:schemeClr w14:val="tx1">
+                      <w14:lumMod w14:val="100000"/>
+                      <w14:lumOff w14:val="0"/>
+                    </w14:schemeClr>
+                  </w14:solidFill>
+                </w14:textFill>
               </w:rPr>
             </w:pPr>
             <w:r>
               <w:rPr>
                 <w:rFonts w:ascii="Arial" w:hAnsi="Arial" w:eastAsia="Arial" w:cs="Arial"/>
-                <w:color w:val="000000" w:themeColor="text1" w:themeTint="FF" w:themeShade="FF"/>
+                <w:color w:val="000000" w:themeColor="text1" w:themeTint="FF"/>
                 <w:sz w:val="20"/>
                 <w:szCs w:val="20"/>
-              </w:rPr>
-              <w:t>Virar entregador</w:t>
+                <w14:textFill>
+                  <w14:solidFill>
+                    <w14:schemeClr w14:val="tx1">
+                      <w14:lumMod w14:val="100000"/>
+                      <w14:lumOff w14:val="0"/>
+                    </w14:schemeClr>
+                  </w14:solidFill>
+                </w14:textFill>
+              </w:rPr>
+              <w:t>Virar entr</w:t>
+            </w:r>
+            <w:r>
+              <w:rPr>
+                <w:rFonts w:hint="default" w:ascii="Arial" w:hAnsi="Arial" w:eastAsia="Arial" w:cs="Arial"/>
+                <w:color w:val="000000" w:themeColor="text1" w:themeTint="FF"/>
+                <w:sz w:val="20"/>
+                <w:szCs w:val="20"/>
+                <w:lang w:val="pt-BR"/>
+                <w14:textFill>
+                  <w14:solidFill>
+                    <w14:schemeClr w14:val="tx1">
+                      <w14:lumMod w14:val="100000"/>
+                      <w14:lumOff w14:val="0"/>
+                    </w14:schemeClr>
+                  </w14:solidFill>
+                </w14:textFill>
+              </w:rPr>
+              <w:t>e</w:t>
+            </w:r>
+            <w:r>
+              <w:rPr>
+                <w:rFonts w:ascii="Arial" w:hAnsi="Arial" w:eastAsia="Arial" w:cs="Arial"/>
+                <w:color w:val="000000" w:themeColor="text1" w:themeTint="FF"/>
+                <w:sz w:val="20"/>
+                <w:szCs w:val="20"/>
+                <w14:textFill>
+                  <w14:solidFill>
+                    <w14:schemeClr w14:val="tx1">
+                      <w14:lumMod w14:val="100000"/>
+                      <w14:lumOff w14:val="0"/>
+                    </w14:schemeClr>
+                  </w14:solidFill>
+                </w14:textFill>
+              </w:rPr>
+              <w:t>gador</w:t>
             </w:r>
           </w:p>
         </w:tc>
       </w:tr>
-      <w:tr xmlns:wp14="http://schemas.microsoft.com/office/word/2010/wordml" wp14:textId="77777777">
+      <w:tr>
         <w:tblPrEx>
           <w:tblBorders>
             <w:top w:val="single" w:color="000000" w:themeColor="text1" w:sz="4" w:space="0"/>
@@ -1960,10 +2076,9 @@
               <w:bottom w:val="single" w:color="000000" w:themeColor="text1" w:sz="8" w:space="0"/>
               <w:right w:val="single" w:color="000000" w:themeColor="text1" w:sz="8" w:space="0"/>
             </w:tcBorders>
-            <w:tcMar/>
             <w:vAlign w:val="top"/>
           </w:tcPr>
-          <w:p wp14:textId="77777777">
+          <w:p>
             <w:pPr>
               <w:spacing w:after="0" w:line="240" w:lineRule="auto"/>
             </w:pPr>
@@ -1995,10 +2110,9 @@
               <w:bottom w:val="single" w:color="000000" w:themeColor="text1" w:sz="8" w:space="0"/>
               <w:right w:val="single" w:color="000000" w:themeColor="text1" w:sz="8" w:space="0"/>
             </w:tcBorders>
-            <w:tcMar/>
             <w:vAlign w:val="top"/>
           </w:tcPr>
-          <w:p wp14:textId="525B76DE">
+          <w:p>
             <w:pPr>
               <w:spacing w:after="0" w:line="240" w:lineRule="auto"/>
             </w:pPr>
@@ -2017,58 +2131,40 @@
                   </w14:solidFill>
                 </w14:textFill>
               </w:rPr>
-              <w:t>Usuário</w:t>
-            </w:r>
-            <w:r>
-              <w:rPr>
-                <w:rFonts w:ascii="Arial" w:hAnsi="Arial" w:eastAsia="Arial" w:cs="Arial"/>
-                <w:color w:val="000000" w:themeColor="text1" w:themeTint="FF"/>
-                <w:sz w:val="20"/>
-                <w:szCs w:val="20"/>
-                <w14:textFill>
-                  <w14:solidFill>
-                    <w14:schemeClr w14:val="tx1">
-                      <w14:lumMod w14:val="100000"/>
-                      <w14:lumOff w14:val="0"/>
-                    </w14:schemeClr>
-                  </w14:solidFill>
-                </w14:textFill>
-              </w:rPr>
-              <w:t xml:space="preserve"> não cadastrado,</w:t>
+              <w:t>Usuário não cadastrado,</w:t>
             </w:r>
           </w:p>
-          <w:p wp14:textId="574702F0">
+          <w:p>
             <w:pPr>
               <w:spacing w:after="0" w:line="240" w:lineRule="auto"/>
             </w:pPr>
             <w:r>
               <w:rPr>
                 <w:rFonts w:ascii="Arial" w:hAnsi="Arial" w:eastAsia="Arial" w:cs="Arial"/>
-                <w:color w:val="000000" w:themeColor="text1" w:themeTint="FF" w:themeShade="FF"/>
+                <w:color w:val="000000" w:themeColor="text1" w:themeTint="FF"/>
                 <w:sz w:val="20"/>
                 <w:szCs w:val="20"/>
-              </w:rPr>
-              <w:t>Usuário</w:t>
-            </w:r>
-            <w:r>
-              <w:rPr>
-                <w:rFonts w:ascii="Arial" w:hAnsi="Arial" w:eastAsia="Arial" w:cs="Arial"/>
-                <w:color w:val="000000" w:themeColor="text1" w:themeTint="FF" w:themeShade="FF"/>
-                <w:sz w:val="20"/>
-                <w:szCs w:val="20"/>
-              </w:rPr>
-              <w:t xml:space="preserve"> cadastrado</w:t>
+                <w14:textFill>
+                  <w14:solidFill>
+                    <w14:schemeClr w14:val="tx1">
+                      <w14:lumMod w14:val="100000"/>
+                      <w14:lumOff w14:val="0"/>
+                    </w14:schemeClr>
+                  </w14:solidFill>
+                </w14:textFill>
+              </w:rPr>
+              <w:t>Usuário cadastrado</w:t>
             </w:r>
           </w:p>
         </w:tc>
       </w:tr>
     </w:tbl>
-    <w:p xmlns:wp14="http://schemas.microsoft.com/office/word/2010/wordml" wp14:textId="4227126D">
-      <w:pPr>
-        <w:spacing w:line="257" w:lineRule="auto"/>
-      </w:pPr>
-    </w:p>
-    <w:p xmlns:wp14="http://schemas.microsoft.com/office/word/2010/wordml" wp14:textId="77777777">
+    <w:p>
+      <w:pPr>
+        <w:spacing w:line="257" w:lineRule="auto"/>
+      </w:pPr>
+    </w:p>
+    <w:p>
       <w:pPr>
         <w:spacing w:line="257" w:lineRule="auto"/>
         <w:rPr>
@@ -2138,27 +2234,37 @@
         </w:rPr>
         <w:t>Flash Food</w:t>
       </w:r>
-    </w:p>
-    <w:p xmlns:wp14="http://schemas.microsoft.com/office/word/2010/wordml" wp14:textId="479ABF5B">
-      <w:pPr>
-        <w:spacing w:line="257" w:lineRule="auto"/>
-        <w:rPr>
-          <w:rFonts w:ascii="Arial" w:hAnsi="Arial" w:eastAsia="Arial" w:cs="Arial"/>
-          <w:i w:val="1"/>
-          <w:iCs w:val="1"/>
-          <w:color w:val="000000" w:themeColor="text1" w:themeTint="FF" w:themeShade="FF"/>
+      <w:bookmarkStart w:id="0" w:name="_GoBack"/>
+      <w:bookmarkEnd w:id="0"/>
+    </w:p>
+    <w:p>
+      <w:pPr>
+        <w:spacing w:line="257" w:lineRule="auto"/>
+        <w:rPr>
+          <w:rFonts w:ascii="Arial" w:hAnsi="Arial" w:eastAsia="Arial" w:cs="Arial"/>
+          <w:i/>
+          <w:iCs/>
+          <w:color w:val="000000" w:themeColor="text1" w:themeTint="FF"/>
           <w:sz w:val="26"/>
           <w:szCs w:val="26"/>
           <w:lang w:val="pt-BR"/>
+          <w14:textFill>
+            <w14:solidFill>
+              <w14:schemeClr w14:val="tx1">
+                <w14:lumMod w14:val="100000"/>
+                <w14:lumOff w14:val="0"/>
+              </w14:schemeClr>
+            </w14:solidFill>
+          </w14:textFill>
         </w:rPr>
       </w:pPr>
       <w:r>
         <w:rPr>
           <w:rFonts w:ascii="Arial" w:hAnsi="Arial" w:eastAsia="Arial" w:cs="Arial"/>
-          <w:b w:val="1"/>
-          <w:bCs w:val="1"/>
-          <w:i w:val="1"/>
-          <w:iCs w:val="1"/>
+          <w:b/>
+          <w:bCs/>
+          <w:i/>
+          <w:iCs/>
           <w:color w:val="000000" w:themeColor="text1" w:themeTint="FF"/>
           <w:sz w:val="26"/>
           <w:szCs w:val="26"/>
@@ -2179,8 +2285,8 @@
           <w:rFonts w:ascii="Arial" w:hAnsi="Arial" w:eastAsia="Arial" w:cs="Arial"/>
           <w:b w:val="0"/>
           <w:bCs w:val="0"/>
-          <w:i w:val="1"/>
-          <w:iCs w:val="1"/>
+          <w:i/>
+          <w:iCs/>
           <w:color w:val="000000" w:themeColor="text1" w:themeTint="FF"/>
           <w:sz w:val="26"/>
           <w:szCs w:val="26"/>
@@ -2194,29 +2300,37 @@
             </w14:solidFill>
           </w14:textFill>
         </w:rPr>
-        <w:t xml:space="preserve">me tornar entregador</w:t>
+        <w:t>me tornar entregador</w:t>
       </w:r>
     </w:p>
-    <w:p xmlns:wp14="http://schemas.microsoft.com/office/word/2010/wordml" wp14:textId="77777777">
-      <w:pPr>
-        <w:spacing w:line="257" w:lineRule="auto"/>
-        <w:rPr>
-          <w:rFonts w:ascii="Arial" w:hAnsi="Arial" w:eastAsia="Arial" w:cs="Arial"/>
-          <w:i w:val="1"/>
-          <w:iCs w:val="1"/>
-          <w:color w:val="000000" w:themeColor="text1" w:themeTint="FF" w:themeShade="FF"/>
+    <w:p>
+      <w:pPr>
+        <w:spacing w:line="257" w:lineRule="auto"/>
+        <w:rPr>
+          <w:rFonts w:ascii="Arial" w:hAnsi="Arial" w:eastAsia="Arial" w:cs="Arial"/>
+          <w:i/>
+          <w:iCs/>
+          <w:color w:val="000000" w:themeColor="text1" w:themeTint="FF"/>
           <w:sz w:val="26"/>
           <w:szCs w:val="26"/>
           <w:lang w:val="pt-BR"/>
+          <w14:textFill>
+            <w14:solidFill>
+              <w14:schemeClr w14:val="tx1">
+                <w14:lumMod w14:val="100000"/>
+                <w14:lumOff w14:val="0"/>
+              </w14:schemeClr>
+            </w14:solidFill>
+          </w14:textFill>
         </w:rPr>
       </w:pPr>
       <w:r>
         <w:rPr>
           <w:rFonts w:ascii="Arial" w:hAnsi="Arial" w:eastAsia="Arial" w:cs="Arial"/>
-          <w:b w:val="1"/>
-          <w:bCs w:val="1"/>
-          <w:i w:val="1"/>
-          <w:iCs w:val="1"/>
+          <w:b/>
+          <w:bCs/>
+          <w:i/>
+          <w:iCs/>
           <w:color w:val="000000" w:themeColor="text1" w:themeTint="FF"/>
           <w:sz w:val="26"/>
           <w:szCs w:val="26"/>
@@ -2235,8 +2349,8 @@
       <w:r>
         <w:rPr>
           <w:rFonts w:ascii="Arial" w:hAnsi="Arial" w:eastAsia="Arial" w:cs="Arial"/>
-          <w:i w:val="1"/>
-          <w:iCs w:val="1"/>
+          <w:i/>
+          <w:iCs/>
           <w:color w:val="000000" w:themeColor="text1" w:themeTint="FF"/>
           <w:sz w:val="26"/>
           <w:szCs w:val="26"/>
@@ -2250,10 +2364,10 @@
             </w14:solidFill>
           </w14:textFill>
         </w:rPr>
-        <w:t xml:space="preserve">possa efetuar entregas para restaurantes cadastrados</w:t>
+        <w:t>possa efetuar entregas para restaurantes cadastrados</w:t>
       </w:r>
     </w:p>
-    <w:p xmlns:wp14="http://schemas.microsoft.com/office/word/2010/wordml" wp14:textId="77777777">
+    <w:p>
       <w:pPr>
         <w:spacing w:line="257" w:lineRule="auto"/>
         <w:rPr>
@@ -2275,12 +2389,12 @@
         </w:rPr>
       </w:pPr>
     </w:p>
-    <w:p xmlns:wp14="http://schemas.microsoft.com/office/word/2010/wordml" wp14:textId="77777777">
-      <w:pPr>
-        <w:spacing w:line="257" w:lineRule="auto"/>
-      </w:pPr>
-    </w:p>
-    <w:p xmlns:wp14="http://schemas.microsoft.com/office/word/2010/wordml" wp14:textId="77777777">
+    <w:p>
+      <w:pPr>
+        <w:spacing w:line="257" w:lineRule="auto"/>
+      </w:pPr>
+    </w:p>
+    <w:p>
       <w:pPr>
         <w:pStyle w:val="7"/>
         <w:numPr>
@@ -2329,31 +2443,33 @@
         <w:t>PROTÓTIPO</w:t>
       </w:r>
     </w:p>
-    <w:p xmlns:wp14="http://schemas.microsoft.com/office/word/2010/wordml" wp14:textId="0A9E841D">
+    <w:p>
       <w:pPr>
         <w:spacing w:line="257" w:lineRule="auto"/>
       </w:pPr>
       <w:r>
         <w:drawing>
-          <wp:inline xmlns:wp14="http://schemas.microsoft.com/office/word/2010/wordprocessingDrawing" wp14:editId="11C0C2D6" wp14:anchorId="61927557">
+          <wp:inline distT="0" distB="0" distL="114300" distR="114300">
             <wp:extent cx="1995805" cy="4319905"/>
             <wp:effectExtent l="0" t="0" r="4445" b="4445"/>
-            <wp:docPr id="1" name="Imagem 1" title=""/>
+            <wp:docPr id="1" name="Imagem 1"/>
             <wp:cNvGraphicFramePr>
-              <a:graphicFrameLocks noChangeAspect="1"/>
+              <a:graphicFrameLocks xmlns:a="http://schemas.openxmlformats.org/drawingml/2006/main" noChangeAspect="1"/>
             </wp:cNvGraphicFramePr>
-            <a:graphic>
+            <a:graphic xmlns:a="http://schemas.openxmlformats.org/drawingml/2006/main">
               <a:graphicData uri="http://schemas.openxmlformats.org/drawingml/2006/picture">
-                <pic:pic>
+                <pic:pic xmlns:pic="http://schemas.openxmlformats.org/drawingml/2006/picture">
                   <pic:nvPicPr>
-                    <pic:cNvPr id="0" name="Imagem 1"/>
-                    <pic:cNvPicPr/>
+                    <pic:cNvPr id="1" name="Imagem 1"/>
+                    <pic:cNvPicPr>
+                      <a:picLocks noChangeAspect="1"/>
+                    </pic:cNvPicPr>
                   </pic:nvPicPr>
                   <pic:blipFill>
-                    <a:blip r:embed="R5bd6512f9d3a4684">
+                    <a:blip r:embed="rId9">
                       <a:extLst>
-                        <a:ext xmlns:a="http://schemas.openxmlformats.org/drawingml/2006/main" uri="{28A0092B-C50C-407E-A947-70E740481C1C}">
-                          <a14:useLocalDpi val="0"/>
+                        <a:ext uri="{28A0092B-C50C-407E-A947-70E740481C1C}">
+                          <a14:useLocalDpi xmlns:a14="http://schemas.microsoft.com/office/drawing/2010/main" val="0"/>
                         </a:ext>
                       </a:extLst>
                     </a:blip>
@@ -2362,7 +2478,7 @@
                     </a:stretch>
                   </pic:blipFill>
                   <pic:spPr>
-                    <a:xfrm rot="0" flipH="0" flipV="0">
+                    <a:xfrm>
                       <a:off x="0" y="0"/>
                       <a:ext cx="1995805" cy="4319905"/>
                     </a:xfrm>
@@ -2384,25 +2500,27 @@
       </w:r>
       <w:r>
         <w:drawing>
-          <wp:inline xmlns:wp14="http://schemas.microsoft.com/office/word/2010/wordprocessingDrawing" wp14:editId="1EAE2D18" wp14:anchorId="68C5E800">
+          <wp:inline distT="0" distB="0" distL="114300" distR="114300">
             <wp:extent cx="1995805" cy="4319905"/>
             <wp:effectExtent l="0" t="0" r="4445" b="4445"/>
-            <wp:docPr id="4" name="Imagem 4" title=""/>
+            <wp:docPr id="4" name="Imagem 4"/>
             <wp:cNvGraphicFramePr>
-              <a:graphicFrameLocks noChangeAspect="1"/>
+              <a:graphicFrameLocks xmlns:a="http://schemas.openxmlformats.org/drawingml/2006/main" noChangeAspect="1"/>
             </wp:cNvGraphicFramePr>
-            <a:graphic>
+            <a:graphic xmlns:a="http://schemas.openxmlformats.org/drawingml/2006/main">
               <a:graphicData uri="http://schemas.openxmlformats.org/drawingml/2006/picture">
-                <pic:pic>
+                <pic:pic xmlns:pic="http://schemas.openxmlformats.org/drawingml/2006/picture">
                   <pic:nvPicPr>
-                    <pic:cNvPr id="0" name="Imagem 4"/>
-                    <pic:cNvPicPr/>
+                    <pic:cNvPr id="4" name="Imagem 4"/>
+                    <pic:cNvPicPr>
+                      <a:picLocks noChangeAspect="1"/>
+                    </pic:cNvPicPr>
                   </pic:nvPicPr>
                   <pic:blipFill>
-                    <a:blip r:embed="R4736a72bcaa5458d">
+                    <a:blip r:embed="rId10">
                       <a:extLst>
-                        <a:ext xmlns:a="http://schemas.openxmlformats.org/drawingml/2006/main" uri="{28A0092B-C50C-407E-A947-70E740481C1C}">
-                          <a14:useLocalDpi val="0"/>
+                        <a:ext uri="{28A0092B-C50C-407E-A947-70E740481C1C}">
+                          <a14:useLocalDpi xmlns:a14="http://schemas.microsoft.com/office/drawing/2010/main" val="0"/>
                         </a:ext>
                       </a:extLst>
                     </a:blip>
@@ -2411,7 +2529,7 @@
                     </a:stretch>
                   </pic:blipFill>
                   <pic:spPr>
-                    <a:xfrm rot="0" flipH="0" flipV="0">
+                    <a:xfrm>
                       <a:off x="0" y="0"/>
                       <a:ext cx="1995805" cy="4319905"/>
                     </a:xfrm>
@@ -2426,22 +2544,20 @@
         </w:drawing>
       </w:r>
     </w:p>
-    <w:p xmlns:wp14="http://schemas.microsoft.com/office/word/2010/wordml" wp14:textId="77777777">
-      <w:pPr>
-        <w:spacing w:line="257" w:lineRule="auto"/>
-      </w:pPr>
-    </w:p>
-    <w:p xmlns:wp14="http://schemas.microsoft.com/office/word/2010/wordml" wp14:textId="77777777">
-      <w:pPr>
-        <w:spacing w:line="257" w:lineRule="auto"/>
-        <w:rPr>
-          <w:lang w:val="pt-BR"/>
-        </w:rPr>
-      </w:pPr>
-      <w:bookmarkStart w:name="_GoBack" w:id="0"/>
-      <w:bookmarkEnd w:id="0"/>
-    </w:p>
-    <w:p xmlns:wp14="http://schemas.microsoft.com/office/word/2010/wordml" wp14:textId="77777777">
+    <w:p>
+      <w:pPr>
+        <w:spacing w:line="257" w:lineRule="auto"/>
+      </w:pPr>
+    </w:p>
+    <w:p>
+      <w:pPr>
+        <w:spacing w:line="257" w:lineRule="auto"/>
+        <w:rPr>
+          <w:lang w:val="pt-BR"/>
+        </w:rPr>
+      </w:pPr>
+    </w:p>
+    <w:p>
       <w:pPr>
         <w:pStyle w:val="7"/>
         <w:numPr>
@@ -2490,7 +2606,7 @@
         <w:t>ESPECIFICAÇÃO DO PROTÓTIPO</w:t>
       </w:r>
     </w:p>
-    <w:p xmlns:wp14="http://schemas.microsoft.com/office/word/2010/wordml" wp14:textId="77777777">
+    <w:p>
       <w:pPr>
         <w:spacing w:line="257" w:lineRule="auto"/>
         <w:jc w:val="both"/>
@@ -2542,7 +2658,7 @@
         <w:gridCol w:w="4508"/>
         <w:gridCol w:w="4508"/>
       </w:tblGrid>
-      <w:tr xmlns:wp14="http://schemas.microsoft.com/office/word/2010/wordml" wp14:textId="77777777">
+      <w:tr>
         <w:tblPrEx>
           <w:tblBorders>
             <w:top w:val="single" w:color="000000" w:themeColor="text1" w:sz="4" w:space="0"/>
@@ -2569,10 +2685,9 @@
               <w:right w:val="single" w:color="000000" w:themeColor="text1" w:sz="8" w:space="0"/>
             </w:tcBorders>
             <w:shd w:val="clear" w:color="auto" w:fill="D0CECE" w:themeFill="background2" w:themeFillShade="E6"/>
-            <w:tcMar/>
             <w:vAlign w:val="top"/>
           </w:tcPr>
-          <w:p wp14:textId="77777777">
+          <w:p>
             <w:pPr>
               <w:spacing w:after="0" w:line="240" w:lineRule="auto"/>
               <w:jc w:val="center"/>
@@ -2608,10 +2723,9 @@
               <w:right w:val="single" w:color="000000" w:themeColor="text1" w:sz="8" w:space="0"/>
             </w:tcBorders>
             <w:shd w:val="clear" w:color="auto" w:fill="D0CECE" w:themeFill="background2" w:themeFillShade="E6"/>
-            <w:tcMar/>
             <w:vAlign w:val="top"/>
           </w:tcPr>
-          <w:p wp14:textId="77777777">
+          <w:p>
             <w:pPr>
               <w:spacing w:after="0" w:line="240" w:lineRule="auto"/>
               <w:jc w:val="center"/>
@@ -2638,7 +2752,7 @@
           </w:p>
         </w:tc>
       </w:tr>
-      <w:tr xmlns:wp14="http://schemas.microsoft.com/office/word/2010/wordml" wp14:textId="77777777">
+      <w:tr>
         <w:tblPrEx>
           <w:tblBorders>
             <w:top w:val="single" w:color="000000" w:themeColor="text1" w:sz="4" w:space="0"/>
@@ -2664,10 +2778,9 @@
               <w:bottom w:val="single" w:color="000000" w:themeColor="text1" w:sz="8" w:space="0"/>
               <w:right w:val="single" w:color="000000" w:themeColor="text1" w:sz="8" w:space="0"/>
             </w:tcBorders>
-            <w:tcMar/>
             <w:vAlign w:val="top"/>
           </w:tcPr>
-          <w:p wp14:textId="77777777">
+          <w:p>
             <w:pPr>
               <w:spacing w:after="0" w:line="257" w:lineRule="auto"/>
             </w:pPr>
@@ -2699,35 +2812,37 @@
               <w:bottom w:val="single" w:color="000000" w:themeColor="text1" w:sz="8" w:space="0"/>
               <w:right w:val="single" w:color="000000" w:themeColor="text1" w:sz="8" w:space="0"/>
             </w:tcBorders>
-            <w:tcMar/>
             <w:vAlign w:val="top"/>
           </w:tcPr>
-          <w:p wp14:textId="77777777">
+          <w:p>
             <w:pPr>
               <w:spacing w:after="0" w:line="240" w:lineRule="auto"/>
               <w:rPr>
                 <w:rFonts w:ascii="Arial" w:hAnsi="Arial" w:eastAsia="Arial" w:cs="Arial"/>
-                <w:color w:val="000000" w:themeColor="text1" w:themeTint="FF" w:themeShade="FF"/>
+                <w:color w:val="000000" w:themeColor="text1" w:themeTint="FF"/>
                 <w:sz w:val="20"/>
                 <w:szCs w:val="20"/>
+                <w14:textFill>
+                  <w14:solidFill>
+                    <w14:schemeClr w14:val="tx1">
+                      <w14:lumMod w14:val="100000"/>
+                      <w14:lumOff w14:val="0"/>
+                    </w14:schemeClr>
+                  </w14:solidFill>
+                </w14:textFill>
               </w:rPr>
             </w:pPr>
           </w:p>
         </w:tc>
       </w:tr>
     </w:tbl>
-    <w:p xmlns:wp14="http://schemas.microsoft.com/office/word/2010/wordml" wp14:textId="01ED9EDB">
-      <w:pPr>
-        <w:pStyle w:val="1"/>
-        <w:spacing w:line="257" w:lineRule="auto"/>
-      </w:pPr>
-    </w:p>
-    <w:p>
-      <w:pPr>
-        <w:pStyle w:val="1"/>
-      </w:pPr>
-    </w:p>
-    <w:p xmlns:wp14="http://schemas.microsoft.com/office/word/2010/wordml" wp14:textId="77777777">
+    <w:p>
+      <w:pPr>
+        <w:spacing w:line="257" w:lineRule="auto"/>
+      </w:pPr>
+    </w:p>
+    <w:p/>
+    <w:p>
       <w:pPr>
         <w:pStyle w:val="7"/>
         <w:numPr>
@@ -2776,7 +2891,7 @@
         <w:t>SISTEMAS E/OU ESTÓRIAS IMPACTADAS E/OU RELACIONADAS</w:t>
       </w:r>
     </w:p>
-    <w:p xmlns:wp14="http://schemas.microsoft.com/office/word/2010/wordml" wp14:textId="77777777">
+    <w:p>
       <w:pPr>
         <w:spacing w:line="257" w:lineRule="auto"/>
         <w:jc w:val="both"/>
@@ -2803,7 +2918,7 @@
         <w:t xml:space="preserve"> </w:t>
       </w:r>
     </w:p>
-    <w:p xmlns:wp14="http://schemas.microsoft.com/office/word/2010/wordml" wp14:textId="77777777">
+    <w:p>
       <w:pPr>
         <w:pStyle w:val="7"/>
         <w:numPr>
@@ -2811,8 +2926,10 @@
           <w:numId w:val="2"/>
         </w:numPr>
         <w:spacing w:line="257" w:lineRule="auto"/>
-        <w:rPr>
-          <w:rFonts w:ascii="Calibri" w:hAnsi="Calibri" w:eastAsia="Calibri" w:cs="Calibri" w:asciiTheme="minorAscii" w:hAnsiTheme="minorAscii" w:eastAsiaTheme="minorAscii" w:cstheme="minorAscii"/>
+      </w:pPr>
+      <w:r>
+        <w:rPr>
+          <w:rFonts w:ascii="Arial" w:hAnsi="Arial" w:eastAsia="Arial" w:cs="Arial"/>
           <w:color w:val="000000" w:themeColor="text1" w:themeTint="FF"/>
           <w:sz w:val="24"/>
           <w:szCs w:val="24"/>
@@ -2826,6 +2943,28 @@
             </w14:solidFill>
           </w14:textFill>
         </w:rPr>
+        <w:t>Eu_Usuário_Criando_Conta</w:t>
+      </w:r>
+    </w:p>
+    <w:p>
+      <w:pPr>
+        <w:pStyle w:val="7"/>
+        <w:numPr>
+          <w:ilvl w:val="0"/>
+          <w:numId w:val="0"/>
+        </w:numPr>
+        <w:spacing w:line="257" w:lineRule="auto"/>
+        <w:ind w:left="360" w:leftChars="0"/>
+      </w:pPr>
+    </w:p>
+    <w:p>
+      <w:pPr>
+        <w:pStyle w:val="7"/>
+        <w:numPr>
+          <w:ilvl w:val="0"/>
+          <w:numId w:val="2"/>
+        </w:numPr>
+        <w:spacing w:line="257" w:lineRule="auto"/>
       </w:pPr>
       <w:r>
         <w:rPr>
@@ -2843,16 +2982,11 @@
             </w14:solidFill>
           </w14:textFill>
         </w:rPr>
-        <w:t>Eu_Usuário_Criando_Conta</w:t>
+        <w:t>Eu_Usuário_</w:t>
       </w:r>
-    </w:p>
-    <w:p xmlns:wp14="http://schemas.microsoft.com/office/word/2010/wordml" wp14:textId="77777777">
-      <w:pPr>
-        <w:spacing w:line="257" w:lineRule="auto"/>
-      </w:pPr>
       <w:r>
         <w:rPr>
-          <w:rFonts w:ascii="Arial" w:hAnsi="Arial" w:eastAsia="Arial" w:cs="Arial"/>
+          <w:rFonts w:hint="default" w:ascii="Arial" w:hAnsi="Arial" w:eastAsia="Arial" w:cs="Arial"/>
           <w:color w:val="000000" w:themeColor="text1" w:themeTint="FF"/>
           <w:sz w:val="24"/>
           <w:szCs w:val="24"/>
@@ -2866,10 +3000,58 @@
             </w14:solidFill>
           </w14:textFill>
         </w:rPr>
-        <w:t xml:space="preserve"> </w:t>
+        <w:t>Efetuando_</w:t>
       </w:r>
-    </w:p>
-    <w:p xmlns:wp14="http://schemas.microsoft.com/office/word/2010/wordml" wp14:textId="77777777">
+      <w:r>
+        <w:rPr>
+          <w:rFonts w:ascii="Arial" w:hAnsi="Arial" w:eastAsia="Arial" w:cs="Arial"/>
+          <w:i w:val="0"/>
+          <w:iCs w:val="0"/>
+          <w:caps w:val="0"/>
+          <w:color w:val="000000"/>
+          <w:spacing w:val="0"/>
+          <w:sz w:val="24"/>
+          <w:szCs w:val="24"/>
+          <w:vertAlign w:val="baseline"/>
+          <w:lang w:val="pt-BR"/>
+        </w:rPr>
+        <w:t>Autenticação</w:t>
+      </w:r>
+    </w:p>
+    <w:p>
+      <w:pPr>
+        <w:pStyle w:val="7"/>
+        <w:numPr>
+          <w:ilvl w:val="0"/>
+          <w:numId w:val="0"/>
+        </w:numPr>
+        <w:spacing w:line="257" w:lineRule="auto"/>
+        <w:ind w:left="360" w:leftChars="0"/>
+      </w:pPr>
+    </w:p>
+    <w:p>
+      <w:pPr>
+        <w:pStyle w:val="7"/>
+        <w:numPr>
+          <w:ilvl w:val="0"/>
+          <w:numId w:val="0"/>
+        </w:numPr>
+        <w:spacing w:after="160" w:line="257" w:lineRule="auto"/>
+        <w:contextualSpacing/>
+      </w:pPr>
+    </w:p>
+    <w:p>
+      <w:pPr>
+        <w:pStyle w:val="7"/>
+        <w:numPr>
+          <w:ilvl w:val="0"/>
+          <w:numId w:val="0"/>
+        </w:numPr>
+        <w:spacing w:after="160" w:line="257" w:lineRule="auto"/>
+        <w:contextualSpacing/>
+      </w:pPr>
+    </w:p>
+    <w:p>
       <w:pPr>
         <w:pStyle w:val="7"/>
         <w:numPr>
@@ -2878,10 +3060,10 @@
         </w:numPr>
         <w:spacing w:line="257" w:lineRule="auto"/>
         <w:rPr>
-          <w:rFonts w:ascii="Calibri" w:hAnsi="Calibri" w:eastAsia="Calibri" w:cs="Calibri" w:asciiTheme="minorAscii" w:hAnsiTheme="minorAscii" w:eastAsiaTheme="minorAscii" w:cstheme="minorAscii"/>
-          <w:b w:val="1"/>
-          <w:bCs w:val="1"/>
-          <w:smallCaps w:val="1"/>
+          <w:rFonts w:asciiTheme="minorAscii" w:hAnsiTheme="minorAscii" w:eastAsiaTheme="minorAscii" w:cstheme="minorAscii"/>
+          <w:b/>
+          <w:bCs/>
+          <w:smallCaps/>
           <w:color w:val="000000" w:themeColor="text1" w:themeTint="FF"/>
           <w:sz w:val="24"/>
           <w:szCs w:val="24"/>
@@ -2899,9 +3081,9 @@
       <w:r>
         <w:rPr>
           <w:rFonts w:ascii="Arial" w:hAnsi="Arial" w:eastAsia="Arial" w:cs="Arial"/>
-          <w:b w:val="1"/>
-          <w:bCs w:val="1"/>
-          <w:smallCaps w:val="1"/>
+          <w:b/>
+          <w:bCs/>
+          <w:smallCaps/>
           <w:color w:val="000000" w:themeColor="text1" w:themeTint="FF"/>
           <w:sz w:val="24"/>
           <w:szCs w:val="24"/>
@@ -2918,16 +3100,15 @@
         <w:t>CRITÉRIOS DE ACEITE</w:t>
       </w:r>
     </w:p>
-    <w:p xmlns:wp14="http://schemas.microsoft.com/office/word/2010/wordml" wp14:textId="2BD4EC37">
-      <w:pPr>
-        <w:pStyle w:val="1"/>
+    <w:p>
+      <w:pPr>
         <w:spacing w:line="257" w:lineRule="auto"/>
         <w:ind w:left="0"/>
         <w:rPr>
-          <w:rFonts w:ascii="Calibri" w:hAnsi="Calibri" w:eastAsia="Calibri" w:cs="Calibri" w:asciiTheme="minorAscii" w:hAnsiTheme="minorAscii" w:eastAsiaTheme="minorAscii" w:cstheme="minorAscii"/>
-          <w:b w:val="1"/>
-          <w:bCs w:val="1"/>
-          <w:smallCaps w:val="1"/>
+          <w:rFonts w:asciiTheme="minorAscii" w:hAnsiTheme="minorAscii" w:eastAsiaTheme="minorAscii" w:cstheme="minorAscii"/>
+          <w:b/>
+          <w:bCs/>
+          <w:smallCaps/>
           <w:color w:val="000000" w:themeColor="text1" w:themeTint="FF"/>
           <w:sz w:val="24"/>
           <w:szCs w:val="24"/>
@@ -2949,29 +3130,51 @@
         <w:tblW w:w="0" w:type="auto"/>
         <w:tblInd w:w="0" w:type="dxa"/>
         <w:tblBorders>
-          <w:top w:val="single" w:color="000000" w:themeColor="text1" w:sz="4"/>
-          <w:left w:val="single" w:color="000000" w:themeColor="text1" w:sz="4"/>
-          <w:bottom w:val="single" w:color="000000" w:themeColor="text1" w:sz="4"/>
-          <w:right w:val="single" w:color="000000" w:themeColor="text1" w:sz="4"/>
-          <w:insideH w:val="single" w:color="000000" w:themeColor="text1" w:sz="4"/>
-          <w:insideV w:val="single" w:color="000000" w:themeColor="text1" w:sz="4"/>
+          <w:top w:val="single" w:color="000000" w:themeColor="text1" w:sz="4" w:space="0"/>
+          <w:left w:val="single" w:color="000000" w:themeColor="text1" w:sz="4" w:space="0"/>
+          <w:bottom w:val="single" w:color="000000" w:themeColor="text1" w:sz="4" w:space="0"/>
+          <w:right w:val="single" w:color="000000" w:themeColor="text1" w:sz="4" w:space="0"/>
+          <w:insideH w:val="single" w:color="000000" w:themeColor="text1" w:sz="4" w:space="0"/>
+          <w:insideV w:val="single" w:color="000000" w:themeColor="text1" w:sz="4" w:space="0"/>
         </w:tblBorders>
+        <w:tblLayout w:type="autofit"/>
+        <w:tblCellMar>
+          <w:top w:w="0" w:type="dxa"/>
+          <w:left w:w="108" w:type="dxa"/>
+          <w:bottom w:w="0" w:type="dxa"/>
+          <w:right w:w="108" w:type="dxa"/>
+        </w:tblCellMar>
       </w:tblPr>
       <w:tblGrid>
         <w:gridCol w:w="4508"/>
         <w:gridCol w:w="4508"/>
       </w:tblGrid>
       <w:tr>
+        <w:tblPrEx>
+          <w:tblBorders>
+            <w:top w:val="single" w:color="000000" w:themeColor="text1" w:sz="4" w:space="0"/>
+            <w:left w:val="single" w:color="000000" w:themeColor="text1" w:sz="4" w:space="0"/>
+            <w:bottom w:val="single" w:color="000000" w:themeColor="text1" w:sz="4" w:space="0"/>
+            <w:right w:val="single" w:color="000000" w:themeColor="text1" w:sz="4" w:space="0"/>
+            <w:insideH w:val="single" w:color="000000" w:themeColor="text1" w:sz="4" w:space="0"/>
+            <w:insideV w:val="single" w:color="000000" w:themeColor="text1" w:sz="4" w:space="0"/>
+          </w:tblBorders>
+          <w:tblCellMar>
+            <w:top w:w="0" w:type="dxa"/>
+            <w:left w:w="108" w:type="dxa"/>
+            <w:bottom w:w="0" w:type="dxa"/>
+            <w:right w:w="108" w:type="dxa"/>
+          </w:tblCellMar>
+        </w:tblPrEx>
         <w:tc>
           <w:tcPr>
             <w:tcW w:w="4508" w:type="dxa"/>
             <w:tcBorders>
-              <w:top w:val="single" w:color="000000" w:themeColor="text1" w:sz="8"/>
-              <w:left w:val="single" w:color="000000" w:themeColor="text1" w:sz="8"/>
-              <w:bottom w:val="single" w:color="000000" w:themeColor="text1" w:sz="8"/>
-              <w:right w:val="single" w:color="000000" w:themeColor="text1" w:sz="8"/>
+              <w:top w:val="single" w:color="000000" w:themeColor="text1" w:sz="8" w:space="0"/>
+              <w:left w:val="single" w:color="000000" w:themeColor="text1" w:sz="8" w:space="0"/>
+              <w:bottom w:val="single" w:color="000000" w:themeColor="text1" w:sz="8" w:space="0"/>
+              <w:right w:val="single" w:color="000000" w:themeColor="text1" w:sz="8" w:space="0"/>
             </w:tcBorders>
-            <w:tcMar/>
             <w:vAlign w:val="top"/>
           </w:tcPr>
           <w:p>
@@ -2981,11 +3184,19 @@
             <w:r>
               <w:rPr>
                 <w:rFonts w:ascii="Times New Roman" w:hAnsi="Times New Roman" w:eastAsia="Times New Roman" w:cs="Times New Roman"/>
-                <w:b w:val="1"/>
-                <w:bCs w:val="1"/>
-                <w:color w:val="000000" w:themeColor="text1" w:themeTint="FF" w:themeShade="FF"/>
-                <w:sz w:val="24"/>
-                <w:szCs w:val="24"/>
+                <w:b/>
+                <w:bCs/>
+                <w:color w:val="000000" w:themeColor="text1" w:themeTint="FF"/>
+                <w:sz w:val="24"/>
+                <w:szCs w:val="24"/>
+                <w14:textFill>
+                  <w14:solidFill>
+                    <w14:schemeClr w14:val="tx1">
+                      <w14:lumMod w14:val="100000"/>
+                      <w14:lumOff w14:val="0"/>
+                    </w14:schemeClr>
+                  </w14:solidFill>
+                </w14:textFill>
               </w:rPr>
               <w:t>Cenário 01</w:t>
             </w:r>
@@ -2995,12 +3206,11 @@
           <w:tcPr>
             <w:tcW w:w="4508" w:type="dxa"/>
             <w:tcBorders>
-              <w:top w:val="single" w:color="000000" w:themeColor="text1" w:sz="8"/>
-              <w:left w:val="single" w:color="000000" w:themeColor="text1" w:sz="8"/>
-              <w:bottom w:val="single" w:color="000000" w:themeColor="text1" w:sz="8"/>
-              <w:right w:val="single" w:color="000000" w:themeColor="text1" w:sz="8"/>
+              <w:top w:val="single" w:color="000000" w:themeColor="text1" w:sz="8" w:space="0"/>
+              <w:left w:val="single" w:color="000000" w:themeColor="text1" w:sz="8" w:space="0"/>
+              <w:bottom w:val="single" w:color="000000" w:themeColor="text1" w:sz="8" w:space="0"/>
+              <w:right w:val="single" w:color="000000" w:themeColor="text1" w:sz="8" w:space="0"/>
             </w:tcBorders>
-            <w:tcMar/>
             <w:vAlign w:val="top"/>
           </w:tcPr>
           <w:p>
@@ -3010,11 +3220,19 @@
             <w:r>
               <w:rPr>
                 <w:rFonts w:ascii="Times New Roman" w:hAnsi="Times New Roman" w:eastAsia="Times New Roman" w:cs="Times New Roman"/>
-                <w:b w:val="1"/>
-                <w:bCs w:val="1"/>
-                <w:color w:val="000000" w:themeColor="text1" w:themeTint="FF" w:themeShade="FF"/>
-                <w:sz w:val="24"/>
-                <w:szCs w:val="24"/>
+                <w:b/>
+                <w:bCs/>
+                <w:color w:val="000000" w:themeColor="text1" w:themeTint="FF"/>
+                <w:sz w:val="24"/>
+                <w:szCs w:val="24"/>
+                <w14:textFill>
+                  <w14:solidFill>
+                    <w14:schemeClr w14:val="tx1">
+                      <w14:lumMod w14:val="100000"/>
+                      <w14:lumOff w14:val="0"/>
+                    </w14:schemeClr>
+                  </w14:solidFill>
+                </w14:textFill>
               </w:rPr>
               <w:t>Usuário cadastrado e autenticado</w:t>
             </w:r>
@@ -3022,16 +3240,31 @@
         </w:tc>
       </w:tr>
       <w:tr>
+        <w:tblPrEx>
+          <w:tblBorders>
+            <w:top w:val="single" w:color="000000" w:themeColor="text1" w:sz="4" w:space="0"/>
+            <w:left w:val="single" w:color="000000" w:themeColor="text1" w:sz="4" w:space="0"/>
+            <w:bottom w:val="single" w:color="000000" w:themeColor="text1" w:sz="4" w:space="0"/>
+            <w:right w:val="single" w:color="000000" w:themeColor="text1" w:sz="4" w:space="0"/>
+            <w:insideH w:val="single" w:color="000000" w:themeColor="text1" w:sz="4" w:space="0"/>
+            <w:insideV w:val="single" w:color="000000" w:themeColor="text1" w:sz="4" w:space="0"/>
+          </w:tblBorders>
+          <w:tblCellMar>
+            <w:top w:w="0" w:type="dxa"/>
+            <w:left w:w="108" w:type="dxa"/>
+            <w:bottom w:w="0" w:type="dxa"/>
+            <w:right w:w="108" w:type="dxa"/>
+          </w:tblCellMar>
+        </w:tblPrEx>
         <w:tc>
           <w:tcPr>
             <w:tcW w:w="4508" w:type="dxa"/>
             <w:tcBorders>
-              <w:top w:val="single" w:color="000000" w:themeColor="text1" w:sz="8"/>
-              <w:left w:val="single" w:color="000000" w:themeColor="text1" w:sz="8"/>
-              <w:bottom w:val="single" w:color="000000" w:themeColor="text1" w:sz="8"/>
-              <w:right w:val="single" w:color="000000" w:themeColor="text1" w:sz="8"/>
+              <w:top w:val="single" w:color="000000" w:themeColor="text1" w:sz="8" w:space="0"/>
+              <w:left w:val="single" w:color="000000" w:themeColor="text1" w:sz="8" w:space="0"/>
+              <w:bottom w:val="single" w:color="000000" w:themeColor="text1" w:sz="8" w:space="0"/>
+              <w:right w:val="single" w:color="000000" w:themeColor="text1" w:sz="8" w:space="0"/>
             </w:tcBorders>
-            <w:tcMar/>
             <w:vAlign w:val="top"/>
           </w:tcPr>
           <w:p>
@@ -3041,9 +3274,17 @@
             <w:r>
               <w:rPr>
                 <w:rFonts w:ascii="Times New Roman" w:hAnsi="Times New Roman" w:eastAsia="Times New Roman" w:cs="Times New Roman"/>
-                <w:color w:val="000000" w:themeColor="text1" w:themeTint="FF" w:themeShade="FF"/>
-                <w:sz w:val="24"/>
-                <w:szCs w:val="24"/>
+                <w:color w:val="000000" w:themeColor="text1" w:themeTint="FF"/>
+                <w:sz w:val="24"/>
+                <w:szCs w:val="24"/>
+                <w14:textFill>
+                  <w14:solidFill>
+                    <w14:schemeClr w14:val="tx1">
+                      <w14:lumMod w14:val="100000"/>
+                      <w14:lumOff w14:val="0"/>
+                    </w14:schemeClr>
+                  </w14:solidFill>
+                </w14:textFill>
               </w:rPr>
               <w:t>Descrição</w:t>
             </w:r>
@@ -3053,12 +3294,11 @@
           <w:tcPr>
             <w:tcW w:w="4508" w:type="dxa"/>
             <w:tcBorders>
-              <w:top w:val="single" w:color="000000" w:themeColor="text1" w:sz="8"/>
-              <w:left w:val="single" w:color="000000" w:themeColor="text1" w:sz="8"/>
-              <w:bottom w:val="single" w:color="000000" w:themeColor="text1" w:sz="8"/>
-              <w:right w:val="single" w:color="000000" w:themeColor="text1" w:sz="8"/>
+              <w:top w:val="single" w:color="000000" w:themeColor="text1" w:sz="8" w:space="0"/>
+              <w:left w:val="single" w:color="000000" w:themeColor="text1" w:sz="8" w:space="0"/>
+              <w:bottom w:val="single" w:color="000000" w:themeColor="text1" w:sz="8" w:space="0"/>
+              <w:right w:val="single" w:color="000000" w:themeColor="text1" w:sz="8" w:space="0"/>
             </w:tcBorders>
-            <w:tcMar/>
             <w:vAlign w:val="top"/>
           </w:tcPr>
           <w:p>
@@ -3068,20 +3308,36 @@
             <w:r>
               <w:rPr>
                 <w:rFonts w:ascii="Times New Roman" w:hAnsi="Times New Roman" w:eastAsia="Times New Roman" w:cs="Times New Roman"/>
-                <w:b w:val="1"/>
-                <w:bCs w:val="1"/>
-                <w:color w:val="000000" w:themeColor="text1" w:themeTint="FF" w:themeShade="FF"/>
-                <w:sz w:val="24"/>
-                <w:szCs w:val="24"/>
+                <w:b/>
+                <w:bCs/>
+                <w:color w:val="000000" w:themeColor="text1" w:themeTint="FF"/>
+                <w:sz w:val="24"/>
+                <w:szCs w:val="24"/>
+                <w14:textFill>
+                  <w14:solidFill>
+                    <w14:schemeClr w14:val="tx1">
+                      <w14:lumMod w14:val="100000"/>
+                      <w14:lumOff w14:val="0"/>
+                    </w14:schemeClr>
+                  </w14:solidFill>
+                </w14:textFill>
               </w:rPr>
               <w:t xml:space="preserve">Dado </w:t>
             </w:r>
             <w:r>
               <w:rPr>
                 <w:rFonts w:ascii="Times New Roman" w:hAnsi="Times New Roman" w:eastAsia="Times New Roman" w:cs="Times New Roman"/>
-                <w:color w:val="000000" w:themeColor="text1" w:themeTint="FF" w:themeShade="FF"/>
-                <w:sz w:val="24"/>
-                <w:szCs w:val="24"/>
+                <w:color w:val="000000" w:themeColor="text1" w:themeTint="FF"/>
+                <w:sz w:val="24"/>
+                <w:szCs w:val="24"/>
+                <w14:textFill>
+                  <w14:solidFill>
+                    <w14:schemeClr w14:val="tx1">
+                      <w14:lumMod w14:val="100000"/>
+                      <w14:lumOff w14:val="0"/>
+                    </w14:schemeClr>
+                  </w14:solidFill>
+                </w14:textFill>
               </w:rPr>
               <w:t xml:space="preserve">que o usuário está autenticado </w:t>
             </w:r>
@@ -3093,20 +3349,36 @@
             <w:r>
               <w:rPr>
                 <w:rFonts w:ascii="Times New Roman" w:hAnsi="Times New Roman" w:eastAsia="Times New Roman" w:cs="Times New Roman"/>
-                <w:b w:val="1"/>
-                <w:bCs w:val="1"/>
-                <w:color w:val="000000" w:themeColor="text1" w:themeTint="FF" w:themeShade="FF"/>
-                <w:sz w:val="24"/>
-                <w:szCs w:val="24"/>
+                <w:b/>
+                <w:bCs/>
+                <w:color w:val="000000" w:themeColor="text1" w:themeTint="FF"/>
+                <w:sz w:val="24"/>
+                <w:szCs w:val="24"/>
+                <w14:textFill>
+                  <w14:solidFill>
+                    <w14:schemeClr w14:val="tx1">
+                      <w14:lumMod w14:val="100000"/>
+                      <w14:lumOff w14:val="0"/>
+                    </w14:schemeClr>
+                  </w14:solidFill>
+                </w14:textFill>
               </w:rPr>
               <w:t xml:space="preserve">Quando </w:t>
             </w:r>
             <w:r>
               <w:rPr>
                 <w:rFonts w:ascii="Times New Roman" w:hAnsi="Times New Roman" w:eastAsia="Times New Roman" w:cs="Times New Roman"/>
-                <w:color w:val="000000" w:themeColor="text1" w:themeTint="FF" w:themeShade="FF"/>
-                <w:sz w:val="24"/>
-                <w:szCs w:val="24"/>
+                <w:color w:val="000000" w:themeColor="text1" w:themeTint="FF"/>
+                <w:sz w:val="24"/>
+                <w:szCs w:val="24"/>
+                <w14:textFill>
+                  <w14:solidFill>
+                    <w14:schemeClr w14:val="tx1">
+                      <w14:lumMod w14:val="100000"/>
+                      <w14:lumOff w14:val="0"/>
+                    </w14:schemeClr>
+                  </w14:solidFill>
+                </w14:textFill>
               </w:rPr>
               <w:t xml:space="preserve">em página inicial </w:t>
             </w:r>
@@ -3116,28 +3388,52 @@
               <w:spacing w:after="0" w:line="240" w:lineRule="auto"/>
               <w:rPr>
                 <w:rFonts w:ascii="Times New Roman" w:hAnsi="Times New Roman" w:eastAsia="Times New Roman" w:cs="Times New Roman"/>
-                <w:color w:val="000000" w:themeColor="text1" w:themeTint="FF" w:themeShade="FF"/>
-                <w:sz w:val="24"/>
-                <w:szCs w:val="24"/>
+                <w:color w:val="000000" w:themeColor="text1" w:themeTint="FF"/>
+                <w:sz w:val="24"/>
+                <w:szCs w:val="24"/>
+                <w14:textFill>
+                  <w14:solidFill>
+                    <w14:schemeClr w14:val="tx1">
+                      <w14:lumMod w14:val="100000"/>
+                      <w14:lumOff w14:val="0"/>
+                    </w14:schemeClr>
+                  </w14:solidFill>
+                </w14:textFill>
               </w:rPr>
             </w:pPr>
             <w:r>
               <w:rPr>
                 <w:rFonts w:ascii="Times New Roman" w:hAnsi="Times New Roman" w:eastAsia="Times New Roman" w:cs="Times New Roman"/>
-                <w:b w:val="1"/>
-                <w:bCs w:val="1"/>
-                <w:color w:val="000000" w:themeColor="text1" w:themeTint="FF" w:themeShade="FF"/>
-                <w:sz w:val="24"/>
-                <w:szCs w:val="24"/>
+                <w:b/>
+                <w:bCs/>
+                <w:color w:val="000000" w:themeColor="text1" w:themeTint="FF"/>
+                <w:sz w:val="24"/>
+                <w:szCs w:val="24"/>
+                <w14:textFill>
+                  <w14:solidFill>
+                    <w14:schemeClr w14:val="tx1">
+                      <w14:lumMod w14:val="100000"/>
+                      <w14:lumOff w14:val="0"/>
+                    </w14:schemeClr>
+                  </w14:solidFill>
+                </w14:textFill>
               </w:rPr>
               <w:t xml:space="preserve">Então </w:t>
             </w:r>
             <w:r>
               <w:rPr>
                 <w:rFonts w:ascii="Times New Roman" w:hAnsi="Times New Roman" w:eastAsia="Times New Roman" w:cs="Times New Roman"/>
-                <w:color w:val="000000" w:themeColor="text1" w:themeTint="FF" w:themeShade="FF"/>
-                <w:sz w:val="24"/>
-                <w:szCs w:val="24"/>
+                <w:color w:val="000000" w:themeColor="text1" w:themeTint="FF"/>
+                <w:sz w:val="24"/>
+                <w:szCs w:val="24"/>
+                <w14:textFill>
+                  <w14:solidFill>
+                    <w14:schemeClr w14:val="tx1">
+                      <w14:lumMod w14:val="100000"/>
+                      <w14:lumOff w14:val="0"/>
+                    </w14:schemeClr>
+                  </w14:solidFill>
+                </w14:textFill>
               </w:rPr>
               <w:t>clicar em "Trabalhe Conosco"</w:t>
             </w:r>
@@ -3147,28 +3443,52 @@
               <w:spacing w:after="0" w:line="240" w:lineRule="auto"/>
               <w:rPr>
                 <w:rFonts w:ascii="Times New Roman" w:hAnsi="Times New Roman" w:eastAsia="Times New Roman" w:cs="Times New Roman"/>
-                <w:color w:val="000000" w:themeColor="text1" w:themeTint="FF" w:themeShade="FF"/>
-                <w:sz w:val="24"/>
-                <w:szCs w:val="24"/>
+                <w:color w:val="000000" w:themeColor="text1" w:themeTint="FF"/>
+                <w:sz w:val="24"/>
+                <w:szCs w:val="24"/>
+                <w14:textFill>
+                  <w14:solidFill>
+                    <w14:schemeClr w14:val="tx1">
+                      <w14:lumMod w14:val="100000"/>
+                      <w14:lumOff w14:val="0"/>
+                    </w14:schemeClr>
+                  </w14:solidFill>
+                </w14:textFill>
               </w:rPr>
             </w:pPr>
             <w:r>
               <w:rPr>
                 <w:rFonts w:ascii="Times New Roman" w:hAnsi="Times New Roman" w:eastAsia="Times New Roman" w:cs="Times New Roman"/>
-                <w:b w:val="1"/>
-                <w:bCs w:val="1"/>
-                <w:color w:val="000000" w:themeColor="text1" w:themeTint="FF" w:themeShade="FF"/>
-                <w:sz w:val="24"/>
-                <w:szCs w:val="24"/>
+                <w:b/>
+                <w:bCs/>
+                <w:color w:val="000000" w:themeColor="text1" w:themeTint="FF"/>
+                <w:sz w:val="24"/>
+                <w:szCs w:val="24"/>
+                <w14:textFill>
+                  <w14:solidFill>
+                    <w14:schemeClr w14:val="tx1">
+                      <w14:lumMod w14:val="100000"/>
+                      <w14:lumOff w14:val="0"/>
+                    </w14:schemeClr>
+                  </w14:solidFill>
+                </w14:textFill>
               </w:rPr>
               <w:t xml:space="preserve">Então </w:t>
             </w:r>
             <w:r>
               <w:rPr>
                 <w:rFonts w:ascii="Times New Roman" w:hAnsi="Times New Roman" w:eastAsia="Times New Roman" w:cs="Times New Roman"/>
-                <w:color w:val="000000" w:themeColor="text1" w:themeTint="FF" w:themeShade="FF"/>
-                <w:sz w:val="24"/>
-                <w:szCs w:val="24"/>
+                <w:color w:val="000000" w:themeColor="text1" w:themeTint="FF"/>
+                <w:sz w:val="24"/>
+                <w:szCs w:val="24"/>
+                <w14:textFill>
+                  <w14:solidFill>
+                    <w14:schemeClr w14:val="tx1">
+                      <w14:lumMod w14:val="100000"/>
+                      <w14:lumOff w14:val="0"/>
+                    </w14:schemeClr>
+                  </w14:solidFill>
+                </w14:textFill>
               </w:rPr>
               <w:t>clicar em “Entregador"</w:t>
             </w:r>
@@ -3180,20 +3500,36 @@
             <w:r>
               <w:rPr>
                 <w:rFonts w:ascii="Times New Roman" w:hAnsi="Times New Roman" w:eastAsia="Times New Roman" w:cs="Times New Roman"/>
-                <w:b w:val="1"/>
-                <w:bCs w:val="1"/>
-                <w:color w:val="000000" w:themeColor="text1" w:themeTint="FF" w:themeShade="FF"/>
-                <w:sz w:val="24"/>
-                <w:szCs w:val="24"/>
+                <w:b/>
+                <w:bCs/>
+                <w:color w:val="000000" w:themeColor="text1" w:themeTint="FF"/>
+                <w:sz w:val="24"/>
+                <w:szCs w:val="24"/>
+                <w14:textFill>
+                  <w14:solidFill>
+                    <w14:schemeClr w14:val="tx1">
+                      <w14:lumMod w14:val="100000"/>
+                      <w14:lumOff w14:val="0"/>
+                    </w14:schemeClr>
+                  </w14:solidFill>
+                </w14:textFill>
               </w:rPr>
               <w:t xml:space="preserve">Então </w:t>
             </w:r>
             <w:r>
               <w:rPr>
                 <w:rFonts w:ascii="Times New Roman" w:hAnsi="Times New Roman" w:eastAsia="Times New Roman" w:cs="Times New Roman"/>
-                <w:color w:val="000000" w:themeColor="text1" w:themeTint="FF" w:themeShade="FF"/>
-                <w:sz w:val="24"/>
-                <w:szCs w:val="24"/>
+                <w:color w:val="000000" w:themeColor="text1" w:themeTint="FF"/>
+                <w:sz w:val="24"/>
+                <w:szCs w:val="24"/>
+                <w14:textFill>
+                  <w14:solidFill>
+                    <w14:schemeClr w14:val="tx1">
+                      <w14:lumMod w14:val="100000"/>
+                      <w14:lumOff w14:val="0"/>
+                    </w14:schemeClr>
+                  </w14:solidFill>
+                </w14:textFill>
               </w:rPr>
               <w:t>preencher os dados</w:t>
             </w:r>
@@ -3203,19 +3539,35 @@
               <w:spacing w:after="0" w:line="240" w:lineRule="auto"/>
               <w:rPr>
                 <w:rFonts w:ascii="Times New Roman" w:hAnsi="Times New Roman" w:eastAsia="Times New Roman" w:cs="Times New Roman"/>
-                <w:color w:val="000000" w:themeColor="text1" w:themeTint="FF" w:themeShade="FF"/>
-                <w:sz w:val="24"/>
-                <w:szCs w:val="24"/>
+                <w:color w:val="000000" w:themeColor="text1" w:themeTint="FF"/>
+                <w:sz w:val="24"/>
+                <w:szCs w:val="24"/>
+                <w14:textFill>
+                  <w14:solidFill>
+                    <w14:schemeClr w14:val="tx1">
+                      <w14:lumMod w14:val="100000"/>
+                      <w14:lumOff w14:val="0"/>
+                    </w14:schemeClr>
+                  </w14:solidFill>
+                </w14:textFill>
               </w:rPr>
             </w:pPr>
             <w:r>
               <w:rPr>
                 <w:rFonts w:ascii="Times New Roman" w:hAnsi="Times New Roman" w:eastAsia="Times New Roman" w:cs="Times New Roman"/>
-                <w:b w:val="1"/>
-                <w:bCs w:val="1"/>
-                <w:color w:val="000000" w:themeColor="text1" w:themeTint="FF" w:themeShade="FF"/>
-                <w:sz w:val="24"/>
-                <w:szCs w:val="24"/>
+                <w:b/>
+                <w:bCs/>
+                <w:color w:val="000000" w:themeColor="text1" w:themeTint="FF"/>
+                <w:sz w:val="24"/>
+                <w:szCs w:val="24"/>
+                <w14:textFill>
+                  <w14:solidFill>
+                    <w14:schemeClr w14:val="tx1">
+                      <w14:lumMod w14:val="100000"/>
+                      <w14:lumOff w14:val="0"/>
+                    </w14:schemeClr>
+                  </w14:solidFill>
+                </w14:textFill>
               </w:rPr>
               <w:t xml:space="preserve">Então </w:t>
             </w:r>
@@ -3224,34 +3576,57 @@
                 <w:rFonts w:ascii="Times New Roman" w:hAnsi="Times New Roman" w:eastAsia="Times New Roman" w:cs="Times New Roman"/>
                 <w:b w:val="0"/>
                 <w:bCs w:val="0"/>
-                <w:color w:val="000000" w:themeColor="text1" w:themeTint="FF" w:themeShade="FF"/>
-                <w:sz w:val="24"/>
-                <w:szCs w:val="24"/>
+                <w:color w:val="000000" w:themeColor="text1" w:themeTint="FF"/>
+                <w:sz w:val="24"/>
+                <w:szCs w:val="24"/>
+                <w14:textFill>
+                  <w14:solidFill>
+                    <w14:schemeClr w14:val="tx1">
+                      <w14:lumMod w14:val="100000"/>
+                      <w14:lumOff w14:val="0"/>
+                    </w14:schemeClr>
+                  </w14:solidFill>
+                </w14:textFill>
               </w:rPr>
               <w:t>clicar em “Confirmar”</w:t>
             </w:r>
           </w:p>
           <w:p>
             <w:pPr>
-              <w:pStyle w:val="1"/>
               <w:spacing w:after="0" w:line="240" w:lineRule="auto"/>
               <w:rPr>
                 <w:rFonts w:ascii="Times New Roman" w:hAnsi="Times New Roman" w:eastAsia="Times New Roman" w:cs="Times New Roman"/>
                 <w:b w:val="0"/>
                 <w:bCs w:val="0"/>
-                <w:color w:val="000000" w:themeColor="text1" w:themeTint="FF" w:themeShade="FF"/>
-                <w:sz w:val="24"/>
-                <w:szCs w:val="24"/>
+                <w:color w:val="000000" w:themeColor="text1" w:themeTint="FF"/>
+                <w:sz w:val="24"/>
+                <w:szCs w:val="24"/>
+                <w14:textFill>
+                  <w14:solidFill>
+                    <w14:schemeClr w14:val="tx1">
+                      <w14:lumMod w14:val="100000"/>
+                      <w14:lumOff w14:val="0"/>
+                    </w14:schemeClr>
+                  </w14:solidFill>
+                </w14:textFill>
               </w:rPr>
             </w:pPr>
             <w:r>
               <w:rPr>
                 <w:rFonts w:ascii="Times New Roman" w:hAnsi="Times New Roman" w:eastAsia="Times New Roman" w:cs="Times New Roman"/>
-                <w:b w:val="1"/>
-                <w:bCs w:val="1"/>
-                <w:color w:val="000000" w:themeColor="text1" w:themeTint="FF" w:themeShade="FF"/>
-                <w:sz w:val="24"/>
-                <w:szCs w:val="24"/>
+                <w:b/>
+                <w:bCs/>
+                <w:color w:val="000000" w:themeColor="text1" w:themeTint="FF"/>
+                <w:sz w:val="24"/>
+                <w:szCs w:val="24"/>
+                <w14:textFill>
+                  <w14:solidFill>
+                    <w14:schemeClr w14:val="tx1">
+                      <w14:lumMod w14:val="100000"/>
+                      <w14:lumOff w14:val="0"/>
+                    </w14:schemeClr>
+                  </w14:solidFill>
+                </w14:textFill>
               </w:rPr>
               <w:t xml:space="preserve">Então </w:t>
             </w:r>
@@ -3262,9 +3637,17 @@
                 <w:bCs w:val="0"/>
                 <w:i w:val="0"/>
                 <w:iCs w:val="0"/>
-                <w:color w:val="000000" w:themeColor="text1" w:themeTint="FF" w:themeShade="FF"/>
-                <w:sz w:val="24"/>
-                <w:szCs w:val="24"/>
+                <w:color w:val="000000" w:themeColor="text1" w:themeTint="FF"/>
+                <w:sz w:val="24"/>
+                <w:szCs w:val="24"/>
+                <w14:textFill>
+                  <w14:solidFill>
+                    <w14:schemeClr w14:val="tx1">
+                      <w14:lumMod w14:val="100000"/>
+                      <w14:lumOff w14:val="0"/>
+                    </w14:schemeClr>
+                  </w14:solidFill>
+                </w14:textFill>
               </w:rPr>
               <w:t>página de entregador está aberta</w:t>
             </w:r>
@@ -3272,9 +3655,8 @@
         </w:tc>
       </w:tr>
     </w:tbl>
-    <w:p xmlns:wp14="http://schemas.microsoft.com/office/word/2010/wordml" wp14:textId="31A18320">
-      <w:pPr>
-        <w:pStyle w:val="1"/>
+    <w:p>
+      <w:pPr>
         <w:spacing w:line="257" w:lineRule="auto"/>
       </w:pPr>
     </w:p>
@@ -3284,29 +3666,51 @@
         <w:tblW w:w="0" w:type="auto"/>
         <w:tblInd w:w="0" w:type="dxa"/>
         <w:tblBorders>
-          <w:top w:val="single" w:color="000000" w:themeColor="text1" w:sz="4"/>
-          <w:left w:val="single" w:color="000000" w:themeColor="text1" w:sz="4"/>
-          <w:bottom w:val="single" w:color="000000" w:themeColor="text1" w:sz="4"/>
-          <w:right w:val="single" w:color="000000" w:themeColor="text1" w:sz="4"/>
-          <w:insideH w:val="single" w:color="000000" w:themeColor="text1" w:sz="4"/>
-          <w:insideV w:val="single" w:color="000000" w:themeColor="text1" w:sz="4"/>
+          <w:top w:val="single" w:color="000000" w:themeColor="text1" w:sz="4" w:space="0"/>
+          <w:left w:val="single" w:color="000000" w:themeColor="text1" w:sz="4" w:space="0"/>
+          <w:bottom w:val="single" w:color="000000" w:themeColor="text1" w:sz="4" w:space="0"/>
+          <w:right w:val="single" w:color="000000" w:themeColor="text1" w:sz="4" w:space="0"/>
+          <w:insideH w:val="single" w:color="000000" w:themeColor="text1" w:sz="4" w:space="0"/>
+          <w:insideV w:val="single" w:color="000000" w:themeColor="text1" w:sz="4" w:space="0"/>
         </w:tblBorders>
+        <w:tblLayout w:type="autofit"/>
+        <w:tblCellMar>
+          <w:top w:w="0" w:type="dxa"/>
+          <w:left w:w="108" w:type="dxa"/>
+          <w:bottom w:w="0" w:type="dxa"/>
+          <w:right w:w="108" w:type="dxa"/>
+        </w:tblCellMar>
       </w:tblPr>
       <w:tblGrid>
         <w:gridCol w:w="4508"/>
         <w:gridCol w:w="4508"/>
       </w:tblGrid>
       <w:tr>
+        <w:tblPrEx>
+          <w:tblBorders>
+            <w:top w:val="single" w:color="000000" w:themeColor="text1" w:sz="4" w:space="0"/>
+            <w:left w:val="single" w:color="000000" w:themeColor="text1" w:sz="4" w:space="0"/>
+            <w:bottom w:val="single" w:color="000000" w:themeColor="text1" w:sz="4" w:space="0"/>
+            <w:right w:val="single" w:color="000000" w:themeColor="text1" w:sz="4" w:space="0"/>
+            <w:insideH w:val="single" w:color="000000" w:themeColor="text1" w:sz="4" w:space="0"/>
+            <w:insideV w:val="single" w:color="000000" w:themeColor="text1" w:sz="4" w:space="0"/>
+          </w:tblBorders>
+          <w:tblCellMar>
+            <w:top w:w="0" w:type="dxa"/>
+            <w:left w:w="108" w:type="dxa"/>
+            <w:bottom w:w="0" w:type="dxa"/>
+            <w:right w:w="108" w:type="dxa"/>
+          </w:tblCellMar>
+        </w:tblPrEx>
         <w:tc>
           <w:tcPr>
             <w:tcW w:w="4508" w:type="dxa"/>
             <w:tcBorders>
-              <w:top w:val="single" w:color="000000" w:themeColor="text1" w:sz="8"/>
-              <w:left w:val="single" w:color="000000" w:themeColor="text1" w:sz="8"/>
-              <w:bottom w:val="single" w:color="000000" w:themeColor="text1" w:sz="8"/>
-              <w:right w:val="single" w:color="000000" w:themeColor="text1" w:sz="8"/>
+              <w:top w:val="single" w:color="000000" w:themeColor="text1" w:sz="8" w:space="0"/>
+              <w:left w:val="single" w:color="000000" w:themeColor="text1" w:sz="8" w:space="0"/>
+              <w:bottom w:val="single" w:color="000000" w:themeColor="text1" w:sz="8" w:space="0"/>
+              <w:right w:val="single" w:color="000000" w:themeColor="text1" w:sz="8" w:space="0"/>
             </w:tcBorders>
-            <w:tcMar/>
             <w:vAlign w:val="top"/>
           </w:tcPr>
           <w:p>
@@ -3316,11 +3720,19 @@
             <w:r>
               <w:rPr>
                 <w:rFonts w:ascii="Times New Roman" w:hAnsi="Times New Roman" w:eastAsia="Times New Roman" w:cs="Times New Roman"/>
-                <w:b w:val="1"/>
-                <w:bCs w:val="1"/>
-                <w:color w:val="000000" w:themeColor="text1" w:themeTint="FF" w:themeShade="FF"/>
-                <w:sz w:val="24"/>
-                <w:szCs w:val="24"/>
+                <w:b/>
+                <w:bCs/>
+                <w:color w:val="000000" w:themeColor="text1" w:themeTint="FF"/>
+                <w:sz w:val="24"/>
+                <w:szCs w:val="24"/>
+                <w14:textFill>
+                  <w14:solidFill>
+                    <w14:schemeClr w14:val="tx1">
+                      <w14:lumMod w14:val="100000"/>
+                      <w14:lumOff w14:val="0"/>
+                    </w14:schemeClr>
+                  </w14:solidFill>
+                </w14:textFill>
               </w:rPr>
               <w:t>Cenário 02</w:t>
             </w:r>
@@ -3330,12 +3742,11 @@
           <w:tcPr>
             <w:tcW w:w="4508" w:type="dxa"/>
             <w:tcBorders>
-              <w:top w:val="single" w:color="000000" w:themeColor="text1" w:sz="8"/>
-              <w:left w:val="single" w:color="000000" w:themeColor="text1" w:sz="8"/>
-              <w:bottom w:val="single" w:color="000000" w:themeColor="text1" w:sz="8"/>
-              <w:right w:val="single" w:color="000000" w:themeColor="text1" w:sz="8"/>
+              <w:top w:val="single" w:color="000000" w:themeColor="text1" w:sz="8" w:space="0"/>
+              <w:left w:val="single" w:color="000000" w:themeColor="text1" w:sz="8" w:space="0"/>
+              <w:bottom w:val="single" w:color="000000" w:themeColor="text1" w:sz="8" w:space="0"/>
+              <w:right w:val="single" w:color="000000" w:themeColor="text1" w:sz="8" w:space="0"/>
             </w:tcBorders>
-            <w:tcMar/>
             <w:vAlign w:val="top"/>
           </w:tcPr>
           <w:p>
@@ -3345,11 +3756,19 @@
             <w:r>
               <w:rPr>
                 <w:rFonts w:ascii="Times New Roman" w:hAnsi="Times New Roman" w:eastAsia="Times New Roman" w:cs="Times New Roman"/>
-                <w:b w:val="1"/>
-                <w:bCs w:val="1"/>
-                <w:color w:val="000000" w:themeColor="text1" w:themeTint="FF" w:themeShade="FF"/>
-                <w:sz w:val="24"/>
-                <w:szCs w:val="24"/>
+                <w:b/>
+                <w:bCs/>
+                <w:color w:val="000000" w:themeColor="text1" w:themeTint="FF"/>
+                <w:sz w:val="24"/>
+                <w:szCs w:val="24"/>
+                <w14:textFill>
+                  <w14:solidFill>
+                    <w14:schemeClr w14:val="tx1">
+                      <w14:lumMod w14:val="100000"/>
+                      <w14:lumOff w14:val="0"/>
+                    </w14:schemeClr>
+                  </w14:solidFill>
+                </w14:textFill>
               </w:rPr>
               <w:t>Usuário cadastrado e NÃO autenticado</w:t>
             </w:r>
@@ -3357,16 +3776,31 @@
         </w:tc>
       </w:tr>
       <w:tr>
+        <w:tblPrEx>
+          <w:tblBorders>
+            <w:top w:val="single" w:color="000000" w:themeColor="text1" w:sz="4" w:space="0"/>
+            <w:left w:val="single" w:color="000000" w:themeColor="text1" w:sz="4" w:space="0"/>
+            <w:bottom w:val="single" w:color="000000" w:themeColor="text1" w:sz="4" w:space="0"/>
+            <w:right w:val="single" w:color="000000" w:themeColor="text1" w:sz="4" w:space="0"/>
+            <w:insideH w:val="single" w:color="000000" w:themeColor="text1" w:sz="4" w:space="0"/>
+            <w:insideV w:val="single" w:color="000000" w:themeColor="text1" w:sz="4" w:space="0"/>
+          </w:tblBorders>
+          <w:tblCellMar>
+            <w:top w:w="0" w:type="dxa"/>
+            <w:left w:w="108" w:type="dxa"/>
+            <w:bottom w:w="0" w:type="dxa"/>
+            <w:right w:w="108" w:type="dxa"/>
+          </w:tblCellMar>
+        </w:tblPrEx>
         <w:tc>
           <w:tcPr>
             <w:tcW w:w="4508" w:type="dxa"/>
             <w:tcBorders>
-              <w:top w:val="single" w:color="000000" w:themeColor="text1" w:sz="8"/>
-              <w:left w:val="single" w:color="000000" w:themeColor="text1" w:sz="8"/>
-              <w:bottom w:val="single" w:color="000000" w:themeColor="text1" w:sz="8"/>
-              <w:right w:val="single" w:color="000000" w:themeColor="text1" w:sz="8"/>
+              <w:top w:val="single" w:color="000000" w:themeColor="text1" w:sz="8" w:space="0"/>
+              <w:left w:val="single" w:color="000000" w:themeColor="text1" w:sz="8" w:space="0"/>
+              <w:bottom w:val="single" w:color="000000" w:themeColor="text1" w:sz="8" w:space="0"/>
+              <w:right w:val="single" w:color="000000" w:themeColor="text1" w:sz="8" w:space="0"/>
             </w:tcBorders>
-            <w:tcMar/>
             <w:vAlign w:val="top"/>
           </w:tcPr>
           <w:p>
@@ -3376,9 +3810,17 @@
             <w:r>
               <w:rPr>
                 <w:rFonts w:ascii="Times New Roman" w:hAnsi="Times New Roman" w:eastAsia="Times New Roman" w:cs="Times New Roman"/>
-                <w:color w:val="000000" w:themeColor="text1" w:themeTint="FF" w:themeShade="FF"/>
-                <w:sz w:val="24"/>
-                <w:szCs w:val="24"/>
+                <w:color w:val="000000" w:themeColor="text1" w:themeTint="FF"/>
+                <w:sz w:val="24"/>
+                <w:szCs w:val="24"/>
+                <w14:textFill>
+                  <w14:solidFill>
+                    <w14:schemeClr w14:val="tx1">
+                      <w14:lumMod w14:val="100000"/>
+                      <w14:lumOff w14:val="0"/>
+                    </w14:schemeClr>
+                  </w14:solidFill>
+                </w14:textFill>
               </w:rPr>
               <w:t>Descrição</w:t>
             </w:r>
@@ -3388,12 +3830,11 @@
           <w:tcPr>
             <w:tcW w:w="4508" w:type="dxa"/>
             <w:tcBorders>
-              <w:top w:val="single" w:color="000000" w:themeColor="text1" w:sz="8"/>
-              <w:left w:val="single" w:color="000000" w:themeColor="text1" w:sz="8"/>
-              <w:bottom w:val="single" w:color="000000" w:themeColor="text1" w:sz="8"/>
-              <w:right w:val="single" w:color="000000" w:themeColor="text1" w:sz="8"/>
+              <w:top w:val="single" w:color="000000" w:themeColor="text1" w:sz="8" w:space="0"/>
+              <w:left w:val="single" w:color="000000" w:themeColor="text1" w:sz="8" w:space="0"/>
+              <w:bottom w:val="single" w:color="000000" w:themeColor="text1" w:sz="8" w:space="0"/>
+              <w:right w:val="single" w:color="000000" w:themeColor="text1" w:sz="8" w:space="0"/>
             </w:tcBorders>
-            <w:tcMar/>
             <w:vAlign w:val="top"/>
           </w:tcPr>
           <w:p>
@@ -3403,22 +3844,301 @@
             <w:r>
               <w:rPr>
                 <w:rFonts w:ascii="Times New Roman" w:hAnsi="Times New Roman" w:eastAsia="Times New Roman" w:cs="Times New Roman"/>
-                <w:b w:val="1"/>
-                <w:bCs w:val="1"/>
-                <w:color w:val="000000" w:themeColor="text1" w:themeTint="FF" w:themeShade="FF"/>
-                <w:sz w:val="24"/>
-                <w:szCs w:val="24"/>
+                <w:b/>
+                <w:bCs/>
+                <w:color w:val="000000" w:themeColor="text1" w:themeTint="FF"/>
+                <w:sz w:val="24"/>
+                <w:szCs w:val="24"/>
+                <w14:textFill>
+                  <w14:solidFill>
+                    <w14:schemeClr w14:val="tx1">
+                      <w14:lumMod w14:val="100000"/>
+                      <w14:lumOff w14:val="0"/>
+                    </w14:schemeClr>
+                  </w14:solidFill>
+                </w14:textFill>
               </w:rPr>
               <w:t xml:space="preserve">Dado </w:t>
             </w:r>
             <w:r>
               <w:rPr>
                 <w:rFonts w:ascii="Times New Roman" w:hAnsi="Times New Roman" w:eastAsia="Times New Roman" w:cs="Times New Roman"/>
-                <w:color w:val="000000" w:themeColor="text1" w:themeTint="FF" w:themeShade="FF"/>
-                <w:sz w:val="24"/>
-                <w:szCs w:val="24"/>
+                <w:color w:val="000000" w:themeColor="text1" w:themeTint="FF"/>
+                <w:sz w:val="24"/>
+                <w:szCs w:val="24"/>
+                <w14:textFill>
+                  <w14:solidFill>
+                    <w14:schemeClr w14:val="tx1">
+                      <w14:lumMod w14:val="100000"/>
+                      <w14:lumOff w14:val="0"/>
+                    </w14:schemeClr>
+                  </w14:solidFill>
+                </w14:textFill>
               </w:rPr>
               <w:t xml:space="preserve">que o usuário tem conta  </w:t>
+            </w:r>
+          </w:p>
+          <w:p>
+            <w:pPr>
+              <w:spacing w:after="0" w:line="240" w:lineRule="auto"/>
+              <w:rPr>
+                <w:rFonts w:ascii="Times New Roman" w:hAnsi="Times New Roman" w:eastAsia="Times New Roman" w:cs="Times New Roman"/>
+                <w:color w:val="000000" w:themeColor="text1" w:themeTint="FF"/>
+                <w:sz w:val="24"/>
+                <w:szCs w:val="24"/>
+                <w14:textFill>
+                  <w14:solidFill>
+                    <w14:schemeClr w14:val="tx1">
+                      <w14:lumMod w14:val="100000"/>
+                      <w14:lumOff w14:val="0"/>
+                    </w14:schemeClr>
+                  </w14:solidFill>
+                </w14:textFill>
+              </w:rPr>
+            </w:pPr>
+            <w:r>
+              <w:rPr>
+                <w:rFonts w:ascii="Times New Roman" w:hAnsi="Times New Roman" w:eastAsia="Times New Roman" w:cs="Times New Roman"/>
+                <w:b/>
+                <w:bCs/>
+                <w:color w:val="000000" w:themeColor="text1" w:themeTint="FF"/>
+                <w:sz w:val="24"/>
+                <w:szCs w:val="24"/>
+                <w14:textFill>
+                  <w14:solidFill>
+                    <w14:schemeClr w14:val="tx1">
+                      <w14:lumMod w14:val="100000"/>
+                      <w14:lumOff w14:val="0"/>
+                    </w14:schemeClr>
+                  </w14:solidFill>
+                </w14:textFill>
+              </w:rPr>
+              <w:t xml:space="preserve">Então </w:t>
+            </w:r>
+            <w:r>
+              <w:rPr>
+                <w:rFonts w:ascii="Times New Roman" w:hAnsi="Times New Roman" w:eastAsia="Times New Roman" w:cs="Times New Roman"/>
+                <w:b w:val="0"/>
+                <w:bCs w:val="0"/>
+                <w:color w:val="000000" w:themeColor="text1" w:themeTint="FF"/>
+                <w:sz w:val="24"/>
+                <w:szCs w:val="24"/>
+                <w14:textFill>
+                  <w14:solidFill>
+                    <w14:schemeClr w14:val="tx1">
+                      <w14:lumMod w14:val="100000"/>
+                      <w14:lumOff w14:val="0"/>
+                    </w14:schemeClr>
+                  </w14:solidFill>
+                </w14:textFill>
+              </w:rPr>
+              <w:t>efetuar estória “Eu_Usuário_</w:t>
+            </w:r>
+            <w:r>
+              <w:rPr>
+                <w:rFonts w:hint="default" w:ascii="Times New Roman" w:hAnsi="Times New Roman" w:eastAsia="Times New Roman" w:cs="Times New Roman"/>
+                <w:b w:val="0"/>
+                <w:bCs w:val="0"/>
+                <w:color w:val="000000" w:themeColor="text1" w:themeTint="FF"/>
+                <w:sz w:val="24"/>
+                <w:szCs w:val="24"/>
+                <w:lang w:val="pt-BR"/>
+                <w14:textFill>
+                  <w14:solidFill>
+                    <w14:schemeClr w14:val="tx1">
+                      <w14:lumMod w14:val="100000"/>
+                      <w14:lumOff w14:val="0"/>
+                    </w14:schemeClr>
+                  </w14:solidFill>
+                </w14:textFill>
+              </w:rPr>
+              <w:t>Efetuando_Autenticação</w:t>
+            </w:r>
+            <w:r>
+              <w:rPr>
+                <w:rFonts w:ascii="Times New Roman" w:hAnsi="Times New Roman" w:eastAsia="Times New Roman" w:cs="Times New Roman"/>
+                <w:b w:val="0"/>
+                <w:bCs w:val="0"/>
+                <w:color w:val="000000" w:themeColor="text1" w:themeTint="FF"/>
+                <w:sz w:val="24"/>
+                <w:szCs w:val="24"/>
+                <w14:textFill>
+                  <w14:solidFill>
+                    <w14:schemeClr w14:val="tx1">
+                      <w14:lumMod w14:val="100000"/>
+                      <w14:lumOff w14:val="0"/>
+                    </w14:schemeClr>
+                  </w14:solidFill>
+                </w14:textFill>
+              </w:rPr>
+              <w:t>”</w:t>
+            </w:r>
+          </w:p>
+          <w:p>
+            <w:pPr>
+              <w:spacing w:after="0" w:line="240" w:lineRule="auto"/>
+              <w:rPr>
+                <w:rFonts w:ascii="Times New Roman" w:hAnsi="Times New Roman" w:eastAsia="Times New Roman" w:cs="Times New Roman"/>
+                <w:b w:val="0"/>
+                <w:bCs w:val="0"/>
+                <w:color w:val="000000" w:themeColor="text1" w:themeTint="FF"/>
+                <w:sz w:val="24"/>
+                <w:szCs w:val="24"/>
+                <w14:textFill>
+                  <w14:solidFill>
+                    <w14:schemeClr w14:val="tx1">
+                      <w14:lumMod w14:val="100000"/>
+                      <w14:lumOff w14:val="0"/>
+                    </w14:schemeClr>
+                  </w14:solidFill>
+                </w14:textFill>
+              </w:rPr>
+            </w:pPr>
+            <w:r>
+              <w:rPr>
+                <w:rFonts w:ascii="Times New Roman" w:hAnsi="Times New Roman" w:eastAsia="Times New Roman" w:cs="Times New Roman"/>
+                <w:b/>
+                <w:bCs/>
+                <w:color w:val="000000" w:themeColor="text1" w:themeTint="FF"/>
+                <w:sz w:val="24"/>
+                <w:szCs w:val="24"/>
+                <w14:textFill>
+                  <w14:solidFill>
+                    <w14:schemeClr w14:val="tx1">
+                      <w14:lumMod w14:val="100000"/>
+                      <w14:lumOff w14:val="0"/>
+                    </w14:schemeClr>
+                  </w14:solidFill>
+                </w14:textFill>
+              </w:rPr>
+              <w:t xml:space="preserve">Quando </w:t>
+            </w:r>
+            <w:r>
+              <w:rPr>
+                <w:rFonts w:ascii="Times New Roman" w:hAnsi="Times New Roman" w:eastAsia="Times New Roman" w:cs="Times New Roman"/>
+                <w:color w:val="000000" w:themeColor="text1" w:themeTint="FF"/>
+                <w:sz w:val="24"/>
+                <w:szCs w:val="24"/>
+                <w14:textFill>
+                  <w14:solidFill>
+                    <w14:schemeClr w14:val="tx1">
+                      <w14:lumMod w14:val="100000"/>
+                      <w14:lumOff w14:val="0"/>
+                    </w14:schemeClr>
+                  </w14:solidFill>
+                </w14:textFill>
+              </w:rPr>
+              <w:t>em página inicial</w:t>
+            </w:r>
+          </w:p>
+          <w:p>
+            <w:pPr>
+              <w:spacing w:after="0" w:line="240" w:lineRule="auto"/>
+              <w:rPr>
+                <w:rFonts w:ascii="Times New Roman" w:hAnsi="Times New Roman" w:eastAsia="Times New Roman" w:cs="Times New Roman"/>
+                <w:color w:val="000000" w:themeColor="text1" w:themeTint="FF"/>
+                <w:sz w:val="24"/>
+                <w:szCs w:val="24"/>
+                <w14:textFill>
+                  <w14:solidFill>
+                    <w14:schemeClr w14:val="tx1">
+                      <w14:lumMod w14:val="100000"/>
+                      <w14:lumOff w14:val="0"/>
+                    </w14:schemeClr>
+                  </w14:solidFill>
+                </w14:textFill>
+              </w:rPr>
+            </w:pPr>
+            <w:r>
+              <w:rPr>
+                <w:rFonts w:ascii="Times New Roman" w:hAnsi="Times New Roman" w:eastAsia="Times New Roman" w:cs="Times New Roman"/>
+                <w:b/>
+                <w:bCs/>
+                <w:color w:val="000000" w:themeColor="text1" w:themeTint="FF"/>
+                <w:sz w:val="24"/>
+                <w:szCs w:val="24"/>
+                <w14:textFill>
+                  <w14:solidFill>
+                    <w14:schemeClr w14:val="tx1">
+                      <w14:lumMod w14:val="100000"/>
+                      <w14:lumOff w14:val="0"/>
+                    </w14:schemeClr>
+                  </w14:solidFill>
+                </w14:textFill>
+              </w:rPr>
+              <w:t xml:space="preserve">Então </w:t>
+            </w:r>
+            <w:r>
+              <w:rPr>
+                <w:rFonts w:ascii="Times New Roman" w:hAnsi="Times New Roman" w:eastAsia="Times New Roman" w:cs="Times New Roman"/>
+                <w:color w:val="000000" w:themeColor="text1" w:themeTint="FF"/>
+                <w:sz w:val="24"/>
+                <w:szCs w:val="24"/>
+                <w14:textFill>
+                  <w14:solidFill>
+                    <w14:schemeClr w14:val="tx1">
+                      <w14:lumMod w14:val="100000"/>
+                      <w14:lumOff w14:val="0"/>
+                    </w14:schemeClr>
+                  </w14:solidFill>
+                </w14:textFill>
+              </w:rPr>
+              <w:t>clicar em "Trabalhe Conosco"</w:t>
+            </w:r>
+          </w:p>
+          <w:p>
+            <w:pPr>
+              <w:spacing w:after="0" w:line="240" w:lineRule="auto"/>
+              <w:rPr>
+                <w:rFonts w:ascii="Times New Roman" w:hAnsi="Times New Roman" w:eastAsia="Times New Roman" w:cs="Times New Roman"/>
+                <w:color w:val="000000" w:themeColor="text1" w:themeTint="FF"/>
+                <w:sz w:val="24"/>
+                <w:szCs w:val="24"/>
+                <w14:textFill>
+                  <w14:solidFill>
+                    <w14:schemeClr w14:val="tx1">
+                      <w14:lumMod w14:val="100000"/>
+                      <w14:lumOff w14:val="0"/>
+                    </w14:schemeClr>
+                  </w14:solidFill>
+                </w14:textFill>
+              </w:rPr>
+            </w:pPr>
+            <w:r>
+              <w:rPr>
+                <w:rFonts w:ascii="Times New Roman" w:hAnsi="Times New Roman" w:eastAsia="Times New Roman" w:cs="Times New Roman"/>
+                <w:b/>
+                <w:bCs/>
+                <w:color w:val="000000" w:themeColor="text1" w:themeTint="FF"/>
+                <w:sz w:val="24"/>
+                <w:szCs w:val="24"/>
+                <w14:textFill>
+                  <w14:solidFill>
+                    <w14:schemeClr w14:val="tx1">
+                      <w14:lumMod w14:val="100000"/>
+                      <w14:lumOff w14:val="0"/>
+                    </w14:schemeClr>
+                  </w14:solidFill>
+                </w14:textFill>
+              </w:rPr>
+              <w:t xml:space="preserve">Então </w:t>
+            </w:r>
+            <w:r>
+              <w:rPr>
+                <w:rFonts w:ascii="Times New Roman" w:hAnsi="Times New Roman" w:eastAsia="Times New Roman" w:cs="Times New Roman"/>
+                <w:color w:val="000000" w:themeColor="text1" w:themeTint="FF"/>
+                <w:sz w:val="24"/>
+                <w:szCs w:val="24"/>
+                <w14:textFill>
+                  <w14:solidFill>
+                    <w14:schemeClr w14:val="tx1">
+                      <w14:lumMod w14:val="100000"/>
+                      <w14:lumOff w14:val="0"/>
+                    </w14:schemeClr>
+                  </w14:solidFill>
+                </w14:textFill>
+              </w:rPr>
+              <w:t>clicar em “Entregador"</w:t>
             </w:r>
           </w:p>
           <w:p>
@@ -3428,22 +4148,38 @@
             <w:r>
               <w:rPr>
                 <w:rFonts w:ascii="Times New Roman" w:hAnsi="Times New Roman" w:eastAsia="Times New Roman" w:cs="Times New Roman"/>
-                <w:b w:val="1"/>
-                <w:bCs w:val="1"/>
-                <w:color w:val="000000" w:themeColor="text1" w:themeTint="FF" w:themeShade="FF"/>
-                <w:sz w:val="24"/>
-                <w:szCs w:val="24"/>
-              </w:rPr>
-              <w:t xml:space="preserve">Quando </w:t>
-            </w:r>
-            <w:r>
-              <w:rPr>
-                <w:rFonts w:ascii="Times New Roman" w:hAnsi="Times New Roman" w:eastAsia="Times New Roman" w:cs="Times New Roman"/>
-                <w:color w:val="000000" w:themeColor="text1" w:themeTint="FF" w:themeShade="FF"/>
-                <w:sz w:val="24"/>
-                <w:szCs w:val="24"/>
-              </w:rPr>
-              <w:t xml:space="preserve">em página inicial </w:t>
+                <w:b/>
+                <w:bCs/>
+                <w:color w:val="000000" w:themeColor="text1" w:themeTint="FF"/>
+                <w:sz w:val="24"/>
+                <w:szCs w:val="24"/>
+                <w14:textFill>
+                  <w14:solidFill>
+                    <w14:schemeClr w14:val="tx1">
+                      <w14:lumMod w14:val="100000"/>
+                      <w14:lumOff w14:val="0"/>
+                    </w14:schemeClr>
+                  </w14:solidFill>
+                </w14:textFill>
+              </w:rPr>
+              <w:t xml:space="preserve">Então </w:t>
+            </w:r>
+            <w:r>
+              <w:rPr>
+                <w:rFonts w:ascii="Times New Roman" w:hAnsi="Times New Roman" w:eastAsia="Times New Roman" w:cs="Times New Roman"/>
+                <w:color w:val="000000" w:themeColor="text1" w:themeTint="FF"/>
+                <w:sz w:val="24"/>
+                <w:szCs w:val="24"/>
+                <w14:textFill>
+                  <w14:solidFill>
+                    <w14:schemeClr w14:val="tx1">
+                      <w14:lumMod w14:val="100000"/>
+                      <w14:lumOff w14:val="0"/>
+                    </w14:schemeClr>
+                  </w14:solidFill>
+                </w14:textFill>
+              </w:rPr>
+              <w:t>preencher os dados</w:t>
             </w:r>
           </w:p>
           <w:p>
@@ -3451,111 +4187,94 @@
               <w:spacing w:after="0" w:line="240" w:lineRule="auto"/>
               <w:rPr>
                 <w:rFonts w:ascii="Times New Roman" w:hAnsi="Times New Roman" w:eastAsia="Times New Roman" w:cs="Times New Roman"/>
-                <w:color w:val="000000" w:themeColor="text1" w:themeTint="FF" w:themeShade="FF"/>
-                <w:sz w:val="24"/>
-                <w:szCs w:val="24"/>
+                <w:color w:val="000000" w:themeColor="text1" w:themeTint="FF"/>
+                <w:sz w:val="24"/>
+                <w:szCs w:val="24"/>
+                <w14:textFill>
+                  <w14:solidFill>
+                    <w14:schemeClr w14:val="tx1">
+                      <w14:lumMod w14:val="100000"/>
+                      <w14:lumOff w14:val="0"/>
+                    </w14:schemeClr>
+                  </w14:solidFill>
+                </w14:textFill>
               </w:rPr>
             </w:pPr>
             <w:r>
               <w:rPr>
                 <w:rFonts w:ascii="Times New Roman" w:hAnsi="Times New Roman" w:eastAsia="Times New Roman" w:cs="Times New Roman"/>
-                <w:b w:val="1"/>
-                <w:bCs w:val="1"/>
-                <w:color w:val="000000" w:themeColor="text1" w:themeTint="FF" w:themeShade="FF"/>
-                <w:sz w:val="24"/>
-                <w:szCs w:val="24"/>
+                <w:b/>
+                <w:bCs/>
+                <w:color w:val="000000" w:themeColor="text1" w:themeTint="FF"/>
+                <w:sz w:val="24"/>
+                <w:szCs w:val="24"/>
+                <w14:textFill>
+                  <w14:solidFill>
+                    <w14:schemeClr w14:val="tx1">
+                      <w14:lumMod w14:val="100000"/>
+                      <w14:lumOff w14:val="0"/>
+                    </w14:schemeClr>
+                  </w14:solidFill>
+                </w14:textFill>
               </w:rPr>
               <w:t xml:space="preserve">Então </w:t>
             </w:r>
             <w:r>
               <w:rPr>
                 <w:rFonts w:ascii="Times New Roman" w:hAnsi="Times New Roman" w:eastAsia="Times New Roman" w:cs="Times New Roman"/>
-                <w:color w:val="000000" w:themeColor="text1" w:themeTint="FF" w:themeShade="FF"/>
-                <w:sz w:val="24"/>
-                <w:szCs w:val="24"/>
-              </w:rPr>
-              <w:t>clicar em "Entrar"</w:t>
+                <w:b w:val="0"/>
+                <w:bCs w:val="0"/>
+                <w:color w:val="000000" w:themeColor="text1" w:themeTint="FF"/>
+                <w:sz w:val="24"/>
+                <w:szCs w:val="24"/>
+                <w14:textFill>
+                  <w14:solidFill>
+                    <w14:schemeClr w14:val="tx1">
+                      <w14:lumMod w14:val="100000"/>
+                      <w14:lumOff w14:val="0"/>
+                    </w14:schemeClr>
+                  </w14:solidFill>
+                </w14:textFill>
+              </w:rPr>
+              <w:t>clicar em “Confirmar”</w:t>
             </w:r>
           </w:p>
           <w:p>
             <w:pPr>
               <w:spacing w:after="0" w:line="240" w:lineRule="auto"/>
-            </w:pPr>
-            <w:r>
-              <w:rPr>
-                <w:rFonts w:ascii="Times New Roman" w:hAnsi="Times New Roman" w:eastAsia="Times New Roman" w:cs="Times New Roman"/>
-                <w:b w:val="1"/>
-                <w:bCs w:val="1"/>
-                <w:color w:val="000000" w:themeColor="text1" w:themeTint="FF" w:themeShade="FF"/>
-                <w:sz w:val="24"/>
-                <w:szCs w:val="24"/>
-              </w:rPr>
-              <w:t xml:space="preserve">Então </w:t>
-            </w:r>
-            <w:r>
-              <w:rPr>
-                <w:rFonts w:ascii="Times New Roman" w:hAnsi="Times New Roman" w:eastAsia="Times New Roman" w:cs="Times New Roman"/>
-                <w:color w:val="000000" w:themeColor="text1" w:themeTint="FF" w:themeShade="FF"/>
-                <w:sz w:val="24"/>
-                <w:szCs w:val="24"/>
-              </w:rPr>
-              <w:t>preencher os dados</w:t>
-            </w:r>
-          </w:p>
-          <w:p>
-            <w:pPr>
-              <w:spacing w:after="0" w:line="240" w:lineRule="auto"/>
-              <w:rPr>
-                <w:rFonts w:ascii="Times New Roman" w:hAnsi="Times New Roman" w:eastAsia="Times New Roman" w:cs="Times New Roman"/>
-                <w:color w:val="000000" w:themeColor="text1" w:themeTint="FF" w:themeShade="FF"/>
-                <w:sz w:val="24"/>
-                <w:szCs w:val="24"/>
-              </w:rPr>
-            </w:pPr>
-            <w:r>
-              <w:rPr>
-                <w:rFonts w:ascii="Times New Roman" w:hAnsi="Times New Roman" w:eastAsia="Times New Roman" w:cs="Times New Roman"/>
-                <w:b w:val="1"/>
-                <w:bCs w:val="1"/>
-                <w:color w:val="000000" w:themeColor="text1" w:themeTint="FF" w:themeShade="FF"/>
-                <w:sz w:val="24"/>
-                <w:szCs w:val="24"/>
-              </w:rPr>
-              <w:t xml:space="preserve">Então </w:t>
-            </w:r>
-            <w:r>
               <w:rPr>
                 <w:rFonts w:ascii="Times New Roman" w:hAnsi="Times New Roman" w:eastAsia="Times New Roman" w:cs="Times New Roman"/>
                 <w:b w:val="0"/>
                 <w:bCs w:val="0"/>
-                <w:color w:val="000000" w:themeColor="text1" w:themeTint="FF" w:themeShade="FF"/>
-                <w:sz w:val="24"/>
-                <w:szCs w:val="24"/>
-              </w:rPr>
-              <w:t>clicar em “Entrar”</w:t>
-            </w:r>
-          </w:p>
-          <w:p>
-            <w:pPr>
-              <w:pStyle w:val="1"/>
-              <w:spacing w:after="0" w:line="240" w:lineRule="auto"/>
-              <w:rPr>
-                <w:rFonts w:ascii="Times New Roman" w:hAnsi="Times New Roman" w:eastAsia="Times New Roman" w:cs="Times New Roman"/>
-                <w:b w:val="0"/>
-                <w:bCs w:val="0"/>
-                <w:color w:val="000000" w:themeColor="text1" w:themeTint="FF" w:themeShade="FF"/>
-                <w:sz w:val="24"/>
-                <w:szCs w:val="24"/>
+                <w:color w:val="000000" w:themeColor="text1" w:themeTint="FF"/>
+                <w:sz w:val="24"/>
+                <w:szCs w:val="24"/>
+                <w14:textFill>
+                  <w14:solidFill>
+                    <w14:schemeClr w14:val="tx1">
+                      <w14:lumMod w14:val="100000"/>
+                      <w14:lumOff w14:val="0"/>
+                    </w14:schemeClr>
+                  </w14:solidFill>
+                </w14:textFill>
               </w:rPr>
             </w:pPr>
             <w:r>
               <w:rPr>
                 <w:rFonts w:ascii="Times New Roman" w:hAnsi="Times New Roman" w:eastAsia="Times New Roman" w:cs="Times New Roman"/>
-                <w:b w:val="1"/>
-                <w:bCs w:val="1"/>
-                <w:color w:val="000000" w:themeColor="text1" w:themeTint="FF" w:themeShade="FF"/>
-                <w:sz w:val="24"/>
-                <w:szCs w:val="24"/>
+                <w:b/>
+                <w:bCs/>
+                <w:color w:val="000000" w:themeColor="text1" w:themeTint="FF"/>
+                <w:sz w:val="24"/>
+                <w:szCs w:val="24"/>
+                <w14:textFill>
+                  <w14:solidFill>
+                    <w14:schemeClr w14:val="tx1">
+                      <w14:lumMod w14:val="100000"/>
+                      <w14:lumOff w14:val="0"/>
+                    </w14:schemeClr>
+                  </w14:solidFill>
+                </w14:textFill>
               </w:rPr>
               <w:t xml:space="preserve">Então </w:t>
             </w:r>
@@ -3566,167 +4285,17 @@
                 <w:bCs w:val="0"/>
                 <w:i w:val="0"/>
                 <w:iCs w:val="0"/>
-                <w:color w:val="000000" w:themeColor="text1" w:themeTint="FF" w:themeShade="FF"/>
-                <w:sz w:val="24"/>
-                <w:szCs w:val="24"/>
-              </w:rPr>
-              <w:t>página inicial será aberta</w:t>
-            </w:r>
-          </w:p>
-          <w:p>
-            <w:pPr>
-              <w:spacing w:after="0" w:line="240" w:lineRule="auto"/>
-              <w:rPr>
-                <w:rFonts w:ascii="Times New Roman" w:hAnsi="Times New Roman" w:eastAsia="Times New Roman" w:cs="Times New Roman"/>
-                <w:color w:val="000000" w:themeColor="text1" w:themeTint="FF" w:themeShade="FF"/>
-                <w:sz w:val="24"/>
-                <w:szCs w:val="24"/>
-              </w:rPr>
-            </w:pPr>
-            <w:r>
-              <w:rPr>
-                <w:rFonts w:ascii="Times New Roman" w:hAnsi="Times New Roman" w:eastAsia="Times New Roman" w:cs="Times New Roman"/>
-                <w:b w:val="1"/>
-                <w:bCs w:val="1"/>
-                <w:color w:val="000000" w:themeColor="text1" w:themeTint="FF" w:themeShade="FF"/>
-                <w:sz w:val="24"/>
-                <w:szCs w:val="24"/>
-              </w:rPr>
-              <w:t xml:space="preserve">Então </w:t>
-            </w:r>
-            <w:r>
-              <w:rPr>
-                <w:rFonts w:ascii="Times New Roman" w:hAnsi="Times New Roman" w:eastAsia="Times New Roman" w:cs="Times New Roman"/>
-                <w:color w:val="000000" w:themeColor="text1" w:themeTint="FF" w:themeShade="FF"/>
-                <w:sz w:val="24"/>
-                <w:szCs w:val="24"/>
-              </w:rPr>
-              <w:t>clicar em "Trabalhe Conosco"</w:t>
-            </w:r>
-          </w:p>
-          <w:p>
-            <w:pPr>
-              <w:spacing w:after="0" w:line="240" w:lineRule="auto"/>
-              <w:rPr>
-                <w:rFonts w:ascii="Times New Roman" w:hAnsi="Times New Roman" w:eastAsia="Times New Roman" w:cs="Times New Roman"/>
-                <w:color w:val="000000" w:themeColor="text1" w:themeTint="FF" w:themeShade="FF"/>
-                <w:sz w:val="24"/>
-                <w:szCs w:val="24"/>
-              </w:rPr>
-            </w:pPr>
-            <w:r>
-              <w:rPr>
-                <w:rFonts w:ascii="Times New Roman" w:hAnsi="Times New Roman" w:eastAsia="Times New Roman" w:cs="Times New Roman"/>
-                <w:b w:val="1"/>
-                <w:bCs w:val="1"/>
-                <w:color w:val="000000" w:themeColor="text1" w:themeTint="FF" w:themeShade="FF"/>
-                <w:sz w:val="24"/>
-                <w:szCs w:val="24"/>
-              </w:rPr>
-              <w:t xml:space="preserve">Então </w:t>
-            </w:r>
-            <w:r>
-              <w:rPr>
-                <w:rFonts w:ascii="Times New Roman" w:hAnsi="Times New Roman" w:eastAsia="Times New Roman" w:cs="Times New Roman"/>
-                <w:color w:val="000000" w:themeColor="text1" w:themeTint="FF" w:themeShade="FF"/>
-                <w:sz w:val="24"/>
-                <w:szCs w:val="24"/>
-              </w:rPr>
-              <w:t>clicar em “Entregador"</w:t>
-            </w:r>
-          </w:p>
-          <w:p>
-            <w:pPr>
-              <w:spacing w:after="0" w:line="240" w:lineRule="auto"/>
-            </w:pPr>
-            <w:r>
-              <w:rPr>
-                <w:rFonts w:ascii="Times New Roman" w:hAnsi="Times New Roman" w:eastAsia="Times New Roman" w:cs="Times New Roman"/>
-                <w:b w:val="1"/>
-                <w:bCs w:val="1"/>
-                <w:color w:val="000000" w:themeColor="text1" w:themeTint="FF" w:themeShade="FF"/>
-                <w:sz w:val="24"/>
-                <w:szCs w:val="24"/>
-              </w:rPr>
-              <w:t xml:space="preserve">Então </w:t>
-            </w:r>
-            <w:r>
-              <w:rPr>
-                <w:rFonts w:ascii="Times New Roman" w:hAnsi="Times New Roman" w:eastAsia="Times New Roman" w:cs="Times New Roman"/>
-                <w:color w:val="000000" w:themeColor="text1" w:themeTint="FF" w:themeShade="FF"/>
-                <w:sz w:val="24"/>
-                <w:szCs w:val="24"/>
-              </w:rPr>
-              <w:t>preencher os dados</w:t>
-            </w:r>
-          </w:p>
-          <w:p>
-            <w:pPr>
-              <w:spacing w:after="0" w:line="240" w:lineRule="auto"/>
-              <w:rPr>
-                <w:rFonts w:ascii="Times New Roman" w:hAnsi="Times New Roman" w:eastAsia="Times New Roman" w:cs="Times New Roman"/>
-                <w:color w:val="000000" w:themeColor="text1" w:themeTint="FF" w:themeShade="FF"/>
-                <w:sz w:val="24"/>
-                <w:szCs w:val="24"/>
-              </w:rPr>
-            </w:pPr>
-            <w:r>
-              <w:rPr>
-                <w:rFonts w:ascii="Times New Roman" w:hAnsi="Times New Roman" w:eastAsia="Times New Roman" w:cs="Times New Roman"/>
-                <w:b w:val="1"/>
-                <w:bCs w:val="1"/>
-                <w:color w:val="000000" w:themeColor="text1" w:themeTint="FF" w:themeShade="FF"/>
-                <w:sz w:val="24"/>
-                <w:szCs w:val="24"/>
-              </w:rPr>
-              <w:t xml:space="preserve">Então </w:t>
-            </w:r>
-            <w:r>
-              <w:rPr>
-                <w:rFonts w:ascii="Times New Roman" w:hAnsi="Times New Roman" w:eastAsia="Times New Roman" w:cs="Times New Roman"/>
-                <w:b w:val="0"/>
-                <w:bCs w:val="0"/>
-                <w:color w:val="000000" w:themeColor="text1" w:themeTint="FF" w:themeShade="FF"/>
-                <w:sz w:val="24"/>
-                <w:szCs w:val="24"/>
-              </w:rPr>
-              <w:t>clicar em “Confirmar”</w:t>
-            </w:r>
-          </w:p>
-          <w:p>
-            <w:pPr>
-              <w:pStyle w:val="1"/>
-              <w:spacing w:after="0" w:line="240" w:lineRule="auto"/>
-              <w:rPr>
-                <w:rFonts w:ascii="Times New Roman" w:hAnsi="Times New Roman" w:eastAsia="Times New Roman" w:cs="Times New Roman"/>
-                <w:b w:val="0"/>
-                <w:bCs w:val="0"/>
-                <w:color w:val="000000" w:themeColor="text1" w:themeTint="FF" w:themeShade="FF"/>
-                <w:sz w:val="24"/>
-                <w:szCs w:val="24"/>
-              </w:rPr>
-            </w:pPr>
-            <w:r>
-              <w:rPr>
-                <w:rFonts w:ascii="Times New Roman" w:hAnsi="Times New Roman" w:eastAsia="Times New Roman" w:cs="Times New Roman"/>
-                <w:b w:val="1"/>
-                <w:bCs w:val="1"/>
-                <w:color w:val="000000" w:themeColor="text1" w:themeTint="FF" w:themeShade="FF"/>
-                <w:sz w:val="24"/>
-                <w:szCs w:val="24"/>
-              </w:rPr>
-              <w:t xml:space="preserve">Então </w:t>
-            </w:r>
-            <w:r>
-              <w:rPr>
-                <w:rFonts w:ascii="Times New Roman" w:hAnsi="Times New Roman" w:eastAsia="Times New Roman" w:cs="Times New Roman"/>
-                <w:b w:val="0"/>
-                <w:bCs w:val="0"/>
-                <w:i w:val="0"/>
-                <w:iCs w:val="0"/>
-                <w:color w:val="000000" w:themeColor="text1" w:themeTint="FF" w:themeShade="FF"/>
-                <w:sz w:val="24"/>
-                <w:szCs w:val="24"/>
+                <w:color w:val="000000" w:themeColor="text1" w:themeTint="FF"/>
+                <w:sz w:val="24"/>
+                <w:szCs w:val="24"/>
+                <w14:textFill>
+                  <w14:solidFill>
+                    <w14:schemeClr w14:val="tx1">
+                      <w14:lumMod w14:val="100000"/>
+                      <w14:lumOff w14:val="0"/>
+                    </w14:schemeClr>
+                  </w14:solidFill>
+                </w14:textFill>
               </w:rPr>
               <w:t>página de entregador está aberta</w:t>
             </w:r>
@@ -3734,9 +4303,8 @@
         </w:tc>
       </w:tr>
     </w:tbl>
-    <w:p xmlns:wp14="http://schemas.microsoft.com/office/word/2010/wordml" wp14:textId="4359C5F4">
-      <w:pPr>
-        <w:pStyle w:val="1"/>
+    <w:p>
+      <w:pPr>
         <w:spacing w:line="257" w:lineRule="auto"/>
       </w:pPr>
     </w:p>
@@ -3746,29 +4314,45 @@
         <w:tblW w:w="0" w:type="auto"/>
         <w:tblInd w:w="0" w:type="dxa"/>
         <w:tblBorders>
-          <w:top w:val="single" w:color="000000" w:themeColor="text1" w:sz="4"/>
-          <w:left w:val="single" w:color="000000" w:themeColor="text1" w:sz="4"/>
-          <w:bottom w:val="single" w:color="000000" w:themeColor="text1" w:sz="4"/>
-          <w:right w:val="single" w:color="000000" w:themeColor="text1" w:sz="4"/>
-          <w:insideH w:val="single" w:color="000000" w:themeColor="text1" w:sz="4"/>
-          <w:insideV w:val="single" w:color="000000" w:themeColor="text1" w:sz="4"/>
+          <w:top w:val="single" w:color="000000" w:themeColor="text1" w:sz="4" w:space="0"/>
+          <w:left w:val="single" w:color="000000" w:themeColor="text1" w:sz="4" w:space="0"/>
+          <w:bottom w:val="single" w:color="000000" w:themeColor="text1" w:sz="4" w:space="0"/>
+          <w:right w:val="single" w:color="000000" w:themeColor="text1" w:sz="4" w:space="0"/>
+          <w:insideH w:val="single" w:color="000000" w:themeColor="text1" w:sz="4" w:space="0"/>
+          <w:insideV w:val="single" w:color="000000" w:themeColor="text1" w:sz="4" w:space="0"/>
         </w:tblBorders>
+        <w:tblLayout w:type="autofit"/>
+        <w:tblCellMar>
+          <w:top w:w="0" w:type="dxa"/>
+          <w:left w:w="108" w:type="dxa"/>
+          <w:bottom w:w="0" w:type="dxa"/>
+          <w:right w:w="108" w:type="dxa"/>
+        </w:tblCellMar>
       </w:tblPr>
       <w:tblGrid>
         <w:gridCol w:w="4508"/>
         <w:gridCol w:w="4508"/>
       </w:tblGrid>
       <w:tr>
+        <w:tblPrEx>
+          <w:tblBorders>
+            <w:top w:val="single" w:color="000000" w:themeColor="text1" w:sz="4" w:space="0"/>
+            <w:left w:val="single" w:color="000000" w:themeColor="text1" w:sz="4" w:space="0"/>
+            <w:bottom w:val="single" w:color="000000" w:themeColor="text1" w:sz="4" w:space="0"/>
+            <w:right w:val="single" w:color="000000" w:themeColor="text1" w:sz="4" w:space="0"/>
+            <w:insideH w:val="single" w:color="000000" w:themeColor="text1" w:sz="4" w:space="0"/>
+            <w:insideV w:val="single" w:color="000000" w:themeColor="text1" w:sz="4" w:space="0"/>
+          </w:tblBorders>
+        </w:tblPrEx>
         <w:tc>
           <w:tcPr>
             <w:tcW w:w="4508" w:type="dxa"/>
             <w:tcBorders>
-              <w:top w:val="single" w:color="000000" w:themeColor="text1" w:sz="8"/>
-              <w:left w:val="single" w:color="000000" w:themeColor="text1" w:sz="8"/>
-              <w:bottom w:val="single" w:color="000000" w:themeColor="text1" w:sz="8"/>
-              <w:right w:val="single" w:color="000000" w:themeColor="text1" w:sz="8"/>
+              <w:top w:val="single" w:color="000000" w:themeColor="text1" w:sz="8" w:space="0"/>
+              <w:left w:val="single" w:color="000000" w:themeColor="text1" w:sz="8" w:space="0"/>
+              <w:bottom w:val="single" w:color="000000" w:themeColor="text1" w:sz="8" w:space="0"/>
+              <w:right w:val="single" w:color="000000" w:themeColor="text1" w:sz="8" w:space="0"/>
             </w:tcBorders>
-            <w:tcMar/>
             <w:vAlign w:val="top"/>
           </w:tcPr>
           <w:p>
@@ -3778,11 +4362,19 @@
             <w:r>
               <w:rPr>
                 <w:rFonts w:ascii="Times New Roman" w:hAnsi="Times New Roman" w:eastAsia="Times New Roman" w:cs="Times New Roman"/>
-                <w:b w:val="1"/>
-                <w:bCs w:val="1"/>
-                <w:color w:val="000000" w:themeColor="text1" w:themeTint="FF" w:themeShade="FF"/>
-                <w:sz w:val="24"/>
-                <w:szCs w:val="24"/>
+                <w:b/>
+                <w:bCs/>
+                <w:color w:val="000000" w:themeColor="text1" w:themeTint="FF"/>
+                <w:sz w:val="24"/>
+                <w:szCs w:val="24"/>
+                <w14:textFill>
+                  <w14:solidFill>
+                    <w14:schemeClr w14:val="tx1">
+                      <w14:lumMod w14:val="100000"/>
+                      <w14:lumOff w14:val="0"/>
+                    </w14:schemeClr>
+                  </w14:solidFill>
+                </w14:textFill>
               </w:rPr>
               <w:t>Cenário 03</w:t>
             </w:r>
@@ -3792,12 +4384,11 @@
           <w:tcPr>
             <w:tcW w:w="4508" w:type="dxa"/>
             <w:tcBorders>
-              <w:top w:val="single" w:color="000000" w:themeColor="text1" w:sz="8"/>
-              <w:left w:val="single" w:color="000000" w:themeColor="text1" w:sz="8"/>
-              <w:bottom w:val="single" w:color="000000" w:themeColor="text1" w:sz="8"/>
-              <w:right w:val="single" w:color="000000" w:themeColor="text1" w:sz="8"/>
+              <w:top w:val="single" w:color="000000" w:themeColor="text1" w:sz="8" w:space="0"/>
+              <w:left w:val="single" w:color="000000" w:themeColor="text1" w:sz="8" w:space="0"/>
+              <w:bottom w:val="single" w:color="000000" w:themeColor="text1" w:sz="8" w:space="0"/>
+              <w:right w:val="single" w:color="000000" w:themeColor="text1" w:sz="8" w:space="0"/>
             </w:tcBorders>
-            <w:tcMar/>
             <w:vAlign w:val="top"/>
           </w:tcPr>
           <w:p>
@@ -3807,11 +4398,19 @@
             <w:r>
               <w:rPr>
                 <w:rFonts w:ascii="Times New Roman" w:hAnsi="Times New Roman" w:eastAsia="Times New Roman" w:cs="Times New Roman"/>
-                <w:b w:val="1"/>
-                <w:bCs w:val="1"/>
-                <w:color w:val="000000" w:themeColor="text1" w:themeTint="FF" w:themeShade="FF"/>
-                <w:sz w:val="24"/>
-                <w:szCs w:val="24"/>
+                <w:b/>
+                <w:bCs/>
+                <w:color w:val="000000" w:themeColor="text1" w:themeTint="FF"/>
+                <w:sz w:val="24"/>
+                <w:szCs w:val="24"/>
+                <w14:textFill>
+                  <w14:solidFill>
+                    <w14:schemeClr w14:val="tx1">
+                      <w14:lumMod w14:val="100000"/>
+                      <w14:lumOff w14:val="0"/>
+                    </w14:schemeClr>
+                  </w14:solidFill>
+                </w14:textFill>
               </w:rPr>
               <w:t>Usuário não cadastrado</w:t>
             </w:r>
@@ -3819,16 +4418,31 @@
         </w:tc>
       </w:tr>
       <w:tr>
+        <w:tblPrEx>
+          <w:tblBorders>
+            <w:top w:val="single" w:color="000000" w:themeColor="text1" w:sz="4" w:space="0"/>
+            <w:left w:val="single" w:color="000000" w:themeColor="text1" w:sz="4" w:space="0"/>
+            <w:bottom w:val="single" w:color="000000" w:themeColor="text1" w:sz="4" w:space="0"/>
+            <w:right w:val="single" w:color="000000" w:themeColor="text1" w:sz="4" w:space="0"/>
+            <w:insideH w:val="single" w:color="000000" w:themeColor="text1" w:sz="4" w:space="0"/>
+            <w:insideV w:val="single" w:color="000000" w:themeColor="text1" w:sz="4" w:space="0"/>
+          </w:tblBorders>
+          <w:tblCellMar>
+            <w:top w:w="0" w:type="dxa"/>
+            <w:left w:w="108" w:type="dxa"/>
+            <w:bottom w:w="0" w:type="dxa"/>
+            <w:right w:w="108" w:type="dxa"/>
+          </w:tblCellMar>
+        </w:tblPrEx>
         <w:tc>
           <w:tcPr>
             <w:tcW w:w="4508" w:type="dxa"/>
             <w:tcBorders>
-              <w:top w:val="single" w:color="000000" w:themeColor="text1" w:sz="8"/>
-              <w:left w:val="single" w:color="000000" w:themeColor="text1" w:sz="8"/>
-              <w:bottom w:val="single" w:color="000000" w:themeColor="text1" w:sz="8"/>
-              <w:right w:val="single" w:color="000000" w:themeColor="text1" w:sz="8"/>
+              <w:top w:val="single" w:color="000000" w:themeColor="text1" w:sz="8" w:space="0"/>
+              <w:left w:val="single" w:color="000000" w:themeColor="text1" w:sz="8" w:space="0"/>
+              <w:bottom w:val="single" w:color="000000" w:themeColor="text1" w:sz="8" w:space="0"/>
+              <w:right w:val="single" w:color="000000" w:themeColor="text1" w:sz="8" w:space="0"/>
             </w:tcBorders>
-            <w:tcMar/>
             <w:vAlign w:val="top"/>
           </w:tcPr>
           <w:p>
@@ -3838,9 +4452,17 @@
             <w:r>
               <w:rPr>
                 <w:rFonts w:ascii="Times New Roman" w:hAnsi="Times New Roman" w:eastAsia="Times New Roman" w:cs="Times New Roman"/>
-                <w:color w:val="000000" w:themeColor="text1" w:themeTint="FF" w:themeShade="FF"/>
-                <w:sz w:val="24"/>
-                <w:szCs w:val="24"/>
+                <w:color w:val="000000" w:themeColor="text1" w:themeTint="FF"/>
+                <w:sz w:val="24"/>
+                <w:szCs w:val="24"/>
+                <w14:textFill>
+                  <w14:solidFill>
+                    <w14:schemeClr w14:val="tx1">
+                      <w14:lumMod w14:val="100000"/>
+                      <w14:lumOff w14:val="0"/>
+                    </w14:schemeClr>
+                  </w14:solidFill>
+                </w14:textFill>
               </w:rPr>
               <w:t>Descrição</w:t>
             </w:r>
@@ -3850,12 +4472,11 @@
           <w:tcPr>
             <w:tcW w:w="4508" w:type="dxa"/>
             <w:tcBorders>
-              <w:top w:val="single" w:color="000000" w:themeColor="text1" w:sz="8"/>
-              <w:left w:val="single" w:color="000000" w:themeColor="text1" w:sz="8"/>
-              <w:bottom w:val="single" w:color="000000" w:themeColor="text1" w:sz="8"/>
-              <w:right w:val="single" w:color="000000" w:themeColor="text1" w:sz="8"/>
+              <w:top w:val="single" w:color="000000" w:themeColor="text1" w:sz="8" w:space="0"/>
+              <w:left w:val="single" w:color="000000" w:themeColor="text1" w:sz="8" w:space="0"/>
+              <w:bottom w:val="single" w:color="000000" w:themeColor="text1" w:sz="8" w:space="0"/>
+              <w:right w:val="single" w:color="000000" w:themeColor="text1" w:sz="8" w:space="0"/>
             </w:tcBorders>
-            <w:tcMar/>
             <w:vAlign w:val="top"/>
           </w:tcPr>
           <w:p>
@@ -3865,20 +4486,36 @@
             <w:r>
               <w:rPr>
                 <w:rFonts w:ascii="Times New Roman" w:hAnsi="Times New Roman" w:eastAsia="Times New Roman" w:cs="Times New Roman"/>
-                <w:b w:val="1"/>
-                <w:bCs w:val="1"/>
-                <w:color w:val="000000" w:themeColor="text1" w:themeTint="FF" w:themeShade="FF"/>
-                <w:sz w:val="24"/>
-                <w:szCs w:val="24"/>
+                <w:b/>
+                <w:bCs/>
+                <w:color w:val="000000" w:themeColor="text1" w:themeTint="FF"/>
+                <w:sz w:val="24"/>
+                <w:szCs w:val="24"/>
+                <w14:textFill>
+                  <w14:solidFill>
+                    <w14:schemeClr w14:val="tx1">
+                      <w14:lumMod w14:val="100000"/>
+                      <w14:lumOff w14:val="0"/>
+                    </w14:schemeClr>
+                  </w14:solidFill>
+                </w14:textFill>
               </w:rPr>
               <w:t xml:space="preserve">Dado </w:t>
             </w:r>
             <w:r>
               <w:rPr>
                 <w:rFonts w:ascii="Times New Roman" w:hAnsi="Times New Roman" w:eastAsia="Times New Roman" w:cs="Times New Roman"/>
-                <w:color w:val="000000" w:themeColor="text1" w:themeTint="FF" w:themeShade="FF"/>
-                <w:sz w:val="24"/>
-                <w:szCs w:val="24"/>
+                <w:color w:val="000000" w:themeColor="text1" w:themeTint="FF"/>
+                <w:sz w:val="24"/>
+                <w:szCs w:val="24"/>
+                <w14:textFill>
+                  <w14:solidFill>
+                    <w14:schemeClr w14:val="tx1">
+                      <w14:lumMod w14:val="100000"/>
+                      <w14:lumOff w14:val="0"/>
+                    </w14:schemeClr>
+                  </w14:solidFill>
+                </w14:textFill>
               </w:rPr>
               <w:t xml:space="preserve">que o usuário não tem conta  </w:t>
             </w:r>
@@ -3888,19 +4525,35 @@
               <w:spacing w:after="0" w:line="240" w:lineRule="auto"/>
               <w:rPr>
                 <w:rFonts w:ascii="Times New Roman" w:hAnsi="Times New Roman" w:eastAsia="Times New Roman" w:cs="Times New Roman"/>
-                <w:color w:val="000000" w:themeColor="text1" w:themeTint="FF" w:themeShade="FF"/>
-                <w:sz w:val="24"/>
-                <w:szCs w:val="24"/>
+                <w:color w:val="000000" w:themeColor="text1" w:themeTint="FF"/>
+                <w:sz w:val="24"/>
+                <w:szCs w:val="24"/>
+                <w14:textFill>
+                  <w14:solidFill>
+                    <w14:schemeClr w14:val="tx1">
+                      <w14:lumMod w14:val="100000"/>
+                      <w14:lumOff w14:val="0"/>
+                    </w14:schemeClr>
+                  </w14:solidFill>
+                </w14:textFill>
               </w:rPr>
             </w:pPr>
             <w:r>
               <w:rPr>
                 <w:rFonts w:ascii="Times New Roman" w:hAnsi="Times New Roman" w:eastAsia="Times New Roman" w:cs="Times New Roman"/>
-                <w:b w:val="1"/>
-                <w:bCs w:val="1"/>
-                <w:color w:val="000000" w:themeColor="text1" w:themeTint="FF" w:themeShade="FF"/>
-                <w:sz w:val="24"/>
-                <w:szCs w:val="24"/>
+                <w:b/>
+                <w:bCs/>
+                <w:color w:val="000000" w:themeColor="text1" w:themeTint="FF"/>
+                <w:sz w:val="24"/>
+                <w:szCs w:val="24"/>
+                <w14:textFill>
+                  <w14:solidFill>
+                    <w14:schemeClr w14:val="tx1">
+                      <w14:lumMod w14:val="100000"/>
+                      <w14:lumOff w14:val="0"/>
+                    </w14:schemeClr>
+                  </w14:solidFill>
+                </w14:textFill>
               </w:rPr>
               <w:t xml:space="preserve">Então </w:t>
             </w:r>
@@ -3909,9 +4562,17 @@
                 <w:rFonts w:ascii="Times New Roman" w:hAnsi="Times New Roman" w:eastAsia="Times New Roman" w:cs="Times New Roman"/>
                 <w:b w:val="0"/>
                 <w:bCs w:val="0"/>
-                <w:color w:val="000000" w:themeColor="text1" w:themeTint="FF" w:themeShade="FF"/>
-                <w:sz w:val="24"/>
-                <w:szCs w:val="24"/>
+                <w:color w:val="000000" w:themeColor="text1" w:themeTint="FF"/>
+                <w:sz w:val="24"/>
+                <w:szCs w:val="24"/>
+                <w14:textFill>
+                  <w14:solidFill>
+                    <w14:schemeClr w14:val="tx1">
+                      <w14:lumMod w14:val="100000"/>
+                      <w14:lumOff w14:val="0"/>
+                    </w14:schemeClr>
+                  </w14:solidFill>
+                </w14:textFill>
               </w:rPr>
               <w:t>efetuar estória “Eu_Usuário_Criando_Conta”</w:t>
             </w:r>
@@ -3923,20 +4584,36 @@
             <w:r>
               <w:rPr>
                 <w:rFonts w:ascii="Times New Roman" w:hAnsi="Times New Roman" w:eastAsia="Times New Roman" w:cs="Times New Roman"/>
-                <w:b w:val="1"/>
-                <w:bCs w:val="1"/>
-                <w:color w:val="000000" w:themeColor="text1" w:themeTint="FF" w:themeShade="FF"/>
-                <w:sz w:val="24"/>
-                <w:szCs w:val="24"/>
+                <w:b/>
+                <w:bCs/>
+                <w:color w:val="000000" w:themeColor="text1" w:themeTint="FF"/>
+                <w:sz w:val="24"/>
+                <w:szCs w:val="24"/>
+                <w14:textFill>
+                  <w14:solidFill>
+                    <w14:schemeClr w14:val="tx1">
+                      <w14:lumMod w14:val="100000"/>
+                      <w14:lumOff w14:val="0"/>
+                    </w14:schemeClr>
+                  </w14:solidFill>
+                </w14:textFill>
               </w:rPr>
               <w:t xml:space="preserve">Quando </w:t>
             </w:r>
             <w:r>
               <w:rPr>
                 <w:rFonts w:ascii="Times New Roman" w:hAnsi="Times New Roman" w:eastAsia="Times New Roman" w:cs="Times New Roman"/>
-                <w:color w:val="000000" w:themeColor="text1" w:themeTint="FF" w:themeShade="FF"/>
-                <w:sz w:val="24"/>
-                <w:szCs w:val="24"/>
+                <w:color w:val="000000" w:themeColor="text1" w:themeTint="FF"/>
+                <w:sz w:val="24"/>
+                <w:szCs w:val="24"/>
+                <w14:textFill>
+                  <w14:solidFill>
+                    <w14:schemeClr w14:val="tx1">
+                      <w14:lumMod w14:val="100000"/>
+                      <w14:lumOff w14:val="0"/>
+                    </w14:schemeClr>
+                  </w14:solidFill>
+                </w14:textFill>
               </w:rPr>
               <w:t xml:space="preserve">em página inicial </w:t>
             </w:r>
@@ -3946,28 +4623,52 @@
               <w:spacing w:after="0" w:line="240" w:lineRule="auto"/>
               <w:rPr>
                 <w:rFonts w:ascii="Times New Roman" w:hAnsi="Times New Roman" w:eastAsia="Times New Roman" w:cs="Times New Roman"/>
-                <w:color w:val="000000" w:themeColor="text1" w:themeTint="FF" w:themeShade="FF"/>
-                <w:sz w:val="24"/>
-                <w:szCs w:val="24"/>
+                <w:color w:val="000000" w:themeColor="text1" w:themeTint="FF"/>
+                <w:sz w:val="24"/>
+                <w:szCs w:val="24"/>
+                <w14:textFill>
+                  <w14:solidFill>
+                    <w14:schemeClr w14:val="tx1">
+                      <w14:lumMod w14:val="100000"/>
+                      <w14:lumOff w14:val="0"/>
+                    </w14:schemeClr>
+                  </w14:solidFill>
+                </w14:textFill>
               </w:rPr>
             </w:pPr>
             <w:r>
               <w:rPr>
                 <w:rFonts w:ascii="Times New Roman" w:hAnsi="Times New Roman" w:eastAsia="Times New Roman" w:cs="Times New Roman"/>
-                <w:b w:val="1"/>
-                <w:bCs w:val="1"/>
-                <w:color w:val="000000" w:themeColor="text1" w:themeTint="FF" w:themeShade="FF"/>
-                <w:sz w:val="24"/>
-                <w:szCs w:val="24"/>
+                <w:b/>
+                <w:bCs/>
+                <w:color w:val="000000" w:themeColor="text1" w:themeTint="FF"/>
+                <w:sz w:val="24"/>
+                <w:szCs w:val="24"/>
+                <w14:textFill>
+                  <w14:solidFill>
+                    <w14:schemeClr w14:val="tx1">
+                      <w14:lumMod w14:val="100000"/>
+                      <w14:lumOff w14:val="0"/>
+                    </w14:schemeClr>
+                  </w14:solidFill>
+                </w14:textFill>
               </w:rPr>
               <w:t xml:space="preserve">Então </w:t>
             </w:r>
             <w:r>
               <w:rPr>
                 <w:rFonts w:ascii="Times New Roman" w:hAnsi="Times New Roman" w:eastAsia="Times New Roman" w:cs="Times New Roman"/>
-                <w:color w:val="000000" w:themeColor="text1" w:themeTint="FF" w:themeShade="FF"/>
-                <w:sz w:val="24"/>
-                <w:szCs w:val="24"/>
+                <w:color w:val="000000" w:themeColor="text1" w:themeTint="FF"/>
+                <w:sz w:val="24"/>
+                <w:szCs w:val="24"/>
+                <w14:textFill>
+                  <w14:solidFill>
+                    <w14:schemeClr w14:val="tx1">
+                      <w14:lumMod w14:val="100000"/>
+                      <w14:lumOff w14:val="0"/>
+                    </w14:schemeClr>
+                  </w14:solidFill>
+                </w14:textFill>
               </w:rPr>
               <w:t>clicar em "Trabalhe Conosco"</w:t>
             </w:r>
@@ -3977,28 +4678,52 @@
               <w:spacing w:after="0" w:line="240" w:lineRule="auto"/>
               <w:rPr>
                 <w:rFonts w:ascii="Times New Roman" w:hAnsi="Times New Roman" w:eastAsia="Times New Roman" w:cs="Times New Roman"/>
-                <w:color w:val="000000" w:themeColor="text1" w:themeTint="FF" w:themeShade="FF"/>
-                <w:sz w:val="24"/>
-                <w:szCs w:val="24"/>
+                <w:color w:val="000000" w:themeColor="text1" w:themeTint="FF"/>
+                <w:sz w:val="24"/>
+                <w:szCs w:val="24"/>
+                <w14:textFill>
+                  <w14:solidFill>
+                    <w14:schemeClr w14:val="tx1">
+                      <w14:lumMod w14:val="100000"/>
+                      <w14:lumOff w14:val="0"/>
+                    </w14:schemeClr>
+                  </w14:solidFill>
+                </w14:textFill>
               </w:rPr>
             </w:pPr>
             <w:r>
               <w:rPr>
                 <w:rFonts w:ascii="Times New Roman" w:hAnsi="Times New Roman" w:eastAsia="Times New Roman" w:cs="Times New Roman"/>
-                <w:b w:val="1"/>
-                <w:bCs w:val="1"/>
-                <w:color w:val="000000" w:themeColor="text1" w:themeTint="FF" w:themeShade="FF"/>
-                <w:sz w:val="24"/>
-                <w:szCs w:val="24"/>
+                <w:b/>
+                <w:bCs/>
+                <w:color w:val="000000" w:themeColor="text1" w:themeTint="FF"/>
+                <w:sz w:val="24"/>
+                <w:szCs w:val="24"/>
+                <w14:textFill>
+                  <w14:solidFill>
+                    <w14:schemeClr w14:val="tx1">
+                      <w14:lumMod w14:val="100000"/>
+                      <w14:lumOff w14:val="0"/>
+                    </w14:schemeClr>
+                  </w14:solidFill>
+                </w14:textFill>
               </w:rPr>
               <w:t xml:space="preserve">Então </w:t>
             </w:r>
             <w:r>
               <w:rPr>
                 <w:rFonts w:ascii="Times New Roman" w:hAnsi="Times New Roman" w:eastAsia="Times New Roman" w:cs="Times New Roman"/>
-                <w:color w:val="000000" w:themeColor="text1" w:themeTint="FF" w:themeShade="FF"/>
-                <w:sz w:val="24"/>
-                <w:szCs w:val="24"/>
+                <w:color w:val="000000" w:themeColor="text1" w:themeTint="FF"/>
+                <w:sz w:val="24"/>
+                <w:szCs w:val="24"/>
+                <w14:textFill>
+                  <w14:solidFill>
+                    <w14:schemeClr w14:val="tx1">
+                      <w14:lumMod w14:val="100000"/>
+                      <w14:lumOff w14:val="0"/>
+                    </w14:schemeClr>
+                  </w14:solidFill>
+                </w14:textFill>
               </w:rPr>
               <w:t>clicar em “Entregador"</w:t>
             </w:r>
@@ -4010,20 +4735,36 @@
             <w:r>
               <w:rPr>
                 <w:rFonts w:ascii="Times New Roman" w:hAnsi="Times New Roman" w:eastAsia="Times New Roman" w:cs="Times New Roman"/>
-                <w:b w:val="1"/>
-                <w:bCs w:val="1"/>
-                <w:color w:val="000000" w:themeColor="text1" w:themeTint="FF" w:themeShade="FF"/>
-                <w:sz w:val="24"/>
-                <w:szCs w:val="24"/>
+                <w:b/>
+                <w:bCs/>
+                <w:color w:val="000000" w:themeColor="text1" w:themeTint="FF"/>
+                <w:sz w:val="24"/>
+                <w:szCs w:val="24"/>
+                <w14:textFill>
+                  <w14:solidFill>
+                    <w14:schemeClr w14:val="tx1">
+                      <w14:lumMod w14:val="100000"/>
+                      <w14:lumOff w14:val="0"/>
+                    </w14:schemeClr>
+                  </w14:solidFill>
+                </w14:textFill>
               </w:rPr>
               <w:t xml:space="preserve">Então </w:t>
             </w:r>
             <w:r>
               <w:rPr>
                 <w:rFonts w:ascii="Times New Roman" w:hAnsi="Times New Roman" w:eastAsia="Times New Roman" w:cs="Times New Roman"/>
-                <w:color w:val="000000" w:themeColor="text1" w:themeTint="FF" w:themeShade="FF"/>
-                <w:sz w:val="24"/>
-                <w:szCs w:val="24"/>
+                <w:color w:val="000000" w:themeColor="text1" w:themeTint="FF"/>
+                <w:sz w:val="24"/>
+                <w:szCs w:val="24"/>
+                <w14:textFill>
+                  <w14:solidFill>
+                    <w14:schemeClr w14:val="tx1">
+                      <w14:lumMod w14:val="100000"/>
+                      <w14:lumOff w14:val="0"/>
+                    </w14:schemeClr>
+                  </w14:solidFill>
+                </w14:textFill>
               </w:rPr>
               <w:t>preencher os dados</w:t>
             </w:r>
@@ -4033,19 +4774,35 @@
               <w:spacing w:after="0" w:line="240" w:lineRule="auto"/>
               <w:rPr>
                 <w:rFonts w:ascii="Times New Roman" w:hAnsi="Times New Roman" w:eastAsia="Times New Roman" w:cs="Times New Roman"/>
-                <w:color w:val="000000" w:themeColor="text1" w:themeTint="FF" w:themeShade="FF"/>
-                <w:sz w:val="24"/>
-                <w:szCs w:val="24"/>
+                <w:color w:val="000000" w:themeColor="text1" w:themeTint="FF"/>
+                <w:sz w:val="24"/>
+                <w:szCs w:val="24"/>
+                <w14:textFill>
+                  <w14:solidFill>
+                    <w14:schemeClr w14:val="tx1">
+                      <w14:lumMod w14:val="100000"/>
+                      <w14:lumOff w14:val="0"/>
+                    </w14:schemeClr>
+                  </w14:solidFill>
+                </w14:textFill>
               </w:rPr>
             </w:pPr>
             <w:r>
               <w:rPr>
                 <w:rFonts w:ascii="Times New Roman" w:hAnsi="Times New Roman" w:eastAsia="Times New Roman" w:cs="Times New Roman"/>
-                <w:b w:val="1"/>
-                <w:bCs w:val="1"/>
-                <w:color w:val="000000" w:themeColor="text1" w:themeTint="FF" w:themeShade="FF"/>
-                <w:sz w:val="24"/>
-                <w:szCs w:val="24"/>
+                <w:b/>
+                <w:bCs/>
+                <w:color w:val="000000" w:themeColor="text1" w:themeTint="FF"/>
+                <w:sz w:val="24"/>
+                <w:szCs w:val="24"/>
+                <w14:textFill>
+                  <w14:solidFill>
+                    <w14:schemeClr w14:val="tx1">
+                      <w14:lumMod w14:val="100000"/>
+                      <w14:lumOff w14:val="0"/>
+                    </w14:schemeClr>
+                  </w14:solidFill>
+                </w14:textFill>
               </w:rPr>
               <w:t xml:space="preserve">Então </w:t>
             </w:r>
@@ -4054,34 +4811,57 @@
                 <w:rFonts w:ascii="Times New Roman" w:hAnsi="Times New Roman" w:eastAsia="Times New Roman" w:cs="Times New Roman"/>
                 <w:b w:val="0"/>
                 <w:bCs w:val="0"/>
-                <w:color w:val="000000" w:themeColor="text1" w:themeTint="FF" w:themeShade="FF"/>
-                <w:sz w:val="24"/>
-                <w:szCs w:val="24"/>
+                <w:color w:val="000000" w:themeColor="text1" w:themeTint="FF"/>
+                <w:sz w:val="24"/>
+                <w:szCs w:val="24"/>
+                <w14:textFill>
+                  <w14:solidFill>
+                    <w14:schemeClr w14:val="tx1">
+                      <w14:lumMod w14:val="100000"/>
+                      <w14:lumOff w14:val="0"/>
+                    </w14:schemeClr>
+                  </w14:solidFill>
+                </w14:textFill>
               </w:rPr>
               <w:t>clicar em “Confirmar”</w:t>
             </w:r>
           </w:p>
           <w:p>
             <w:pPr>
-              <w:pStyle w:val="1"/>
               <w:spacing w:after="0" w:line="240" w:lineRule="auto"/>
               <w:rPr>
                 <w:rFonts w:ascii="Times New Roman" w:hAnsi="Times New Roman" w:eastAsia="Times New Roman" w:cs="Times New Roman"/>
                 <w:b w:val="0"/>
                 <w:bCs w:val="0"/>
-                <w:color w:val="000000" w:themeColor="text1" w:themeTint="FF" w:themeShade="FF"/>
-                <w:sz w:val="24"/>
-                <w:szCs w:val="24"/>
+                <w:color w:val="000000" w:themeColor="text1" w:themeTint="FF"/>
+                <w:sz w:val="24"/>
+                <w:szCs w:val="24"/>
+                <w14:textFill>
+                  <w14:solidFill>
+                    <w14:schemeClr w14:val="tx1">
+                      <w14:lumMod w14:val="100000"/>
+                      <w14:lumOff w14:val="0"/>
+                    </w14:schemeClr>
+                  </w14:solidFill>
+                </w14:textFill>
               </w:rPr>
             </w:pPr>
             <w:r>
               <w:rPr>
                 <w:rFonts w:ascii="Times New Roman" w:hAnsi="Times New Roman" w:eastAsia="Times New Roman" w:cs="Times New Roman"/>
-                <w:b w:val="1"/>
-                <w:bCs w:val="1"/>
-                <w:color w:val="000000" w:themeColor="text1" w:themeTint="FF" w:themeShade="FF"/>
-                <w:sz w:val="24"/>
-                <w:szCs w:val="24"/>
+                <w:b/>
+                <w:bCs/>
+                <w:color w:val="000000" w:themeColor="text1" w:themeTint="FF"/>
+                <w:sz w:val="24"/>
+                <w:szCs w:val="24"/>
+                <w14:textFill>
+                  <w14:solidFill>
+                    <w14:schemeClr w14:val="tx1">
+                      <w14:lumMod w14:val="100000"/>
+                      <w14:lumOff w14:val="0"/>
+                    </w14:schemeClr>
+                  </w14:solidFill>
+                </w14:textFill>
               </w:rPr>
               <w:t xml:space="preserve">Então </w:t>
             </w:r>
@@ -4092,9 +4872,17 @@
                 <w:bCs w:val="0"/>
                 <w:i w:val="0"/>
                 <w:iCs w:val="0"/>
-                <w:color w:val="000000" w:themeColor="text1" w:themeTint="FF" w:themeShade="FF"/>
-                <w:sz w:val="24"/>
-                <w:szCs w:val="24"/>
+                <w:color w:val="000000" w:themeColor="text1" w:themeTint="FF"/>
+                <w:sz w:val="24"/>
+                <w:szCs w:val="24"/>
+                <w14:textFill>
+                  <w14:solidFill>
+                    <w14:schemeClr w14:val="tx1">
+                      <w14:lumMod w14:val="100000"/>
+                      <w14:lumOff w14:val="0"/>
+                    </w14:schemeClr>
+                  </w14:solidFill>
+                </w14:textFill>
               </w:rPr>
               <w:t>página de entregador está aberta</w:t>
             </w:r>
@@ -4102,21 +4890,16 @@
         </w:tc>
       </w:tr>
     </w:tbl>
-    <w:p>
-      <w:pPr>
-        <w:pStyle w:val="1"/>
-      </w:pPr>
-    </w:p>
+    <w:p/>
     <w:sectPr>
-      <w:footerReference w:type="first" r:id="rId7"/>
-      <w:headerReference w:type="default" r:id="rId5"/>
-      <w:footerReference w:type="default" r:id="rId6"/>
-      <w:pgSz w:w="11906" w:h="16838" w:orient="portrait"/>
+      <w:footerReference r:id="rId7" w:type="first"/>
+      <w:headerReference r:id="rId5" w:type="default"/>
+      <w:footerReference r:id="rId6" w:type="default"/>
+      <w:pgSz w:w="11906" w:h="16838"/>
       <w:pgMar w:top="1440" w:right="1440" w:bottom="1440" w:left="1440" w:header="720" w:footer="720" w:gutter="0"/>
       <w:cols w:space="720" w:num="1"/>
       <w:titlePg/>
       <w:docGrid w:linePitch="360" w:charSpace="0"/>
-      <w:headerReference w:type="first" r:id="R2b6443d847624387"/>
     </w:sectPr>
   </w:body>
 </w:document>
@@ -4125,7 +4908,7 @@
 <file path=word/endnotes.xml><?xml version="1.0" encoding="utf-8"?>
 <w:endnotes xmlns:wpc="http://schemas.microsoft.com/office/word/2010/wordprocessingCanvas" xmlns:mc="http://schemas.openxmlformats.org/markup-compatibility/2006" xmlns:o="urn:schemas-microsoft-com:office:office" xmlns:r="http://schemas.openxmlformats.org/officeDocument/2006/relationships" xmlns:m="http://schemas.openxmlformats.org/officeDocument/2006/math" xmlns:v="urn:schemas-microsoft-com:vml" xmlns:wp14="http://schemas.microsoft.com/office/word/2010/wordprocessingDrawing" xmlns:wp="http://schemas.openxmlformats.org/drawingml/2006/wordprocessingDrawing" xmlns:w="http://schemas.openxmlformats.org/wordprocessingml/2006/main" xmlns:w14="http://schemas.microsoft.com/office/word/2010/wordml" xmlns:w15="http://schemas.microsoft.com/office/word/2012/wordml" xmlns:w10="urn:schemas-microsoft-com:office:word" xmlns:wpg="http://schemas.microsoft.com/office/word/2010/wordprocessingGroup" xmlns:wpi="http://schemas.microsoft.com/office/word/2010/wordprocessingInk" xmlns:wne="http://schemas.microsoft.com/office/word/2006/wordml" xmlns:wps="http://schemas.microsoft.com/office/word/2010/wordprocessingShape" xmlns:wpsCustomData="http://www.wps.cn/officeDocument/2013/wpsCustomData" mc:Ignorable="w14 w15 wp14">
   <w:endnote w:type="separator" w:id="0">
-    <w:p xmlns:wp14="http://schemas.microsoft.com/office/word/2010/wordml" wp14:textId="77777777">
+    <w:p>
       <w:pPr>
         <w:spacing w:line="240" w:lineRule="auto"/>
       </w:pPr>
@@ -4135,7 +4918,7 @@
     </w:p>
   </w:endnote>
   <w:endnote w:type="continuationSeparator" w:id="1">
-    <w:p xmlns:wp14="http://schemas.microsoft.com/office/word/2010/wordml" wp14:textId="77777777">
+    <w:p>
       <w:pPr>
         <w:spacing w:line="240" w:lineRule="auto"/>
       </w:pPr>
@@ -4167,7 +4950,7 @@
       <w:gridCol w:w="3005"/>
       <w:gridCol w:w="3005"/>
     </w:tblGrid>
-    <w:tr xmlns:wp14="http://schemas.microsoft.com/office/word/2010/wordml" wp14:textId="77777777">
+    <w:tr>
       <w:tblPrEx>
         <w:tblCellMar>
           <w:top w:w="0" w:type="dxa"/>
@@ -4180,7 +4963,7 @@
         <w:tcPr>
           <w:tcW w:w="3005" w:type="dxa"/>
         </w:tcPr>
-        <w:p wp14:textId="77777777">
+        <w:p>
           <w:pPr>
             <w:pStyle w:val="4"/>
             <w:bidi w:val="0"/>
@@ -4193,7 +4976,7 @@
         <w:tcPr>
           <w:tcW w:w="3005" w:type="dxa"/>
         </w:tcPr>
-        <w:p wp14:textId="77777777">
+        <w:p>
           <w:pPr>
             <w:pStyle w:val="4"/>
             <w:bidi w:val="0"/>
@@ -4205,7 +4988,7 @@
         <w:tcPr>
           <w:tcW w:w="3005" w:type="dxa"/>
         </w:tcPr>
-        <w:p wp14:textId="77777777">
+        <w:p>
           <w:pPr>
             <w:pStyle w:val="4"/>
             <w:bidi w:val="0"/>
@@ -4216,7 +4999,7 @@
       </w:tc>
     </w:tr>
   </w:tbl>
-  <w:p xmlns:wp14="http://schemas.microsoft.com/office/word/2010/wordml" wp14:textId="77777777">
+  <w:p>
     <w:pPr>
       <w:pStyle w:val="5"/>
       <w:bidi w:val="0"/>
@@ -4245,7 +5028,7 @@
       <w:gridCol w:w="3005"/>
       <w:gridCol w:w="3005"/>
     </w:tblGrid>
-    <w:tr xmlns:wp14="http://schemas.microsoft.com/office/word/2010/wordml" wp14:textId="77777777">
+    <w:tr>
       <w:tblPrEx>
         <w:tblCellMar>
           <w:top w:w="0" w:type="dxa"/>
@@ -4258,7 +5041,7 @@
         <w:tcPr>
           <w:tcW w:w="3005" w:type="dxa"/>
         </w:tcPr>
-        <w:p wp14:textId="77777777">
+        <w:p>
           <w:pPr>
             <w:pStyle w:val="4"/>
             <w:bidi w:val="0"/>
@@ -4271,7 +5054,7 @@
         <w:tcPr>
           <w:tcW w:w="3005" w:type="dxa"/>
         </w:tcPr>
-        <w:p wp14:textId="77777777">
+        <w:p>
           <w:pPr>
             <w:pStyle w:val="4"/>
             <w:bidi w:val="0"/>
@@ -4283,7 +5066,7 @@
         <w:tcPr>
           <w:tcW w:w="3005" w:type="dxa"/>
         </w:tcPr>
-        <w:p wp14:textId="77777777">
+        <w:p>
           <w:pPr>
             <w:pStyle w:val="4"/>
             <w:bidi w:val="0"/>
@@ -4294,7 +5077,7 @@
       </w:tc>
     </w:tr>
   </w:tbl>
-  <w:p xmlns:wp14="http://schemas.microsoft.com/office/word/2010/wordml" wp14:textId="77777777">
+  <w:p>
     <w:pPr>
       <w:pStyle w:val="5"/>
       <w:bidi w:val="0"/>
@@ -4306,7 +5089,7 @@
 <file path=word/footnotes.xml><?xml version="1.0" encoding="utf-8"?>
 <w:footnotes xmlns:wpc="http://schemas.microsoft.com/office/word/2010/wordprocessingCanvas" xmlns:mc="http://schemas.openxmlformats.org/markup-compatibility/2006" xmlns:o="urn:schemas-microsoft-com:office:office" xmlns:r="http://schemas.openxmlformats.org/officeDocument/2006/relationships" xmlns:m="http://schemas.openxmlformats.org/officeDocument/2006/math" xmlns:v="urn:schemas-microsoft-com:vml" xmlns:wp14="http://schemas.microsoft.com/office/word/2010/wordprocessingDrawing" xmlns:wp="http://schemas.openxmlformats.org/drawingml/2006/wordprocessingDrawing" xmlns:w="http://schemas.openxmlformats.org/wordprocessingml/2006/main" xmlns:w14="http://schemas.microsoft.com/office/word/2010/wordml" xmlns:w15="http://schemas.microsoft.com/office/word/2012/wordml" xmlns:w10="urn:schemas-microsoft-com:office:word" xmlns:wpg="http://schemas.microsoft.com/office/word/2010/wordprocessingGroup" xmlns:wpi="http://schemas.microsoft.com/office/word/2010/wordprocessingInk" xmlns:wne="http://schemas.microsoft.com/office/word/2006/wordml" xmlns:wps="http://schemas.microsoft.com/office/word/2010/wordprocessingShape" xmlns:wpsCustomData="http://www.wps.cn/officeDocument/2013/wpsCustomData" mc:Ignorable="w14 w15 wp14">
   <w:footnote w:type="separator" w:id="0">
-    <w:p xmlns:wp14="http://schemas.microsoft.com/office/word/2010/wordml" wp14:textId="77777777">
+    <w:p>
       <w:pPr>
         <w:spacing w:before="0" w:after="0" w:line="259" w:lineRule="auto"/>
       </w:pPr>
@@ -4316,7 +5099,7 @@
     </w:p>
   </w:footnote>
   <w:footnote w:type="continuationSeparator" w:id="1">
-    <w:p xmlns:wp14="http://schemas.microsoft.com/office/word/2010/wordml" wp14:textId="77777777">
+    <w:p>
       <w:pPr>
         <w:spacing w:before="0" w:after="0" w:line="259" w:lineRule="auto"/>
       </w:pPr>
@@ -4354,7 +5137,7 @@
     <w:tblGrid>
       <w:gridCol w:w="9015"/>
     </w:tblGrid>
-    <w:tr xmlns:wp14="http://schemas.microsoft.com/office/word/2010/wordml" wp14:textId="77777777">
+    <w:tr>
       <w:tblPrEx>
         <w:tblBorders>
           <w:top w:val="single" w:color="000000" w:themeColor="text1" w:sz="4" w:space="0"/>
@@ -4376,7 +5159,7 @@
           <w:tcW w:w="9015" w:type="dxa"/>
           <w:shd w:val="clear" w:color="auto" w:fill="C00000"/>
         </w:tcPr>
-        <w:p wp14:textId="77777777">
+        <w:p>
           <w:pPr>
             <w:bidi w:val="0"/>
             <w:spacing w:after="0" w:line="240" w:lineRule="auto"/>
@@ -4406,7 +5189,7 @@
       </w:tc>
     </w:tr>
   </w:tbl>
-  <w:p xmlns:wp14="http://schemas.microsoft.com/office/word/2010/wordml" wp14:textId="77777777"/>
+  <w:p/>
   <w:tbl>
     <w:tblPr>
       <w:tblStyle w:val="6"/>
@@ -4432,7 +5215,7 @@
       <w:gridCol w:w="7065"/>
       <w:gridCol w:w="1935"/>
     </w:tblGrid>
-    <w:tr xmlns:wp14="http://schemas.microsoft.com/office/word/2010/wordml" wp14:textId="77777777">
+    <w:tr>
       <w:tblPrEx>
         <w:tblBorders>
           <w:top w:val="single" w:color="000000" w:themeColor="text1" w:sz="4" w:space="0"/>
@@ -4458,10 +5241,9 @@
             <w:bottom w:val="single" w:color="000000" w:themeColor="text1" w:sz="6" w:space="0"/>
             <w:right w:val="single" w:color="000000" w:themeColor="text1" w:sz="6" w:space="0"/>
           </w:tcBorders>
-          <w:tcMar/>
           <w:vAlign w:val="center"/>
         </w:tcPr>
-        <w:p wp14:textId="77777777">
+        <w:p>
           <w:pPr>
             <w:bidi w:val="0"/>
             <w:spacing w:after="0" w:line="259" w:lineRule="auto"/>
@@ -4513,10 +5295,9 @@
             <w:bottom w:val="single" w:color="000000" w:themeColor="text1" w:sz="6" w:space="0"/>
             <w:right w:val="single" w:color="000000" w:themeColor="text1" w:sz="6" w:space="0"/>
           </w:tcBorders>
-          <w:tcMar/>
           <w:vAlign w:val="center"/>
         </w:tcPr>
-        <w:p wp14:textId="67E1DE5F">
+        <w:p>
           <w:pPr>
             <w:bidi w:val="0"/>
             <w:spacing w:after="0" w:line="259" w:lineRule="auto"/>
@@ -4541,13 +5322,39 @@
               <w:szCs w:val="22"/>
               <w:lang w:val="pt-BR"/>
             </w:rPr>
-            <w:t xml:space="preserve"> Data: 02/05/2022</w:t>
+            <w:t xml:space="preserve"> Data: 0</w:t>
+          </w:r>
+          <w:r>
+            <w:rPr>
+              <w:rFonts w:hint="default" w:ascii="Calibri" w:hAnsi="Calibri" w:eastAsia="Calibri" w:cs="Calibri"/>
+              <w:b w:val="0"/>
+              <w:bCs w:val="0"/>
+              <w:i w:val="0"/>
+              <w:iCs w:val="0"/>
+              <w:sz w:val="22"/>
+              <w:szCs w:val="22"/>
+              <w:lang w:val="pt-BR"/>
+            </w:rPr>
+            <w:t>3</w:t>
+          </w:r>
+          <w:r>
+            <w:rPr>
+              <w:rFonts w:ascii="Calibri" w:hAnsi="Calibri" w:eastAsia="Calibri" w:cs="Calibri"/>
+              <w:b w:val="0"/>
+              <w:bCs w:val="0"/>
+              <w:i w:val="0"/>
+              <w:iCs w:val="0"/>
+              <w:sz w:val="22"/>
+              <w:szCs w:val="22"/>
+              <w:lang w:val="pt-BR"/>
+            </w:rPr>
+            <w:t>/05/2022</w:t>
           </w:r>
         </w:p>
       </w:tc>
     </w:tr>
   </w:tbl>
-  <w:p xmlns:wp14="http://schemas.microsoft.com/office/word/2010/wordml" wp14:textId="77777777">
+  <w:p>
     <w:pPr>
       <w:pStyle w:val="4"/>
       <w:bidi w:val="0"/>
@@ -4578,17 +5385,6 @@
 </w:hdr>
 </file>
 
-<file path=word/header2.xml><?xml version="1.0" encoding="utf-8"?>
-<w:hdr xmlns:w14="http://schemas.microsoft.com/office/word/2010/wordml" xmlns:w="http://schemas.openxmlformats.org/wordprocessingml/2006/main">
-  <w:p>
-    <w:pPr>
-      <w:pStyle w:val="4"/>
-      <w:bidi w:val="0"/>
-    </w:pPr>
-  </w:p>
-</w:hdr>
-</file>
-
 <file path=word/numbering.xml><?xml version="1.0" encoding="utf-8"?>
 <w:numbering xmlns:wpc="http://schemas.microsoft.com/office/word/2010/wordprocessingCanvas" xmlns:mc="http://schemas.openxmlformats.org/markup-compatibility/2006" xmlns:o="urn:schemas-microsoft-com:office:office" xmlns:r="http://schemas.openxmlformats.org/officeDocument/2006/relationships" xmlns:m="http://schemas.openxmlformats.org/officeDocument/2006/math" xmlns:v="urn:schemas-microsoft-com:vml" xmlns:wp14="http://schemas.microsoft.com/office/word/2010/wordprocessingDrawing" xmlns:wp="http://schemas.openxmlformats.org/drawingml/2006/wordprocessingDrawing" xmlns:w10="urn:schemas-microsoft-com:office:word" xmlns:w="http://schemas.openxmlformats.org/wordprocessingml/2006/main" xmlns:w14="http://schemas.microsoft.com/office/word/2010/wordml" xmlns:wpg="http://schemas.microsoft.com/office/word/2010/wordprocessingGroup" xmlns:wpi="http://schemas.microsoft.com/office/word/2010/wordprocessingInk" xmlns:wne="http://schemas.microsoft.com/office/word/2006/wordml" xmlns:wps="http://schemas.microsoft.com/office/word/2010/wordprocessingShape" xmlns:wpsCustomData="http://www.wps.cn/officeDocument/2013/wpsCustomData" mc:Ignorable="w14 wp14">
   <w:abstractNum w:abstractNumId="0">
@@ -4800,169 +5596,169 @@
 </file>
 
 <file path=word/styles.xml><?xml version="1.0" encoding="utf-8"?>
-<w:styles xmlns:wp14="http://schemas.microsoft.com/office/word/2010/wordprocessingDrawing" xmlns:mc="http://schemas.openxmlformats.org/markup-compatibility/2006" xmlns:o="urn:schemas-microsoft-com:office:office" xmlns:r="http://schemas.openxmlformats.org/officeDocument/2006/relationships" xmlns:m="http://schemas.openxmlformats.org/officeDocument/2006/math" xmlns:v="urn:schemas-microsoft-com:vml" xmlns:w="http://schemas.openxmlformats.org/wordprocessingml/2006/main" xmlns:w14="http://schemas.microsoft.com/office/word/2010/wordml" xmlns:w10="urn:schemas-microsoft-com:office:word" xmlns:sl="http://schemas.openxmlformats.org/schemaLibrary/2006/main" xmlns:wpsCustomData="http://www.wps.cn/officeDocument/2013/wpsCustomData" mc:Ignorable="w14 wp14">
+<w:styles xmlns:mc="http://schemas.openxmlformats.org/markup-compatibility/2006" xmlns:o="urn:schemas-microsoft-com:office:office" xmlns:r="http://schemas.openxmlformats.org/officeDocument/2006/relationships" xmlns:m="http://schemas.openxmlformats.org/officeDocument/2006/math" xmlns:v="urn:schemas-microsoft-com:vml" xmlns:w="http://schemas.openxmlformats.org/wordprocessingml/2006/main" xmlns:w14="http://schemas.microsoft.com/office/word/2010/wordml" xmlns:w10="urn:schemas-microsoft-com:office:word" xmlns:sl="http://schemas.openxmlformats.org/schemaLibrary/2006/main" xmlns:wpsCustomData="http://www.wps.cn/officeDocument/2013/wpsCustomData" mc:Ignorable="w14">
   <w:docDefaults>
     <w:rPrDefault>
       <w:rPr>
-        <w:rFonts w:asciiTheme="minorHAnsi" w:hAnsiTheme="minorHAnsi" w:eastAsiaTheme="minorHAnsi" w:cstheme="minorBidi"/>
+        <w:rFonts w:ascii="Times New Roman" w:hAnsi="Times New Roman" w:eastAsia="SimSun" w:cs="Times New Roman"/>
       </w:rPr>
     </w:rPrDefault>
     <w:pPrDefault/>
   </w:docDefaults>
-  <w:latentStyles w:defLockedState="0" w:defUIPriority="99" w:defSemiHidden="1" w:defUnhideWhenUsed="1" w:defQFormat="0" w:count="260">
-    <w:lsdException w:name="Normal" w:uiPriority="0" w:semiHidden="0" w:unhideWhenUsed="0" w:qFormat="1"/>
-    <w:lsdException w:name="heading 1" w:uiPriority="9" w:semiHidden="0" w:unhideWhenUsed="0" w:qFormat="1"/>
-    <w:lsdException w:name="heading 2" w:uiPriority="9" w:qFormat="1"/>
-    <w:lsdException w:name="heading 3" w:uiPriority="9" w:qFormat="1"/>
-    <w:lsdException w:name="heading 4" w:uiPriority="9" w:qFormat="1"/>
-    <w:lsdException w:name="heading 5" w:uiPriority="9" w:qFormat="1"/>
-    <w:lsdException w:name="heading 6" w:uiPriority="9" w:qFormat="1"/>
-    <w:lsdException w:name="heading 7" w:uiPriority="9" w:qFormat="1"/>
-    <w:lsdException w:name="heading 8" w:uiPriority="9" w:qFormat="1"/>
-    <w:lsdException w:name="heading 9" w:uiPriority="9" w:qFormat="1"/>
-    <w:lsdException w:name="index 1" w:uiPriority="99"/>
-    <w:lsdException w:name="index 2" w:uiPriority="99"/>
-    <w:lsdException w:name="index 3" w:uiPriority="99"/>
-    <w:lsdException w:name="index 4" w:uiPriority="99"/>
-    <w:lsdException w:name="index 5" w:uiPriority="99"/>
-    <w:lsdException w:name="index 6" w:uiPriority="99"/>
-    <w:lsdException w:name="index 7" w:uiPriority="99"/>
-    <w:lsdException w:name="index 8" w:uiPriority="99"/>
-    <w:lsdException w:name="index 9" w:uiPriority="99"/>
-    <w:lsdException w:name="toc 1" w:uiPriority="39"/>
-    <w:lsdException w:name="toc 2" w:uiPriority="39"/>
-    <w:lsdException w:name="toc 3" w:uiPriority="39"/>
-    <w:lsdException w:name="toc 4" w:uiPriority="39"/>
-    <w:lsdException w:name="toc 5" w:uiPriority="39"/>
-    <w:lsdException w:name="toc 6" w:uiPriority="39"/>
-    <w:lsdException w:name="toc 7" w:uiPriority="39"/>
-    <w:lsdException w:name="toc 8" w:uiPriority="39"/>
-    <w:lsdException w:name="toc 9" w:uiPriority="39"/>
-    <w:lsdException w:name="Normal Indent" w:uiPriority="99"/>
-    <w:lsdException w:name="footnote text" w:uiPriority="99"/>
-    <w:lsdException w:name="annotation text" w:uiPriority="99"/>
-    <w:lsdException w:name="header" w:uiPriority="99" w:semiHidden="0"/>
-    <w:lsdException w:name="footer" w:uiPriority="99" w:semiHidden="0"/>
-    <w:lsdException w:name="index heading" w:uiPriority="99"/>
-    <w:lsdException w:name="caption" w:uiPriority="35" w:qFormat="1"/>
-    <w:lsdException w:name="table of figures" w:uiPriority="99"/>
-    <w:lsdException w:name="envelope address" w:uiPriority="99"/>
-    <w:lsdException w:name="envelope return" w:uiPriority="99"/>
-    <w:lsdException w:name="footnote reference" w:uiPriority="99"/>
-    <w:lsdException w:name="annotation reference" w:uiPriority="99"/>
-    <w:lsdException w:name="line number" w:uiPriority="99"/>
-    <w:lsdException w:name="page number" w:uiPriority="99"/>
-    <w:lsdException w:name="endnote reference" w:uiPriority="99"/>
-    <w:lsdException w:name="endnote text" w:uiPriority="99"/>
-    <w:lsdException w:name="table of authorities" w:uiPriority="99"/>
-    <w:lsdException w:name="macro" w:uiPriority="99"/>
-    <w:lsdException w:name="toa heading" w:uiPriority="99"/>
-    <w:lsdException w:name="List" w:uiPriority="99"/>
-    <w:lsdException w:name="List Bullet" w:uiPriority="99"/>
-    <w:lsdException w:name="List Number" w:uiPriority="99"/>
-    <w:lsdException w:name="List 2" w:uiPriority="99"/>
-    <w:lsdException w:name="List 3" w:uiPriority="99"/>
-    <w:lsdException w:name="List 4" w:uiPriority="99"/>
-    <w:lsdException w:name="List 5" w:uiPriority="99"/>
-    <w:lsdException w:name="List Bullet 2" w:uiPriority="99"/>
-    <w:lsdException w:name="List Bullet 3" w:uiPriority="99"/>
-    <w:lsdException w:name="List Bullet 4" w:uiPriority="99"/>
-    <w:lsdException w:name="List Bullet 5" w:uiPriority="99"/>
-    <w:lsdException w:name="List Number 2" w:uiPriority="99"/>
-    <w:lsdException w:name="List Number 3" w:uiPriority="99"/>
-    <w:lsdException w:name="List Number 4" w:uiPriority="99"/>
-    <w:lsdException w:name="List Number 5" w:uiPriority="99"/>
-    <w:lsdException w:name="Title" w:uiPriority="10" w:semiHidden="0" w:unhideWhenUsed="0" w:qFormat="1"/>
-    <w:lsdException w:name="Closing" w:uiPriority="99"/>
-    <w:lsdException w:name="Signature" w:uiPriority="99"/>
-    <w:lsdException w:name="Default Paragraph Font" w:uiPriority="1"/>
-    <w:lsdException w:name="Body Text" w:uiPriority="99"/>
-    <w:lsdException w:name="Body Text Indent" w:uiPriority="99"/>
-    <w:lsdException w:name="List Continue" w:uiPriority="99"/>
-    <w:lsdException w:name="List Continue 2" w:uiPriority="99"/>
-    <w:lsdException w:name="List Continue 3" w:uiPriority="99"/>
-    <w:lsdException w:name="List Continue 4" w:uiPriority="99"/>
-    <w:lsdException w:name="List Continue 5" w:uiPriority="99"/>
-    <w:lsdException w:name="Message Header" w:uiPriority="99"/>
-    <w:lsdException w:name="Subtitle" w:uiPriority="11" w:semiHidden="0" w:unhideWhenUsed="0" w:qFormat="1"/>
-    <w:lsdException w:name="Salutation" w:uiPriority="99"/>
-    <w:lsdException w:name="Date" w:uiPriority="99"/>
-    <w:lsdException w:name="Body Text First Indent" w:uiPriority="99"/>
-    <w:lsdException w:name="Body Text First Indent 2" w:uiPriority="99"/>
-    <w:lsdException w:name="Note Heading" w:uiPriority="99"/>
-    <w:lsdException w:name="Body Text 2" w:uiPriority="99"/>
-    <w:lsdException w:name="Body Text 3" w:uiPriority="99"/>
-    <w:lsdException w:name="Body Text Indent 2" w:uiPriority="99"/>
-    <w:lsdException w:name="Body Text Indent 3" w:uiPriority="99"/>
-    <w:lsdException w:name="Block Text" w:uiPriority="99"/>
-    <w:lsdException w:name="Hyperlink" w:uiPriority="99"/>
-    <w:lsdException w:name="FollowedHyperlink" w:uiPriority="99"/>
-    <w:lsdException w:name="Strong" w:uiPriority="22" w:semiHidden="0" w:unhideWhenUsed="0" w:qFormat="1"/>
-    <w:lsdException w:name="Emphasis" w:uiPriority="20" w:semiHidden="0" w:unhideWhenUsed="0" w:qFormat="1"/>
-    <w:lsdException w:name="Document Map" w:uiPriority="99"/>
-    <w:lsdException w:name="Plain Text" w:uiPriority="99"/>
-    <w:lsdException w:name="E-mail Signature" w:uiPriority="99"/>
-    <w:lsdException w:name="Normal (Web)" w:uiPriority="99"/>
-    <w:lsdException w:name="HTML Acronym" w:uiPriority="99"/>
-    <w:lsdException w:name="HTML Address" w:uiPriority="99"/>
-    <w:lsdException w:name="HTML Cite" w:uiPriority="99"/>
-    <w:lsdException w:name="HTML Code" w:uiPriority="99"/>
-    <w:lsdException w:name="HTML Definition" w:uiPriority="99"/>
-    <w:lsdException w:name="HTML Keyboard" w:uiPriority="99"/>
-    <w:lsdException w:name="HTML Preformatted" w:uiPriority="99"/>
-    <w:lsdException w:name="HTML Sample" w:uiPriority="99"/>
-    <w:lsdException w:name="HTML Typewriter" w:uiPriority="99"/>
-    <w:lsdException w:name="HTML Variable" w:uiPriority="99"/>
-    <w:lsdException w:name="Normal Table" w:uiPriority="99" w:qFormat="1"/>
-    <w:lsdException w:name="annotation subject" w:uiPriority="99"/>
-    <w:lsdException w:name="Table Simple 1" w:uiPriority="99"/>
-    <w:lsdException w:name="Table Simple 2" w:uiPriority="99"/>
-    <w:lsdException w:name="Table Simple 3" w:uiPriority="99"/>
-    <w:lsdException w:name="Table Classic 1" w:uiPriority="99"/>
-    <w:lsdException w:name="Table Classic 2" w:uiPriority="99"/>
-    <w:lsdException w:name="Table Classic 3" w:uiPriority="99"/>
-    <w:lsdException w:name="Table Classic 4" w:uiPriority="99"/>
-    <w:lsdException w:name="Table Colorful 1" w:uiPriority="99"/>
-    <w:lsdException w:name="Table Colorful 2" w:uiPriority="99"/>
-    <w:lsdException w:name="Table Colorful 3" w:uiPriority="99"/>
-    <w:lsdException w:name="Table Columns 1" w:uiPriority="99"/>
-    <w:lsdException w:name="Table Columns 2" w:uiPriority="99"/>
-    <w:lsdException w:name="Table Columns 3" w:uiPriority="99"/>
-    <w:lsdException w:name="Table Columns 4" w:uiPriority="99"/>
-    <w:lsdException w:name="Table Columns 5" w:uiPriority="99"/>
-    <w:lsdException w:name="Table Grid 1" w:uiPriority="99"/>
-    <w:lsdException w:name="Table Grid 2" w:uiPriority="99"/>
-    <w:lsdException w:name="Table Grid 3" w:uiPriority="99"/>
-    <w:lsdException w:name="Table Grid 4" w:uiPriority="99"/>
-    <w:lsdException w:name="Table Grid 5" w:uiPriority="99"/>
-    <w:lsdException w:name="Table Grid 6" w:uiPriority="99"/>
-    <w:lsdException w:name="Table Grid 7" w:uiPriority="99"/>
-    <w:lsdException w:name="Table Grid 8" w:uiPriority="99"/>
-    <w:lsdException w:name="Table List 1" w:uiPriority="99"/>
-    <w:lsdException w:name="Table List 2" w:uiPriority="99"/>
-    <w:lsdException w:name="Table List 3" w:uiPriority="99"/>
-    <w:lsdException w:name="Table List 4" w:uiPriority="99"/>
-    <w:lsdException w:name="Table List 5" w:uiPriority="99"/>
-    <w:lsdException w:name="Table List 6" w:uiPriority="99"/>
-    <w:lsdException w:name="Table List 7" w:uiPriority="99"/>
-    <w:lsdException w:name="Table List 8" w:uiPriority="99"/>
-    <w:lsdException w:name="Table 3D effects 1" w:uiPriority="99"/>
-    <w:lsdException w:name="Table 3D effects 2" w:uiPriority="99"/>
-    <w:lsdException w:name="Table 3D effects 3" w:uiPriority="99"/>
-    <w:lsdException w:name="Table Contemporary" w:uiPriority="99"/>
-    <w:lsdException w:name="Table Elegant" w:uiPriority="99"/>
-    <w:lsdException w:name="Table Professional" w:uiPriority="99"/>
-    <w:lsdException w:name="Table Subtle 1" w:uiPriority="99"/>
-    <w:lsdException w:name="Table Subtle 2" w:uiPriority="99"/>
-    <w:lsdException w:name="Table Web 1" w:uiPriority="99"/>
-    <w:lsdException w:name="Table Web 2" w:uiPriority="99"/>
-    <w:lsdException w:name="Table Web 3" w:uiPriority="99"/>
-    <w:lsdException w:name="Balloon Text" w:uiPriority="99"/>
-    <w:lsdException w:name="Table Grid" w:uiPriority="59" w:semiHidden="0" w:unhideWhenUsed="0"/>
-    <w:lsdException w:name="Table Theme" w:uiPriority="99"/>
-    <w:lsdException w:name="List Paragraph" w:uiPriority="34" w:semiHidden="0" w:unhideWhenUsed="0" w:qFormat="1"/>
+  <w:latentStyles w:count="260" w:defQFormat="0" w:defUnhideWhenUsed="1" w:defSemiHidden="1" w:defUIPriority="99" w:defLockedState="0">
+    <w:lsdException w:qFormat="1" w:unhideWhenUsed="0" w:uiPriority="0" w:semiHidden="0" w:name="Normal"/>
+    <w:lsdException w:qFormat="1" w:unhideWhenUsed="0" w:uiPriority="9" w:semiHidden="0" w:name="heading 1"/>
+    <w:lsdException w:qFormat="1" w:uiPriority="9" w:name="heading 2"/>
+    <w:lsdException w:qFormat="1" w:uiPriority="9" w:name="heading 3"/>
+    <w:lsdException w:qFormat="1" w:uiPriority="9" w:name="heading 4"/>
+    <w:lsdException w:qFormat="1" w:uiPriority="9" w:name="heading 5"/>
+    <w:lsdException w:qFormat="1" w:uiPriority="9" w:name="heading 6"/>
+    <w:lsdException w:qFormat="1" w:uiPriority="9" w:name="heading 7"/>
+    <w:lsdException w:qFormat="1" w:uiPriority="9" w:name="heading 8"/>
+    <w:lsdException w:qFormat="1" w:uiPriority="9" w:name="heading 9"/>
+    <w:lsdException w:uiPriority="99" w:name="index 1"/>
+    <w:lsdException w:uiPriority="99" w:name="index 2"/>
+    <w:lsdException w:uiPriority="99" w:name="index 3"/>
+    <w:lsdException w:uiPriority="99" w:name="index 4"/>
+    <w:lsdException w:uiPriority="99" w:name="index 5"/>
+    <w:lsdException w:uiPriority="99" w:name="index 6"/>
+    <w:lsdException w:uiPriority="99" w:name="index 7"/>
+    <w:lsdException w:uiPriority="99" w:name="index 8"/>
+    <w:lsdException w:uiPriority="99" w:name="index 9"/>
+    <w:lsdException w:uiPriority="39" w:name="toc 1"/>
+    <w:lsdException w:uiPriority="39" w:name="toc 2"/>
+    <w:lsdException w:uiPriority="39" w:name="toc 3"/>
+    <w:lsdException w:uiPriority="39" w:name="toc 4"/>
+    <w:lsdException w:uiPriority="39" w:name="toc 5"/>
+    <w:lsdException w:uiPriority="39" w:name="toc 6"/>
+    <w:lsdException w:uiPriority="39" w:name="toc 7"/>
+    <w:lsdException w:uiPriority="39" w:name="toc 8"/>
+    <w:lsdException w:uiPriority="39" w:name="toc 9"/>
+    <w:lsdException w:uiPriority="99" w:name="Normal Indent"/>
+    <w:lsdException w:uiPriority="99" w:name="footnote text"/>
+    <w:lsdException w:uiPriority="99" w:name="annotation text"/>
+    <w:lsdException w:uiPriority="99" w:semiHidden="0" w:name="header"/>
+    <w:lsdException w:uiPriority="99" w:semiHidden="0" w:name="footer"/>
+    <w:lsdException w:uiPriority="99" w:name="index heading"/>
+    <w:lsdException w:qFormat="1" w:uiPriority="35" w:name="caption"/>
+    <w:lsdException w:uiPriority="99" w:name="table of figures"/>
+    <w:lsdException w:uiPriority="99" w:name="envelope address"/>
+    <w:lsdException w:uiPriority="99" w:name="envelope return"/>
+    <w:lsdException w:uiPriority="99" w:name="footnote reference"/>
+    <w:lsdException w:uiPriority="99" w:name="annotation reference"/>
+    <w:lsdException w:uiPriority="99" w:name="line number"/>
+    <w:lsdException w:uiPriority="99" w:name="page number"/>
+    <w:lsdException w:uiPriority="99" w:name="endnote reference"/>
+    <w:lsdException w:uiPriority="99" w:name="endnote text"/>
+    <w:lsdException w:uiPriority="99" w:name="table of authorities"/>
+    <w:lsdException w:uiPriority="99" w:name="macro"/>
+    <w:lsdException w:uiPriority="99" w:name="toa heading"/>
+    <w:lsdException w:uiPriority="99" w:name="List"/>
+    <w:lsdException w:uiPriority="99" w:name="List Bullet"/>
+    <w:lsdException w:uiPriority="99" w:name="List Number"/>
+    <w:lsdException w:uiPriority="99" w:name="List 2"/>
+    <w:lsdException w:uiPriority="99" w:name="List 3"/>
+    <w:lsdException w:uiPriority="99" w:name="List 4"/>
+    <w:lsdException w:uiPriority="99" w:name="List 5"/>
+    <w:lsdException w:uiPriority="99" w:name="List Bullet 2"/>
+    <w:lsdException w:uiPriority="99" w:name="List Bullet 3"/>
+    <w:lsdException w:uiPriority="99" w:name="List Bullet 4"/>
+    <w:lsdException w:uiPriority="99" w:name="List Bullet 5"/>
+    <w:lsdException w:uiPriority="99" w:name="List Number 2"/>
+    <w:lsdException w:uiPriority="99" w:name="List Number 3"/>
+    <w:lsdException w:uiPriority="99" w:name="List Number 4"/>
+    <w:lsdException w:uiPriority="99" w:name="List Number 5"/>
+    <w:lsdException w:qFormat="1" w:unhideWhenUsed="0" w:uiPriority="10" w:semiHidden="0" w:name="Title"/>
+    <w:lsdException w:uiPriority="99" w:name="Closing"/>
+    <w:lsdException w:uiPriority="99" w:name="Signature"/>
+    <w:lsdException w:uiPriority="1" w:name="Default Paragraph Font"/>
+    <w:lsdException w:uiPriority="99" w:name="Body Text"/>
+    <w:lsdException w:uiPriority="99" w:name="Body Text Indent"/>
+    <w:lsdException w:uiPriority="99" w:name="List Continue"/>
+    <w:lsdException w:uiPriority="99" w:name="List Continue 2"/>
+    <w:lsdException w:uiPriority="99" w:name="List Continue 3"/>
+    <w:lsdException w:uiPriority="99" w:name="List Continue 4"/>
+    <w:lsdException w:uiPriority="99" w:name="List Continue 5"/>
+    <w:lsdException w:uiPriority="99" w:name="Message Header"/>
+    <w:lsdException w:qFormat="1" w:unhideWhenUsed="0" w:uiPriority="11" w:semiHidden="0" w:name="Subtitle"/>
+    <w:lsdException w:uiPriority="99" w:name="Salutation"/>
+    <w:lsdException w:uiPriority="99" w:name="Date"/>
+    <w:lsdException w:uiPriority="99" w:name="Body Text First Indent"/>
+    <w:lsdException w:uiPriority="99" w:name="Body Text First Indent 2"/>
+    <w:lsdException w:uiPriority="99" w:name="Note Heading"/>
+    <w:lsdException w:uiPriority="99" w:name="Body Text 2"/>
+    <w:lsdException w:uiPriority="99" w:name="Body Text 3"/>
+    <w:lsdException w:uiPriority="99" w:name="Body Text Indent 2"/>
+    <w:lsdException w:uiPriority="99" w:name="Body Text Indent 3"/>
+    <w:lsdException w:uiPriority="99" w:name="Block Text"/>
+    <w:lsdException w:uiPriority="99" w:name="Hyperlink"/>
+    <w:lsdException w:uiPriority="99" w:name="FollowedHyperlink"/>
+    <w:lsdException w:qFormat="1" w:unhideWhenUsed="0" w:uiPriority="22" w:semiHidden="0" w:name="Strong"/>
+    <w:lsdException w:qFormat="1" w:unhideWhenUsed="0" w:uiPriority="20" w:semiHidden="0" w:name="Emphasis"/>
+    <w:lsdException w:uiPriority="99" w:name="Document Map"/>
+    <w:lsdException w:uiPriority="99" w:name="Plain Text"/>
+    <w:lsdException w:uiPriority="99" w:name="E-mail Signature"/>
+    <w:lsdException w:uiPriority="99" w:name="Normal (Web)"/>
+    <w:lsdException w:uiPriority="99" w:name="HTML Acronym"/>
+    <w:lsdException w:uiPriority="99" w:name="HTML Address"/>
+    <w:lsdException w:uiPriority="99" w:name="HTML Cite"/>
+    <w:lsdException w:uiPriority="99" w:name="HTML Code"/>
+    <w:lsdException w:uiPriority="99" w:name="HTML Definition"/>
+    <w:lsdException w:uiPriority="99" w:name="HTML Keyboard"/>
+    <w:lsdException w:uiPriority="99" w:name="HTML Preformatted"/>
+    <w:lsdException w:uiPriority="99" w:name="HTML Sample"/>
+    <w:lsdException w:uiPriority="99" w:name="HTML Typewriter"/>
+    <w:lsdException w:uiPriority="99" w:name="HTML Variable"/>
+    <w:lsdException w:qFormat="1" w:uiPriority="99" w:name="Normal Table"/>
+    <w:lsdException w:uiPriority="99" w:name="annotation subject"/>
+    <w:lsdException w:uiPriority="99" w:name="Table Simple 1"/>
+    <w:lsdException w:uiPriority="99" w:name="Table Simple 2"/>
+    <w:lsdException w:uiPriority="99" w:name="Table Simple 3"/>
+    <w:lsdException w:uiPriority="99" w:name="Table Classic 1"/>
+    <w:lsdException w:uiPriority="99" w:name="Table Classic 2"/>
+    <w:lsdException w:uiPriority="99" w:name="Table Classic 3"/>
+    <w:lsdException w:uiPriority="99" w:name="Table Classic 4"/>
+    <w:lsdException w:uiPriority="99" w:name="Table Colorful 1"/>
+    <w:lsdException w:uiPriority="99" w:name="Table Colorful 2"/>
+    <w:lsdException w:uiPriority="99" w:name="Table Colorful 3"/>
+    <w:lsdException w:uiPriority="99" w:name="Table Columns 1"/>
+    <w:lsdException w:uiPriority="99" w:name="Table Columns 2"/>
+    <w:lsdException w:uiPriority="99" w:name="Table Columns 3"/>
+    <w:lsdException w:uiPriority="99" w:name="Table Columns 4"/>
+    <w:lsdException w:uiPriority="99" w:name="Table Columns 5"/>
+    <w:lsdException w:uiPriority="99" w:name="Table Grid 1"/>
+    <w:lsdException w:uiPriority="99" w:name="Table Grid 2"/>
+    <w:lsdException w:uiPriority="99" w:name="Table Grid 3"/>
+    <w:lsdException w:uiPriority="99" w:name="Table Grid 4"/>
+    <w:lsdException w:uiPriority="99" w:name="Table Grid 5"/>
+    <w:lsdException w:uiPriority="99" w:name="Table Grid 6"/>
+    <w:lsdException w:uiPriority="99" w:name="Table Grid 7"/>
+    <w:lsdException w:uiPriority="99" w:name="Table Grid 8"/>
+    <w:lsdException w:uiPriority="99" w:name="Table List 1"/>
+    <w:lsdException w:uiPriority="99" w:name="Table List 2"/>
+    <w:lsdException w:uiPriority="99" w:name="Table List 3"/>
+    <w:lsdException w:uiPriority="99" w:name="Table List 4"/>
+    <w:lsdException w:uiPriority="99" w:name="Table List 5"/>
+    <w:lsdException w:uiPriority="99" w:name="Table List 6"/>
+    <w:lsdException w:uiPriority="99" w:name="Table List 7"/>
+    <w:lsdException w:uiPriority="99" w:name="Table List 8"/>
+    <w:lsdException w:uiPriority="99" w:name="Table 3D effects 1"/>
+    <w:lsdException w:uiPriority="99" w:name="Table 3D effects 2"/>
+    <w:lsdException w:uiPriority="99" w:name="Table 3D effects 3"/>
+    <w:lsdException w:uiPriority="99" w:name="Table Contemporary"/>
+    <w:lsdException w:uiPriority="99" w:name="Table Elegant"/>
+    <w:lsdException w:uiPriority="99" w:name="Table Professional"/>
+    <w:lsdException w:uiPriority="99" w:name="Table Subtle 1"/>
+    <w:lsdException w:uiPriority="99" w:name="Table Subtle 2"/>
+    <w:lsdException w:uiPriority="99" w:name="Table Web 1"/>
+    <w:lsdException w:uiPriority="99" w:name="Table Web 2"/>
+    <w:lsdException w:uiPriority="99" w:name="Table Web 3"/>
+    <w:lsdException w:uiPriority="99" w:name="Balloon Text"/>
+    <w:lsdException w:unhideWhenUsed="0" w:uiPriority="59" w:semiHidden="0" w:name="Table Grid"/>
+    <w:lsdException w:uiPriority="99" w:name="Table Theme"/>
+    <w:lsdException w:qFormat="1" w:unhideWhenUsed="0" w:uiPriority="34" w:semiHidden="0" w:name="List Paragraph"/>
   </w:latentStyles>
-  <w:style w:type="paragraph" w:styleId="1" w:default="1">
+  <w:style w:type="paragraph" w:default="1" w:styleId="1">
     <w:name w:val="Normal"/>
     <w:qFormat/>
     <w:uiPriority w:val="0"/>
@@ -4976,13 +5772,13 @@
       <w:lang w:val="pt-BR" w:eastAsia="en-US" w:bidi="ar-SA"/>
     </w:rPr>
   </w:style>
-  <w:style w:type="character" w:styleId="2" w:default="1">
+  <w:style w:type="character" w:default="1" w:styleId="2">
     <w:name w:val="Default Paragraph Font"/>
     <w:semiHidden/>
     <w:unhideWhenUsed/>
     <w:uiPriority w:val="1"/>
   </w:style>
-  <w:style w:type="table" w:styleId="3" w:default="1">
+  <w:style w:type="table" w:default="1" w:styleId="3">
     <w:name w:val="Normal Table"/>
     <w:semiHidden/>
     <w:unhideWhenUsed/>
@@ -5059,13 +5855,14 @@
       <w:contextualSpacing/>
     </w:pPr>
   </w:style>
-  <w:style w:type="character" w:styleId="8" w:customStyle="1">
+  <w:style w:type="character" w:customStyle="1" w:styleId="8">
     <w:name w:val="Header Char"/>
     <w:basedOn w:val="2"/>
     <w:link w:val="4"/>
+    <w:qFormat/>
     <w:uiPriority w:val="99"/>
   </w:style>
-  <w:style w:type="character" w:styleId="9" w:customStyle="1">
+  <w:style w:type="character" w:customStyle="1" w:styleId="9">
     <w:name w:val="Footer Char"/>
     <w:basedOn w:val="2"/>
     <w:link w:val="5"/>

</xml_diff>

<commit_message>
Adição de prototipos nos documentos 'Eu_Entregador_Criando_Conta' e 'Eu_Usuário_Efetuando_Cadastro_Restaurante'
</commit_message>
<xml_diff>
--- a/Eu_Entregador_Criando_Conta.docx
+++ b/Eu_Entregador_Criando_Conta.docx
@@ -2234,8 +2234,6 @@
         </w:rPr>
         <w:t>Flash Food</w:t>
       </w:r>
-      <w:bookmarkStart w:id="0" w:name="_GoBack"/>
-      <w:bookmarkEnd w:id="0"/>
     </w:p>
     <w:p>
       <w:pPr>
@@ -2448,11 +2446,24 @@
         <w:spacing w:line="257" w:lineRule="auto"/>
       </w:pPr>
       <w:r>
+        <w:rPr>
+          <w:lang w:val="pt-BR"/>
+        </w:rPr>
+        <w:t xml:space="preserve">   </w:t>
+      </w:r>
+      <w:r>
+        <w:rPr>
+          <w:rFonts w:hint="default"/>
+          <w:lang w:val="pt-BR"/>
+        </w:rPr>
+        <w:t xml:space="preserve">  </w:t>
+      </w:r>
+      <w:r>
         <w:drawing>
           <wp:inline distT="0" distB="0" distL="114300" distR="114300">
-            <wp:extent cx="1995805" cy="4319905"/>
-            <wp:effectExtent l="0" t="0" r="4445" b="4445"/>
-            <wp:docPr id="1" name="Imagem 1"/>
+            <wp:extent cx="1829435" cy="3959860"/>
+            <wp:effectExtent l="0" t="0" r="18415" b="2540"/>
+            <wp:docPr id="5" name="Imagem 3"/>
             <wp:cNvGraphicFramePr>
               <a:graphicFrameLocks xmlns:a="http://schemas.openxmlformats.org/drawingml/2006/main" noChangeAspect="1"/>
             </wp:cNvGraphicFramePr>
@@ -2460,19 +2471,13 @@
               <a:graphicData uri="http://schemas.openxmlformats.org/drawingml/2006/picture">
                 <pic:pic xmlns:pic="http://schemas.openxmlformats.org/drawingml/2006/picture">
                   <pic:nvPicPr>
-                    <pic:cNvPr id="1" name="Imagem 1"/>
+                    <pic:cNvPr id="5" name="Imagem 3"/>
                     <pic:cNvPicPr>
                       <a:picLocks noChangeAspect="1"/>
                     </pic:cNvPicPr>
                   </pic:nvPicPr>
                   <pic:blipFill>
-                    <a:blip r:embed="rId9">
-                      <a:extLst>
-                        <a:ext uri="{28A0092B-C50C-407E-A947-70E740481C1C}">
-                          <a14:useLocalDpi xmlns:a14="http://schemas.microsoft.com/office/drawing/2010/main" val="0"/>
-                        </a:ext>
-                      </a:extLst>
-                    </a:blip>
+                    <a:blip r:embed="rId9"/>
                     <a:stretch>
                       <a:fillRect/>
                     </a:stretch>
@@ -2480,11 +2485,15 @@
                   <pic:spPr>
                     <a:xfrm>
                       <a:off x="0" y="0"/>
-                      <a:ext cx="1995805" cy="4319905"/>
+                      <a:ext cx="1829435" cy="3959860"/>
                     </a:xfrm>
                     <a:prstGeom prst="rect">
                       <a:avLst/>
                     </a:prstGeom>
+                    <a:noFill/>
+                    <a:ln>
+                      <a:noFill/>
+                    </a:ln>
                   </pic:spPr>
                 </pic:pic>
               </a:graphicData>
@@ -2493,17 +2502,11 @@
         </w:drawing>
       </w:r>
       <w:r>
-        <w:rPr>
-          <w:lang w:val="pt-BR"/>
-        </w:rPr>
-        <w:t xml:space="preserve">                                                  </w:t>
-      </w:r>
-      <w:r>
         <w:drawing>
           <wp:inline distT="0" distB="0" distL="114300" distR="114300">
-            <wp:extent cx="1995805" cy="4319905"/>
-            <wp:effectExtent l="0" t="0" r="4445" b="4445"/>
-            <wp:docPr id="4" name="Imagem 4"/>
+            <wp:extent cx="1829435" cy="3959860"/>
+            <wp:effectExtent l="0" t="0" r="18415" b="2540"/>
+            <wp:docPr id="15" name="Imagem 13"/>
             <wp:cNvGraphicFramePr>
               <a:graphicFrameLocks xmlns:a="http://schemas.openxmlformats.org/drawingml/2006/main" noChangeAspect="1"/>
             </wp:cNvGraphicFramePr>
@@ -2511,19 +2514,13 @@
               <a:graphicData uri="http://schemas.openxmlformats.org/drawingml/2006/picture">
                 <pic:pic xmlns:pic="http://schemas.openxmlformats.org/drawingml/2006/picture">
                   <pic:nvPicPr>
-                    <pic:cNvPr id="4" name="Imagem 4"/>
+                    <pic:cNvPr id="15" name="Imagem 13"/>
                     <pic:cNvPicPr>
                       <a:picLocks noChangeAspect="1"/>
                     </pic:cNvPicPr>
                   </pic:nvPicPr>
                   <pic:blipFill>
-                    <a:blip r:embed="rId10">
-                      <a:extLst>
-                        <a:ext uri="{28A0092B-C50C-407E-A947-70E740481C1C}">
-                          <a14:useLocalDpi xmlns:a14="http://schemas.microsoft.com/office/drawing/2010/main" val="0"/>
-                        </a:ext>
-                      </a:extLst>
-                    </a:blip>
+                    <a:blip r:embed="rId10"/>
                     <a:stretch>
                       <a:fillRect/>
                     </a:stretch>
@@ -2531,11 +2528,58 @@
                   <pic:spPr>
                     <a:xfrm>
                       <a:off x="0" y="0"/>
-                      <a:ext cx="1995805" cy="4319905"/>
+                      <a:ext cx="1829435" cy="3959860"/>
                     </a:xfrm>
                     <a:prstGeom prst="rect">
                       <a:avLst/>
                     </a:prstGeom>
+                    <a:noFill/>
+                    <a:ln>
+                      <a:noFill/>
+                    </a:ln>
+                  </pic:spPr>
+                </pic:pic>
+              </a:graphicData>
+            </a:graphic>
+          </wp:inline>
+        </w:drawing>
+      </w:r>
+      <w:r>
+        <w:drawing>
+          <wp:inline distT="0" distB="0" distL="114300" distR="114300">
+            <wp:extent cx="1829435" cy="3959860"/>
+            <wp:effectExtent l="0" t="0" r="18415" b="2540"/>
+            <wp:docPr id="16" name="Imagem 14"/>
+            <wp:cNvGraphicFramePr>
+              <a:graphicFrameLocks xmlns:a="http://schemas.openxmlformats.org/drawingml/2006/main" noChangeAspect="1"/>
+            </wp:cNvGraphicFramePr>
+            <a:graphic xmlns:a="http://schemas.openxmlformats.org/drawingml/2006/main">
+              <a:graphicData uri="http://schemas.openxmlformats.org/drawingml/2006/picture">
+                <pic:pic xmlns:pic="http://schemas.openxmlformats.org/drawingml/2006/picture">
+                  <pic:nvPicPr>
+                    <pic:cNvPr id="16" name="Imagem 14"/>
+                    <pic:cNvPicPr>
+                      <a:picLocks noChangeAspect="1"/>
+                    </pic:cNvPicPr>
+                  </pic:nvPicPr>
+                  <pic:blipFill>
+                    <a:blip r:embed="rId11"/>
+                    <a:stretch>
+                      <a:fillRect/>
+                    </a:stretch>
+                  </pic:blipFill>
+                  <pic:spPr>
+                    <a:xfrm>
+                      <a:off x="0" y="0"/>
+                      <a:ext cx="1829435" cy="3959860"/>
+                    </a:xfrm>
+                    <a:prstGeom prst="rect">
+                      <a:avLst/>
+                    </a:prstGeom>
+                    <a:noFill/>
+                    <a:ln>
+                      <a:noFill/>
+                    </a:ln>
                   </pic:spPr>
                 </pic:pic>
               </a:graphicData>
@@ -2818,10 +2862,11 @@
             <w:pPr>
               <w:spacing w:after="0" w:line="240" w:lineRule="auto"/>
               <w:rPr>
-                <w:rFonts w:ascii="Arial" w:hAnsi="Arial" w:eastAsia="Arial" w:cs="Arial"/>
+                <w:rFonts w:hint="default" w:ascii="Arial" w:hAnsi="Arial" w:eastAsia="Arial" w:cs="Arial"/>
                 <w:color w:val="000000" w:themeColor="text1" w:themeTint="FF"/>
                 <w:sz w:val="20"/>
                 <w:szCs w:val="20"/>
+                <w:lang w:val="pt-BR"/>
                 <w14:textFill>
                   <w14:solidFill>
                     <w14:schemeClr w14:val="tx1">
@@ -2832,6 +2877,498 @@
                 </w14:textFill>
               </w:rPr>
             </w:pPr>
+            <w:r>
+              <w:rPr>
+                <w:rFonts w:hint="default" w:ascii="Arial" w:hAnsi="Arial" w:eastAsia="Arial" w:cs="Arial"/>
+                <w:color w:val="000000" w:themeColor="text1" w:themeTint="FF"/>
+                <w:sz w:val="20"/>
+                <w:szCs w:val="20"/>
+                <w:lang w:val="pt-BR"/>
+                <w14:textFill>
+                  <w14:solidFill>
+                    <w14:schemeClr w14:val="tx1">
+                      <w14:lumMod w14:val="100000"/>
+                      <w14:lumOff w14:val="0"/>
+                    </w14:schemeClr>
+                  </w14:solidFill>
+                </w14:textFill>
+              </w:rPr>
+              <w:t>E-mail</w:t>
+            </w:r>
+          </w:p>
+        </w:tc>
+      </w:tr>
+      <w:tr>
+        <w:tblPrEx>
+          <w:tblBorders>
+            <w:top w:val="single" w:color="000000" w:themeColor="text1" w:sz="4" w:space="0"/>
+            <w:left w:val="single" w:color="000000" w:themeColor="text1" w:sz="4" w:space="0"/>
+            <w:bottom w:val="single" w:color="000000" w:themeColor="text1" w:sz="4" w:space="0"/>
+            <w:right w:val="single" w:color="000000" w:themeColor="text1" w:sz="4" w:space="0"/>
+            <w:insideH w:val="single" w:color="000000" w:themeColor="text1" w:sz="4" w:space="0"/>
+            <w:insideV w:val="single" w:color="000000" w:themeColor="text1" w:sz="4" w:space="0"/>
+          </w:tblBorders>
+          <w:tblCellMar>
+            <w:top w:w="0" w:type="dxa"/>
+            <w:left w:w="108" w:type="dxa"/>
+            <w:bottom w:w="0" w:type="dxa"/>
+            <w:right w:w="108" w:type="dxa"/>
+          </w:tblCellMar>
+        </w:tblPrEx>
+        <w:tc>
+          <w:tcPr>
+            <w:tcW w:w="4508" w:type="dxa"/>
+            <w:tcBorders>
+              <w:top w:val="single" w:color="000000" w:themeColor="text1" w:sz="8" w:space="0"/>
+              <w:left w:val="single" w:color="000000" w:themeColor="text1" w:sz="8" w:space="0"/>
+              <w:bottom w:val="single" w:color="000000" w:themeColor="text1" w:sz="8" w:space="0"/>
+              <w:right w:val="single" w:color="000000" w:themeColor="text1" w:sz="8" w:space="0"/>
+            </w:tcBorders>
+            <w:vAlign w:val="top"/>
+          </w:tcPr>
+          <w:p>
+            <w:pPr>
+              <w:spacing w:after="0" w:line="257" w:lineRule="auto"/>
+              <w:rPr>
+                <w:rFonts w:hint="default" w:ascii="Arial" w:hAnsi="Arial" w:eastAsia="Arial" w:cs="Arial"/>
+                <w:color w:val="000000" w:themeColor="text1" w:themeTint="FF"/>
+                <w:sz w:val="24"/>
+                <w:szCs w:val="24"/>
+                <w:lang w:val="pt-BR"/>
+                <w14:textFill>
+                  <w14:solidFill>
+                    <w14:schemeClr w14:val="tx1">
+                      <w14:lumMod w14:val="100000"/>
+                      <w14:lumOff w14:val="0"/>
+                    </w14:schemeClr>
+                  </w14:solidFill>
+                </w14:textFill>
+              </w:rPr>
+            </w:pPr>
+            <w:r>
+              <w:rPr>
+                <w:rFonts w:hint="default" w:ascii="Arial" w:hAnsi="Arial" w:eastAsia="Arial" w:cs="Arial"/>
+                <w:color w:val="000000" w:themeColor="text1" w:themeTint="FF"/>
+                <w:sz w:val="24"/>
+                <w:szCs w:val="24"/>
+                <w:lang w:val="pt-BR"/>
+                <w14:textFill>
+                  <w14:solidFill>
+                    <w14:schemeClr w14:val="tx1">
+                      <w14:lumMod w14:val="100000"/>
+                      <w14:lumOff w14:val="0"/>
+                    </w14:schemeClr>
+                  </w14:solidFill>
+                </w14:textFill>
+              </w:rPr>
+              <w:t>Campo 2</w:t>
+            </w:r>
+          </w:p>
+        </w:tc>
+        <w:tc>
+          <w:tcPr>
+            <w:tcW w:w="4508" w:type="dxa"/>
+            <w:tcBorders>
+              <w:top w:val="single" w:color="000000" w:themeColor="text1" w:sz="8" w:space="0"/>
+              <w:left w:val="single" w:color="000000" w:themeColor="text1" w:sz="8" w:space="0"/>
+              <w:bottom w:val="single" w:color="000000" w:themeColor="text1" w:sz="8" w:space="0"/>
+              <w:right w:val="single" w:color="000000" w:themeColor="text1" w:sz="8" w:space="0"/>
+            </w:tcBorders>
+            <w:vAlign w:val="top"/>
+          </w:tcPr>
+          <w:p>
+            <w:pPr>
+              <w:spacing w:after="0" w:line="240" w:lineRule="auto"/>
+              <w:rPr>
+                <w:rFonts w:hint="default" w:ascii="Arial" w:hAnsi="Arial" w:eastAsia="Arial" w:cs="Arial"/>
+                <w:color w:val="000000" w:themeColor="text1" w:themeTint="FF"/>
+                <w:sz w:val="20"/>
+                <w:szCs w:val="20"/>
+                <w:lang w:val="pt-BR"/>
+                <w14:textFill>
+                  <w14:solidFill>
+                    <w14:schemeClr w14:val="tx1">
+                      <w14:lumMod w14:val="100000"/>
+                      <w14:lumOff w14:val="0"/>
+                    </w14:schemeClr>
+                  </w14:solidFill>
+                </w14:textFill>
+              </w:rPr>
+            </w:pPr>
+            <w:r>
+              <w:rPr>
+                <w:rFonts w:hint="default" w:ascii="Arial" w:hAnsi="Arial" w:eastAsia="Arial" w:cs="Arial"/>
+                <w:color w:val="000000" w:themeColor="text1" w:themeTint="FF"/>
+                <w:sz w:val="20"/>
+                <w:szCs w:val="20"/>
+                <w:lang w:val="pt-BR"/>
+                <w14:textFill>
+                  <w14:solidFill>
+                    <w14:schemeClr w14:val="tx1">
+                      <w14:lumMod w14:val="100000"/>
+                      <w14:lumOff w14:val="0"/>
+                    </w14:schemeClr>
+                  </w14:solidFill>
+                </w14:textFill>
+              </w:rPr>
+              <w:t>Veículo do entregador</w:t>
+            </w:r>
+          </w:p>
+        </w:tc>
+      </w:tr>
+      <w:tr>
+        <w:tblPrEx>
+          <w:tblBorders>
+            <w:top w:val="single" w:color="000000" w:themeColor="text1" w:sz="4" w:space="0"/>
+            <w:left w:val="single" w:color="000000" w:themeColor="text1" w:sz="4" w:space="0"/>
+            <w:bottom w:val="single" w:color="000000" w:themeColor="text1" w:sz="4" w:space="0"/>
+            <w:right w:val="single" w:color="000000" w:themeColor="text1" w:sz="4" w:space="0"/>
+            <w:insideH w:val="single" w:color="000000" w:themeColor="text1" w:sz="4" w:space="0"/>
+            <w:insideV w:val="single" w:color="000000" w:themeColor="text1" w:sz="4" w:space="0"/>
+          </w:tblBorders>
+          <w:tblCellMar>
+            <w:top w:w="0" w:type="dxa"/>
+            <w:left w:w="108" w:type="dxa"/>
+            <w:bottom w:w="0" w:type="dxa"/>
+            <w:right w:w="108" w:type="dxa"/>
+          </w:tblCellMar>
+        </w:tblPrEx>
+        <w:tc>
+          <w:tcPr>
+            <w:tcW w:w="4508" w:type="dxa"/>
+            <w:tcBorders>
+              <w:top w:val="single" w:color="000000" w:themeColor="text1" w:sz="8" w:space="0"/>
+              <w:left w:val="single" w:color="000000" w:themeColor="text1" w:sz="8" w:space="0"/>
+              <w:bottom w:val="single" w:color="000000" w:themeColor="text1" w:sz="8" w:space="0"/>
+              <w:right w:val="single" w:color="000000" w:themeColor="text1" w:sz="8" w:space="0"/>
+            </w:tcBorders>
+            <w:vAlign w:val="top"/>
+          </w:tcPr>
+          <w:p>
+            <w:pPr>
+              <w:spacing w:after="0" w:line="257" w:lineRule="auto"/>
+              <w:rPr>
+                <w:rFonts w:hint="default" w:ascii="Arial" w:hAnsi="Arial" w:eastAsia="Arial" w:cs="Arial"/>
+                <w:color w:val="000000" w:themeColor="text1" w:themeTint="FF"/>
+                <w:sz w:val="24"/>
+                <w:szCs w:val="24"/>
+                <w:lang w:val="pt-BR"/>
+                <w14:textFill>
+                  <w14:solidFill>
+                    <w14:schemeClr w14:val="tx1">
+                      <w14:lumMod w14:val="100000"/>
+                      <w14:lumOff w14:val="0"/>
+                    </w14:schemeClr>
+                  </w14:solidFill>
+                </w14:textFill>
+              </w:rPr>
+            </w:pPr>
+            <w:r>
+              <w:rPr>
+                <w:rFonts w:hint="default" w:ascii="Arial" w:hAnsi="Arial" w:eastAsia="Arial" w:cs="Arial"/>
+                <w:color w:val="000000" w:themeColor="text1" w:themeTint="FF"/>
+                <w:sz w:val="24"/>
+                <w:szCs w:val="24"/>
+                <w:lang w:val="pt-BR"/>
+                <w14:textFill>
+                  <w14:solidFill>
+                    <w14:schemeClr w14:val="tx1">
+                      <w14:lumMod w14:val="100000"/>
+                      <w14:lumOff w14:val="0"/>
+                    </w14:schemeClr>
+                  </w14:solidFill>
+                </w14:textFill>
+              </w:rPr>
+              <w:t>Campo 3</w:t>
+            </w:r>
+          </w:p>
+        </w:tc>
+        <w:tc>
+          <w:tcPr>
+            <w:tcW w:w="4508" w:type="dxa"/>
+            <w:tcBorders>
+              <w:top w:val="single" w:color="000000" w:themeColor="text1" w:sz="8" w:space="0"/>
+              <w:left w:val="single" w:color="000000" w:themeColor="text1" w:sz="8" w:space="0"/>
+              <w:bottom w:val="single" w:color="000000" w:themeColor="text1" w:sz="8" w:space="0"/>
+              <w:right w:val="single" w:color="000000" w:themeColor="text1" w:sz="8" w:space="0"/>
+            </w:tcBorders>
+            <w:vAlign w:val="top"/>
+          </w:tcPr>
+          <w:p>
+            <w:pPr>
+              <w:spacing w:after="0" w:line="240" w:lineRule="auto"/>
+              <w:rPr>
+                <w:rFonts w:hint="default" w:ascii="Arial" w:hAnsi="Arial" w:eastAsia="Arial" w:cs="Arial"/>
+                <w:color w:val="000000" w:themeColor="text1" w:themeTint="FF"/>
+                <w:sz w:val="20"/>
+                <w:szCs w:val="20"/>
+                <w:lang w:val="pt-BR"/>
+                <w14:textFill>
+                  <w14:solidFill>
+                    <w14:schemeClr w14:val="tx1">
+                      <w14:lumMod w14:val="100000"/>
+                      <w14:lumOff w14:val="0"/>
+                    </w14:schemeClr>
+                  </w14:solidFill>
+                </w14:textFill>
+              </w:rPr>
+            </w:pPr>
+            <w:r>
+              <w:rPr>
+                <w:rFonts w:hint="default" w:ascii="Arial" w:hAnsi="Arial" w:eastAsia="Arial" w:cs="Arial"/>
+                <w:color w:val="000000" w:themeColor="text1" w:themeTint="FF"/>
+                <w:sz w:val="20"/>
+                <w:szCs w:val="20"/>
+                <w:lang w:val="pt-BR"/>
+                <w14:textFill>
+                  <w14:solidFill>
+                    <w14:schemeClr w14:val="tx1">
+                      <w14:lumMod w14:val="100000"/>
+                      <w14:lumOff w14:val="0"/>
+                    </w14:schemeClr>
+                  </w14:solidFill>
+                </w14:textFill>
+              </w:rPr>
+              <w:t xml:space="preserve">Número de telefone </w:t>
+            </w:r>
+          </w:p>
+        </w:tc>
+      </w:tr>
+      <w:tr>
+        <w:tblPrEx>
+          <w:tblBorders>
+            <w:top w:val="single" w:color="000000" w:themeColor="text1" w:sz="4" w:space="0"/>
+            <w:left w:val="single" w:color="000000" w:themeColor="text1" w:sz="4" w:space="0"/>
+            <w:bottom w:val="single" w:color="000000" w:themeColor="text1" w:sz="4" w:space="0"/>
+            <w:right w:val="single" w:color="000000" w:themeColor="text1" w:sz="4" w:space="0"/>
+            <w:insideH w:val="single" w:color="000000" w:themeColor="text1" w:sz="4" w:space="0"/>
+            <w:insideV w:val="single" w:color="000000" w:themeColor="text1" w:sz="4" w:space="0"/>
+          </w:tblBorders>
+          <w:tblCellMar>
+            <w:top w:w="0" w:type="dxa"/>
+            <w:left w:w="108" w:type="dxa"/>
+            <w:bottom w:w="0" w:type="dxa"/>
+            <w:right w:w="108" w:type="dxa"/>
+          </w:tblCellMar>
+        </w:tblPrEx>
+        <w:tc>
+          <w:tcPr>
+            <w:tcW w:w="4508" w:type="dxa"/>
+            <w:tcBorders>
+              <w:top w:val="single" w:color="000000" w:themeColor="text1" w:sz="8" w:space="0"/>
+              <w:left w:val="single" w:color="000000" w:themeColor="text1" w:sz="8" w:space="0"/>
+              <w:bottom w:val="single" w:color="000000" w:themeColor="text1" w:sz="8" w:space="0"/>
+              <w:right w:val="single" w:color="000000" w:themeColor="text1" w:sz="8" w:space="0"/>
+            </w:tcBorders>
+            <w:vAlign w:val="top"/>
+          </w:tcPr>
+          <w:p>
+            <w:pPr>
+              <w:spacing w:after="0" w:line="257" w:lineRule="auto"/>
+              <w:rPr>
+                <w:rFonts w:hint="default" w:ascii="Arial" w:hAnsi="Arial" w:eastAsia="Arial" w:cs="Arial"/>
+                <w:color w:val="000000" w:themeColor="text1" w:themeTint="FF"/>
+                <w:sz w:val="24"/>
+                <w:szCs w:val="24"/>
+                <w:lang w:val="pt-BR"/>
+                <w14:textFill>
+                  <w14:solidFill>
+                    <w14:schemeClr w14:val="tx1">
+                      <w14:lumMod w14:val="100000"/>
+                      <w14:lumOff w14:val="0"/>
+                    </w14:schemeClr>
+                  </w14:solidFill>
+                </w14:textFill>
+              </w:rPr>
+            </w:pPr>
+            <w:r>
+              <w:rPr>
+                <w:rFonts w:hint="default" w:ascii="Arial" w:hAnsi="Arial" w:eastAsia="Arial" w:cs="Arial"/>
+                <w:color w:val="000000" w:themeColor="text1" w:themeTint="FF"/>
+                <w:sz w:val="24"/>
+                <w:szCs w:val="24"/>
+                <w:lang w:val="pt-BR"/>
+                <w14:textFill>
+                  <w14:solidFill>
+                    <w14:schemeClr w14:val="tx1">
+                      <w14:lumMod w14:val="100000"/>
+                      <w14:lumOff w14:val="0"/>
+                    </w14:schemeClr>
+                  </w14:solidFill>
+                </w14:textFill>
+              </w:rPr>
+              <w:t>Campo 4</w:t>
+            </w:r>
+          </w:p>
+        </w:tc>
+        <w:tc>
+          <w:tcPr>
+            <w:tcW w:w="4508" w:type="dxa"/>
+            <w:tcBorders>
+              <w:top w:val="single" w:color="000000" w:themeColor="text1" w:sz="8" w:space="0"/>
+              <w:left w:val="single" w:color="000000" w:themeColor="text1" w:sz="8" w:space="0"/>
+              <w:bottom w:val="single" w:color="000000" w:themeColor="text1" w:sz="8" w:space="0"/>
+              <w:right w:val="single" w:color="000000" w:themeColor="text1" w:sz="8" w:space="0"/>
+            </w:tcBorders>
+            <w:vAlign w:val="top"/>
+          </w:tcPr>
+          <w:p>
+            <w:pPr>
+              <w:spacing w:after="0" w:line="240" w:lineRule="auto"/>
+              <w:rPr>
+                <w:rFonts w:hint="default" w:ascii="Arial" w:hAnsi="Arial" w:eastAsia="Arial" w:cs="Arial"/>
+                <w:color w:val="000000" w:themeColor="text1" w:themeTint="FF"/>
+                <w:sz w:val="20"/>
+                <w:szCs w:val="20"/>
+                <w:lang w:val="pt-BR"/>
+                <w14:textFill>
+                  <w14:solidFill>
+                    <w14:schemeClr w14:val="tx1">
+                      <w14:lumMod w14:val="100000"/>
+                      <w14:lumOff w14:val="0"/>
+                    </w14:schemeClr>
+                  </w14:solidFill>
+                </w14:textFill>
+              </w:rPr>
+            </w:pPr>
+            <w:r>
+              <w:rPr>
+                <w:rFonts w:hint="default" w:ascii="Arial" w:hAnsi="Arial" w:eastAsia="Arial" w:cs="Arial"/>
+                <w:color w:val="000000" w:themeColor="text1" w:themeTint="FF"/>
+                <w:sz w:val="20"/>
+                <w:szCs w:val="20"/>
+                <w:lang w:val="pt-BR"/>
+                <w14:textFill>
+                  <w14:solidFill>
+                    <w14:schemeClr w14:val="tx1">
+                      <w14:lumMod w14:val="100000"/>
+                      <w14:lumOff w14:val="0"/>
+                    </w14:schemeClr>
+                  </w14:solidFill>
+                </w14:textFill>
+              </w:rPr>
+              <w:t>CNH do entregador</w:t>
+            </w:r>
+          </w:p>
+        </w:tc>
+      </w:tr>
+      <w:tr>
+        <w:tblPrEx>
+          <w:tblBorders>
+            <w:top w:val="single" w:color="000000" w:themeColor="text1" w:sz="4" w:space="0"/>
+            <w:left w:val="single" w:color="000000" w:themeColor="text1" w:sz="4" w:space="0"/>
+            <w:bottom w:val="single" w:color="000000" w:themeColor="text1" w:sz="4" w:space="0"/>
+            <w:right w:val="single" w:color="000000" w:themeColor="text1" w:sz="4" w:space="0"/>
+            <w:insideH w:val="single" w:color="000000" w:themeColor="text1" w:sz="4" w:space="0"/>
+            <w:insideV w:val="single" w:color="000000" w:themeColor="text1" w:sz="4" w:space="0"/>
+          </w:tblBorders>
+          <w:tblCellMar>
+            <w:top w:w="0" w:type="dxa"/>
+            <w:left w:w="108" w:type="dxa"/>
+            <w:bottom w:w="0" w:type="dxa"/>
+            <w:right w:w="108" w:type="dxa"/>
+          </w:tblCellMar>
+        </w:tblPrEx>
+        <w:tc>
+          <w:tcPr>
+            <w:tcW w:w="4508" w:type="dxa"/>
+            <w:tcBorders>
+              <w:top w:val="single" w:color="000000" w:themeColor="text1" w:sz="8" w:space="0"/>
+              <w:left w:val="single" w:color="000000" w:themeColor="text1" w:sz="8" w:space="0"/>
+              <w:bottom w:val="single" w:color="000000" w:themeColor="text1" w:sz="8" w:space="0"/>
+              <w:right w:val="single" w:color="000000" w:themeColor="text1" w:sz="8" w:space="0"/>
+            </w:tcBorders>
+            <w:vAlign w:val="top"/>
+          </w:tcPr>
+          <w:p>
+            <w:pPr>
+              <w:spacing w:after="0" w:line="257" w:lineRule="auto"/>
+              <w:rPr>
+                <w:rFonts w:hint="default" w:ascii="Arial" w:hAnsi="Arial" w:eastAsia="Arial" w:cs="Arial"/>
+                <w:color w:val="000000" w:themeColor="text1" w:themeTint="FF"/>
+                <w:sz w:val="24"/>
+                <w:szCs w:val="24"/>
+                <w:lang w:val="pt-BR"/>
+                <w14:textFill>
+                  <w14:solidFill>
+                    <w14:schemeClr w14:val="tx1">
+                      <w14:lumMod w14:val="100000"/>
+                      <w14:lumOff w14:val="0"/>
+                    </w14:schemeClr>
+                  </w14:solidFill>
+                </w14:textFill>
+              </w:rPr>
+            </w:pPr>
+            <w:r>
+              <w:rPr>
+                <w:rFonts w:hint="default" w:ascii="Arial" w:hAnsi="Arial" w:eastAsia="Arial" w:cs="Arial"/>
+                <w:color w:val="000000" w:themeColor="text1" w:themeTint="FF"/>
+                <w:sz w:val="24"/>
+                <w:szCs w:val="24"/>
+                <w:lang w:val="pt-BR"/>
+                <w14:textFill>
+                  <w14:solidFill>
+                    <w14:schemeClr w14:val="tx1">
+                      <w14:lumMod w14:val="100000"/>
+                      <w14:lumOff w14:val="0"/>
+                    </w14:schemeClr>
+                  </w14:solidFill>
+                </w14:textFill>
+              </w:rPr>
+              <w:t>Campo 5</w:t>
+            </w:r>
+          </w:p>
+        </w:tc>
+        <w:tc>
+          <w:tcPr>
+            <w:tcW w:w="4508" w:type="dxa"/>
+            <w:tcBorders>
+              <w:top w:val="single" w:color="000000" w:themeColor="text1" w:sz="8" w:space="0"/>
+              <w:left w:val="single" w:color="000000" w:themeColor="text1" w:sz="8" w:space="0"/>
+              <w:bottom w:val="single" w:color="000000" w:themeColor="text1" w:sz="8" w:space="0"/>
+              <w:right w:val="single" w:color="000000" w:themeColor="text1" w:sz="8" w:space="0"/>
+            </w:tcBorders>
+            <w:vAlign w:val="top"/>
+          </w:tcPr>
+          <w:p>
+            <w:pPr>
+              <w:spacing w:after="0" w:line="240" w:lineRule="auto"/>
+              <w:rPr>
+                <w:rFonts w:hint="default" w:ascii="Arial" w:hAnsi="Arial" w:eastAsia="Arial" w:cs="Arial"/>
+                <w:color w:val="000000" w:themeColor="text1" w:themeTint="FF"/>
+                <w:sz w:val="20"/>
+                <w:szCs w:val="20"/>
+                <w:lang w:val="pt-BR"/>
+                <w14:textFill>
+                  <w14:solidFill>
+                    <w14:schemeClr w14:val="tx1">
+                      <w14:lumMod w14:val="100000"/>
+                      <w14:lumOff w14:val="0"/>
+                    </w14:schemeClr>
+                  </w14:solidFill>
+                </w14:textFill>
+              </w:rPr>
+            </w:pPr>
+            <w:r>
+              <w:rPr>
+                <w:rFonts w:hint="default" w:ascii="Arial" w:hAnsi="Arial" w:eastAsia="Arial" w:cs="Arial"/>
+                <w:color w:val="000000" w:themeColor="text1" w:themeTint="FF"/>
+                <w:sz w:val="20"/>
+                <w:szCs w:val="20"/>
+                <w:lang w:val="pt-BR"/>
+                <w14:textFill>
+                  <w14:solidFill>
+                    <w14:schemeClr w14:val="tx1">
+                      <w14:lumMod w14:val="100000"/>
+                      <w14:lumOff w14:val="0"/>
+                    </w14:schemeClr>
+                  </w14:solidFill>
+                </w14:textFill>
+              </w:rPr>
+              <w:t>CPF do entregador</w:t>
+            </w:r>
+            <w:bookmarkStart w:id="0" w:name="_GoBack"/>
+            <w:bookmarkEnd w:id="0"/>
           </w:p>
         </w:tc>
       </w:tr>
@@ -4343,6 +4880,12 @@
             <w:insideH w:val="single" w:color="000000" w:themeColor="text1" w:sz="4" w:space="0"/>
             <w:insideV w:val="single" w:color="000000" w:themeColor="text1" w:sz="4" w:space="0"/>
           </w:tblBorders>
+          <w:tblCellMar>
+            <w:top w:w="0" w:type="dxa"/>
+            <w:left w:w="108" w:type="dxa"/>
+            <w:bottom w:w="0" w:type="dxa"/>
+            <w:right w:w="108" w:type="dxa"/>
+          </w:tblCellMar>
         </w:tblPrEx>
         <w:tc>
           <w:tcPr>
@@ -5754,7 +6297,7 @@
     <w:lsdException w:uiPriority="99" w:name="Table Web 2"/>
     <w:lsdException w:uiPriority="99" w:name="Table Web 3"/>
     <w:lsdException w:uiPriority="99" w:name="Balloon Text"/>
-    <w:lsdException w:unhideWhenUsed="0" w:uiPriority="59" w:semiHidden="0" w:name="Table Grid"/>
+    <w:lsdException w:qFormat="1" w:unhideWhenUsed="0" w:uiPriority="59" w:semiHidden="0" w:name="Table Grid"/>
     <w:lsdException w:uiPriority="99" w:name="Table Theme"/>
     <w:lsdException w:qFormat="1" w:unhideWhenUsed="0" w:uiPriority="34" w:semiHidden="0" w:name="List Paragraph"/>
   </w:latentStyles>
@@ -5824,6 +6367,7 @@
   <w:style w:type="table" w:styleId="6">
     <w:name w:val="Table Grid"/>
     <w:basedOn w:val="3"/>
+    <w:qFormat/>
     <w:uiPriority w:val="59"/>
     <w:pPr>
       <w:spacing w:after="0" w:line="240" w:lineRule="auto"/>
@@ -5866,6 +6410,7 @@
     <w:name w:val="Footer Char"/>
     <w:basedOn w:val="2"/>
     <w:link w:val="5"/>
+    <w:qFormat/>
     <w:uiPriority w:val="99"/>
   </w:style>
 </w:styles>

</xml_diff>

<commit_message>
Adição de prototipos nos documentos 'Eu_Entregador_Criando_Conta' e 'Eu_Usuário_Efetuando_Cadastro_Restaurante' (#18)
</commit_message>
<xml_diff>
--- a/Eu_Entregador_Criando_Conta.docx
+++ b/Eu_Entregador_Criando_Conta.docx
@@ -2234,8 +2234,6 @@
         </w:rPr>
         <w:t>Flash Food</w:t>
       </w:r>
-      <w:bookmarkStart w:id="0" w:name="_GoBack"/>
-      <w:bookmarkEnd w:id="0"/>
     </w:p>
     <w:p>
       <w:pPr>
@@ -2448,11 +2446,24 @@
         <w:spacing w:line="257" w:lineRule="auto"/>
       </w:pPr>
       <w:r>
+        <w:rPr>
+          <w:lang w:val="pt-BR"/>
+        </w:rPr>
+        <w:t xml:space="preserve">   </w:t>
+      </w:r>
+      <w:r>
+        <w:rPr>
+          <w:rFonts w:hint="default"/>
+          <w:lang w:val="pt-BR"/>
+        </w:rPr>
+        <w:t xml:space="preserve">  </w:t>
+      </w:r>
+      <w:r>
         <w:drawing>
           <wp:inline distT="0" distB="0" distL="114300" distR="114300">
-            <wp:extent cx="1995805" cy="4319905"/>
-            <wp:effectExtent l="0" t="0" r="4445" b="4445"/>
-            <wp:docPr id="1" name="Imagem 1"/>
+            <wp:extent cx="1829435" cy="3959860"/>
+            <wp:effectExtent l="0" t="0" r="18415" b="2540"/>
+            <wp:docPr id="5" name="Imagem 3"/>
             <wp:cNvGraphicFramePr>
               <a:graphicFrameLocks xmlns:a="http://schemas.openxmlformats.org/drawingml/2006/main" noChangeAspect="1"/>
             </wp:cNvGraphicFramePr>
@@ -2460,19 +2471,13 @@
               <a:graphicData uri="http://schemas.openxmlformats.org/drawingml/2006/picture">
                 <pic:pic xmlns:pic="http://schemas.openxmlformats.org/drawingml/2006/picture">
                   <pic:nvPicPr>
-                    <pic:cNvPr id="1" name="Imagem 1"/>
+                    <pic:cNvPr id="5" name="Imagem 3"/>
                     <pic:cNvPicPr>
                       <a:picLocks noChangeAspect="1"/>
                     </pic:cNvPicPr>
                   </pic:nvPicPr>
                   <pic:blipFill>
-                    <a:blip r:embed="rId9">
-                      <a:extLst>
-                        <a:ext uri="{28A0092B-C50C-407E-A947-70E740481C1C}">
-                          <a14:useLocalDpi xmlns:a14="http://schemas.microsoft.com/office/drawing/2010/main" val="0"/>
-                        </a:ext>
-                      </a:extLst>
-                    </a:blip>
+                    <a:blip r:embed="rId9"/>
                     <a:stretch>
                       <a:fillRect/>
                     </a:stretch>
@@ -2480,11 +2485,15 @@
                   <pic:spPr>
                     <a:xfrm>
                       <a:off x="0" y="0"/>
-                      <a:ext cx="1995805" cy="4319905"/>
+                      <a:ext cx="1829435" cy="3959860"/>
                     </a:xfrm>
                     <a:prstGeom prst="rect">
                       <a:avLst/>
                     </a:prstGeom>
+                    <a:noFill/>
+                    <a:ln>
+                      <a:noFill/>
+                    </a:ln>
                   </pic:spPr>
                 </pic:pic>
               </a:graphicData>
@@ -2493,17 +2502,11 @@
         </w:drawing>
       </w:r>
       <w:r>
-        <w:rPr>
-          <w:lang w:val="pt-BR"/>
-        </w:rPr>
-        <w:t xml:space="preserve">                                                  </w:t>
-      </w:r>
-      <w:r>
         <w:drawing>
           <wp:inline distT="0" distB="0" distL="114300" distR="114300">
-            <wp:extent cx="1995805" cy="4319905"/>
-            <wp:effectExtent l="0" t="0" r="4445" b="4445"/>
-            <wp:docPr id="4" name="Imagem 4"/>
+            <wp:extent cx="1829435" cy="3959860"/>
+            <wp:effectExtent l="0" t="0" r="18415" b="2540"/>
+            <wp:docPr id="15" name="Imagem 13"/>
             <wp:cNvGraphicFramePr>
               <a:graphicFrameLocks xmlns:a="http://schemas.openxmlformats.org/drawingml/2006/main" noChangeAspect="1"/>
             </wp:cNvGraphicFramePr>
@@ -2511,19 +2514,13 @@
               <a:graphicData uri="http://schemas.openxmlformats.org/drawingml/2006/picture">
                 <pic:pic xmlns:pic="http://schemas.openxmlformats.org/drawingml/2006/picture">
                   <pic:nvPicPr>
-                    <pic:cNvPr id="4" name="Imagem 4"/>
+                    <pic:cNvPr id="15" name="Imagem 13"/>
                     <pic:cNvPicPr>
                       <a:picLocks noChangeAspect="1"/>
                     </pic:cNvPicPr>
                   </pic:nvPicPr>
                   <pic:blipFill>
-                    <a:blip r:embed="rId10">
-                      <a:extLst>
-                        <a:ext uri="{28A0092B-C50C-407E-A947-70E740481C1C}">
-                          <a14:useLocalDpi xmlns:a14="http://schemas.microsoft.com/office/drawing/2010/main" val="0"/>
-                        </a:ext>
-                      </a:extLst>
-                    </a:blip>
+                    <a:blip r:embed="rId10"/>
                     <a:stretch>
                       <a:fillRect/>
                     </a:stretch>
@@ -2531,11 +2528,58 @@
                   <pic:spPr>
                     <a:xfrm>
                       <a:off x="0" y="0"/>
-                      <a:ext cx="1995805" cy="4319905"/>
+                      <a:ext cx="1829435" cy="3959860"/>
                     </a:xfrm>
                     <a:prstGeom prst="rect">
                       <a:avLst/>
                     </a:prstGeom>
+                    <a:noFill/>
+                    <a:ln>
+                      <a:noFill/>
+                    </a:ln>
+                  </pic:spPr>
+                </pic:pic>
+              </a:graphicData>
+            </a:graphic>
+          </wp:inline>
+        </w:drawing>
+      </w:r>
+      <w:r>
+        <w:drawing>
+          <wp:inline distT="0" distB="0" distL="114300" distR="114300">
+            <wp:extent cx="1829435" cy="3959860"/>
+            <wp:effectExtent l="0" t="0" r="18415" b="2540"/>
+            <wp:docPr id="16" name="Imagem 14"/>
+            <wp:cNvGraphicFramePr>
+              <a:graphicFrameLocks xmlns:a="http://schemas.openxmlformats.org/drawingml/2006/main" noChangeAspect="1"/>
+            </wp:cNvGraphicFramePr>
+            <a:graphic xmlns:a="http://schemas.openxmlformats.org/drawingml/2006/main">
+              <a:graphicData uri="http://schemas.openxmlformats.org/drawingml/2006/picture">
+                <pic:pic xmlns:pic="http://schemas.openxmlformats.org/drawingml/2006/picture">
+                  <pic:nvPicPr>
+                    <pic:cNvPr id="16" name="Imagem 14"/>
+                    <pic:cNvPicPr>
+                      <a:picLocks noChangeAspect="1"/>
+                    </pic:cNvPicPr>
+                  </pic:nvPicPr>
+                  <pic:blipFill>
+                    <a:blip r:embed="rId11"/>
+                    <a:stretch>
+                      <a:fillRect/>
+                    </a:stretch>
+                  </pic:blipFill>
+                  <pic:spPr>
+                    <a:xfrm>
+                      <a:off x="0" y="0"/>
+                      <a:ext cx="1829435" cy="3959860"/>
+                    </a:xfrm>
+                    <a:prstGeom prst="rect">
+                      <a:avLst/>
+                    </a:prstGeom>
+                    <a:noFill/>
+                    <a:ln>
+                      <a:noFill/>
+                    </a:ln>
                   </pic:spPr>
                 </pic:pic>
               </a:graphicData>
@@ -2818,10 +2862,11 @@
             <w:pPr>
               <w:spacing w:after="0" w:line="240" w:lineRule="auto"/>
               <w:rPr>
-                <w:rFonts w:ascii="Arial" w:hAnsi="Arial" w:eastAsia="Arial" w:cs="Arial"/>
+                <w:rFonts w:hint="default" w:ascii="Arial" w:hAnsi="Arial" w:eastAsia="Arial" w:cs="Arial"/>
                 <w:color w:val="000000" w:themeColor="text1" w:themeTint="FF"/>
                 <w:sz w:val="20"/>
                 <w:szCs w:val="20"/>
+                <w:lang w:val="pt-BR"/>
                 <w14:textFill>
                   <w14:solidFill>
                     <w14:schemeClr w14:val="tx1">
@@ -2832,6 +2877,498 @@
                 </w14:textFill>
               </w:rPr>
             </w:pPr>
+            <w:r>
+              <w:rPr>
+                <w:rFonts w:hint="default" w:ascii="Arial" w:hAnsi="Arial" w:eastAsia="Arial" w:cs="Arial"/>
+                <w:color w:val="000000" w:themeColor="text1" w:themeTint="FF"/>
+                <w:sz w:val="20"/>
+                <w:szCs w:val="20"/>
+                <w:lang w:val="pt-BR"/>
+                <w14:textFill>
+                  <w14:solidFill>
+                    <w14:schemeClr w14:val="tx1">
+                      <w14:lumMod w14:val="100000"/>
+                      <w14:lumOff w14:val="0"/>
+                    </w14:schemeClr>
+                  </w14:solidFill>
+                </w14:textFill>
+              </w:rPr>
+              <w:t>E-mail</w:t>
+            </w:r>
+          </w:p>
+        </w:tc>
+      </w:tr>
+      <w:tr>
+        <w:tblPrEx>
+          <w:tblBorders>
+            <w:top w:val="single" w:color="000000" w:themeColor="text1" w:sz="4" w:space="0"/>
+            <w:left w:val="single" w:color="000000" w:themeColor="text1" w:sz="4" w:space="0"/>
+            <w:bottom w:val="single" w:color="000000" w:themeColor="text1" w:sz="4" w:space="0"/>
+            <w:right w:val="single" w:color="000000" w:themeColor="text1" w:sz="4" w:space="0"/>
+            <w:insideH w:val="single" w:color="000000" w:themeColor="text1" w:sz="4" w:space="0"/>
+            <w:insideV w:val="single" w:color="000000" w:themeColor="text1" w:sz="4" w:space="0"/>
+          </w:tblBorders>
+          <w:tblCellMar>
+            <w:top w:w="0" w:type="dxa"/>
+            <w:left w:w="108" w:type="dxa"/>
+            <w:bottom w:w="0" w:type="dxa"/>
+            <w:right w:w="108" w:type="dxa"/>
+          </w:tblCellMar>
+        </w:tblPrEx>
+        <w:tc>
+          <w:tcPr>
+            <w:tcW w:w="4508" w:type="dxa"/>
+            <w:tcBorders>
+              <w:top w:val="single" w:color="000000" w:themeColor="text1" w:sz="8" w:space="0"/>
+              <w:left w:val="single" w:color="000000" w:themeColor="text1" w:sz="8" w:space="0"/>
+              <w:bottom w:val="single" w:color="000000" w:themeColor="text1" w:sz="8" w:space="0"/>
+              <w:right w:val="single" w:color="000000" w:themeColor="text1" w:sz="8" w:space="0"/>
+            </w:tcBorders>
+            <w:vAlign w:val="top"/>
+          </w:tcPr>
+          <w:p>
+            <w:pPr>
+              <w:spacing w:after="0" w:line="257" w:lineRule="auto"/>
+              <w:rPr>
+                <w:rFonts w:hint="default" w:ascii="Arial" w:hAnsi="Arial" w:eastAsia="Arial" w:cs="Arial"/>
+                <w:color w:val="000000" w:themeColor="text1" w:themeTint="FF"/>
+                <w:sz w:val="24"/>
+                <w:szCs w:val="24"/>
+                <w:lang w:val="pt-BR"/>
+                <w14:textFill>
+                  <w14:solidFill>
+                    <w14:schemeClr w14:val="tx1">
+                      <w14:lumMod w14:val="100000"/>
+                      <w14:lumOff w14:val="0"/>
+                    </w14:schemeClr>
+                  </w14:solidFill>
+                </w14:textFill>
+              </w:rPr>
+            </w:pPr>
+            <w:r>
+              <w:rPr>
+                <w:rFonts w:hint="default" w:ascii="Arial" w:hAnsi="Arial" w:eastAsia="Arial" w:cs="Arial"/>
+                <w:color w:val="000000" w:themeColor="text1" w:themeTint="FF"/>
+                <w:sz w:val="24"/>
+                <w:szCs w:val="24"/>
+                <w:lang w:val="pt-BR"/>
+                <w14:textFill>
+                  <w14:solidFill>
+                    <w14:schemeClr w14:val="tx1">
+                      <w14:lumMod w14:val="100000"/>
+                      <w14:lumOff w14:val="0"/>
+                    </w14:schemeClr>
+                  </w14:solidFill>
+                </w14:textFill>
+              </w:rPr>
+              <w:t>Campo 2</w:t>
+            </w:r>
+          </w:p>
+        </w:tc>
+        <w:tc>
+          <w:tcPr>
+            <w:tcW w:w="4508" w:type="dxa"/>
+            <w:tcBorders>
+              <w:top w:val="single" w:color="000000" w:themeColor="text1" w:sz="8" w:space="0"/>
+              <w:left w:val="single" w:color="000000" w:themeColor="text1" w:sz="8" w:space="0"/>
+              <w:bottom w:val="single" w:color="000000" w:themeColor="text1" w:sz="8" w:space="0"/>
+              <w:right w:val="single" w:color="000000" w:themeColor="text1" w:sz="8" w:space="0"/>
+            </w:tcBorders>
+            <w:vAlign w:val="top"/>
+          </w:tcPr>
+          <w:p>
+            <w:pPr>
+              <w:spacing w:after="0" w:line="240" w:lineRule="auto"/>
+              <w:rPr>
+                <w:rFonts w:hint="default" w:ascii="Arial" w:hAnsi="Arial" w:eastAsia="Arial" w:cs="Arial"/>
+                <w:color w:val="000000" w:themeColor="text1" w:themeTint="FF"/>
+                <w:sz w:val="20"/>
+                <w:szCs w:val="20"/>
+                <w:lang w:val="pt-BR"/>
+                <w14:textFill>
+                  <w14:solidFill>
+                    <w14:schemeClr w14:val="tx1">
+                      <w14:lumMod w14:val="100000"/>
+                      <w14:lumOff w14:val="0"/>
+                    </w14:schemeClr>
+                  </w14:solidFill>
+                </w14:textFill>
+              </w:rPr>
+            </w:pPr>
+            <w:r>
+              <w:rPr>
+                <w:rFonts w:hint="default" w:ascii="Arial" w:hAnsi="Arial" w:eastAsia="Arial" w:cs="Arial"/>
+                <w:color w:val="000000" w:themeColor="text1" w:themeTint="FF"/>
+                <w:sz w:val="20"/>
+                <w:szCs w:val="20"/>
+                <w:lang w:val="pt-BR"/>
+                <w14:textFill>
+                  <w14:solidFill>
+                    <w14:schemeClr w14:val="tx1">
+                      <w14:lumMod w14:val="100000"/>
+                      <w14:lumOff w14:val="0"/>
+                    </w14:schemeClr>
+                  </w14:solidFill>
+                </w14:textFill>
+              </w:rPr>
+              <w:t>Veículo do entregador</w:t>
+            </w:r>
+          </w:p>
+        </w:tc>
+      </w:tr>
+      <w:tr>
+        <w:tblPrEx>
+          <w:tblBorders>
+            <w:top w:val="single" w:color="000000" w:themeColor="text1" w:sz="4" w:space="0"/>
+            <w:left w:val="single" w:color="000000" w:themeColor="text1" w:sz="4" w:space="0"/>
+            <w:bottom w:val="single" w:color="000000" w:themeColor="text1" w:sz="4" w:space="0"/>
+            <w:right w:val="single" w:color="000000" w:themeColor="text1" w:sz="4" w:space="0"/>
+            <w:insideH w:val="single" w:color="000000" w:themeColor="text1" w:sz="4" w:space="0"/>
+            <w:insideV w:val="single" w:color="000000" w:themeColor="text1" w:sz="4" w:space="0"/>
+          </w:tblBorders>
+          <w:tblCellMar>
+            <w:top w:w="0" w:type="dxa"/>
+            <w:left w:w="108" w:type="dxa"/>
+            <w:bottom w:w="0" w:type="dxa"/>
+            <w:right w:w="108" w:type="dxa"/>
+          </w:tblCellMar>
+        </w:tblPrEx>
+        <w:tc>
+          <w:tcPr>
+            <w:tcW w:w="4508" w:type="dxa"/>
+            <w:tcBorders>
+              <w:top w:val="single" w:color="000000" w:themeColor="text1" w:sz="8" w:space="0"/>
+              <w:left w:val="single" w:color="000000" w:themeColor="text1" w:sz="8" w:space="0"/>
+              <w:bottom w:val="single" w:color="000000" w:themeColor="text1" w:sz="8" w:space="0"/>
+              <w:right w:val="single" w:color="000000" w:themeColor="text1" w:sz="8" w:space="0"/>
+            </w:tcBorders>
+            <w:vAlign w:val="top"/>
+          </w:tcPr>
+          <w:p>
+            <w:pPr>
+              <w:spacing w:after="0" w:line="257" w:lineRule="auto"/>
+              <w:rPr>
+                <w:rFonts w:hint="default" w:ascii="Arial" w:hAnsi="Arial" w:eastAsia="Arial" w:cs="Arial"/>
+                <w:color w:val="000000" w:themeColor="text1" w:themeTint="FF"/>
+                <w:sz w:val="24"/>
+                <w:szCs w:val="24"/>
+                <w:lang w:val="pt-BR"/>
+                <w14:textFill>
+                  <w14:solidFill>
+                    <w14:schemeClr w14:val="tx1">
+                      <w14:lumMod w14:val="100000"/>
+                      <w14:lumOff w14:val="0"/>
+                    </w14:schemeClr>
+                  </w14:solidFill>
+                </w14:textFill>
+              </w:rPr>
+            </w:pPr>
+            <w:r>
+              <w:rPr>
+                <w:rFonts w:hint="default" w:ascii="Arial" w:hAnsi="Arial" w:eastAsia="Arial" w:cs="Arial"/>
+                <w:color w:val="000000" w:themeColor="text1" w:themeTint="FF"/>
+                <w:sz w:val="24"/>
+                <w:szCs w:val="24"/>
+                <w:lang w:val="pt-BR"/>
+                <w14:textFill>
+                  <w14:solidFill>
+                    <w14:schemeClr w14:val="tx1">
+                      <w14:lumMod w14:val="100000"/>
+                      <w14:lumOff w14:val="0"/>
+                    </w14:schemeClr>
+                  </w14:solidFill>
+                </w14:textFill>
+              </w:rPr>
+              <w:t>Campo 3</w:t>
+            </w:r>
+          </w:p>
+        </w:tc>
+        <w:tc>
+          <w:tcPr>
+            <w:tcW w:w="4508" w:type="dxa"/>
+            <w:tcBorders>
+              <w:top w:val="single" w:color="000000" w:themeColor="text1" w:sz="8" w:space="0"/>
+              <w:left w:val="single" w:color="000000" w:themeColor="text1" w:sz="8" w:space="0"/>
+              <w:bottom w:val="single" w:color="000000" w:themeColor="text1" w:sz="8" w:space="0"/>
+              <w:right w:val="single" w:color="000000" w:themeColor="text1" w:sz="8" w:space="0"/>
+            </w:tcBorders>
+            <w:vAlign w:val="top"/>
+          </w:tcPr>
+          <w:p>
+            <w:pPr>
+              <w:spacing w:after="0" w:line="240" w:lineRule="auto"/>
+              <w:rPr>
+                <w:rFonts w:hint="default" w:ascii="Arial" w:hAnsi="Arial" w:eastAsia="Arial" w:cs="Arial"/>
+                <w:color w:val="000000" w:themeColor="text1" w:themeTint="FF"/>
+                <w:sz w:val="20"/>
+                <w:szCs w:val="20"/>
+                <w:lang w:val="pt-BR"/>
+                <w14:textFill>
+                  <w14:solidFill>
+                    <w14:schemeClr w14:val="tx1">
+                      <w14:lumMod w14:val="100000"/>
+                      <w14:lumOff w14:val="0"/>
+                    </w14:schemeClr>
+                  </w14:solidFill>
+                </w14:textFill>
+              </w:rPr>
+            </w:pPr>
+            <w:r>
+              <w:rPr>
+                <w:rFonts w:hint="default" w:ascii="Arial" w:hAnsi="Arial" w:eastAsia="Arial" w:cs="Arial"/>
+                <w:color w:val="000000" w:themeColor="text1" w:themeTint="FF"/>
+                <w:sz w:val="20"/>
+                <w:szCs w:val="20"/>
+                <w:lang w:val="pt-BR"/>
+                <w14:textFill>
+                  <w14:solidFill>
+                    <w14:schemeClr w14:val="tx1">
+                      <w14:lumMod w14:val="100000"/>
+                      <w14:lumOff w14:val="0"/>
+                    </w14:schemeClr>
+                  </w14:solidFill>
+                </w14:textFill>
+              </w:rPr>
+              <w:t xml:space="preserve">Número de telefone </w:t>
+            </w:r>
+          </w:p>
+        </w:tc>
+      </w:tr>
+      <w:tr>
+        <w:tblPrEx>
+          <w:tblBorders>
+            <w:top w:val="single" w:color="000000" w:themeColor="text1" w:sz="4" w:space="0"/>
+            <w:left w:val="single" w:color="000000" w:themeColor="text1" w:sz="4" w:space="0"/>
+            <w:bottom w:val="single" w:color="000000" w:themeColor="text1" w:sz="4" w:space="0"/>
+            <w:right w:val="single" w:color="000000" w:themeColor="text1" w:sz="4" w:space="0"/>
+            <w:insideH w:val="single" w:color="000000" w:themeColor="text1" w:sz="4" w:space="0"/>
+            <w:insideV w:val="single" w:color="000000" w:themeColor="text1" w:sz="4" w:space="0"/>
+          </w:tblBorders>
+          <w:tblCellMar>
+            <w:top w:w="0" w:type="dxa"/>
+            <w:left w:w="108" w:type="dxa"/>
+            <w:bottom w:w="0" w:type="dxa"/>
+            <w:right w:w="108" w:type="dxa"/>
+          </w:tblCellMar>
+        </w:tblPrEx>
+        <w:tc>
+          <w:tcPr>
+            <w:tcW w:w="4508" w:type="dxa"/>
+            <w:tcBorders>
+              <w:top w:val="single" w:color="000000" w:themeColor="text1" w:sz="8" w:space="0"/>
+              <w:left w:val="single" w:color="000000" w:themeColor="text1" w:sz="8" w:space="0"/>
+              <w:bottom w:val="single" w:color="000000" w:themeColor="text1" w:sz="8" w:space="0"/>
+              <w:right w:val="single" w:color="000000" w:themeColor="text1" w:sz="8" w:space="0"/>
+            </w:tcBorders>
+            <w:vAlign w:val="top"/>
+          </w:tcPr>
+          <w:p>
+            <w:pPr>
+              <w:spacing w:after="0" w:line="257" w:lineRule="auto"/>
+              <w:rPr>
+                <w:rFonts w:hint="default" w:ascii="Arial" w:hAnsi="Arial" w:eastAsia="Arial" w:cs="Arial"/>
+                <w:color w:val="000000" w:themeColor="text1" w:themeTint="FF"/>
+                <w:sz w:val="24"/>
+                <w:szCs w:val="24"/>
+                <w:lang w:val="pt-BR"/>
+                <w14:textFill>
+                  <w14:solidFill>
+                    <w14:schemeClr w14:val="tx1">
+                      <w14:lumMod w14:val="100000"/>
+                      <w14:lumOff w14:val="0"/>
+                    </w14:schemeClr>
+                  </w14:solidFill>
+                </w14:textFill>
+              </w:rPr>
+            </w:pPr>
+            <w:r>
+              <w:rPr>
+                <w:rFonts w:hint="default" w:ascii="Arial" w:hAnsi="Arial" w:eastAsia="Arial" w:cs="Arial"/>
+                <w:color w:val="000000" w:themeColor="text1" w:themeTint="FF"/>
+                <w:sz w:val="24"/>
+                <w:szCs w:val="24"/>
+                <w:lang w:val="pt-BR"/>
+                <w14:textFill>
+                  <w14:solidFill>
+                    <w14:schemeClr w14:val="tx1">
+                      <w14:lumMod w14:val="100000"/>
+                      <w14:lumOff w14:val="0"/>
+                    </w14:schemeClr>
+                  </w14:solidFill>
+                </w14:textFill>
+              </w:rPr>
+              <w:t>Campo 4</w:t>
+            </w:r>
+          </w:p>
+        </w:tc>
+        <w:tc>
+          <w:tcPr>
+            <w:tcW w:w="4508" w:type="dxa"/>
+            <w:tcBorders>
+              <w:top w:val="single" w:color="000000" w:themeColor="text1" w:sz="8" w:space="0"/>
+              <w:left w:val="single" w:color="000000" w:themeColor="text1" w:sz="8" w:space="0"/>
+              <w:bottom w:val="single" w:color="000000" w:themeColor="text1" w:sz="8" w:space="0"/>
+              <w:right w:val="single" w:color="000000" w:themeColor="text1" w:sz="8" w:space="0"/>
+            </w:tcBorders>
+            <w:vAlign w:val="top"/>
+          </w:tcPr>
+          <w:p>
+            <w:pPr>
+              <w:spacing w:after="0" w:line="240" w:lineRule="auto"/>
+              <w:rPr>
+                <w:rFonts w:hint="default" w:ascii="Arial" w:hAnsi="Arial" w:eastAsia="Arial" w:cs="Arial"/>
+                <w:color w:val="000000" w:themeColor="text1" w:themeTint="FF"/>
+                <w:sz w:val="20"/>
+                <w:szCs w:val="20"/>
+                <w:lang w:val="pt-BR"/>
+                <w14:textFill>
+                  <w14:solidFill>
+                    <w14:schemeClr w14:val="tx1">
+                      <w14:lumMod w14:val="100000"/>
+                      <w14:lumOff w14:val="0"/>
+                    </w14:schemeClr>
+                  </w14:solidFill>
+                </w14:textFill>
+              </w:rPr>
+            </w:pPr>
+            <w:r>
+              <w:rPr>
+                <w:rFonts w:hint="default" w:ascii="Arial" w:hAnsi="Arial" w:eastAsia="Arial" w:cs="Arial"/>
+                <w:color w:val="000000" w:themeColor="text1" w:themeTint="FF"/>
+                <w:sz w:val="20"/>
+                <w:szCs w:val="20"/>
+                <w:lang w:val="pt-BR"/>
+                <w14:textFill>
+                  <w14:solidFill>
+                    <w14:schemeClr w14:val="tx1">
+                      <w14:lumMod w14:val="100000"/>
+                      <w14:lumOff w14:val="0"/>
+                    </w14:schemeClr>
+                  </w14:solidFill>
+                </w14:textFill>
+              </w:rPr>
+              <w:t>CNH do entregador</w:t>
+            </w:r>
+          </w:p>
+        </w:tc>
+      </w:tr>
+      <w:tr>
+        <w:tblPrEx>
+          <w:tblBorders>
+            <w:top w:val="single" w:color="000000" w:themeColor="text1" w:sz="4" w:space="0"/>
+            <w:left w:val="single" w:color="000000" w:themeColor="text1" w:sz="4" w:space="0"/>
+            <w:bottom w:val="single" w:color="000000" w:themeColor="text1" w:sz="4" w:space="0"/>
+            <w:right w:val="single" w:color="000000" w:themeColor="text1" w:sz="4" w:space="0"/>
+            <w:insideH w:val="single" w:color="000000" w:themeColor="text1" w:sz="4" w:space="0"/>
+            <w:insideV w:val="single" w:color="000000" w:themeColor="text1" w:sz="4" w:space="0"/>
+          </w:tblBorders>
+          <w:tblCellMar>
+            <w:top w:w="0" w:type="dxa"/>
+            <w:left w:w="108" w:type="dxa"/>
+            <w:bottom w:w="0" w:type="dxa"/>
+            <w:right w:w="108" w:type="dxa"/>
+          </w:tblCellMar>
+        </w:tblPrEx>
+        <w:tc>
+          <w:tcPr>
+            <w:tcW w:w="4508" w:type="dxa"/>
+            <w:tcBorders>
+              <w:top w:val="single" w:color="000000" w:themeColor="text1" w:sz="8" w:space="0"/>
+              <w:left w:val="single" w:color="000000" w:themeColor="text1" w:sz="8" w:space="0"/>
+              <w:bottom w:val="single" w:color="000000" w:themeColor="text1" w:sz="8" w:space="0"/>
+              <w:right w:val="single" w:color="000000" w:themeColor="text1" w:sz="8" w:space="0"/>
+            </w:tcBorders>
+            <w:vAlign w:val="top"/>
+          </w:tcPr>
+          <w:p>
+            <w:pPr>
+              <w:spacing w:after="0" w:line="257" w:lineRule="auto"/>
+              <w:rPr>
+                <w:rFonts w:hint="default" w:ascii="Arial" w:hAnsi="Arial" w:eastAsia="Arial" w:cs="Arial"/>
+                <w:color w:val="000000" w:themeColor="text1" w:themeTint="FF"/>
+                <w:sz w:val="24"/>
+                <w:szCs w:val="24"/>
+                <w:lang w:val="pt-BR"/>
+                <w14:textFill>
+                  <w14:solidFill>
+                    <w14:schemeClr w14:val="tx1">
+                      <w14:lumMod w14:val="100000"/>
+                      <w14:lumOff w14:val="0"/>
+                    </w14:schemeClr>
+                  </w14:solidFill>
+                </w14:textFill>
+              </w:rPr>
+            </w:pPr>
+            <w:r>
+              <w:rPr>
+                <w:rFonts w:hint="default" w:ascii="Arial" w:hAnsi="Arial" w:eastAsia="Arial" w:cs="Arial"/>
+                <w:color w:val="000000" w:themeColor="text1" w:themeTint="FF"/>
+                <w:sz w:val="24"/>
+                <w:szCs w:val="24"/>
+                <w:lang w:val="pt-BR"/>
+                <w14:textFill>
+                  <w14:solidFill>
+                    <w14:schemeClr w14:val="tx1">
+                      <w14:lumMod w14:val="100000"/>
+                      <w14:lumOff w14:val="0"/>
+                    </w14:schemeClr>
+                  </w14:solidFill>
+                </w14:textFill>
+              </w:rPr>
+              <w:t>Campo 5</w:t>
+            </w:r>
+          </w:p>
+        </w:tc>
+        <w:tc>
+          <w:tcPr>
+            <w:tcW w:w="4508" w:type="dxa"/>
+            <w:tcBorders>
+              <w:top w:val="single" w:color="000000" w:themeColor="text1" w:sz="8" w:space="0"/>
+              <w:left w:val="single" w:color="000000" w:themeColor="text1" w:sz="8" w:space="0"/>
+              <w:bottom w:val="single" w:color="000000" w:themeColor="text1" w:sz="8" w:space="0"/>
+              <w:right w:val="single" w:color="000000" w:themeColor="text1" w:sz="8" w:space="0"/>
+            </w:tcBorders>
+            <w:vAlign w:val="top"/>
+          </w:tcPr>
+          <w:p>
+            <w:pPr>
+              <w:spacing w:after="0" w:line="240" w:lineRule="auto"/>
+              <w:rPr>
+                <w:rFonts w:hint="default" w:ascii="Arial" w:hAnsi="Arial" w:eastAsia="Arial" w:cs="Arial"/>
+                <w:color w:val="000000" w:themeColor="text1" w:themeTint="FF"/>
+                <w:sz w:val="20"/>
+                <w:szCs w:val="20"/>
+                <w:lang w:val="pt-BR"/>
+                <w14:textFill>
+                  <w14:solidFill>
+                    <w14:schemeClr w14:val="tx1">
+                      <w14:lumMod w14:val="100000"/>
+                      <w14:lumOff w14:val="0"/>
+                    </w14:schemeClr>
+                  </w14:solidFill>
+                </w14:textFill>
+              </w:rPr>
+            </w:pPr>
+            <w:r>
+              <w:rPr>
+                <w:rFonts w:hint="default" w:ascii="Arial" w:hAnsi="Arial" w:eastAsia="Arial" w:cs="Arial"/>
+                <w:color w:val="000000" w:themeColor="text1" w:themeTint="FF"/>
+                <w:sz w:val="20"/>
+                <w:szCs w:val="20"/>
+                <w:lang w:val="pt-BR"/>
+                <w14:textFill>
+                  <w14:solidFill>
+                    <w14:schemeClr w14:val="tx1">
+                      <w14:lumMod w14:val="100000"/>
+                      <w14:lumOff w14:val="0"/>
+                    </w14:schemeClr>
+                  </w14:solidFill>
+                </w14:textFill>
+              </w:rPr>
+              <w:t>CPF do entregador</w:t>
+            </w:r>
+            <w:bookmarkStart w:id="0" w:name="_GoBack"/>
+            <w:bookmarkEnd w:id="0"/>
           </w:p>
         </w:tc>
       </w:tr>
@@ -4343,6 +4880,12 @@
             <w:insideH w:val="single" w:color="000000" w:themeColor="text1" w:sz="4" w:space="0"/>
             <w:insideV w:val="single" w:color="000000" w:themeColor="text1" w:sz="4" w:space="0"/>
           </w:tblBorders>
+          <w:tblCellMar>
+            <w:top w:w="0" w:type="dxa"/>
+            <w:left w:w="108" w:type="dxa"/>
+            <w:bottom w:w="0" w:type="dxa"/>
+            <w:right w:w="108" w:type="dxa"/>
+          </w:tblCellMar>
         </w:tblPrEx>
         <w:tc>
           <w:tcPr>
@@ -5754,7 +6297,7 @@
     <w:lsdException w:uiPriority="99" w:name="Table Web 2"/>
     <w:lsdException w:uiPriority="99" w:name="Table Web 3"/>
     <w:lsdException w:uiPriority="99" w:name="Balloon Text"/>
-    <w:lsdException w:unhideWhenUsed="0" w:uiPriority="59" w:semiHidden="0" w:name="Table Grid"/>
+    <w:lsdException w:qFormat="1" w:unhideWhenUsed="0" w:uiPriority="59" w:semiHidden="0" w:name="Table Grid"/>
     <w:lsdException w:uiPriority="99" w:name="Table Theme"/>
     <w:lsdException w:qFormat="1" w:unhideWhenUsed="0" w:uiPriority="34" w:semiHidden="0" w:name="List Paragraph"/>
   </w:latentStyles>
@@ -5824,6 +6367,7 @@
   <w:style w:type="table" w:styleId="6">
     <w:name w:val="Table Grid"/>
     <w:basedOn w:val="3"/>
+    <w:qFormat/>
     <w:uiPriority w:val="59"/>
     <w:pPr>
       <w:spacing w:after="0" w:line="240" w:lineRule="auto"/>
@@ -5866,6 +6410,7 @@
     <w:name w:val="Footer Char"/>
     <w:basedOn w:val="2"/>
     <w:link w:val="5"/>
+    <w:qFormat/>
     <w:uiPriority w:val="99"/>
   </w:style>
 </w:styles>

</xml_diff>